<commit_message>
:pencil: ajout de la partie sur taille de la grille
</commit_message>
<xml_diff>
--- a/Rapport de TP de SMA.docx
+++ b/Rapport de TP de SMA.docx
@@ -106,12 +106,21 @@
       <w:r>
         <w:t>nous avons réalisé diverses statistiques afin d’évaluer l’influence des paramètres d’entrée sur les résultats obtenus après simulation. Un exemple de ces statistiques se trouve dans le dossier </w:t>
       </w:r>
+      <w:proofErr w:type="spellStart"/>
       <w:r>
         <w:rPr>
           <w:i/>
           <w:iCs/>
         </w:rPr>
-        <w:t>sample/</w:t>
+        <w:t>sample</w:t>
+      </w:r>
+      <w:proofErr w:type="spellEnd"/>
+      <w:r>
+        <w:rPr>
+          <w:i/>
+          <w:iCs/>
+        </w:rPr>
+        <w:t>/</w:t>
       </w:r>
       <w:r>
         <w:t> du projet ; c’est ce fichier que nous prendrons pour référence dans la suite de ce rapport.</w:t>
@@ -456,7 +465,10 @@
               <w:jc w:val="right"/>
             </w:pPr>
             <w:r>
-              <w:t>20</w:t>
+              <w:t>4</w:t>
+            </w:r>
+            <w:r>
+              <w:t>0</w:t>
             </w:r>
           </w:p>
         </w:tc>
@@ -482,7 +494,10 @@
               <w:jc w:val="right"/>
             </w:pPr>
             <w:r>
-              <w:t>40</w:t>
+              <w:t>2</w:t>
+            </w:r>
+            <w:r>
+              <w:t>0</w:t>
             </w:r>
           </w:p>
         </w:tc>
@@ -689,14 +704,7 @@
                 <w:b/>
                 <w:bCs/>
               </w:rPr>
-              <w:t xml:space="preserve">Proportion de blocs A voisins de blocs </w:t>
-            </w:r>
-            <w:r>
-              <w:rPr>
-                <w:b/>
-                <w:bCs/>
-              </w:rPr>
-              <w:t>B</w:t>
+              <w:t>Proportion de blocs A voisins de blocs B</w:t>
             </w:r>
           </w:p>
         </w:tc>
@@ -717,28 +725,7 @@
                 <w:b/>
                 <w:bCs/>
               </w:rPr>
-              <w:t xml:space="preserve">Proportion de blocs </w:t>
-            </w:r>
-            <w:r>
-              <w:rPr>
-                <w:b/>
-                <w:bCs/>
-              </w:rPr>
-              <w:t>B</w:t>
-            </w:r>
-            <w:r>
-              <w:rPr>
-                <w:b/>
-                <w:bCs/>
-              </w:rPr>
-              <w:t xml:space="preserve"> voisins de blocs </w:t>
-            </w:r>
-            <w:r>
-              <w:rPr>
-                <w:b/>
-                <w:bCs/>
-              </w:rPr>
-              <w:t>B</w:t>
+              <w:t>Proportion de blocs B voisins de blocs B</w:t>
             </w:r>
           </w:p>
         </w:tc>
@@ -822,21 +809,7 @@
                 <w:b/>
                 <w:bCs/>
               </w:rPr>
-              <w:t xml:space="preserve">Proportion de </w:t>
-            </w:r>
-            <w:r>
-              <w:rPr>
-                <w:b/>
-                <w:bCs/>
-              </w:rPr>
-              <w:t>B</w:t>
-            </w:r>
-            <w:r>
-              <w:rPr>
-                <w:b/>
-                <w:bCs/>
-              </w:rPr>
-              <w:t xml:space="preserve"> par colonie</w:t>
+              <w:t>Proportion de B par colonie</w:t>
             </w:r>
           </w:p>
         </w:tc>
@@ -1056,15 +1029,7 @@
                 <w:sz w:val="20"/>
                 <w:szCs w:val="20"/>
               </w:rPr>
-              <w:t>0,</w:t>
-            </w:r>
-            <w:r>
-              <w:rPr>
-                <w:rFonts w:ascii="Arial" w:hAnsi="Arial" w:cs="Arial"/>
-                <w:sz w:val="20"/>
-                <w:szCs w:val="20"/>
-              </w:rPr>
-              <w:t>56</w:t>
+              <w:t>0,56</w:t>
             </w:r>
           </w:p>
         </w:tc>
@@ -1193,7 +1158,15 @@
       </w:pPr>
       <w:r>
         <w:lastRenderedPageBreak/>
-        <w:t>Par ailleurs, ajouter des blocs à la grille augmente la proportion d’erreurs de tri (c’est-à-dire le nombre de blocs A voisins de blocs B). Ceci est une conséquence logique : en effet, plus il y a de blocs sur la grille, plus un bloc A a de chances de se retrouver à côté d’un autre bloc, potentiellement de type B.</w:t>
+        <w:t xml:space="preserve">Par ailleurs, ajouter des blocs à la grille augmente la proportion d’erreurs de tri (c’est-à-dire le nombre de blocs A voisins de blocs B). Ceci est une conséquence logique : en effet, plus il y a de blocs sur la grille, plus un bloc A </w:t>
+      </w:r>
+      <w:proofErr w:type="spellStart"/>
+      <w:r>
+        <w:t>a</w:t>
+      </w:r>
+      <w:proofErr w:type="spellEnd"/>
+      <w:r>
+        <w:t xml:space="preserve"> de chances de se retrouver à côté d’un autre bloc, potentiellement de type B.</w:t>
       </w:r>
     </w:p>
     <w:p>
@@ -1312,8 +1285,14 @@
       <w:r>
         <w:t xml:space="preserve"> Concernant le nombre de colonies, la différence de proportion entre blocs A et B ne semble pas donner de résultats exploitables.</w:t>
       </w:r>
-      <w:bookmarkStart w:id="0" w:name="_GoBack"/>
-      <w:bookmarkEnd w:id="0"/>
+    </w:p>
+    <w:p>
+      <w:pPr>
+        <w:jc w:val="both"/>
+      </w:pPr>
+      <w:r>
+        <w:t>Les mêmes observations peuvent être faites si l’on modifie le nombre de blocs B en gardant le nombre de blocs A constant.</w:t>
+      </w:r>
     </w:p>
     <w:p>
       <w:pPr>
@@ -1325,6 +1304,330 @@
     </w:p>
     <w:p>
       <w:pPr>
+        <w:jc w:val="both"/>
+      </w:pPr>
+      <w:r>
+        <w:rPr>
+          <w:noProof/>
+        </w:rPr>
+        <w:drawing>
+          <wp:anchor distT="0" distB="0" distL="114300" distR="114300" simplePos="0" relativeHeight="251663360" behindDoc="0" locked="0" layoutInCell="1" allowOverlap="1" wp14:anchorId="2366017C">
+            <wp:simplePos x="0" y="0"/>
+            <wp:positionH relativeFrom="column">
+              <wp:posOffset>2986405</wp:posOffset>
+            </wp:positionH>
+            <wp:positionV relativeFrom="paragraph">
+              <wp:posOffset>817880</wp:posOffset>
+            </wp:positionV>
+            <wp:extent cx="3390900" cy="2156460"/>
+            <wp:effectExtent l="0" t="0" r="0" b="15240"/>
+            <wp:wrapTopAndBottom/>
+            <wp:docPr id="6" name="Graphique 6">
+              <a:extLst xmlns:a="http://schemas.openxmlformats.org/drawingml/2006/main">
+                <a:ext uri="{FF2B5EF4-FFF2-40B4-BE49-F238E27FC236}">
+                  <a16:creationId xmlns:a16="http://schemas.microsoft.com/office/drawing/2014/main" id="{F9D6C245-F869-47DC-B2FA-CD21FA310709}"/>
+                </a:ext>
+              </a:extLst>
+            </wp:docPr>
+            <wp:cNvGraphicFramePr/>
+            <a:graphic xmlns:a="http://schemas.openxmlformats.org/drawingml/2006/main">
+              <a:graphicData uri="http://schemas.openxmlformats.org/drawingml/2006/chart">
+                <c:chart xmlns:c="http://schemas.openxmlformats.org/drawingml/2006/chart" xmlns:r="http://schemas.openxmlformats.org/officeDocument/2006/relationships" r:id="rId15"/>
+              </a:graphicData>
+            </a:graphic>
+            <wp14:sizeRelH relativeFrom="page">
+              <wp14:pctWidth>0</wp14:pctWidth>
+            </wp14:sizeRelH>
+            <wp14:sizeRelV relativeFrom="page">
+              <wp14:pctHeight>0</wp14:pctHeight>
+            </wp14:sizeRelV>
+          </wp:anchor>
+        </w:drawing>
+      </w:r>
+      <w:r>
+        <w:rPr>
+          <w:noProof/>
+        </w:rPr>
+        <w:drawing>
+          <wp:anchor distT="0" distB="0" distL="114300" distR="114300" simplePos="0" relativeHeight="251662336" behindDoc="0" locked="0" layoutInCell="1" allowOverlap="1" wp14:anchorId="3260B846">
+            <wp:simplePos x="0" y="0"/>
+            <wp:positionH relativeFrom="column">
+              <wp:posOffset>-541655</wp:posOffset>
+            </wp:positionH>
+            <wp:positionV relativeFrom="paragraph">
+              <wp:posOffset>817880</wp:posOffset>
+            </wp:positionV>
+            <wp:extent cx="3436620" cy="2133600"/>
+            <wp:effectExtent l="0" t="0" r="11430" b="0"/>
+            <wp:wrapTopAndBottom/>
+            <wp:docPr id="5" name="Graphique 5">
+              <a:extLst xmlns:a="http://schemas.openxmlformats.org/drawingml/2006/main">
+                <a:ext uri="{FF2B5EF4-FFF2-40B4-BE49-F238E27FC236}">
+                  <a16:creationId xmlns:a16="http://schemas.microsoft.com/office/drawing/2014/main" id="{C6F4AE6B-321E-43D9-AD54-229C89A62854}"/>
+                </a:ext>
+              </a:extLst>
+            </wp:docPr>
+            <wp:cNvGraphicFramePr/>
+            <a:graphic xmlns:a="http://schemas.openxmlformats.org/drawingml/2006/main">
+              <a:graphicData uri="http://schemas.openxmlformats.org/drawingml/2006/chart">
+                <c:chart xmlns:c="http://schemas.openxmlformats.org/drawingml/2006/chart" xmlns:r="http://schemas.openxmlformats.org/officeDocument/2006/relationships" r:id="rId16"/>
+              </a:graphicData>
+            </a:graphic>
+            <wp14:sizeRelH relativeFrom="page">
+              <wp14:pctWidth>0</wp14:pctWidth>
+            </wp14:sizeRelH>
+            <wp14:sizeRelV relativeFrom="page">
+              <wp14:pctHeight>0</wp14:pctHeight>
+            </wp14:sizeRelV>
+          </wp:anchor>
+        </w:drawing>
+      </w:r>
+      <w:r>
+        <w:t>Intéressons-nous maintenant aux résultats obtenus lorsque nous faisons varier la taille de la grille sur laquelle évoluent les agents. En simulant l’exécution avec des grilles de tailles 20x20</w:t>
+      </w:r>
+      <w:r>
+        <w:t xml:space="preserve"> (blocs recouvrant 50% de la grille)</w:t>
+      </w:r>
+      <w:r>
+        <w:t xml:space="preserve">, 40x40 </w:t>
+      </w:r>
+      <w:r>
+        <w:t xml:space="preserve">(blocs recouvrant </w:t>
+      </w:r>
+      <w:r>
+        <w:t>12,5</w:t>
+      </w:r>
+      <w:r>
+        <w:t>% de la grille)</w:t>
+      </w:r>
+      <w:r>
+        <w:t xml:space="preserve"> </w:t>
+      </w:r>
+      <w:r>
+        <w:t>et 60x60</w:t>
+      </w:r>
+      <w:r>
+        <w:t xml:space="preserve"> </w:t>
+      </w:r>
+      <w:r>
+        <w:t xml:space="preserve">(blocs recouvrant </w:t>
+      </w:r>
+      <w:r>
+        <w:t>5,56</w:t>
+      </w:r>
+      <w:r>
+        <w:t>% de la grille)</w:t>
+      </w:r>
+      <w:r>
+        <w:t>, nous avons généré les graphes suivants :</w:t>
+      </w:r>
+    </w:p>
+    <w:p>
+      <w:pPr>
+        <w:jc w:val="both"/>
+      </w:pPr>
+    </w:p>
+    <w:p>
+      <w:pPr>
+        <w:jc w:val="both"/>
+      </w:pPr>
+      <w:r>
+        <w:lastRenderedPageBreak/>
+        <w:t>Nous remarquons que le nombre de colonies augmente avec la taille de la grille, ce qui est logique puisque plus l’environnement est vaste, plus les blocs sont libres d’être éparpillés et éloignés les uns des autres.</w:t>
+      </w:r>
+      <w:r>
+        <w:t xml:space="preserve"> De la même manière, comme il y a plus de colonies, ces dernières sont de plus petite taille comme nous le constatons sur le graphe de droite. L’évolution du nombre et de la taille des colonies semble pouvoir être approchée par une fonction logarithmique, comme le montrent les courbes de tendance ajoutées aux graphiques.</w:t>
+      </w:r>
+    </w:p>
+    <w:p>
+      <w:pPr>
+        <w:jc w:val="both"/>
+      </w:pPr>
+      <w:r>
+        <w:rPr>
+          <w:noProof/>
+        </w:rPr>
+        <w:drawing>
+          <wp:anchor distT="0" distB="0" distL="114300" distR="114300" simplePos="0" relativeHeight="251664384" behindDoc="0" locked="0" layoutInCell="1" allowOverlap="1" wp14:anchorId="302BE43C">
+            <wp:simplePos x="0" y="0"/>
+            <wp:positionH relativeFrom="margin">
+              <wp:align>center</wp:align>
+            </wp:positionH>
+            <wp:positionV relativeFrom="paragraph">
+              <wp:posOffset>816610</wp:posOffset>
+            </wp:positionV>
+            <wp:extent cx="4587240" cy="1973580"/>
+            <wp:effectExtent l="0" t="0" r="3810" b="7620"/>
+            <wp:wrapTopAndBottom/>
+            <wp:docPr id="7" name="Graphique 7">
+              <a:extLst xmlns:a="http://schemas.openxmlformats.org/drawingml/2006/main">
+                <a:ext uri="{FF2B5EF4-FFF2-40B4-BE49-F238E27FC236}">
+                  <a16:creationId xmlns:a16="http://schemas.microsoft.com/office/drawing/2014/main" id="{EA7775FC-BB1E-4956-8AA8-12EB9438CD63}"/>
+                </a:ext>
+              </a:extLst>
+            </wp:docPr>
+            <wp:cNvGraphicFramePr/>
+            <a:graphic xmlns:a="http://schemas.openxmlformats.org/drawingml/2006/main">
+              <a:graphicData uri="http://schemas.openxmlformats.org/drawingml/2006/chart">
+                <c:chart xmlns:c="http://schemas.openxmlformats.org/drawingml/2006/chart" xmlns:r="http://schemas.openxmlformats.org/officeDocument/2006/relationships" r:id="rId17"/>
+              </a:graphicData>
+            </a:graphic>
+            <wp14:sizeRelH relativeFrom="page">
+              <wp14:pctWidth>0</wp14:pctWidth>
+            </wp14:sizeRelH>
+            <wp14:sizeRelV relativeFrom="page">
+              <wp14:pctHeight>0</wp14:pctHeight>
+            </wp14:sizeRelV>
+          </wp:anchor>
+        </w:drawing>
+      </w:r>
+      <w:r>
+        <w:t xml:space="preserve">Si nous étudions </w:t>
+      </w:r>
+      <w:r>
+        <w:t>les erreurs de voisinage commises en fonction de la taille de la grille, nous observons qu’elles sont plus nombreuses pour une grille de petite taille mais qu’elles se stabilisent lorsque l’environnement d’agrandit.</w:t>
+      </w:r>
+      <w:r>
+        <w:t xml:space="preserve"> Il faut donc que la grille </w:t>
+      </w:r>
+      <w:r>
+        <w:t>soit suffisamment grande par rapport au nombre de blocs pour permettre de minimiser les erreurs de voisinage.</w:t>
+      </w:r>
+    </w:p>
+    <w:p>
+      <w:pPr>
+        <w:jc w:val="both"/>
+      </w:pPr>
+    </w:p>
+    <w:p>
+      <w:pPr>
+        <w:jc w:val="both"/>
+      </w:pPr>
+      <w:r>
+        <w:rPr>
+          <w:noProof/>
+        </w:rPr>
+        <w:drawing>
+          <wp:anchor distT="0" distB="0" distL="114300" distR="114300" simplePos="0" relativeHeight="251666432" behindDoc="0" locked="0" layoutInCell="1" allowOverlap="1" wp14:anchorId="39162E8F">
+            <wp:simplePos x="0" y="0"/>
+            <wp:positionH relativeFrom="margin">
+              <wp:posOffset>2879725</wp:posOffset>
+            </wp:positionH>
+            <wp:positionV relativeFrom="paragraph">
+              <wp:posOffset>678180</wp:posOffset>
+            </wp:positionV>
+            <wp:extent cx="3459480" cy="1905000"/>
+            <wp:effectExtent l="0" t="0" r="7620" b="0"/>
+            <wp:wrapTopAndBottom/>
+            <wp:docPr id="9" name="Graphique 9">
+              <a:extLst xmlns:a="http://schemas.openxmlformats.org/drawingml/2006/main">
+                <a:ext uri="{FF2B5EF4-FFF2-40B4-BE49-F238E27FC236}">
+                  <a16:creationId xmlns:a16="http://schemas.microsoft.com/office/drawing/2014/main" id="{ED1DCE25-8F47-4100-B3BC-2AFC7228E633}"/>
+                </a:ext>
+              </a:extLst>
+            </wp:docPr>
+            <wp:cNvGraphicFramePr/>
+            <a:graphic xmlns:a="http://schemas.openxmlformats.org/drawingml/2006/main">
+              <a:graphicData uri="http://schemas.openxmlformats.org/drawingml/2006/chart">
+                <c:chart xmlns:c="http://schemas.openxmlformats.org/drawingml/2006/chart" xmlns:r="http://schemas.openxmlformats.org/officeDocument/2006/relationships" r:id="rId18"/>
+              </a:graphicData>
+            </a:graphic>
+            <wp14:sizeRelH relativeFrom="page">
+              <wp14:pctWidth>0</wp14:pctWidth>
+            </wp14:sizeRelH>
+            <wp14:sizeRelV relativeFrom="page">
+              <wp14:pctHeight>0</wp14:pctHeight>
+            </wp14:sizeRelV>
+          </wp:anchor>
+        </w:drawing>
+      </w:r>
+      <w:r>
+        <w:rPr>
+          <w:noProof/>
+        </w:rPr>
+        <w:drawing>
+          <wp:anchor distT="0" distB="0" distL="114300" distR="114300" simplePos="0" relativeHeight="251665408" behindDoc="0" locked="0" layoutInCell="1" allowOverlap="1" wp14:anchorId="7AF09DE8">
+            <wp:simplePos x="0" y="0"/>
+            <wp:positionH relativeFrom="column">
+              <wp:posOffset>-587375</wp:posOffset>
+            </wp:positionH>
+            <wp:positionV relativeFrom="paragraph">
+              <wp:posOffset>662940</wp:posOffset>
+            </wp:positionV>
+            <wp:extent cx="3329940" cy="1950720"/>
+            <wp:effectExtent l="0" t="0" r="3810" b="11430"/>
+            <wp:wrapTopAndBottom/>
+            <wp:docPr id="8" name="Graphique 8">
+              <a:extLst xmlns:a="http://schemas.openxmlformats.org/drawingml/2006/main">
+                <a:ext uri="{FF2B5EF4-FFF2-40B4-BE49-F238E27FC236}">
+                  <a16:creationId xmlns:a16="http://schemas.microsoft.com/office/drawing/2014/main" id="{DE7622FE-C5D9-4F1C-AF1C-812761A554A8}"/>
+                </a:ext>
+              </a:extLst>
+            </wp:docPr>
+            <wp:cNvGraphicFramePr/>
+            <a:graphic xmlns:a="http://schemas.openxmlformats.org/drawingml/2006/main">
+              <a:graphicData uri="http://schemas.openxmlformats.org/drawingml/2006/chart">
+                <c:chart xmlns:c="http://schemas.openxmlformats.org/drawingml/2006/chart" xmlns:r="http://schemas.openxmlformats.org/officeDocument/2006/relationships" r:id="rId19"/>
+              </a:graphicData>
+            </a:graphic>
+            <wp14:sizeRelH relativeFrom="page">
+              <wp14:pctWidth>0</wp14:pctWidth>
+            </wp14:sizeRelH>
+            <wp14:sizeRelV relativeFrom="page">
+              <wp14:pctHeight>0</wp14:pctHeight>
+            </wp14:sizeRelV>
+          </wp:anchor>
+        </w:drawing>
+      </w:r>
+      <w:r>
+        <w:t xml:space="preserve">Si nous faisons maintenant varier le nombre de </w:t>
+      </w:r>
+      <w:r>
+        <w:t>lig</w:t>
+      </w:r>
+      <w:r>
+        <w:t xml:space="preserve">nes indépendamment du nombre de </w:t>
+      </w:r>
+      <w:r>
+        <w:t>colonn</w:t>
+      </w:r>
+      <w:r>
+        <w:t>es</w:t>
+      </w:r>
+      <w:r>
+        <w:t xml:space="preserve"> (avec successivement 40, 50 et 100 lignes pour </w:t>
+      </w:r>
+      <w:r>
+        <w:t>40 colonnes)</w:t>
+      </w:r>
+      <w:r>
+        <w:t xml:space="preserve">, nous </w:t>
+      </w:r>
+      <w:r>
+        <w:t>pouvons tirer les mêmes conclusions concernant les colonies, comme le démontrent les graphes ci-contre.</w:t>
+      </w:r>
+      <w:r>
+        <w:t xml:space="preserve"> </w:t>
+      </w:r>
+    </w:p>
+    <w:p>
+      <w:pPr>
+        <w:jc w:val="both"/>
+      </w:pPr>
+    </w:p>
+    <w:p>
+      <w:pPr>
+        <w:jc w:val="both"/>
+      </w:pPr>
+      <w:r>
+        <w:t>De plus, les erreurs de voisinage sont inférieures à 0,</w:t>
+      </w:r>
+      <w:r>
+        <w:t>3% pour les valeurs testées, ce qui confirme l’observation faite précédemment selon laquelle en-deça d’un certain pourcentage de blocs sur la grille l’erreur commise est négligeable.</w:t>
+      </w:r>
+    </w:p>
+    <w:p>
+      <w:pPr>
         <w:pStyle w:val="Titre1"/>
       </w:pPr>
       <w:r>
@@ -1332,10 +1635,15 @@
       </w:r>
     </w:p>
     <w:p>
+      <w:bookmarkStart w:id="0" w:name="_GoBack"/>
+      <w:bookmarkEnd w:id="0"/>
+    </w:p>
+    <w:p>
       <w:pPr>
         <w:pStyle w:val="Titre1"/>
       </w:pPr>
       <w:r>
+        <w:lastRenderedPageBreak/>
         <w:t>Mémoire des agents</w:t>
       </w:r>
     </w:p>
@@ -3585,6 +3893,1753 @@
 </c:chartSpace>
 </file>
 
+<file path=word/charts/chart5.xml><?xml version="1.0" encoding="utf-8"?>
+<c:chartSpace xmlns:c="http://schemas.openxmlformats.org/drawingml/2006/chart" xmlns:a="http://schemas.openxmlformats.org/drawingml/2006/main" xmlns:r="http://schemas.openxmlformats.org/officeDocument/2006/relationships" xmlns:c16r2="http://schemas.microsoft.com/office/drawing/2015/06/chart">
+  <c:date1904 val="0"/>
+  <c:lang val="fr-FR"/>
+  <c:roundedCorners val="0"/>
+  <mc:AlternateContent xmlns:mc="http://schemas.openxmlformats.org/markup-compatibility/2006">
+    <mc:Choice xmlns:c14="http://schemas.microsoft.com/office/drawing/2007/8/2/chart" Requires="c14">
+      <c14:style val="102"/>
+    </mc:Choice>
+    <mc:Fallback>
+      <c:style val="2"/>
+    </mc:Fallback>
+  </mc:AlternateContent>
+  <c:chart>
+    <c:title>
+      <c:tx>
+        <c:rich>
+          <a:bodyPr rot="0" spcFirstLastPara="1" vertOverflow="ellipsis" vert="horz" wrap="square" anchor="ctr" anchorCtr="1"/>
+          <a:lstStyle/>
+          <a:p>
+            <a:pPr>
+              <a:defRPr sz="1200" b="0" i="0" u="none" strike="noStrike" kern="1200" spc="0" baseline="0">
+                <a:solidFill>
+                  <a:schemeClr val="tx1">
+                    <a:lumMod val="65000"/>
+                    <a:lumOff val="35000"/>
+                  </a:schemeClr>
+                </a:solidFill>
+                <a:latin typeface="+mn-lt"/>
+                <a:ea typeface="+mn-ea"/>
+                <a:cs typeface="+mn-cs"/>
+              </a:defRPr>
+            </a:pPr>
+            <a:r>
+              <a:rPr lang="fr-FR" sz="1200"/>
+              <a:t>Taille</a:t>
+            </a:r>
+            <a:r>
+              <a:rPr lang="fr-FR" sz="1200" baseline="0"/>
+              <a:t> d'une colonie en fonction de la taille de la grille</a:t>
+            </a:r>
+            <a:endParaRPr lang="fr-FR" sz="1200"/>
+          </a:p>
+        </c:rich>
+      </c:tx>
+      <c:overlay val="0"/>
+      <c:spPr>
+        <a:noFill/>
+        <a:ln>
+          <a:noFill/>
+        </a:ln>
+        <a:effectLst/>
+      </c:spPr>
+      <c:txPr>
+        <a:bodyPr rot="0" spcFirstLastPara="1" vertOverflow="ellipsis" vert="horz" wrap="square" anchor="ctr" anchorCtr="1"/>
+        <a:lstStyle/>
+        <a:p>
+          <a:pPr>
+            <a:defRPr sz="1200" b="0" i="0" u="none" strike="noStrike" kern="1200" spc="0" baseline="0">
+              <a:solidFill>
+                <a:schemeClr val="tx1">
+                  <a:lumMod val="65000"/>
+                  <a:lumOff val="35000"/>
+                </a:schemeClr>
+              </a:solidFill>
+              <a:latin typeface="+mn-lt"/>
+              <a:ea typeface="+mn-ea"/>
+              <a:cs typeface="+mn-cs"/>
+            </a:defRPr>
+          </a:pPr>
+          <a:endParaRPr lang="fr-FR"/>
+        </a:p>
+      </c:txPr>
+    </c:title>
+    <c:autoTitleDeleted val="0"/>
+    <c:plotArea>
+      <c:layout/>
+      <c:scatterChart>
+        <c:scatterStyle val="lineMarker"/>
+        <c:varyColors val="0"/>
+        <c:ser>
+          <c:idx val="0"/>
+          <c:order val="0"/>
+          <c:spPr>
+            <a:ln w="25400" cap="rnd">
+              <a:noFill/>
+              <a:round/>
+            </a:ln>
+            <a:effectLst/>
+          </c:spPr>
+          <c:marker>
+            <c:symbol val="circle"/>
+            <c:size val="5"/>
+            <c:spPr>
+              <a:solidFill>
+                <a:schemeClr val="accent2"/>
+              </a:solidFill>
+              <a:ln w="9525">
+                <a:solidFill>
+                  <a:schemeClr val="accent2"/>
+                </a:solidFill>
+              </a:ln>
+              <a:effectLst/>
+            </c:spPr>
+          </c:marker>
+          <c:trendline>
+            <c:spPr>
+              <a:ln w="19050" cap="rnd">
+                <a:solidFill>
+                  <a:schemeClr val="accent2"/>
+                </a:solidFill>
+                <a:prstDash val="sysDot"/>
+              </a:ln>
+              <a:effectLst/>
+            </c:spPr>
+            <c:trendlineType val="log"/>
+            <c:dispRSqr val="1"/>
+            <c:dispEq val="0"/>
+            <c:trendlineLbl>
+              <c:layout>
+                <c:manualLayout>
+                  <c:x val="1.1711504811898513E-2"/>
+                  <c:y val="3.9359142607174102E-2"/>
+                </c:manualLayout>
+              </c:layout>
+              <c:numFmt formatCode="General" sourceLinked="0"/>
+              <c:spPr>
+                <a:noFill/>
+                <a:ln>
+                  <a:noFill/>
+                </a:ln>
+                <a:effectLst/>
+              </c:spPr>
+              <c:txPr>
+                <a:bodyPr rot="0" spcFirstLastPara="1" vertOverflow="ellipsis" vert="horz" wrap="square" anchor="ctr" anchorCtr="1"/>
+                <a:lstStyle/>
+                <a:p>
+                  <a:pPr>
+                    <a:defRPr sz="900" b="0" i="0" u="none" strike="noStrike" kern="1200" baseline="0">
+                      <a:solidFill>
+                        <a:schemeClr val="tx1">
+                          <a:lumMod val="65000"/>
+                          <a:lumOff val="35000"/>
+                        </a:schemeClr>
+                      </a:solidFill>
+                      <a:latin typeface="+mn-lt"/>
+                      <a:ea typeface="+mn-ea"/>
+                      <a:cs typeface="+mn-cs"/>
+                    </a:defRPr>
+                  </a:pPr>
+                  <a:endParaRPr lang="fr-FR"/>
+                </a:p>
+              </c:txPr>
+            </c:trendlineLbl>
+          </c:trendline>
+          <c:xVal>
+            <c:numRef>
+              <c:f>(Feuil1!$L$2,Feuil1!$L$18,Feuil1!$L$34)</c:f>
+              <c:numCache>
+                <c:formatCode>General</c:formatCode>
+                <c:ptCount val="3"/>
+                <c:pt idx="0">
+                  <c:v>400</c:v>
+                </c:pt>
+                <c:pt idx="1">
+                  <c:v>1600</c:v>
+                </c:pt>
+                <c:pt idx="2">
+                  <c:v>3600</c:v>
+                </c:pt>
+              </c:numCache>
+            </c:numRef>
+          </c:xVal>
+          <c:yVal>
+            <c:numRef>
+              <c:f>(Feuil1!$H$14,Feuil1!$H$30,Feuil1!$H$46)</c:f>
+              <c:numCache>
+                <c:formatCode>General</c:formatCode>
+                <c:ptCount val="3"/>
+                <c:pt idx="0">
+                  <c:v>16.62967365967366</c:v>
+                </c:pt>
+                <c:pt idx="1">
+                  <c:v>8.1268668871174583</c:v>
+                </c:pt>
+                <c:pt idx="2">
+                  <c:v>5.7881836535667182</c:v>
+                </c:pt>
+              </c:numCache>
+            </c:numRef>
+          </c:yVal>
+          <c:smooth val="0"/>
+          <c:extLst>
+            <c:ext xmlns:c16="http://schemas.microsoft.com/office/drawing/2014/chart" uri="{C3380CC4-5D6E-409C-BE32-E72D297353CC}">
+              <c16:uniqueId val="{00000001-C638-4510-8E85-954512CA827B}"/>
+            </c:ext>
+          </c:extLst>
+        </c:ser>
+        <c:dLbls>
+          <c:showLegendKey val="0"/>
+          <c:showVal val="0"/>
+          <c:showCatName val="0"/>
+          <c:showSerName val="0"/>
+          <c:showPercent val="0"/>
+          <c:showBubbleSize val="0"/>
+        </c:dLbls>
+        <c:axId val="166298751"/>
+        <c:axId val="2078745935"/>
+      </c:scatterChart>
+      <c:valAx>
+        <c:axId val="166298751"/>
+        <c:scaling>
+          <c:orientation val="minMax"/>
+        </c:scaling>
+        <c:delete val="0"/>
+        <c:axPos val="b"/>
+        <c:numFmt formatCode="General" sourceLinked="1"/>
+        <c:majorTickMark val="none"/>
+        <c:minorTickMark val="none"/>
+        <c:tickLblPos val="nextTo"/>
+        <c:spPr>
+          <a:noFill/>
+          <a:ln w="9525" cap="flat" cmpd="sng" algn="ctr">
+            <a:solidFill>
+              <a:schemeClr val="tx1">
+                <a:lumMod val="15000"/>
+                <a:lumOff val="85000"/>
+              </a:schemeClr>
+            </a:solidFill>
+            <a:round/>
+          </a:ln>
+          <a:effectLst/>
+        </c:spPr>
+        <c:txPr>
+          <a:bodyPr rot="-60000000" spcFirstLastPara="1" vertOverflow="ellipsis" vert="horz" wrap="square" anchor="ctr" anchorCtr="1"/>
+          <a:lstStyle/>
+          <a:p>
+            <a:pPr>
+              <a:defRPr sz="900" b="0" i="0" u="none" strike="noStrike" kern="1200" baseline="0">
+                <a:solidFill>
+                  <a:schemeClr val="tx1">
+                    <a:lumMod val="65000"/>
+                    <a:lumOff val="35000"/>
+                  </a:schemeClr>
+                </a:solidFill>
+                <a:latin typeface="+mn-lt"/>
+                <a:ea typeface="+mn-ea"/>
+                <a:cs typeface="+mn-cs"/>
+              </a:defRPr>
+            </a:pPr>
+            <a:endParaRPr lang="fr-FR"/>
+          </a:p>
+        </c:txPr>
+        <c:crossAx val="2078745935"/>
+        <c:crosses val="autoZero"/>
+        <c:crossBetween val="midCat"/>
+      </c:valAx>
+      <c:valAx>
+        <c:axId val="2078745935"/>
+        <c:scaling>
+          <c:orientation val="minMax"/>
+        </c:scaling>
+        <c:delete val="0"/>
+        <c:axPos val="l"/>
+        <c:majorGridlines>
+          <c:spPr>
+            <a:ln w="9525" cap="flat" cmpd="sng" algn="ctr">
+              <a:solidFill>
+                <a:schemeClr val="tx1">
+                  <a:lumMod val="15000"/>
+                  <a:lumOff val="85000"/>
+                </a:schemeClr>
+              </a:solidFill>
+              <a:round/>
+            </a:ln>
+            <a:effectLst/>
+          </c:spPr>
+        </c:majorGridlines>
+        <c:numFmt formatCode="General" sourceLinked="1"/>
+        <c:majorTickMark val="none"/>
+        <c:minorTickMark val="none"/>
+        <c:tickLblPos val="nextTo"/>
+        <c:spPr>
+          <a:noFill/>
+          <a:ln>
+            <a:noFill/>
+          </a:ln>
+          <a:effectLst/>
+        </c:spPr>
+        <c:txPr>
+          <a:bodyPr rot="-60000000" spcFirstLastPara="1" vertOverflow="ellipsis" vert="horz" wrap="square" anchor="ctr" anchorCtr="1"/>
+          <a:lstStyle/>
+          <a:p>
+            <a:pPr>
+              <a:defRPr sz="900" b="0" i="0" u="none" strike="noStrike" kern="1200" baseline="0">
+                <a:solidFill>
+                  <a:schemeClr val="tx1">
+                    <a:lumMod val="65000"/>
+                    <a:lumOff val="35000"/>
+                  </a:schemeClr>
+                </a:solidFill>
+                <a:latin typeface="+mn-lt"/>
+                <a:ea typeface="+mn-ea"/>
+                <a:cs typeface="+mn-cs"/>
+              </a:defRPr>
+            </a:pPr>
+            <a:endParaRPr lang="fr-FR"/>
+          </a:p>
+        </c:txPr>
+        <c:crossAx val="166298751"/>
+        <c:crosses val="autoZero"/>
+        <c:crossBetween val="midCat"/>
+      </c:valAx>
+      <c:spPr>
+        <a:noFill/>
+        <a:ln>
+          <a:noFill/>
+        </a:ln>
+        <a:effectLst/>
+      </c:spPr>
+    </c:plotArea>
+    <c:plotVisOnly val="1"/>
+    <c:dispBlanksAs val="gap"/>
+    <c:extLst>
+      <c:ext xmlns:c16r3="http://schemas.microsoft.com/office/drawing/2017/03/chart" uri="{56B9EC1D-385E-4148-901F-78D8002777C0}">
+        <c16r3:dataDisplayOptions16>
+          <c16r3:dispNaAsBlank val="1"/>
+        </c16r3:dataDisplayOptions16>
+      </c:ext>
+    </c:extLst>
+    <c:showDLblsOverMax val="0"/>
+  </c:chart>
+  <c:spPr>
+    <a:solidFill>
+      <a:schemeClr val="bg1"/>
+    </a:solidFill>
+    <a:ln w="9525" cap="flat" cmpd="sng" algn="ctr">
+      <a:solidFill>
+        <a:schemeClr val="tx1">
+          <a:lumMod val="15000"/>
+          <a:lumOff val="85000"/>
+        </a:schemeClr>
+      </a:solidFill>
+      <a:round/>
+    </a:ln>
+    <a:effectLst/>
+  </c:spPr>
+  <c:txPr>
+    <a:bodyPr/>
+    <a:lstStyle/>
+    <a:p>
+      <a:pPr>
+        <a:defRPr/>
+      </a:pPr>
+      <a:endParaRPr lang="fr-FR"/>
+    </a:p>
+  </c:txPr>
+  <c:externalData r:id="rId3">
+    <c:autoUpdate val="0"/>
+  </c:externalData>
+</c:chartSpace>
+</file>
+
+<file path=word/charts/chart6.xml><?xml version="1.0" encoding="utf-8"?>
+<c:chartSpace xmlns:c="http://schemas.openxmlformats.org/drawingml/2006/chart" xmlns:a="http://schemas.openxmlformats.org/drawingml/2006/main" xmlns:r="http://schemas.openxmlformats.org/officeDocument/2006/relationships" xmlns:c16r2="http://schemas.microsoft.com/office/drawing/2015/06/chart">
+  <c:date1904 val="0"/>
+  <c:lang val="fr-FR"/>
+  <c:roundedCorners val="0"/>
+  <mc:AlternateContent xmlns:mc="http://schemas.openxmlformats.org/markup-compatibility/2006">
+    <mc:Choice xmlns:c14="http://schemas.microsoft.com/office/drawing/2007/8/2/chart" Requires="c14">
+      <c14:style val="102"/>
+    </mc:Choice>
+    <mc:Fallback>
+      <c:style val="2"/>
+    </mc:Fallback>
+  </mc:AlternateContent>
+  <c:chart>
+    <c:title>
+      <c:tx>
+        <c:rich>
+          <a:bodyPr rot="0" spcFirstLastPara="1" vertOverflow="ellipsis" vert="horz" wrap="square" anchor="ctr" anchorCtr="1"/>
+          <a:lstStyle/>
+          <a:p>
+            <a:pPr>
+              <a:defRPr sz="1200" b="0" i="0" u="none" strike="noStrike" kern="1200" spc="0" baseline="0">
+                <a:solidFill>
+                  <a:schemeClr val="tx1">
+                    <a:lumMod val="65000"/>
+                    <a:lumOff val="35000"/>
+                  </a:schemeClr>
+                </a:solidFill>
+                <a:latin typeface="+mn-lt"/>
+                <a:ea typeface="+mn-ea"/>
+                <a:cs typeface="+mn-cs"/>
+              </a:defRPr>
+            </a:pPr>
+            <a:r>
+              <a:rPr lang="fr-FR" sz="1200"/>
+              <a:t>Nombre de colonies en fonction de la taille de la grille</a:t>
+            </a:r>
+          </a:p>
+        </c:rich>
+      </c:tx>
+      <c:overlay val="0"/>
+      <c:spPr>
+        <a:noFill/>
+        <a:ln>
+          <a:noFill/>
+        </a:ln>
+        <a:effectLst/>
+      </c:spPr>
+      <c:txPr>
+        <a:bodyPr rot="0" spcFirstLastPara="1" vertOverflow="ellipsis" vert="horz" wrap="square" anchor="ctr" anchorCtr="1"/>
+        <a:lstStyle/>
+        <a:p>
+          <a:pPr>
+            <a:defRPr sz="1200" b="0" i="0" u="none" strike="noStrike" kern="1200" spc="0" baseline="0">
+              <a:solidFill>
+                <a:schemeClr val="tx1">
+                  <a:lumMod val="65000"/>
+                  <a:lumOff val="35000"/>
+                </a:schemeClr>
+              </a:solidFill>
+              <a:latin typeface="+mn-lt"/>
+              <a:ea typeface="+mn-ea"/>
+              <a:cs typeface="+mn-cs"/>
+            </a:defRPr>
+          </a:pPr>
+          <a:endParaRPr lang="fr-FR"/>
+        </a:p>
+      </c:txPr>
+    </c:title>
+    <c:autoTitleDeleted val="0"/>
+    <c:plotArea>
+      <c:layout/>
+      <c:scatterChart>
+        <c:scatterStyle val="lineMarker"/>
+        <c:varyColors val="0"/>
+        <c:ser>
+          <c:idx val="0"/>
+          <c:order val="0"/>
+          <c:spPr>
+            <a:ln w="25400" cap="rnd">
+              <a:noFill/>
+              <a:round/>
+            </a:ln>
+            <a:effectLst/>
+          </c:spPr>
+          <c:marker>
+            <c:symbol val="circle"/>
+            <c:size val="5"/>
+            <c:spPr>
+              <a:solidFill>
+                <a:schemeClr val="accent2"/>
+              </a:solidFill>
+              <a:ln w="9525">
+                <a:solidFill>
+                  <a:schemeClr val="accent2"/>
+                </a:solidFill>
+              </a:ln>
+              <a:effectLst/>
+            </c:spPr>
+          </c:marker>
+          <c:trendline>
+            <c:spPr>
+              <a:ln w="19050" cap="rnd">
+                <a:solidFill>
+                  <a:schemeClr val="accent2"/>
+                </a:solidFill>
+                <a:prstDash val="sysDot"/>
+              </a:ln>
+              <a:effectLst/>
+            </c:spPr>
+            <c:trendlineType val="log"/>
+            <c:dispRSqr val="1"/>
+            <c:dispEq val="0"/>
+            <c:trendlineLbl>
+              <c:layout>
+                <c:manualLayout>
+                  <c:x val="-4.9551618547681543E-3"/>
+                  <c:y val="-3.334426946631671E-2"/>
+                </c:manualLayout>
+              </c:layout>
+              <c:numFmt formatCode="General" sourceLinked="0"/>
+              <c:spPr>
+                <a:noFill/>
+                <a:ln>
+                  <a:noFill/>
+                </a:ln>
+                <a:effectLst/>
+              </c:spPr>
+              <c:txPr>
+                <a:bodyPr rot="0" spcFirstLastPara="1" vertOverflow="ellipsis" vert="horz" wrap="square" anchor="ctr" anchorCtr="1"/>
+                <a:lstStyle/>
+                <a:p>
+                  <a:pPr>
+                    <a:defRPr sz="900" b="0" i="0" u="none" strike="noStrike" kern="1200" baseline="0">
+                      <a:solidFill>
+                        <a:schemeClr val="tx1">
+                          <a:lumMod val="65000"/>
+                          <a:lumOff val="35000"/>
+                        </a:schemeClr>
+                      </a:solidFill>
+                      <a:latin typeface="+mn-lt"/>
+                      <a:ea typeface="+mn-ea"/>
+                      <a:cs typeface="+mn-cs"/>
+                    </a:defRPr>
+                  </a:pPr>
+                  <a:endParaRPr lang="fr-FR"/>
+                </a:p>
+              </c:txPr>
+            </c:trendlineLbl>
+          </c:trendline>
+          <c:xVal>
+            <c:numRef>
+              <c:f>(Feuil1!$L$2,Feuil1!$L$18,Feuil1!$L$34)</c:f>
+              <c:numCache>
+                <c:formatCode>General</c:formatCode>
+                <c:ptCount val="3"/>
+                <c:pt idx="0">
+                  <c:v>400</c:v>
+                </c:pt>
+                <c:pt idx="1">
+                  <c:v>1600</c:v>
+                </c:pt>
+                <c:pt idx="2">
+                  <c:v>3600</c:v>
+                </c:pt>
+              </c:numCache>
+            </c:numRef>
+          </c:xVal>
+          <c:yVal>
+            <c:numRef>
+              <c:f>(Feuil1!$G$14,Feuil1!$G$30,Feuil1!$G$46)</c:f>
+              <c:numCache>
+                <c:formatCode>General</c:formatCode>
+                <c:ptCount val="3"/>
+                <c:pt idx="0">
+                  <c:v>12.1</c:v>
+                </c:pt>
+                <c:pt idx="1">
+                  <c:v>24.7</c:v>
+                </c:pt>
+                <c:pt idx="2">
+                  <c:v>34.200000000000003</c:v>
+                </c:pt>
+              </c:numCache>
+            </c:numRef>
+          </c:yVal>
+          <c:smooth val="0"/>
+          <c:extLst>
+            <c:ext xmlns:c16="http://schemas.microsoft.com/office/drawing/2014/chart" uri="{C3380CC4-5D6E-409C-BE32-E72D297353CC}">
+              <c16:uniqueId val="{00000001-E372-471E-A3BC-1677B900B1D4}"/>
+            </c:ext>
+          </c:extLst>
+        </c:ser>
+        <c:dLbls>
+          <c:showLegendKey val="0"/>
+          <c:showVal val="0"/>
+          <c:showCatName val="0"/>
+          <c:showSerName val="0"/>
+          <c:showPercent val="0"/>
+          <c:showBubbleSize val="0"/>
+        </c:dLbls>
+        <c:axId val="165496783"/>
+        <c:axId val="2078749679"/>
+      </c:scatterChart>
+      <c:valAx>
+        <c:axId val="165496783"/>
+        <c:scaling>
+          <c:orientation val="minMax"/>
+        </c:scaling>
+        <c:delete val="0"/>
+        <c:axPos val="b"/>
+        <c:numFmt formatCode="General" sourceLinked="1"/>
+        <c:majorTickMark val="none"/>
+        <c:minorTickMark val="none"/>
+        <c:tickLblPos val="nextTo"/>
+        <c:spPr>
+          <a:noFill/>
+          <a:ln w="9525" cap="flat" cmpd="sng" algn="ctr">
+            <a:solidFill>
+              <a:schemeClr val="tx1">
+                <a:lumMod val="15000"/>
+                <a:lumOff val="85000"/>
+              </a:schemeClr>
+            </a:solidFill>
+            <a:round/>
+          </a:ln>
+          <a:effectLst/>
+        </c:spPr>
+        <c:txPr>
+          <a:bodyPr rot="-60000000" spcFirstLastPara="1" vertOverflow="ellipsis" vert="horz" wrap="square" anchor="ctr" anchorCtr="1"/>
+          <a:lstStyle/>
+          <a:p>
+            <a:pPr>
+              <a:defRPr sz="900" b="0" i="0" u="none" strike="noStrike" kern="1200" baseline="0">
+                <a:solidFill>
+                  <a:schemeClr val="tx1">
+                    <a:lumMod val="65000"/>
+                    <a:lumOff val="35000"/>
+                  </a:schemeClr>
+                </a:solidFill>
+                <a:latin typeface="+mn-lt"/>
+                <a:ea typeface="+mn-ea"/>
+                <a:cs typeface="+mn-cs"/>
+              </a:defRPr>
+            </a:pPr>
+            <a:endParaRPr lang="fr-FR"/>
+          </a:p>
+        </c:txPr>
+        <c:crossAx val="2078749679"/>
+        <c:crosses val="autoZero"/>
+        <c:crossBetween val="midCat"/>
+      </c:valAx>
+      <c:valAx>
+        <c:axId val="2078749679"/>
+        <c:scaling>
+          <c:orientation val="minMax"/>
+        </c:scaling>
+        <c:delete val="0"/>
+        <c:axPos val="l"/>
+        <c:majorGridlines>
+          <c:spPr>
+            <a:ln w="9525" cap="flat" cmpd="sng" algn="ctr">
+              <a:solidFill>
+                <a:schemeClr val="tx1">
+                  <a:lumMod val="15000"/>
+                  <a:lumOff val="85000"/>
+                </a:schemeClr>
+              </a:solidFill>
+              <a:round/>
+            </a:ln>
+            <a:effectLst/>
+          </c:spPr>
+        </c:majorGridlines>
+        <c:numFmt formatCode="General" sourceLinked="1"/>
+        <c:majorTickMark val="none"/>
+        <c:minorTickMark val="none"/>
+        <c:tickLblPos val="nextTo"/>
+        <c:spPr>
+          <a:noFill/>
+          <a:ln>
+            <a:noFill/>
+          </a:ln>
+          <a:effectLst/>
+        </c:spPr>
+        <c:txPr>
+          <a:bodyPr rot="-60000000" spcFirstLastPara="1" vertOverflow="ellipsis" vert="horz" wrap="square" anchor="ctr" anchorCtr="1"/>
+          <a:lstStyle/>
+          <a:p>
+            <a:pPr>
+              <a:defRPr sz="900" b="0" i="0" u="none" strike="noStrike" kern="1200" baseline="0">
+                <a:solidFill>
+                  <a:schemeClr val="tx1">
+                    <a:lumMod val="65000"/>
+                    <a:lumOff val="35000"/>
+                  </a:schemeClr>
+                </a:solidFill>
+                <a:latin typeface="+mn-lt"/>
+                <a:ea typeface="+mn-ea"/>
+                <a:cs typeface="+mn-cs"/>
+              </a:defRPr>
+            </a:pPr>
+            <a:endParaRPr lang="fr-FR"/>
+          </a:p>
+        </c:txPr>
+        <c:crossAx val="165496783"/>
+        <c:crosses val="autoZero"/>
+        <c:crossBetween val="midCat"/>
+      </c:valAx>
+      <c:spPr>
+        <a:noFill/>
+        <a:ln>
+          <a:noFill/>
+        </a:ln>
+        <a:effectLst/>
+      </c:spPr>
+    </c:plotArea>
+    <c:plotVisOnly val="1"/>
+    <c:dispBlanksAs val="gap"/>
+    <c:extLst>
+      <c:ext xmlns:c16r3="http://schemas.microsoft.com/office/drawing/2017/03/chart" uri="{56B9EC1D-385E-4148-901F-78D8002777C0}">
+        <c16r3:dataDisplayOptions16>
+          <c16r3:dispNaAsBlank val="1"/>
+        </c16r3:dataDisplayOptions16>
+      </c:ext>
+    </c:extLst>
+    <c:showDLblsOverMax val="0"/>
+  </c:chart>
+  <c:spPr>
+    <a:solidFill>
+      <a:schemeClr val="bg1"/>
+    </a:solidFill>
+    <a:ln w="9525" cap="flat" cmpd="sng" algn="ctr">
+      <a:solidFill>
+        <a:schemeClr val="tx1">
+          <a:lumMod val="15000"/>
+          <a:lumOff val="85000"/>
+        </a:schemeClr>
+      </a:solidFill>
+      <a:round/>
+    </a:ln>
+    <a:effectLst/>
+  </c:spPr>
+  <c:txPr>
+    <a:bodyPr/>
+    <a:lstStyle/>
+    <a:p>
+      <a:pPr>
+        <a:defRPr/>
+      </a:pPr>
+      <a:endParaRPr lang="fr-FR"/>
+    </a:p>
+  </c:txPr>
+  <c:externalData r:id="rId3">
+    <c:autoUpdate val="0"/>
+  </c:externalData>
+</c:chartSpace>
+</file>
+
+<file path=word/charts/chart7.xml><?xml version="1.0" encoding="utf-8"?>
+<c:chartSpace xmlns:c="http://schemas.openxmlformats.org/drawingml/2006/chart" xmlns:a="http://schemas.openxmlformats.org/drawingml/2006/main" xmlns:r="http://schemas.openxmlformats.org/officeDocument/2006/relationships" xmlns:c16r2="http://schemas.microsoft.com/office/drawing/2015/06/chart">
+  <c:date1904 val="0"/>
+  <c:lang val="fr-FR"/>
+  <c:roundedCorners val="0"/>
+  <mc:AlternateContent xmlns:mc="http://schemas.openxmlformats.org/markup-compatibility/2006">
+    <mc:Choice xmlns:c14="http://schemas.microsoft.com/office/drawing/2007/8/2/chart" Requires="c14">
+      <c14:style val="102"/>
+    </mc:Choice>
+    <mc:Fallback>
+      <c:style val="2"/>
+    </mc:Fallback>
+  </mc:AlternateContent>
+  <c:chart>
+    <c:title>
+      <c:tx>
+        <c:rich>
+          <a:bodyPr rot="0" spcFirstLastPara="1" vertOverflow="ellipsis" vert="horz" wrap="square" anchor="ctr" anchorCtr="1"/>
+          <a:lstStyle/>
+          <a:p>
+            <a:pPr>
+              <a:defRPr sz="1200" b="0" i="0" u="none" strike="noStrike" kern="1200" spc="0" baseline="0">
+                <a:solidFill>
+                  <a:schemeClr val="tx1">
+                    <a:lumMod val="65000"/>
+                    <a:lumOff val="35000"/>
+                  </a:schemeClr>
+                </a:solidFill>
+                <a:latin typeface="+mn-lt"/>
+                <a:ea typeface="+mn-ea"/>
+                <a:cs typeface="+mn-cs"/>
+              </a:defRPr>
+            </a:pPr>
+            <a:r>
+              <a:rPr lang="en-US" sz="1200"/>
+              <a:t>Proportion de blocs A voisins de blocs B en fonction de la taille de la grille</a:t>
+            </a:r>
+          </a:p>
+        </c:rich>
+      </c:tx>
+      <c:overlay val="0"/>
+      <c:spPr>
+        <a:noFill/>
+        <a:ln>
+          <a:noFill/>
+        </a:ln>
+        <a:effectLst/>
+      </c:spPr>
+      <c:txPr>
+        <a:bodyPr rot="0" spcFirstLastPara="1" vertOverflow="ellipsis" vert="horz" wrap="square" anchor="ctr" anchorCtr="1"/>
+        <a:lstStyle/>
+        <a:p>
+          <a:pPr>
+            <a:defRPr sz="1200" b="0" i="0" u="none" strike="noStrike" kern="1200" spc="0" baseline="0">
+              <a:solidFill>
+                <a:schemeClr val="tx1">
+                  <a:lumMod val="65000"/>
+                  <a:lumOff val="35000"/>
+                </a:schemeClr>
+              </a:solidFill>
+              <a:latin typeface="+mn-lt"/>
+              <a:ea typeface="+mn-ea"/>
+              <a:cs typeface="+mn-cs"/>
+            </a:defRPr>
+          </a:pPr>
+          <a:endParaRPr lang="fr-FR"/>
+        </a:p>
+      </c:txPr>
+    </c:title>
+    <c:autoTitleDeleted val="0"/>
+    <c:plotArea>
+      <c:layout/>
+      <c:scatterChart>
+        <c:scatterStyle val="lineMarker"/>
+        <c:varyColors val="0"/>
+        <c:ser>
+          <c:idx val="0"/>
+          <c:order val="0"/>
+          <c:spPr>
+            <a:ln w="28575" cap="rnd">
+              <a:solidFill>
+                <a:schemeClr val="accent2"/>
+              </a:solidFill>
+              <a:round/>
+            </a:ln>
+            <a:effectLst/>
+          </c:spPr>
+          <c:marker>
+            <c:symbol val="circle"/>
+            <c:size val="5"/>
+            <c:spPr>
+              <a:solidFill>
+                <a:schemeClr val="accent2"/>
+              </a:solidFill>
+              <a:ln w="9525">
+                <a:solidFill>
+                  <a:schemeClr val="accent2"/>
+                </a:solidFill>
+              </a:ln>
+              <a:effectLst/>
+            </c:spPr>
+          </c:marker>
+          <c:xVal>
+            <c:numRef>
+              <c:f>(Feuil1!$L$2,Feuil1!$L$18,Feuil1!$L$34)</c:f>
+              <c:numCache>
+                <c:formatCode>General</c:formatCode>
+                <c:ptCount val="3"/>
+                <c:pt idx="0">
+                  <c:v>400</c:v>
+                </c:pt>
+                <c:pt idx="1">
+                  <c:v>1600</c:v>
+                </c:pt>
+                <c:pt idx="2">
+                  <c:v>3600</c:v>
+                </c:pt>
+              </c:numCache>
+            </c:numRef>
+          </c:xVal>
+          <c:yVal>
+            <c:numRef>
+              <c:f>(Feuil1!$E$14,Feuil1!$E$30,Feuil1!$E$46)</c:f>
+              <c:numCache>
+                <c:formatCode>General</c:formatCode>
+                <c:ptCount val="3"/>
+                <c:pt idx="0">
+                  <c:v>3.1303814583724818E-2</c:v>
+                </c:pt>
+                <c:pt idx="1">
+                  <c:v>1.2594458438287153E-3</c:v>
+                </c:pt>
+                <c:pt idx="2">
+                  <c:v>1.8711805218740904E-3</c:v>
+                </c:pt>
+              </c:numCache>
+            </c:numRef>
+          </c:yVal>
+          <c:smooth val="0"/>
+          <c:extLst>
+            <c:ext xmlns:c16="http://schemas.microsoft.com/office/drawing/2014/chart" uri="{C3380CC4-5D6E-409C-BE32-E72D297353CC}">
+              <c16:uniqueId val="{00000000-77BF-41E2-98FB-497DDAC44103}"/>
+            </c:ext>
+          </c:extLst>
+        </c:ser>
+        <c:dLbls>
+          <c:showLegendKey val="0"/>
+          <c:showVal val="0"/>
+          <c:showCatName val="0"/>
+          <c:showSerName val="0"/>
+          <c:showPercent val="0"/>
+          <c:showBubbleSize val="0"/>
+        </c:dLbls>
+        <c:axId val="166337951"/>
+        <c:axId val="2020622911"/>
+      </c:scatterChart>
+      <c:valAx>
+        <c:axId val="166337951"/>
+        <c:scaling>
+          <c:orientation val="minMax"/>
+        </c:scaling>
+        <c:delete val="0"/>
+        <c:axPos val="b"/>
+        <c:numFmt formatCode="General" sourceLinked="1"/>
+        <c:majorTickMark val="none"/>
+        <c:minorTickMark val="none"/>
+        <c:tickLblPos val="nextTo"/>
+        <c:spPr>
+          <a:noFill/>
+          <a:ln w="9525" cap="flat" cmpd="sng" algn="ctr">
+            <a:solidFill>
+              <a:schemeClr val="tx1">
+                <a:lumMod val="15000"/>
+                <a:lumOff val="85000"/>
+              </a:schemeClr>
+            </a:solidFill>
+            <a:round/>
+          </a:ln>
+          <a:effectLst/>
+        </c:spPr>
+        <c:txPr>
+          <a:bodyPr rot="-60000000" spcFirstLastPara="1" vertOverflow="ellipsis" vert="horz" wrap="square" anchor="ctr" anchorCtr="1"/>
+          <a:lstStyle/>
+          <a:p>
+            <a:pPr>
+              <a:defRPr sz="900" b="0" i="0" u="none" strike="noStrike" kern="1200" baseline="0">
+                <a:solidFill>
+                  <a:schemeClr val="tx1">
+                    <a:lumMod val="65000"/>
+                    <a:lumOff val="35000"/>
+                  </a:schemeClr>
+                </a:solidFill>
+                <a:latin typeface="+mn-lt"/>
+                <a:ea typeface="+mn-ea"/>
+                <a:cs typeface="+mn-cs"/>
+              </a:defRPr>
+            </a:pPr>
+            <a:endParaRPr lang="fr-FR"/>
+          </a:p>
+        </c:txPr>
+        <c:crossAx val="2020622911"/>
+        <c:crosses val="autoZero"/>
+        <c:crossBetween val="midCat"/>
+      </c:valAx>
+      <c:valAx>
+        <c:axId val="2020622911"/>
+        <c:scaling>
+          <c:orientation val="minMax"/>
+        </c:scaling>
+        <c:delete val="0"/>
+        <c:axPos val="l"/>
+        <c:majorGridlines>
+          <c:spPr>
+            <a:ln w="9525" cap="flat" cmpd="sng" algn="ctr">
+              <a:solidFill>
+                <a:schemeClr val="tx1">
+                  <a:lumMod val="15000"/>
+                  <a:lumOff val="85000"/>
+                </a:schemeClr>
+              </a:solidFill>
+              <a:round/>
+            </a:ln>
+            <a:effectLst/>
+          </c:spPr>
+        </c:majorGridlines>
+        <c:numFmt formatCode="General" sourceLinked="1"/>
+        <c:majorTickMark val="none"/>
+        <c:minorTickMark val="none"/>
+        <c:tickLblPos val="nextTo"/>
+        <c:spPr>
+          <a:noFill/>
+          <a:ln>
+            <a:noFill/>
+          </a:ln>
+          <a:effectLst/>
+        </c:spPr>
+        <c:txPr>
+          <a:bodyPr rot="-60000000" spcFirstLastPara="1" vertOverflow="ellipsis" vert="horz" wrap="square" anchor="ctr" anchorCtr="1"/>
+          <a:lstStyle/>
+          <a:p>
+            <a:pPr>
+              <a:defRPr sz="900" b="0" i="0" u="none" strike="noStrike" kern="1200" baseline="0">
+                <a:solidFill>
+                  <a:schemeClr val="tx1">
+                    <a:lumMod val="65000"/>
+                    <a:lumOff val="35000"/>
+                  </a:schemeClr>
+                </a:solidFill>
+                <a:latin typeface="+mn-lt"/>
+                <a:ea typeface="+mn-ea"/>
+                <a:cs typeface="+mn-cs"/>
+              </a:defRPr>
+            </a:pPr>
+            <a:endParaRPr lang="fr-FR"/>
+          </a:p>
+        </c:txPr>
+        <c:crossAx val="166337951"/>
+        <c:crosses val="autoZero"/>
+        <c:crossBetween val="midCat"/>
+      </c:valAx>
+      <c:spPr>
+        <a:noFill/>
+        <a:ln>
+          <a:noFill/>
+        </a:ln>
+        <a:effectLst/>
+      </c:spPr>
+    </c:plotArea>
+    <c:plotVisOnly val="1"/>
+    <c:dispBlanksAs val="gap"/>
+    <c:extLst>
+      <c:ext xmlns:c16r3="http://schemas.microsoft.com/office/drawing/2017/03/chart" uri="{56B9EC1D-385E-4148-901F-78D8002777C0}">
+        <c16r3:dataDisplayOptions16>
+          <c16r3:dispNaAsBlank val="1"/>
+        </c16r3:dataDisplayOptions16>
+      </c:ext>
+    </c:extLst>
+    <c:showDLblsOverMax val="0"/>
+  </c:chart>
+  <c:spPr>
+    <a:solidFill>
+      <a:schemeClr val="bg1"/>
+    </a:solidFill>
+    <a:ln w="9525" cap="flat" cmpd="sng" algn="ctr">
+      <a:solidFill>
+        <a:schemeClr val="tx1">
+          <a:lumMod val="15000"/>
+          <a:lumOff val="85000"/>
+        </a:schemeClr>
+      </a:solidFill>
+      <a:round/>
+    </a:ln>
+    <a:effectLst/>
+  </c:spPr>
+  <c:txPr>
+    <a:bodyPr/>
+    <a:lstStyle/>
+    <a:p>
+      <a:pPr>
+        <a:defRPr/>
+      </a:pPr>
+      <a:endParaRPr lang="fr-FR"/>
+    </a:p>
+  </c:txPr>
+  <c:externalData r:id="rId3">
+    <c:autoUpdate val="0"/>
+  </c:externalData>
+</c:chartSpace>
+</file>
+
+<file path=word/charts/chart8.xml><?xml version="1.0" encoding="utf-8"?>
+<c:chartSpace xmlns:c="http://schemas.openxmlformats.org/drawingml/2006/chart" xmlns:a="http://schemas.openxmlformats.org/drawingml/2006/main" xmlns:r="http://schemas.openxmlformats.org/officeDocument/2006/relationships" xmlns:c16r2="http://schemas.microsoft.com/office/drawing/2015/06/chart">
+  <c:date1904 val="0"/>
+  <c:lang val="fr-FR"/>
+  <c:roundedCorners val="0"/>
+  <mc:AlternateContent xmlns:mc="http://schemas.openxmlformats.org/markup-compatibility/2006">
+    <mc:Choice xmlns:c14="http://schemas.microsoft.com/office/drawing/2007/8/2/chart" Requires="c14">
+      <c14:style val="102"/>
+    </mc:Choice>
+    <mc:Fallback>
+      <c:style val="2"/>
+    </mc:Fallback>
+  </mc:AlternateContent>
+  <c:chart>
+    <c:title>
+      <c:tx>
+        <c:rich>
+          <a:bodyPr rot="0" spcFirstLastPara="1" vertOverflow="ellipsis" vert="horz" wrap="square" anchor="ctr" anchorCtr="1"/>
+          <a:lstStyle/>
+          <a:p>
+            <a:pPr>
+              <a:defRPr sz="1200" b="0" i="0" u="none" strike="noStrike" kern="1200" spc="0" baseline="0">
+                <a:solidFill>
+                  <a:schemeClr val="tx1">
+                    <a:lumMod val="65000"/>
+                    <a:lumOff val="35000"/>
+                  </a:schemeClr>
+                </a:solidFill>
+                <a:latin typeface="+mn-lt"/>
+                <a:ea typeface="+mn-ea"/>
+                <a:cs typeface="+mn-cs"/>
+              </a:defRPr>
+            </a:pPr>
+            <a:r>
+              <a:rPr lang="fr-FR" sz="1200"/>
+              <a:t>Taille moyenne d'une colonie en fonction du nombre de lignes</a:t>
+            </a:r>
+          </a:p>
+        </c:rich>
+      </c:tx>
+      <c:overlay val="0"/>
+      <c:spPr>
+        <a:noFill/>
+        <a:ln>
+          <a:noFill/>
+        </a:ln>
+        <a:effectLst/>
+      </c:spPr>
+      <c:txPr>
+        <a:bodyPr rot="0" spcFirstLastPara="1" vertOverflow="ellipsis" vert="horz" wrap="square" anchor="ctr" anchorCtr="1"/>
+        <a:lstStyle/>
+        <a:p>
+          <a:pPr>
+            <a:defRPr sz="1200" b="0" i="0" u="none" strike="noStrike" kern="1200" spc="0" baseline="0">
+              <a:solidFill>
+                <a:schemeClr val="tx1">
+                  <a:lumMod val="65000"/>
+                  <a:lumOff val="35000"/>
+                </a:schemeClr>
+              </a:solidFill>
+              <a:latin typeface="+mn-lt"/>
+              <a:ea typeface="+mn-ea"/>
+              <a:cs typeface="+mn-cs"/>
+            </a:defRPr>
+          </a:pPr>
+          <a:endParaRPr lang="fr-FR"/>
+        </a:p>
+      </c:txPr>
+    </c:title>
+    <c:autoTitleDeleted val="0"/>
+    <c:plotArea>
+      <c:layout/>
+      <c:scatterChart>
+        <c:scatterStyle val="lineMarker"/>
+        <c:varyColors val="0"/>
+        <c:ser>
+          <c:idx val="0"/>
+          <c:order val="0"/>
+          <c:spPr>
+            <a:ln w="25400" cap="rnd">
+              <a:noFill/>
+              <a:round/>
+            </a:ln>
+            <a:effectLst/>
+          </c:spPr>
+          <c:marker>
+            <c:symbol val="circle"/>
+            <c:size val="5"/>
+            <c:spPr>
+              <a:solidFill>
+                <a:schemeClr val="accent2"/>
+              </a:solidFill>
+              <a:ln w="9525">
+                <a:solidFill>
+                  <a:schemeClr val="accent2"/>
+                </a:solidFill>
+              </a:ln>
+              <a:effectLst/>
+            </c:spPr>
+          </c:marker>
+          <c:trendline>
+            <c:spPr>
+              <a:ln w="19050" cap="rnd">
+                <a:solidFill>
+                  <a:schemeClr val="accent2"/>
+                </a:solidFill>
+                <a:prstDash val="sysDot"/>
+              </a:ln>
+              <a:effectLst/>
+            </c:spPr>
+            <c:trendlineType val="log"/>
+            <c:dispRSqr val="1"/>
+            <c:dispEq val="0"/>
+            <c:trendlineLbl>
+              <c:layout>
+                <c:manualLayout>
+                  <c:x val="3.8013998250218723E-4"/>
+                  <c:y val="2.909594634004083E-2"/>
+                </c:manualLayout>
+              </c:layout>
+              <c:numFmt formatCode="General" sourceLinked="0"/>
+              <c:spPr>
+                <a:noFill/>
+                <a:ln>
+                  <a:noFill/>
+                </a:ln>
+                <a:effectLst/>
+              </c:spPr>
+              <c:txPr>
+                <a:bodyPr rot="0" spcFirstLastPara="1" vertOverflow="ellipsis" vert="horz" wrap="square" anchor="ctr" anchorCtr="1"/>
+                <a:lstStyle/>
+                <a:p>
+                  <a:pPr>
+                    <a:defRPr sz="900" b="0" i="0" u="none" strike="noStrike" kern="1200" baseline="0">
+                      <a:solidFill>
+                        <a:schemeClr val="tx1">
+                          <a:lumMod val="65000"/>
+                          <a:lumOff val="35000"/>
+                        </a:schemeClr>
+                      </a:solidFill>
+                      <a:latin typeface="+mn-lt"/>
+                      <a:ea typeface="+mn-ea"/>
+                      <a:cs typeface="+mn-cs"/>
+                    </a:defRPr>
+                  </a:pPr>
+                  <a:endParaRPr lang="fr-FR"/>
+                </a:p>
+              </c:txPr>
+            </c:trendlineLbl>
+          </c:trendline>
+          <c:xVal>
+            <c:numRef>
+              <c:f>('Grid Rows (N)'!$D$19,'Grid Rows (N)'!$D$2,'Grid Rows (N)'!$D$36)</c:f>
+              <c:numCache>
+                <c:formatCode>General</c:formatCode>
+                <c:ptCount val="3"/>
+                <c:pt idx="0">
+                  <c:v>40</c:v>
+                </c:pt>
+                <c:pt idx="1">
+                  <c:v>50</c:v>
+                </c:pt>
+                <c:pt idx="2">
+                  <c:v>100</c:v>
+                </c:pt>
+              </c:numCache>
+            </c:numRef>
+          </c:xVal>
+          <c:yVal>
+            <c:numRef>
+              <c:f>('Grid Rows (N)'!$H$31,'Grid Rows (N)'!$H$14,'Grid Rows (N)'!$H$48)</c:f>
+              <c:numCache>
+                <c:formatCode>General</c:formatCode>
+                <c:ptCount val="3"/>
+                <c:pt idx="0">
+                  <c:v>7.3456717134264409</c:v>
+                </c:pt>
+                <c:pt idx="1">
+                  <c:v>7.0982748753481504</c:v>
+                </c:pt>
+                <c:pt idx="2">
+                  <c:v>5.0968875337519588</c:v>
+                </c:pt>
+              </c:numCache>
+            </c:numRef>
+          </c:yVal>
+          <c:smooth val="0"/>
+          <c:extLst>
+            <c:ext xmlns:c16="http://schemas.microsoft.com/office/drawing/2014/chart" uri="{C3380CC4-5D6E-409C-BE32-E72D297353CC}">
+              <c16:uniqueId val="{00000001-32CF-48F9-879A-37640D7CFED1}"/>
+            </c:ext>
+          </c:extLst>
+        </c:ser>
+        <c:dLbls>
+          <c:showLegendKey val="0"/>
+          <c:showVal val="0"/>
+          <c:showCatName val="0"/>
+          <c:showSerName val="0"/>
+          <c:showPercent val="0"/>
+          <c:showBubbleSize val="0"/>
+        </c:dLbls>
+        <c:axId val="973423664"/>
+        <c:axId val="904068560"/>
+      </c:scatterChart>
+      <c:valAx>
+        <c:axId val="973423664"/>
+        <c:scaling>
+          <c:orientation val="minMax"/>
+        </c:scaling>
+        <c:delete val="0"/>
+        <c:axPos val="b"/>
+        <c:numFmt formatCode="General" sourceLinked="1"/>
+        <c:majorTickMark val="none"/>
+        <c:minorTickMark val="none"/>
+        <c:tickLblPos val="nextTo"/>
+        <c:spPr>
+          <a:noFill/>
+          <a:ln w="9525" cap="flat" cmpd="sng" algn="ctr">
+            <a:solidFill>
+              <a:schemeClr val="tx1">
+                <a:lumMod val="15000"/>
+                <a:lumOff val="85000"/>
+              </a:schemeClr>
+            </a:solidFill>
+            <a:round/>
+          </a:ln>
+          <a:effectLst/>
+        </c:spPr>
+        <c:txPr>
+          <a:bodyPr rot="-60000000" spcFirstLastPara="1" vertOverflow="ellipsis" vert="horz" wrap="square" anchor="ctr" anchorCtr="1"/>
+          <a:lstStyle/>
+          <a:p>
+            <a:pPr>
+              <a:defRPr sz="900" b="0" i="0" u="none" strike="noStrike" kern="1200" baseline="0">
+                <a:solidFill>
+                  <a:schemeClr val="tx1">
+                    <a:lumMod val="65000"/>
+                    <a:lumOff val="35000"/>
+                  </a:schemeClr>
+                </a:solidFill>
+                <a:latin typeface="+mn-lt"/>
+                <a:ea typeface="+mn-ea"/>
+                <a:cs typeface="+mn-cs"/>
+              </a:defRPr>
+            </a:pPr>
+            <a:endParaRPr lang="fr-FR"/>
+          </a:p>
+        </c:txPr>
+        <c:crossAx val="904068560"/>
+        <c:crosses val="autoZero"/>
+        <c:crossBetween val="midCat"/>
+      </c:valAx>
+      <c:valAx>
+        <c:axId val="904068560"/>
+        <c:scaling>
+          <c:orientation val="minMax"/>
+        </c:scaling>
+        <c:delete val="0"/>
+        <c:axPos val="l"/>
+        <c:majorGridlines>
+          <c:spPr>
+            <a:ln w="9525" cap="flat" cmpd="sng" algn="ctr">
+              <a:solidFill>
+                <a:schemeClr val="tx1">
+                  <a:lumMod val="15000"/>
+                  <a:lumOff val="85000"/>
+                </a:schemeClr>
+              </a:solidFill>
+              <a:round/>
+            </a:ln>
+            <a:effectLst/>
+          </c:spPr>
+        </c:majorGridlines>
+        <c:numFmt formatCode="General" sourceLinked="1"/>
+        <c:majorTickMark val="none"/>
+        <c:minorTickMark val="none"/>
+        <c:tickLblPos val="nextTo"/>
+        <c:spPr>
+          <a:noFill/>
+          <a:ln>
+            <a:noFill/>
+          </a:ln>
+          <a:effectLst/>
+        </c:spPr>
+        <c:txPr>
+          <a:bodyPr rot="-60000000" spcFirstLastPara="1" vertOverflow="ellipsis" vert="horz" wrap="square" anchor="ctr" anchorCtr="1"/>
+          <a:lstStyle/>
+          <a:p>
+            <a:pPr>
+              <a:defRPr sz="900" b="0" i="0" u="none" strike="noStrike" kern="1200" baseline="0">
+                <a:solidFill>
+                  <a:schemeClr val="tx1">
+                    <a:lumMod val="65000"/>
+                    <a:lumOff val="35000"/>
+                  </a:schemeClr>
+                </a:solidFill>
+                <a:latin typeface="+mn-lt"/>
+                <a:ea typeface="+mn-ea"/>
+                <a:cs typeface="+mn-cs"/>
+              </a:defRPr>
+            </a:pPr>
+            <a:endParaRPr lang="fr-FR"/>
+          </a:p>
+        </c:txPr>
+        <c:crossAx val="973423664"/>
+        <c:crosses val="autoZero"/>
+        <c:crossBetween val="midCat"/>
+      </c:valAx>
+      <c:spPr>
+        <a:noFill/>
+        <a:ln>
+          <a:noFill/>
+        </a:ln>
+        <a:effectLst/>
+      </c:spPr>
+    </c:plotArea>
+    <c:plotVisOnly val="1"/>
+    <c:dispBlanksAs val="gap"/>
+    <c:extLst>
+      <c:ext xmlns:c16r3="http://schemas.microsoft.com/office/drawing/2017/03/chart" uri="{56B9EC1D-385E-4148-901F-78D8002777C0}">
+        <c16r3:dataDisplayOptions16>
+          <c16r3:dispNaAsBlank val="1"/>
+        </c16r3:dataDisplayOptions16>
+      </c:ext>
+    </c:extLst>
+    <c:showDLblsOverMax val="0"/>
+  </c:chart>
+  <c:spPr>
+    <a:solidFill>
+      <a:schemeClr val="bg1"/>
+    </a:solidFill>
+    <a:ln w="9525" cap="flat" cmpd="sng" algn="ctr">
+      <a:solidFill>
+        <a:schemeClr val="tx1">
+          <a:lumMod val="15000"/>
+          <a:lumOff val="85000"/>
+        </a:schemeClr>
+      </a:solidFill>
+      <a:round/>
+    </a:ln>
+    <a:effectLst/>
+  </c:spPr>
+  <c:txPr>
+    <a:bodyPr/>
+    <a:lstStyle/>
+    <a:p>
+      <a:pPr>
+        <a:defRPr/>
+      </a:pPr>
+      <a:endParaRPr lang="fr-FR"/>
+    </a:p>
+  </c:txPr>
+  <c:externalData r:id="rId3">
+    <c:autoUpdate val="0"/>
+  </c:externalData>
+</c:chartSpace>
+</file>
+
+<file path=word/charts/chart9.xml><?xml version="1.0" encoding="utf-8"?>
+<c:chartSpace xmlns:c="http://schemas.openxmlformats.org/drawingml/2006/chart" xmlns:a="http://schemas.openxmlformats.org/drawingml/2006/main" xmlns:r="http://schemas.openxmlformats.org/officeDocument/2006/relationships" xmlns:c16r2="http://schemas.microsoft.com/office/drawing/2015/06/chart">
+  <c:date1904 val="0"/>
+  <c:lang val="fr-FR"/>
+  <c:roundedCorners val="0"/>
+  <mc:AlternateContent xmlns:mc="http://schemas.openxmlformats.org/markup-compatibility/2006">
+    <mc:Choice xmlns:c14="http://schemas.microsoft.com/office/drawing/2007/8/2/chart" Requires="c14">
+      <c14:style val="102"/>
+    </mc:Choice>
+    <mc:Fallback>
+      <c:style val="2"/>
+    </mc:Fallback>
+  </mc:AlternateContent>
+  <c:chart>
+    <c:title>
+      <c:tx>
+        <c:rich>
+          <a:bodyPr rot="0" spcFirstLastPara="1" vertOverflow="ellipsis" vert="horz" wrap="square" anchor="ctr" anchorCtr="1"/>
+          <a:lstStyle/>
+          <a:p>
+            <a:pPr>
+              <a:defRPr sz="1200" b="0" i="0" u="none" strike="noStrike" kern="1200" spc="0" baseline="0">
+                <a:solidFill>
+                  <a:schemeClr val="tx1">
+                    <a:lumMod val="65000"/>
+                    <a:lumOff val="35000"/>
+                  </a:schemeClr>
+                </a:solidFill>
+                <a:latin typeface="+mn-lt"/>
+                <a:ea typeface="+mn-ea"/>
+                <a:cs typeface="+mn-cs"/>
+              </a:defRPr>
+            </a:pPr>
+            <a:r>
+              <a:rPr lang="fr-FR" sz="1200"/>
+              <a:t>Nombre de colonies en fonction du nombre de lignes</a:t>
+            </a:r>
+          </a:p>
+        </c:rich>
+      </c:tx>
+      <c:overlay val="0"/>
+      <c:spPr>
+        <a:noFill/>
+        <a:ln>
+          <a:noFill/>
+        </a:ln>
+        <a:effectLst/>
+      </c:spPr>
+      <c:txPr>
+        <a:bodyPr rot="0" spcFirstLastPara="1" vertOverflow="ellipsis" vert="horz" wrap="square" anchor="ctr" anchorCtr="1"/>
+        <a:lstStyle/>
+        <a:p>
+          <a:pPr>
+            <a:defRPr sz="1200" b="0" i="0" u="none" strike="noStrike" kern="1200" spc="0" baseline="0">
+              <a:solidFill>
+                <a:schemeClr val="tx1">
+                  <a:lumMod val="65000"/>
+                  <a:lumOff val="35000"/>
+                </a:schemeClr>
+              </a:solidFill>
+              <a:latin typeface="+mn-lt"/>
+              <a:ea typeface="+mn-ea"/>
+              <a:cs typeface="+mn-cs"/>
+            </a:defRPr>
+          </a:pPr>
+          <a:endParaRPr lang="fr-FR"/>
+        </a:p>
+      </c:txPr>
+    </c:title>
+    <c:autoTitleDeleted val="0"/>
+    <c:plotArea>
+      <c:layout/>
+      <c:scatterChart>
+        <c:scatterStyle val="lineMarker"/>
+        <c:varyColors val="0"/>
+        <c:ser>
+          <c:idx val="0"/>
+          <c:order val="0"/>
+          <c:spPr>
+            <a:ln w="25400" cap="rnd">
+              <a:noFill/>
+              <a:round/>
+            </a:ln>
+            <a:effectLst/>
+          </c:spPr>
+          <c:marker>
+            <c:symbol val="circle"/>
+            <c:size val="5"/>
+            <c:spPr>
+              <a:solidFill>
+                <a:schemeClr val="accent2"/>
+              </a:solidFill>
+              <a:ln w="9525">
+                <a:solidFill>
+                  <a:schemeClr val="accent2"/>
+                </a:solidFill>
+              </a:ln>
+              <a:effectLst/>
+            </c:spPr>
+          </c:marker>
+          <c:trendline>
+            <c:spPr>
+              <a:ln w="19050" cap="rnd">
+                <a:solidFill>
+                  <a:schemeClr val="accent2"/>
+                </a:solidFill>
+                <a:prstDash val="sysDot"/>
+              </a:ln>
+              <a:effectLst/>
+            </c:spPr>
+            <c:trendlineType val="log"/>
+            <c:dispRSqr val="1"/>
+            <c:dispEq val="0"/>
+            <c:trendlineLbl>
+              <c:layout>
+                <c:manualLayout>
+                  <c:x val="1.0468066491688538E-3"/>
+                  <c:y val="-2.7036672499270924E-2"/>
+                </c:manualLayout>
+              </c:layout>
+              <c:numFmt formatCode="General" sourceLinked="0"/>
+              <c:spPr>
+                <a:noFill/>
+                <a:ln>
+                  <a:noFill/>
+                </a:ln>
+                <a:effectLst/>
+              </c:spPr>
+              <c:txPr>
+                <a:bodyPr rot="0" spcFirstLastPara="1" vertOverflow="ellipsis" vert="horz" wrap="square" anchor="ctr" anchorCtr="1"/>
+                <a:lstStyle/>
+                <a:p>
+                  <a:pPr>
+                    <a:defRPr sz="900" b="0" i="0" u="none" strike="noStrike" kern="1200" baseline="0">
+                      <a:solidFill>
+                        <a:schemeClr val="tx1">
+                          <a:lumMod val="65000"/>
+                          <a:lumOff val="35000"/>
+                        </a:schemeClr>
+                      </a:solidFill>
+                      <a:latin typeface="+mn-lt"/>
+                      <a:ea typeface="+mn-ea"/>
+                      <a:cs typeface="+mn-cs"/>
+                    </a:defRPr>
+                  </a:pPr>
+                  <a:endParaRPr lang="fr-FR"/>
+                </a:p>
+              </c:txPr>
+            </c:trendlineLbl>
+          </c:trendline>
+          <c:xVal>
+            <c:numRef>
+              <c:f>('Grid Rows (N)'!$D$19,'Grid Rows (N)'!$D$2,'Grid Rows (N)'!$D$36)</c:f>
+              <c:numCache>
+                <c:formatCode>General</c:formatCode>
+                <c:ptCount val="3"/>
+                <c:pt idx="0">
+                  <c:v>40</c:v>
+                </c:pt>
+                <c:pt idx="1">
+                  <c:v>50</c:v>
+                </c:pt>
+                <c:pt idx="2">
+                  <c:v>100</c:v>
+                </c:pt>
+              </c:numCache>
+            </c:numRef>
+          </c:xVal>
+          <c:yVal>
+            <c:numRef>
+              <c:f>('Grid Rows (N)'!$G$31,'Grid Rows (N)'!$G$14,'Grid Rows (N)'!$G$48)</c:f>
+              <c:numCache>
+                <c:formatCode>General</c:formatCode>
+                <c:ptCount val="3"/>
+                <c:pt idx="0">
+                  <c:v>27.1</c:v>
+                </c:pt>
+                <c:pt idx="1">
+                  <c:v>28.1</c:v>
+                </c:pt>
+                <c:pt idx="2">
+                  <c:v>38.9</c:v>
+                </c:pt>
+              </c:numCache>
+            </c:numRef>
+          </c:yVal>
+          <c:smooth val="0"/>
+          <c:extLst>
+            <c:ext xmlns:c16="http://schemas.microsoft.com/office/drawing/2014/chart" uri="{C3380CC4-5D6E-409C-BE32-E72D297353CC}">
+              <c16:uniqueId val="{00000001-69F1-40DB-95B7-26D06AFE1E01}"/>
+            </c:ext>
+          </c:extLst>
+        </c:ser>
+        <c:dLbls>
+          <c:showLegendKey val="0"/>
+          <c:showVal val="0"/>
+          <c:showCatName val="0"/>
+          <c:showSerName val="0"/>
+          <c:showPercent val="0"/>
+          <c:showBubbleSize val="0"/>
+        </c:dLbls>
+        <c:axId val="779640672"/>
+        <c:axId val="775658624"/>
+      </c:scatterChart>
+      <c:valAx>
+        <c:axId val="779640672"/>
+        <c:scaling>
+          <c:orientation val="minMax"/>
+        </c:scaling>
+        <c:delete val="0"/>
+        <c:axPos val="b"/>
+        <c:numFmt formatCode="General" sourceLinked="1"/>
+        <c:majorTickMark val="none"/>
+        <c:minorTickMark val="none"/>
+        <c:tickLblPos val="nextTo"/>
+        <c:spPr>
+          <a:noFill/>
+          <a:ln w="9525" cap="flat" cmpd="sng" algn="ctr">
+            <a:solidFill>
+              <a:schemeClr val="tx1">
+                <a:lumMod val="15000"/>
+                <a:lumOff val="85000"/>
+              </a:schemeClr>
+            </a:solidFill>
+            <a:round/>
+          </a:ln>
+          <a:effectLst/>
+        </c:spPr>
+        <c:txPr>
+          <a:bodyPr rot="-60000000" spcFirstLastPara="1" vertOverflow="ellipsis" vert="horz" wrap="square" anchor="ctr" anchorCtr="1"/>
+          <a:lstStyle/>
+          <a:p>
+            <a:pPr>
+              <a:defRPr sz="900" b="0" i="0" u="none" strike="noStrike" kern="1200" baseline="0">
+                <a:solidFill>
+                  <a:schemeClr val="tx1">
+                    <a:lumMod val="65000"/>
+                    <a:lumOff val="35000"/>
+                  </a:schemeClr>
+                </a:solidFill>
+                <a:latin typeface="+mn-lt"/>
+                <a:ea typeface="+mn-ea"/>
+                <a:cs typeface="+mn-cs"/>
+              </a:defRPr>
+            </a:pPr>
+            <a:endParaRPr lang="fr-FR"/>
+          </a:p>
+        </c:txPr>
+        <c:crossAx val="775658624"/>
+        <c:crosses val="autoZero"/>
+        <c:crossBetween val="midCat"/>
+      </c:valAx>
+      <c:valAx>
+        <c:axId val="775658624"/>
+        <c:scaling>
+          <c:orientation val="minMax"/>
+        </c:scaling>
+        <c:delete val="0"/>
+        <c:axPos val="l"/>
+        <c:majorGridlines>
+          <c:spPr>
+            <a:ln w="9525" cap="flat" cmpd="sng" algn="ctr">
+              <a:solidFill>
+                <a:schemeClr val="tx1">
+                  <a:lumMod val="15000"/>
+                  <a:lumOff val="85000"/>
+                </a:schemeClr>
+              </a:solidFill>
+              <a:round/>
+            </a:ln>
+            <a:effectLst/>
+          </c:spPr>
+        </c:majorGridlines>
+        <c:numFmt formatCode="General" sourceLinked="1"/>
+        <c:majorTickMark val="none"/>
+        <c:minorTickMark val="none"/>
+        <c:tickLblPos val="nextTo"/>
+        <c:spPr>
+          <a:noFill/>
+          <a:ln>
+            <a:noFill/>
+          </a:ln>
+          <a:effectLst/>
+        </c:spPr>
+        <c:txPr>
+          <a:bodyPr rot="-60000000" spcFirstLastPara="1" vertOverflow="ellipsis" vert="horz" wrap="square" anchor="ctr" anchorCtr="1"/>
+          <a:lstStyle/>
+          <a:p>
+            <a:pPr>
+              <a:defRPr sz="900" b="0" i="0" u="none" strike="noStrike" kern="1200" baseline="0">
+                <a:solidFill>
+                  <a:schemeClr val="tx1">
+                    <a:lumMod val="65000"/>
+                    <a:lumOff val="35000"/>
+                  </a:schemeClr>
+                </a:solidFill>
+                <a:latin typeface="+mn-lt"/>
+                <a:ea typeface="+mn-ea"/>
+                <a:cs typeface="+mn-cs"/>
+              </a:defRPr>
+            </a:pPr>
+            <a:endParaRPr lang="fr-FR"/>
+          </a:p>
+        </c:txPr>
+        <c:crossAx val="779640672"/>
+        <c:crosses val="autoZero"/>
+        <c:crossBetween val="midCat"/>
+      </c:valAx>
+      <c:spPr>
+        <a:noFill/>
+        <a:ln>
+          <a:noFill/>
+        </a:ln>
+        <a:effectLst/>
+      </c:spPr>
+    </c:plotArea>
+    <c:plotVisOnly val="1"/>
+    <c:dispBlanksAs val="gap"/>
+    <c:extLst>
+      <c:ext xmlns:c16r3="http://schemas.microsoft.com/office/drawing/2017/03/chart" uri="{56B9EC1D-385E-4148-901F-78D8002777C0}">
+        <c16r3:dataDisplayOptions16>
+          <c16r3:dispNaAsBlank val="1"/>
+        </c16r3:dataDisplayOptions16>
+      </c:ext>
+    </c:extLst>
+    <c:showDLblsOverMax val="0"/>
+  </c:chart>
+  <c:spPr>
+    <a:solidFill>
+      <a:schemeClr val="bg1"/>
+    </a:solidFill>
+    <a:ln w="9525" cap="flat" cmpd="sng" algn="ctr">
+      <a:solidFill>
+        <a:schemeClr val="tx1">
+          <a:lumMod val="15000"/>
+          <a:lumOff val="85000"/>
+        </a:schemeClr>
+      </a:solidFill>
+      <a:round/>
+    </a:ln>
+    <a:effectLst/>
+  </c:spPr>
+  <c:txPr>
+    <a:bodyPr/>
+    <a:lstStyle/>
+    <a:p>
+      <a:pPr>
+        <a:defRPr/>
+      </a:pPr>
+      <a:endParaRPr lang="fr-FR"/>
+    </a:p>
+  </c:txPr>
+  <c:externalData r:id="rId3">
+    <c:autoUpdate val="0"/>
+  </c:externalData>
+</c:chartSpace>
+</file>
+
 <file path=word/charts/colors1.xml><?xml version="1.0" encoding="utf-8"?>
 <cs:colorStyle xmlns:cs="http://schemas.microsoft.com/office/drawing/2012/chartStyle" xmlns:a="http://schemas.openxmlformats.org/drawingml/2006/main" meth="cycle" id="10">
   <a:schemeClr val="accent1"/>
@@ -3745,6 +5800,191 @@
 </cs:colorStyle>
 </file>
 
+<file path=word/charts/colors5.xml><?xml version="1.0" encoding="utf-8"?>
+<cs:colorStyle xmlns:cs="http://schemas.microsoft.com/office/drawing/2012/chartStyle" xmlns:a="http://schemas.openxmlformats.org/drawingml/2006/main" meth="cycle" id="12">
+  <a:schemeClr val="accent2"/>
+  <a:schemeClr val="accent4"/>
+  <a:schemeClr val="accent6"/>
+  <cs:variation/>
+  <cs:variation>
+    <a:lumMod val="60000"/>
+  </cs:variation>
+  <cs:variation>
+    <a:lumMod val="80000"/>
+    <a:lumOff val="20000"/>
+  </cs:variation>
+  <cs:variation>
+    <a:lumMod val="80000"/>
+  </cs:variation>
+  <cs:variation>
+    <a:lumMod val="60000"/>
+    <a:lumOff val="40000"/>
+  </cs:variation>
+  <cs:variation>
+    <a:lumMod val="50000"/>
+  </cs:variation>
+  <cs:variation>
+    <a:lumMod val="70000"/>
+    <a:lumOff val="30000"/>
+  </cs:variation>
+  <cs:variation>
+    <a:lumMod val="70000"/>
+  </cs:variation>
+  <cs:variation>
+    <a:lumMod val="50000"/>
+    <a:lumOff val="50000"/>
+  </cs:variation>
+</cs:colorStyle>
+</file>
+
+<file path=word/charts/colors6.xml><?xml version="1.0" encoding="utf-8"?>
+<cs:colorStyle xmlns:cs="http://schemas.microsoft.com/office/drawing/2012/chartStyle" xmlns:a="http://schemas.openxmlformats.org/drawingml/2006/main" meth="cycle" id="12">
+  <a:schemeClr val="accent2"/>
+  <a:schemeClr val="accent4"/>
+  <a:schemeClr val="accent6"/>
+  <cs:variation/>
+  <cs:variation>
+    <a:lumMod val="60000"/>
+  </cs:variation>
+  <cs:variation>
+    <a:lumMod val="80000"/>
+    <a:lumOff val="20000"/>
+  </cs:variation>
+  <cs:variation>
+    <a:lumMod val="80000"/>
+  </cs:variation>
+  <cs:variation>
+    <a:lumMod val="60000"/>
+    <a:lumOff val="40000"/>
+  </cs:variation>
+  <cs:variation>
+    <a:lumMod val="50000"/>
+  </cs:variation>
+  <cs:variation>
+    <a:lumMod val="70000"/>
+    <a:lumOff val="30000"/>
+  </cs:variation>
+  <cs:variation>
+    <a:lumMod val="70000"/>
+  </cs:variation>
+  <cs:variation>
+    <a:lumMod val="50000"/>
+    <a:lumOff val="50000"/>
+  </cs:variation>
+</cs:colorStyle>
+</file>
+
+<file path=word/charts/colors7.xml><?xml version="1.0" encoding="utf-8"?>
+<cs:colorStyle xmlns:cs="http://schemas.microsoft.com/office/drawing/2012/chartStyle" xmlns:a="http://schemas.openxmlformats.org/drawingml/2006/main" meth="cycle" id="12">
+  <a:schemeClr val="accent2"/>
+  <a:schemeClr val="accent4"/>
+  <a:schemeClr val="accent6"/>
+  <cs:variation/>
+  <cs:variation>
+    <a:lumMod val="60000"/>
+  </cs:variation>
+  <cs:variation>
+    <a:lumMod val="80000"/>
+    <a:lumOff val="20000"/>
+  </cs:variation>
+  <cs:variation>
+    <a:lumMod val="80000"/>
+  </cs:variation>
+  <cs:variation>
+    <a:lumMod val="60000"/>
+    <a:lumOff val="40000"/>
+  </cs:variation>
+  <cs:variation>
+    <a:lumMod val="50000"/>
+  </cs:variation>
+  <cs:variation>
+    <a:lumMod val="70000"/>
+    <a:lumOff val="30000"/>
+  </cs:variation>
+  <cs:variation>
+    <a:lumMod val="70000"/>
+  </cs:variation>
+  <cs:variation>
+    <a:lumMod val="50000"/>
+    <a:lumOff val="50000"/>
+  </cs:variation>
+</cs:colorStyle>
+</file>
+
+<file path=word/charts/colors8.xml><?xml version="1.0" encoding="utf-8"?>
+<cs:colorStyle xmlns:cs="http://schemas.microsoft.com/office/drawing/2012/chartStyle" xmlns:a="http://schemas.openxmlformats.org/drawingml/2006/main" meth="cycle" id="12">
+  <a:schemeClr val="accent2"/>
+  <a:schemeClr val="accent4"/>
+  <a:schemeClr val="accent6"/>
+  <cs:variation/>
+  <cs:variation>
+    <a:lumMod val="60000"/>
+  </cs:variation>
+  <cs:variation>
+    <a:lumMod val="80000"/>
+    <a:lumOff val="20000"/>
+  </cs:variation>
+  <cs:variation>
+    <a:lumMod val="80000"/>
+  </cs:variation>
+  <cs:variation>
+    <a:lumMod val="60000"/>
+    <a:lumOff val="40000"/>
+  </cs:variation>
+  <cs:variation>
+    <a:lumMod val="50000"/>
+  </cs:variation>
+  <cs:variation>
+    <a:lumMod val="70000"/>
+    <a:lumOff val="30000"/>
+  </cs:variation>
+  <cs:variation>
+    <a:lumMod val="70000"/>
+  </cs:variation>
+  <cs:variation>
+    <a:lumMod val="50000"/>
+    <a:lumOff val="50000"/>
+  </cs:variation>
+</cs:colorStyle>
+</file>
+
+<file path=word/charts/colors9.xml><?xml version="1.0" encoding="utf-8"?>
+<cs:colorStyle xmlns:cs="http://schemas.microsoft.com/office/drawing/2012/chartStyle" xmlns:a="http://schemas.openxmlformats.org/drawingml/2006/main" meth="cycle" id="12">
+  <a:schemeClr val="accent2"/>
+  <a:schemeClr val="accent4"/>
+  <a:schemeClr val="accent6"/>
+  <cs:variation/>
+  <cs:variation>
+    <a:lumMod val="60000"/>
+  </cs:variation>
+  <cs:variation>
+    <a:lumMod val="80000"/>
+    <a:lumOff val="20000"/>
+  </cs:variation>
+  <cs:variation>
+    <a:lumMod val="80000"/>
+  </cs:variation>
+  <cs:variation>
+    <a:lumMod val="60000"/>
+    <a:lumOff val="40000"/>
+  </cs:variation>
+  <cs:variation>
+    <a:lumMod val="50000"/>
+  </cs:variation>
+  <cs:variation>
+    <a:lumMod val="70000"/>
+    <a:lumOff val="30000"/>
+  </cs:variation>
+  <cs:variation>
+    <a:lumMod val="70000"/>
+  </cs:variation>
+  <cs:variation>
+    <a:lumMod val="50000"/>
+    <a:lumOff val="50000"/>
+  </cs:variation>
+</cs:colorStyle>
+</file>
+
 <file path=word/charts/style1.xml><?xml version="1.0" encoding="utf-8"?>
 <cs:chartStyle xmlns:cs="http://schemas.microsoft.com/office/drawing/2012/chartStyle" xmlns:a="http://schemas.openxmlformats.org/drawingml/2006/main" id="201">
   <cs:axisTitle>
@@ -5255,6 +7495,2521 @@
 </file>
 
 <file path=word/charts/style4.xml><?xml version="1.0" encoding="utf-8"?>
+<cs:chartStyle xmlns:cs="http://schemas.microsoft.com/office/drawing/2012/chartStyle" xmlns:a="http://schemas.openxmlformats.org/drawingml/2006/main" id="201">
+  <cs:axisTitle>
+    <cs:lnRef idx="0"/>
+    <cs:fillRef idx="0"/>
+    <cs:effectRef idx="0"/>
+    <cs:fontRef idx="minor">
+      <a:schemeClr val="tx1">
+        <a:lumMod val="65000"/>
+        <a:lumOff val="35000"/>
+      </a:schemeClr>
+    </cs:fontRef>
+    <cs:defRPr sz="1000" kern="1200"/>
+  </cs:axisTitle>
+  <cs:categoryAxis>
+    <cs:lnRef idx="0"/>
+    <cs:fillRef idx="0"/>
+    <cs:effectRef idx="0"/>
+    <cs:fontRef idx="minor">
+      <a:schemeClr val="tx1">
+        <a:lumMod val="65000"/>
+        <a:lumOff val="35000"/>
+      </a:schemeClr>
+    </cs:fontRef>
+    <cs:spPr>
+      <a:ln w="9525" cap="flat" cmpd="sng" algn="ctr">
+        <a:solidFill>
+          <a:schemeClr val="tx1">
+            <a:lumMod val="15000"/>
+            <a:lumOff val="85000"/>
+          </a:schemeClr>
+        </a:solidFill>
+        <a:round/>
+      </a:ln>
+    </cs:spPr>
+    <cs:defRPr sz="900" kern="1200"/>
+  </cs:categoryAxis>
+  <cs:chartArea mods="allowNoFillOverride allowNoLineOverride">
+    <cs:lnRef idx="0"/>
+    <cs:fillRef idx="0"/>
+    <cs:effectRef idx="0"/>
+    <cs:fontRef idx="minor">
+      <a:schemeClr val="tx1"/>
+    </cs:fontRef>
+    <cs:spPr>
+      <a:solidFill>
+        <a:schemeClr val="bg1"/>
+      </a:solidFill>
+      <a:ln w="9525" cap="flat" cmpd="sng" algn="ctr">
+        <a:solidFill>
+          <a:schemeClr val="tx1">
+            <a:lumMod val="15000"/>
+            <a:lumOff val="85000"/>
+          </a:schemeClr>
+        </a:solidFill>
+        <a:round/>
+      </a:ln>
+    </cs:spPr>
+    <cs:defRPr sz="1000" kern="1200"/>
+  </cs:chartArea>
+  <cs:dataLabel>
+    <cs:lnRef idx="0"/>
+    <cs:fillRef idx="0"/>
+    <cs:effectRef idx="0"/>
+    <cs:fontRef idx="minor">
+      <a:schemeClr val="tx1">
+        <a:lumMod val="75000"/>
+        <a:lumOff val="25000"/>
+      </a:schemeClr>
+    </cs:fontRef>
+    <cs:defRPr sz="900" kern="1200"/>
+  </cs:dataLabel>
+  <cs:dataLabelCallout>
+    <cs:lnRef idx="0"/>
+    <cs:fillRef idx="0"/>
+    <cs:effectRef idx="0"/>
+    <cs:fontRef idx="minor">
+      <a:schemeClr val="dk1">
+        <a:lumMod val="65000"/>
+        <a:lumOff val="35000"/>
+      </a:schemeClr>
+    </cs:fontRef>
+    <cs:spPr>
+      <a:solidFill>
+        <a:schemeClr val="lt1"/>
+      </a:solidFill>
+      <a:ln>
+        <a:solidFill>
+          <a:schemeClr val="dk1">
+            <a:lumMod val="25000"/>
+            <a:lumOff val="75000"/>
+          </a:schemeClr>
+        </a:solidFill>
+      </a:ln>
+    </cs:spPr>
+    <cs:defRPr sz="900" kern="1200"/>
+    <cs:bodyPr rot="0" spcFirstLastPara="1" vertOverflow="clip" horzOverflow="clip" vert="horz" wrap="square" lIns="36576" tIns="18288" rIns="36576" bIns="18288" anchor="ctr" anchorCtr="1">
+      <a:spAutoFit/>
+    </cs:bodyPr>
+  </cs:dataLabelCallout>
+  <cs:dataPoint>
+    <cs:lnRef idx="0"/>
+    <cs:fillRef idx="1">
+      <cs:styleClr val="auto"/>
+    </cs:fillRef>
+    <cs:effectRef idx="0"/>
+    <cs:fontRef idx="minor">
+      <a:schemeClr val="tx1"/>
+    </cs:fontRef>
+  </cs:dataPoint>
+  <cs:dataPoint3D>
+    <cs:lnRef idx="0"/>
+    <cs:fillRef idx="1">
+      <cs:styleClr val="auto"/>
+    </cs:fillRef>
+    <cs:effectRef idx="0"/>
+    <cs:fontRef idx="minor">
+      <a:schemeClr val="tx1"/>
+    </cs:fontRef>
+  </cs:dataPoint3D>
+  <cs:dataPointLine>
+    <cs:lnRef idx="0">
+      <cs:styleClr val="auto"/>
+    </cs:lnRef>
+    <cs:fillRef idx="1"/>
+    <cs:effectRef idx="0"/>
+    <cs:fontRef idx="minor">
+      <a:schemeClr val="tx1"/>
+    </cs:fontRef>
+    <cs:spPr>
+      <a:ln w="28575" cap="rnd">
+        <a:solidFill>
+          <a:schemeClr val="phClr"/>
+        </a:solidFill>
+        <a:round/>
+      </a:ln>
+    </cs:spPr>
+  </cs:dataPointLine>
+  <cs:dataPointMarker>
+    <cs:lnRef idx="0">
+      <cs:styleClr val="auto"/>
+    </cs:lnRef>
+    <cs:fillRef idx="1">
+      <cs:styleClr val="auto"/>
+    </cs:fillRef>
+    <cs:effectRef idx="0"/>
+    <cs:fontRef idx="minor">
+      <a:schemeClr val="tx1"/>
+    </cs:fontRef>
+    <cs:spPr>
+      <a:ln w="9525">
+        <a:solidFill>
+          <a:schemeClr val="phClr"/>
+        </a:solidFill>
+      </a:ln>
+    </cs:spPr>
+  </cs:dataPointMarker>
+  <cs:dataPointMarkerLayout symbol="circle" size="5"/>
+  <cs:dataPointWireframe>
+    <cs:lnRef idx="0">
+      <cs:styleClr val="auto"/>
+    </cs:lnRef>
+    <cs:fillRef idx="1"/>
+    <cs:effectRef idx="0"/>
+    <cs:fontRef idx="minor">
+      <a:schemeClr val="tx1"/>
+    </cs:fontRef>
+    <cs:spPr>
+      <a:ln w="9525" cap="rnd">
+        <a:solidFill>
+          <a:schemeClr val="phClr"/>
+        </a:solidFill>
+        <a:round/>
+      </a:ln>
+    </cs:spPr>
+  </cs:dataPointWireframe>
+  <cs:dataTable>
+    <cs:lnRef idx="0"/>
+    <cs:fillRef idx="0"/>
+    <cs:effectRef idx="0"/>
+    <cs:fontRef idx="minor">
+      <a:schemeClr val="tx1">
+        <a:lumMod val="65000"/>
+        <a:lumOff val="35000"/>
+      </a:schemeClr>
+    </cs:fontRef>
+    <cs:spPr>
+      <a:noFill/>
+      <a:ln w="9525" cap="flat" cmpd="sng" algn="ctr">
+        <a:solidFill>
+          <a:schemeClr val="tx1">
+            <a:lumMod val="15000"/>
+            <a:lumOff val="85000"/>
+          </a:schemeClr>
+        </a:solidFill>
+        <a:round/>
+      </a:ln>
+    </cs:spPr>
+    <cs:defRPr sz="900" kern="1200"/>
+  </cs:dataTable>
+  <cs:downBar>
+    <cs:lnRef idx="0"/>
+    <cs:fillRef idx="0"/>
+    <cs:effectRef idx="0"/>
+    <cs:fontRef idx="minor">
+      <a:schemeClr val="dk1"/>
+    </cs:fontRef>
+    <cs:spPr>
+      <a:solidFill>
+        <a:schemeClr val="dk1">
+          <a:lumMod val="65000"/>
+          <a:lumOff val="35000"/>
+        </a:schemeClr>
+      </a:solidFill>
+      <a:ln w="9525">
+        <a:solidFill>
+          <a:schemeClr val="tx1">
+            <a:lumMod val="65000"/>
+            <a:lumOff val="35000"/>
+          </a:schemeClr>
+        </a:solidFill>
+      </a:ln>
+    </cs:spPr>
+  </cs:downBar>
+  <cs:dropLine>
+    <cs:lnRef idx="0"/>
+    <cs:fillRef idx="0"/>
+    <cs:effectRef idx="0"/>
+    <cs:fontRef idx="minor">
+      <a:schemeClr val="tx1"/>
+    </cs:fontRef>
+    <cs:spPr>
+      <a:ln w="9525" cap="flat" cmpd="sng" algn="ctr">
+        <a:solidFill>
+          <a:schemeClr val="tx1">
+            <a:lumMod val="35000"/>
+            <a:lumOff val="65000"/>
+          </a:schemeClr>
+        </a:solidFill>
+        <a:round/>
+      </a:ln>
+    </cs:spPr>
+  </cs:dropLine>
+  <cs:errorBar>
+    <cs:lnRef idx="0"/>
+    <cs:fillRef idx="0"/>
+    <cs:effectRef idx="0"/>
+    <cs:fontRef idx="minor">
+      <a:schemeClr val="tx1"/>
+    </cs:fontRef>
+    <cs:spPr>
+      <a:ln w="9525" cap="flat" cmpd="sng" algn="ctr">
+        <a:solidFill>
+          <a:schemeClr val="tx1">
+            <a:lumMod val="65000"/>
+            <a:lumOff val="35000"/>
+          </a:schemeClr>
+        </a:solidFill>
+        <a:round/>
+      </a:ln>
+    </cs:spPr>
+  </cs:errorBar>
+  <cs:floor>
+    <cs:lnRef idx="0"/>
+    <cs:fillRef idx="0"/>
+    <cs:effectRef idx="0"/>
+    <cs:fontRef idx="minor">
+      <a:schemeClr val="tx1"/>
+    </cs:fontRef>
+    <cs:spPr>
+      <a:noFill/>
+      <a:ln>
+        <a:noFill/>
+      </a:ln>
+    </cs:spPr>
+  </cs:floor>
+  <cs:gridlineMajor>
+    <cs:lnRef idx="0"/>
+    <cs:fillRef idx="0"/>
+    <cs:effectRef idx="0"/>
+    <cs:fontRef idx="minor">
+      <a:schemeClr val="tx1"/>
+    </cs:fontRef>
+    <cs:spPr>
+      <a:ln w="9525" cap="flat" cmpd="sng" algn="ctr">
+        <a:solidFill>
+          <a:schemeClr val="tx1">
+            <a:lumMod val="15000"/>
+            <a:lumOff val="85000"/>
+          </a:schemeClr>
+        </a:solidFill>
+        <a:round/>
+      </a:ln>
+    </cs:spPr>
+  </cs:gridlineMajor>
+  <cs:gridlineMinor>
+    <cs:lnRef idx="0"/>
+    <cs:fillRef idx="0"/>
+    <cs:effectRef idx="0"/>
+    <cs:fontRef idx="minor">
+      <a:schemeClr val="tx1"/>
+    </cs:fontRef>
+    <cs:spPr>
+      <a:ln w="9525" cap="flat" cmpd="sng" algn="ctr">
+        <a:solidFill>
+          <a:schemeClr val="tx1">
+            <a:lumMod val="5000"/>
+            <a:lumOff val="95000"/>
+          </a:schemeClr>
+        </a:solidFill>
+        <a:round/>
+      </a:ln>
+    </cs:spPr>
+  </cs:gridlineMinor>
+  <cs:hiLoLine>
+    <cs:lnRef idx="0"/>
+    <cs:fillRef idx="0"/>
+    <cs:effectRef idx="0"/>
+    <cs:fontRef idx="minor">
+      <a:schemeClr val="tx1"/>
+    </cs:fontRef>
+    <cs:spPr>
+      <a:ln w="9525" cap="flat" cmpd="sng" algn="ctr">
+        <a:solidFill>
+          <a:schemeClr val="tx1">
+            <a:lumMod val="75000"/>
+            <a:lumOff val="25000"/>
+          </a:schemeClr>
+        </a:solidFill>
+        <a:round/>
+      </a:ln>
+    </cs:spPr>
+  </cs:hiLoLine>
+  <cs:leaderLine>
+    <cs:lnRef idx="0"/>
+    <cs:fillRef idx="0"/>
+    <cs:effectRef idx="0"/>
+    <cs:fontRef idx="minor">
+      <a:schemeClr val="tx1"/>
+    </cs:fontRef>
+    <cs:spPr>
+      <a:ln w="9525" cap="flat" cmpd="sng" algn="ctr">
+        <a:solidFill>
+          <a:schemeClr val="tx1">
+            <a:lumMod val="35000"/>
+            <a:lumOff val="65000"/>
+          </a:schemeClr>
+        </a:solidFill>
+        <a:round/>
+      </a:ln>
+    </cs:spPr>
+  </cs:leaderLine>
+  <cs:legend>
+    <cs:lnRef idx="0"/>
+    <cs:fillRef idx="0"/>
+    <cs:effectRef idx="0"/>
+    <cs:fontRef idx="minor">
+      <a:schemeClr val="tx1">
+        <a:lumMod val="65000"/>
+        <a:lumOff val="35000"/>
+      </a:schemeClr>
+    </cs:fontRef>
+    <cs:defRPr sz="900" kern="1200"/>
+  </cs:legend>
+  <cs:plotArea mods="allowNoFillOverride allowNoLineOverride">
+    <cs:lnRef idx="0"/>
+    <cs:fillRef idx="0"/>
+    <cs:effectRef idx="0"/>
+    <cs:fontRef idx="minor">
+      <a:schemeClr val="tx1"/>
+    </cs:fontRef>
+  </cs:plotArea>
+  <cs:plotArea3D mods="allowNoFillOverride allowNoLineOverride">
+    <cs:lnRef idx="0"/>
+    <cs:fillRef idx="0"/>
+    <cs:effectRef idx="0"/>
+    <cs:fontRef idx="minor">
+      <a:schemeClr val="tx1"/>
+    </cs:fontRef>
+  </cs:plotArea3D>
+  <cs:seriesAxis>
+    <cs:lnRef idx="0"/>
+    <cs:fillRef idx="0"/>
+    <cs:effectRef idx="0"/>
+    <cs:fontRef idx="minor">
+      <a:schemeClr val="tx1">
+        <a:lumMod val="65000"/>
+        <a:lumOff val="35000"/>
+      </a:schemeClr>
+    </cs:fontRef>
+    <cs:defRPr sz="900" kern="1200"/>
+  </cs:seriesAxis>
+  <cs:seriesLine>
+    <cs:lnRef idx="0"/>
+    <cs:fillRef idx="0"/>
+    <cs:effectRef idx="0"/>
+    <cs:fontRef idx="minor">
+      <a:schemeClr val="tx1"/>
+    </cs:fontRef>
+    <cs:spPr>
+      <a:ln w="9525" cap="flat" cmpd="sng" algn="ctr">
+        <a:solidFill>
+          <a:schemeClr val="tx1">
+            <a:lumMod val="35000"/>
+            <a:lumOff val="65000"/>
+          </a:schemeClr>
+        </a:solidFill>
+        <a:round/>
+      </a:ln>
+    </cs:spPr>
+  </cs:seriesLine>
+  <cs:title>
+    <cs:lnRef idx="0"/>
+    <cs:fillRef idx="0"/>
+    <cs:effectRef idx="0"/>
+    <cs:fontRef idx="minor">
+      <a:schemeClr val="tx1">
+        <a:lumMod val="65000"/>
+        <a:lumOff val="35000"/>
+      </a:schemeClr>
+    </cs:fontRef>
+    <cs:defRPr sz="1400" b="0" kern="1200" spc="0" baseline="0"/>
+  </cs:title>
+  <cs:trendline>
+    <cs:lnRef idx="0">
+      <cs:styleClr val="auto"/>
+    </cs:lnRef>
+    <cs:fillRef idx="0"/>
+    <cs:effectRef idx="0"/>
+    <cs:fontRef idx="minor">
+      <a:schemeClr val="tx1"/>
+    </cs:fontRef>
+    <cs:spPr>
+      <a:ln w="19050" cap="rnd">
+        <a:solidFill>
+          <a:schemeClr val="phClr"/>
+        </a:solidFill>
+        <a:prstDash val="sysDot"/>
+      </a:ln>
+    </cs:spPr>
+  </cs:trendline>
+  <cs:trendlineLabel>
+    <cs:lnRef idx="0"/>
+    <cs:fillRef idx="0"/>
+    <cs:effectRef idx="0"/>
+    <cs:fontRef idx="minor">
+      <a:schemeClr val="tx1">
+        <a:lumMod val="65000"/>
+        <a:lumOff val="35000"/>
+      </a:schemeClr>
+    </cs:fontRef>
+    <cs:defRPr sz="900" kern="1200"/>
+  </cs:trendlineLabel>
+  <cs:upBar>
+    <cs:lnRef idx="0"/>
+    <cs:fillRef idx="0"/>
+    <cs:effectRef idx="0"/>
+    <cs:fontRef idx="minor">
+      <a:schemeClr val="dk1"/>
+    </cs:fontRef>
+    <cs:spPr>
+      <a:solidFill>
+        <a:schemeClr val="lt1"/>
+      </a:solidFill>
+      <a:ln w="9525">
+        <a:solidFill>
+          <a:schemeClr val="tx1">
+            <a:lumMod val="15000"/>
+            <a:lumOff val="85000"/>
+          </a:schemeClr>
+        </a:solidFill>
+      </a:ln>
+    </cs:spPr>
+  </cs:upBar>
+  <cs:valueAxis>
+    <cs:lnRef idx="0"/>
+    <cs:fillRef idx="0"/>
+    <cs:effectRef idx="0"/>
+    <cs:fontRef idx="minor">
+      <a:schemeClr val="tx1">
+        <a:lumMod val="65000"/>
+        <a:lumOff val="35000"/>
+      </a:schemeClr>
+    </cs:fontRef>
+    <cs:defRPr sz="900" kern="1200"/>
+  </cs:valueAxis>
+  <cs:wall>
+    <cs:lnRef idx="0"/>
+    <cs:fillRef idx="0"/>
+    <cs:effectRef idx="0"/>
+    <cs:fontRef idx="minor">
+      <a:schemeClr val="tx1"/>
+    </cs:fontRef>
+    <cs:spPr>
+      <a:noFill/>
+      <a:ln>
+        <a:noFill/>
+      </a:ln>
+    </cs:spPr>
+  </cs:wall>
+</cs:chartStyle>
+</file>
+
+<file path=word/charts/style5.xml><?xml version="1.0" encoding="utf-8"?>
+<cs:chartStyle xmlns:cs="http://schemas.microsoft.com/office/drawing/2012/chartStyle" xmlns:a="http://schemas.openxmlformats.org/drawingml/2006/main" id="201">
+  <cs:axisTitle>
+    <cs:lnRef idx="0"/>
+    <cs:fillRef idx="0"/>
+    <cs:effectRef idx="0"/>
+    <cs:fontRef idx="minor">
+      <a:schemeClr val="tx1">
+        <a:lumMod val="65000"/>
+        <a:lumOff val="35000"/>
+      </a:schemeClr>
+    </cs:fontRef>
+    <cs:defRPr sz="1000" kern="1200"/>
+  </cs:axisTitle>
+  <cs:categoryAxis>
+    <cs:lnRef idx="0"/>
+    <cs:fillRef idx="0"/>
+    <cs:effectRef idx="0"/>
+    <cs:fontRef idx="minor">
+      <a:schemeClr val="tx1">
+        <a:lumMod val="65000"/>
+        <a:lumOff val="35000"/>
+      </a:schemeClr>
+    </cs:fontRef>
+    <cs:spPr>
+      <a:ln w="9525" cap="flat" cmpd="sng" algn="ctr">
+        <a:solidFill>
+          <a:schemeClr val="tx1">
+            <a:lumMod val="15000"/>
+            <a:lumOff val="85000"/>
+          </a:schemeClr>
+        </a:solidFill>
+        <a:round/>
+      </a:ln>
+    </cs:spPr>
+    <cs:defRPr sz="900" kern="1200"/>
+  </cs:categoryAxis>
+  <cs:chartArea mods="allowNoFillOverride allowNoLineOverride">
+    <cs:lnRef idx="0"/>
+    <cs:fillRef idx="0"/>
+    <cs:effectRef idx="0"/>
+    <cs:fontRef idx="minor">
+      <a:schemeClr val="tx1"/>
+    </cs:fontRef>
+    <cs:spPr>
+      <a:solidFill>
+        <a:schemeClr val="bg1"/>
+      </a:solidFill>
+      <a:ln w="9525" cap="flat" cmpd="sng" algn="ctr">
+        <a:solidFill>
+          <a:schemeClr val="tx1">
+            <a:lumMod val="15000"/>
+            <a:lumOff val="85000"/>
+          </a:schemeClr>
+        </a:solidFill>
+        <a:round/>
+      </a:ln>
+    </cs:spPr>
+    <cs:defRPr sz="1000" kern="1200"/>
+  </cs:chartArea>
+  <cs:dataLabel>
+    <cs:lnRef idx="0"/>
+    <cs:fillRef idx="0"/>
+    <cs:effectRef idx="0"/>
+    <cs:fontRef idx="minor">
+      <a:schemeClr val="tx1">
+        <a:lumMod val="75000"/>
+        <a:lumOff val="25000"/>
+      </a:schemeClr>
+    </cs:fontRef>
+    <cs:defRPr sz="900" kern="1200"/>
+  </cs:dataLabel>
+  <cs:dataLabelCallout>
+    <cs:lnRef idx="0"/>
+    <cs:fillRef idx="0"/>
+    <cs:effectRef idx="0"/>
+    <cs:fontRef idx="minor">
+      <a:schemeClr val="dk1">
+        <a:lumMod val="65000"/>
+        <a:lumOff val="35000"/>
+      </a:schemeClr>
+    </cs:fontRef>
+    <cs:spPr>
+      <a:solidFill>
+        <a:schemeClr val="lt1"/>
+      </a:solidFill>
+      <a:ln>
+        <a:solidFill>
+          <a:schemeClr val="dk1">
+            <a:lumMod val="25000"/>
+            <a:lumOff val="75000"/>
+          </a:schemeClr>
+        </a:solidFill>
+      </a:ln>
+    </cs:spPr>
+    <cs:defRPr sz="900" kern="1200"/>
+    <cs:bodyPr rot="0" spcFirstLastPara="1" vertOverflow="clip" horzOverflow="clip" vert="horz" wrap="square" lIns="36576" tIns="18288" rIns="36576" bIns="18288" anchor="ctr" anchorCtr="1">
+      <a:spAutoFit/>
+    </cs:bodyPr>
+  </cs:dataLabelCallout>
+  <cs:dataPoint>
+    <cs:lnRef idx="0"/>
+    <cs:fillRef idx="1">
+      <cs:styleClr val="auto"/>
+    </cs:fillRef>
+    <cs:effectRef idx="0"/>
+    <cs:fontRef idx="minor">
+      <a:schemeClr val="tx1"/>
+    </cs:fontRef>
+  </cs:dataPoint>
+  <cs:dataPoint3D>
+    <cs:lnRef idx="0"/>
+    <cs:fillRef idx="1">
+      <cs:styleClr val="auto"/>
+    </cs:fillRef>
+    <cs:effectRef idx="0"/>
+    <cs:fontRef idx="minor">
+      <a:schemeClr val="tx1"/>
+    </cs:fontRef>
+  </cs:dataPoint3D>
+  <cs:dataPointLine>
+    <cs:lnRef idx="0">
+      <cs:styleClr val="auto"/>
+    </cs:lnRef>
+    <cs:fillRef idx="1"/>
+    <cs:effectRef idx="0"/>
+    <cs:fontRef idx="minor">
+      <a:schemeClr val="tx1"/>
+    </cs:fontRef>
+    <cs:spPr>
+      <a:ln w="28575" cap="rnd">
+        <a:solidFill>
+          <a:schemeClr val="phClr"/>
+        </a:solidFill>
+        <a:round/>
+      </a:ln>
+    </cs:spPr>
+  </cs:dataPointLine>
+  <cs:dataPointMarker>
+    <cs:lnRef idx="0">
+      <cs:styleClr val="auto"/>
+    </cs:lnRef>
+    <cs:fillRef idx="1">
+      <cs:styleClr val="auto"/>
+    </cs:fillRef>
+    <cs:effectRef idx="0"/>
+    <cs:fontRef idx="minor">
+      <a:schemeClr val="tx1"/>
+    </cs:fontRef>
+    <cs:spPr>
+      <a:ln w="9525">
+        <a:solidFill>
+          <a:schemeClr val="phClr"/>
+        </a:solidFill>
+      </a:ln>
+    </cs:spPr>
+  </cs:dataPointMarker>
+  <cs:dataPointMarkerLayout symbol="circle" size="5"/>
+  <cs:dataPointWireframe>
+    <cs:lnRef idx="0">
+      <cs:styleClr val="auto"/>
+    </cs:lnRef>
+    <cs:fillRef idx="1"/>
+    <cs:effectRef idx="0"/>
+    <cs:fontRef idx="minor">
+      <a:schemeClr val="tx1"/>
+    </cs:fontRef>
+    <cs:spPr>
+      <a:ln w="9525" cap="rnd">
+        <a:solidFill>
+          <a:schemeClr val="phClr"/>
+        </a:solidFill>
+        <a:round/>
+      </a:ln>
+    </cs:spPr>
+  </cs:dataPointWireframe>
+  <cs:dataTable>
+    <cs:lnRef idx="0"/>
+    <cs:fillRef idx="0"/>
+    <cs:effectRef idx="0"/>
+    <cs:fontRef idx="minor">
+      <a:schemeClr val="tx1">
+        <a:lumMod val="65000"/>
+        <a:lumOff val="35000"/>
+      </a:schemeClr>
+    </cs:fontRef>
+    <cs:spPr>
+      <a:noFill/>
+      <a:ln w="9525" cap="flat" cmpd="sng" algn="ctr">
+        <a:solidFill>
+          <a:schemeClr val="tx1">
+            <a:lumMod val="15000"/>
+            <a:lumOff val="85000"/>
+          </a:schemeClr>
+        </a:solidFill>
+        <a:round/>
+      </a:ln>
+    </cs:spPr>
+    <cs:defRPr sz="900" kern="1200"/>
+  </cs:dataTable>
+  <cs:downBar>
+    <cs:lnRef idx="0"/>
+    <cs:fillRef idx="0"/>
+    <cs:effectRef idx="0"/>
+    <cs:fontRef idx="minor">
+      <a:schemeClr val="dk1"/>
+    </cs:fontRef>
+    <cs:spPr>
+      <a:solidFill>
+        <a:schemeClr val="dk1">
+          <a:lumMod val="65000"/>
+          <a:lumOff val="35000"/>
+        </a:schemeClr>
+      </a:solidFill>
+      <a:ln w="9525">
+        <a:solidFill>
+          <a:schemeClr val="tx1">
+            <a:lumMod val="65000"/>
+            <a:lumOff val="35000"/>
+          </a:schemeClr>
+        </a:solidFill>
+      </a:ln>
+    </cs:spPr>
+  </cs:downBar>
+  <cs:dropLine>
+    <cs:lnRef idx="0"/>
+    <cs:fillRef idx="0"/>
+    <cs:effectRef idx="0"/>
+    <cs:fontRef idx="minor">
+      <a:schemeClr val="tx1"/>
+    </cs:fontRef>
+    <cs:spPr>
+      <a:ln w="9525" cap="flat" cmpd="sng" algn="ctr">
+        <a:solidFill>
+          <a:schemeClr val="tx1">
+            <a:lumMod val="35000"/>
+            <a:lumOff val="65000"/>
+          </a:schemeClr>
+        </a:solidFill>
+        <a:round/>
+      </a:ln>
+    </cs:spPr>
+  </cs:dropLine>
+  <cs:errorBar>
+    <cs:lnRef idx="0"/>
+    <cs:fillRef idx="0"/>
+    <cs:effectRef idx="0"/>
+    <cs:fontRef idx="minor">
+      <a:schemeClr val="tx1"/>
+    </cs:fontRef>
+    <cs:spPr>
+      <a:ln w="9525" cap="flat" cmpd="sng" algn="ctr">
+        <a:solidFill>
+          <a:schemeClr val="tx1">
+            <a:lumMod val="65000"/>
+            <a:lumOff val="35000"/>
+          </a:schemeClr>
+        </a:solidFill>
+        <a:round/>
+      </a:ln>
+    </cs:spPr>
+  </cs:errorBar>
+  <cs:floor>
+    <cs:lnRef idx="0"/>
+    <cs:fillRef idx="0"/>
+    <cs:effectRef idx="0"/>
+    <cs:fontRef idx="minor">
+      <a:schemeClr val="tx1"/>
+    </cs:fontRef>
+    <cs:spPr>
+      <a:noFill/>
+      <a:ln>
+        <a:noFill/>
+      </a:ln>
+    </cs:spPr>
+  </cs:floor>
+  <cs:gridlineMajor>
+    <cs:lnRef idx="0"/>
+    <cs:fillRef idx="0"/>
+    <cs:effectRef idx="0"/>
+    <cs:fontRef idx="minor">
+      <a:schemeClr val="tx1"/>
+    </cs:fontRef>
+    <cs:spPr>
+      <a:ln w="9525" cap="flat" cmpd="sng" algn="ctr">
+        <a:solidFill>
+          <a:schemeClr val="tx1">
+            <a:lumMod val="15000"/>
+            <a:lumOff val="85000"/>
+          </a:schemeClr>
+        </a:solidFill>
+        <a:round/>
+      </a:ln>
+    </cs:spPr>
+  </cs:gridlineMajor>
+  <cs:gridlineMinor>
+    <cs:lnRef idx="0"/>
+    <cs:fillRef idx="0"/>
+    <cs:effectRef idx="0"/>
+    <cs:fontRef idx="minor">
+      <a:schemeClr val="tx1"/>
+    </cs:fontRef>
+    <cs:spPr>
+      <a:ln w="9525" cap="flat" cmpd="sng" algn="ctr">
+        <a:solidFill>
+          <a:schemeClr val="tx1">
+            <a:lumMod val="5000"/>
+            <a:lumOff val="95000"/>
+          </a:schemeClr>
+        </a:solidFill>
+        <a:round/>
+      </a:ln>
+    </cs:spPr>
+  </cs:gridlineMinor>
+  <cs:hiLoLine>
+    <cs:lnRef idx="0"/>
+    <cs:fillRef idx="0"/>
+    <cs:effectRef idx="0"/>
+    <cs:fontRef idx="minor">
+      <a:schemeClr val="tx1"/>
+    </cs:fontRef>
+    <cs:spPr>
+      <a:ln w="9525" cap="flat" cmpd="sng" algn="ctr">
+        <a:solidFill>
+          <a:schemeClr val="tx1">
+            <a:lumMod val="75000"/>
+            <a:lumOff val="25000"/>
+          </a:schemeClr>
+        </a:solidFill>
+        <a:round/>
+      </a:ln>
+    </cs:spPr>
+  </cs:hiLoLine>
+  <cs:leaderLine>
+    <cs:lnRef idx="0"/>
+    <cs:fillRef idx="0"/>
+    <cs:effectRef idx="0"/>
+    <cs:fontRef idx="minor">
+      <a:schemeClr val="tx1"/>
+    </cs:fontRef>
+    <cs:spPr>
+      <a:ln w="9525" cap="flat" cmpd="sng" algn="ctr">
+        <a:solidFill>
+          <a:schemeClr val="tx1">
+            <a:lumMod val="35000"/>
+            <a:lumOff val="65000"/>
+          </a:schemeClr>
+        </a:solidFill>
+        <a:round/>
+      </a:ln>
+    </cs:spPr>
+  </cs:leaderLine>
+  <cs:legend>
+    <cs:lnRef idx="0"/>
+    <cs:fillRef idx="0"/>
+    <cs:effectRef idx="0"/>
+    <cs:fontRef idx="minor">
+      <a:schemeClr val="tx1">
+        <a:lumMod val="65000"/>
+        <a:lumOff val="35000"/>
+      </a:schemeClr>
+    </cs:fontRef>
+    <cs:defRPr sz="900" kern="1200"/>
+  </cs:legend>
+  <cs:plotArea mods="allowNoFillOverride allowNoLineOverride">
+    <cs:lnRef idx="0"/>
+    <cs:fillRef idx="0"/>
+    <cs:effectRef idx="0"/>
+    <cs:fontRef idx="minor">
+      <a:schemeClr val="tx1"/>
+    </cs:fontRef>
+  </cs:plotArea>
+  <cs:plotArea3D mods="allowNoFillOverride allowNoLineOverride">
+    <cs:lnRef idx="0"/>
+    <cs:fillRef idx="0"/>
+    <cs:effectRef idx="0"/>
+    <cs:fontRef idx="minor">
+      <a:schemeClr val="tx1"/>
+    </cs:fontRef>
+  </cs:plotArea3D>
+  <cs:seriesAxis>
+    <cs:lnRef idx="0"/>
+    <cs:fillRef idx="0"/>
+    <cs:effectRef idx="0"/>
+    <cs:fontRef idx="minor">
+      <a:schemeClr val="tx1">
+        <a:lumMod val="65000"/>
+        <a:lumOff val="35000"/>
+      </a:schemeClr>
+    </cs:fontRef>
+    <cs:defRPr sz="900" kern="1200"/>
+  </cs:seriesAxis>
+  <cs:seriesLine>
+    <cs:lnRef idx="0"/>
+    <cs:fillRef idx="0"/>
+    <cs:effectRef idx="0"/>
+    <cs:fontRef idx="minor">
+      <a:schemeClr val="tx1"/>
+    </cs:fontRef>
+    <cs:spPr>
+      <a:ln w="9525" cap="flat" cmpd="sng" algn="ctr">
+        <a:solidFill>
+          <a:schemeClr val="tx1">
+            <a:lumMod val="35000"/>
+            <a:lumOff val="65000"/>
+          </a:schemeClr>
+        </a:solidFill>
+        <a:round/>
+      </a:ln>
+    </cs:spPr>
+  </cs:seriesLine>
+  <cs:title>
+    <cs:lnRef idx="0"/>
+    <cs:fillRef idx="0"/>
+    <cs:effectRef idx="0"/>
+    <cs:fontRef idx="minor">
+      <a:schemeClr val="tx1">
+        <a:lumMod val="65000"/>
+        <a:lumOff val="35000"/>
+      </a:schemeClr>
+    </cs:fontRef>
+    <cs:defRPr sz="1400" b="0" kern="1200" spc="0" baseline="0"/>
+  </cs:title>
+  <cs:trendline>
+    <cs:lnRef idx="0">
+      <cs:styleClr val="auto"/>
+    </cs:lnRef>
+    <cs:fillRef idx="0"/>
+    <cs:effectRef idx="0"/>
+    <cs:fontRef idx="minor">
+      <a:schemeClr val="tx1"/>
+    </cs:fontRef>
+    <cs:spPr>
+      <a:ln w="19050" cap="rnd">
+        <a:solidFill>
+          <a:schemeClr val="phClr"/>
+        </a:solidFill>
+        <a:prstDash val="sysDot"/>
+      </a:ln>
+    </cs:spPr>
+  </cs:trendline>
+  <cs:trendlineLabel>
+    <cs:lnRef idx="0"/>
+    <cs:fillRef idx="0"/>
+    <cs:effectRef idx="0"/>
+    <cs:fontRef idx="minor">
+      <a:schemeClr val="tx1">
+        <a:lumMod val="65000"/>
+        <a:lumOff val="35000"/>
+      </a:schemeClr>
+    </cs:fontRef>
+    <cs:defRPr sz="900" kern="1200"/>
+  </cs:trendlineLabel>
+  <cs:upBar>
+    <cs:lnRef idx="0"/>
+    <cs:fillRef idx="0"/>
+    <cs:effectRef idx="0"/>
+    <cs:fontRef idx="minor">
+      <a:schemeClr val="dk1"/>
+    </cs:fontRef>
+    <cs:spPr>
+      <a:solidFill>
+        <a:schemeClr val="lt1"/>
+      </a:solidFill>
+      <a:ln w="9525">
+        <a:solidFill>
+          <a:schemeClr val="tx1">
+            <a:lumMod val="15000"/>
+            <a:lumOff val="85000"/>
+          </a:schemeClr>
+        </a:solidFill>
+      </a:ln>
+    </cs:spPr>
+  </cs:upBar>
+  <cs:valueAxis>
+    <cs:lnRef idx="0"/>
+    <cs:fillRef idx="0"/>
+    <cs:effectRef idx="0"/>
+    <cs:fontRef idx="minor">
+      <a:schemeClr val="tx1">
+        <a:lumMod val="65000"/>
+        <a:lumOff val="35000"/>
+      </a:schemeClr>
+    </cs:fontRef>
+    <cs:defRPr sz="900" kern="1200"/>
+  </cs:valueAxis>
+  <cs:wall>
+    <cs:lnRef idx="0"/>
+    <cs:fillRef idx="0"/>
+    <cs:effectRef idx="0"/>
+    <cs:fontRef idx="minor">
+      <a:schemeClr val="tx1"/>
+    </cs:fontRef>
+    <cs:spPr>
+      <a:noFill/>
+      <a:ln>
+        <a:noFill/>
+      </a:ln>
+    </cs:spPr>
+  </cs:wall>
+</cs:chartStyle>
+</file>
+
+<file path=word/charts/style6.xml><?xml version="1.0" encoding="utf-8"?>
+<cs:chartStyle xmlns:cs="http://schemas.microsoft.com/office/drawing/2012/chartStyle" xmlns:a="http://schemas.openxmlformats.org/drawingml/2006/main" id="201">
+  <cs:axisTitle>
+    <cs:lnRef idx="0"/>
+    <cs:fillRef idx="0"/>
+    <cs:effectRef idx="0"/>
+    <cs:fontRef idx="minor">
+      <a:schemeClr val="tx1">
+        <a:lumMod val="65000"/>
+        <a:lumOff val="35000"/>
+      </a:schemeClr>
+    </cs:fontRef>
+    <cs:defRPr sz="1000" kern="1200"/>
+  </cs:axisTitle>
+  <cs:categoryAxis>
+    <cs:lnRef idx="0"/>
+    <cs:fillRef idx="0"/>
+    <cs:effectRef idx="0"/>
+    <cs:fontRef idx="minor">
+      <a:schemeClr val="tx1">
+        <a:lumMod val="65000"/>
+        <a:lumOff val="35000"/>
+      </a:schemeClr>
+    </cs:fontRef>
+    <cs:spPr>
+      <a:ln w="9525" cap="flat" cmpd="sng" algn="ctr">
+        <a:solidFill>
+          <a:schemeClr val="tx1">
+            <a:lumMod val="15000"/>
+            <a:lumOff val="85000"/>
+          </a:schemeClr>
+        </a:solidFill>
+        <a:round/>
+      </a:ln>
+    </cs:spPr>
+    <cs:defRPr sz="900" kern="1200"/>
+  </cs:categoryAxis>
+  <cs:chartArea mods="allowNoFillOverride allowNoLineOverride">
+    <cs:lnRef idx="0"/>
+    <cs:fillRef idx="0"/>
+    <cs:effectRef idx="0"/>
+    <cs:fontRef idx="minor">
+      <a:schemeClr val="tx1"/>
+    </cs:fontRef>
+    <cs:spPr>
+      <a:solidFill>
+        <a:schemeClr val="bg1"/>
+      </a:solidFill>
+      <a:ln w="9525" cap="flat" cmpd="sng" algn="ctr">
+        <a:solidFill>
+          <a:schemeClr val="tx1">
+            <a:lumMod val="15000"/>
+            <a:lumOff val="85000"/>
+          </a:schemeClr>
+        </a:solidFill>
+        <a:round/>
+      </a:ln>
+    </cs:spPr>
+    <cs:defRPr sz="1000" kern="1200"/>
+  </cs:chartArea>
+  <cs:dataLabel>
+    <cs:lnRef idx="0"/>
+    <cs:fillRef idx="0"/>
+    <cs:effectRef idx="0"/>
+    <cs:fontRef idx="minor">
+      <a:schemeClr val="tx1">
+        <a:lumMod val="75000"/>
+        <a:lumOff val="25000"/>
+      </a:schemeClr>
+    </cs:fontRef>
+    <cs:defRPr sz="900" kern="1200"/>
+  </cs:dataLabel>
+  <cs:dataLabelCallout>
+    <cs:lnRef idx="0"/>
+    <cs:fillRef idx="0"/>
+    <cs:effectRef idx="0"/>
+    <cs:fontRef idx="minor">
+      <a:schemeClr val="dk1">
+        <a:lumMod val="65000"/>
+        <a:lumOff val="35000"/>
+      </a:schemeClr>
+    </cs:fontRef>
+    <cs:spPr>
+      <a:solidFill>
+        <a:schemeClr val="lt1"/>
+      </a:solidFill>
+      <a:ln>
+        <a:solidFill>
+          <a:schemeClr val="dk1">
+            <a:lumMod val="25000"/>
+            <a:lumOff val="75000"/>
+          </a:schemeClr>
+        </a:solidFill>
+      </a:ln>
+    </cs:spPr>
+    <cs:defRPr sz="900" kern="1200"/>
+    <cs:bodyPr rot="0" spcFirstLastPara="1" vertOverflow="clip" horzOverflow="clip" vert="horz" wrap="square" lIns="36576" tIns="18288" rIns="36576" bIns="18288" anchor="ctr" anchorCtr="1">
+      <a:spAutoFit/>
+    </cs:bodyPr>
+  </cs:dataLabelCallout>
+  <cs:dataPoint>
+    <cs:lnRef idx="0"/>
+    <cs:fillRef idx="1">
+      <cs:styleClr val="auto"/>
+    </cs:fillRef>
+    <cs:effectRef idx="0"/>
+    <cs:fontRef idx="minor">
+      <a:schemeClr val="tx1"/>
+    </cs:fontRef>
+  </cs:dataPoint>
+  <cs:dataPoint3D>
+    <cs:lnRef idx="0"/>
+    <cs:fillRef idx="1">
+      <cs:styleClr val="auto"/>
+    </cs:fillRef>
+    <cs:effectRef idx="0"/>
+    <cs:fontRef idx="minor">
+      <a:schemeClr val="tx1"/>
+    </cs:fontRef>
+  </cs:dataPoint3D>
+  <cs:dataPointLine>
+    <cs:lnRef idx="0">
+      <cs:styleClr val="auto"/>
+    </cs:lnRef>
+    <cs:fillRef idx="1"/>
+    <cs:effectRef idx="0"/>
+    <cs:fontRef idx="minor">
+      <a:schemeClr val="tx1"/>
+    </cs:fontRef>
+    <cs:spPr>
+      <a:ln w="28575" cap="rnd">
+        <a:solidFill>
+          <a:schemeClr val="phClr"/>
+        </a:solidFill>
+        <a:round/>
+      </a:ln>
+    </cs:spPr>
+  </cs:dataPointLine>
+  <cs:dataPointMarker>
+    <cs:lnRef idx="0">
+      <cs:styleClr val="auto"/>
+    </cs:lnRef>
+    <cs:fillRef idx="1">
+      <cs:styleClr val="auto"/>
+    </cs:fillRef>
+    <cs:effectRef idx="0"/>
+    <cs:fontRef idx="minor">
+      <a:schemeClr val="tx1"/>
+    </cs:fontRef>
+    <cs:spPr>
+      <a:ln w="9525">
+        <a:solidFill>
+          <a:schemeClr val="phClr"/>
+        </a:solidFill>
+      </a:ln>
+    </cs:spPr>
+  </cs:dataPointMarker>
+  <cs:dataPointMarkerLayout symbol="circle" size="5"/>
+  <cs:dataPointWireframe>
+    <cs:lnRef idx="0">
+      <cs:styleClr val="auto"/>
+    </cs:lnRef>
+    <cs:fillRef idx="1"/>
+    <cs:effectRef idx="0"/>
+    <cs:fontRef idx="minor">
+      <a:schemeClr val="tx1"/>
+    </cs:fontRef>
+    <cs:spPr>
+      <a:ln w="9525" cap="rnd">
+        <a:solidFill>
+          <a:schemeClr val="phClr"/>
+        </a:solidFill>
+        <a:round/>
+      </a:ln>
+    </cs:spPr>
+  </cs:dataPointWireframe>
+  <cs:dataTable>
+    <cs:lnRef idx="0"/>
+    <cs:fillRef idx="0"/>
+    <cs:effectRef idx="0"/>
+    <cs:fontRef idx="minor">
+      <a:schemeClr val="tx1">
+        <a:lumMod val="65000"/>
+        <a:lumOff val="35000"/>
+      </a:schemeClr>
+    </cs:fontRef>
+    <cs:spPr>
+      <a:noFill/>
+      <a:ln w="9525" cap="flat" cmpd="sng" algn="ctr">
+        <a:solidFill>
+          <a:schemeClr val="tx1">
+            <a:lumMod val="15000"/>
+            <a:lumOff val="85000"/>
+          </a:schemeClr>
+        </a:solidFill>
+        <a:round/>
+      </a:ln>
+    </cs:spPr>
+    <cs:defRPr sz="900" kern="1200"/>
+  </cs:dataTable>
+  <cs:downBar>
+    <cs:lnRef idx="0"/>
+    <cs:fillRef idx="0"/>
+    <cs:effectRef idx="0"/>
+    <cs:fontRef idx="minor">
+      <a:schemeClr val="dk1"/>
+    </cs:fontRef>
+    <cs:spPr>
+      <a:solidFill>
+        <a:schemeClr val="dk1">
+          <a:lumMod val="65000"/>
+          <a:lumOff val="35000"/>
+        </a:schemeClr>
+      </a:solidFill>
+      <a:ln w="9525">
+        <a:solidFill>
+          <a:schemeClr val="tx1">
+            <a:lumMod val="65000"/>
+            <a:lumOff val="35000"/>
+          </a:schemeClr>
+        </a:solidFill>
+      </a:ln>
+    </cs:spPr>
+  </cs:downBar>
+  <cs:dropLine>
+    <cs:lnRef idx="0"/>
+    <cs:fillRef idx="0"/>
+    <cs:effectRef idx="0"/>
+    <cs:fontRef idx="minor">
+      <a:schemeClr val="tx1"/>
+    </cs:fontRef>
+    <cs:spPr>
+      <a:ln w="9525" cap="flat" cmpd="sng" algn="ctr">
+        <a:solidFill>
+          <a:schemeClr val="tx1">
+            <a:lumMod val="35000"/>
+            <a:lumOff val="65000"/>
+          </a:schemeClr>
+        </a:solidFill>
+        <a:round/>
+      </a:ln>
+    </cs:spPr>
+  </cs:dropLine>
+  <cs:errorBar>
+    <cs:lnRef idx="0"/>
+    <cs:fillRef idx="0"/>
+    <cs:effectRef idx="0"/>
+    <cs:fontRef idx="minor">
+      <a:schemeClr val="tx1"/>
+    </cs:fontRef>
+    <cs:spPr>
+      <a:ln w="9525" cap="flat" cmpd="sng" algn="ctr">
+        <a:solidFill>
+          <a:schemeClr val="tx1">
+            <a:lumMod val="65000"/>
+            <a:lumOff val="35000"/>
+          </a:schemeClr>
+        </a:solidFill>
+        <a:round/>
+      </a:ln>
+    </cs:spPr>
+  </cs:errorBar>
+  <cs:floor>
+    <cs:lnRef idx="0"/>
+    <cs:fillRef idx="0"/>
+    <cs:effectRef idx="0"/>
+    <cs:fontRef idx="minor">
+      <a:schemeClr val="tx1"/>
+    </cs:fontRef>
+    <cs:spPr>
+      <a:noFill/>
+      <a:ln>
+        <a:noFill/>
+      </a:ln>
+    </cs:spPr>
+  </cs:floor>
+  <cs:gridlineMajor>
+    <cs:lnRef idx="0"/>
+    <cs:fillRef idx="0"/>
+    <cs:effectRef idx="0"/>
+    <cs:fontRef idx="minor">
+      <a:schemeClr val="tx1"/>
+    </cs:fontRef>
+    <cs:spPr>
+      <a:ln w="9525" cap="flat" cmpd="sng" algn="ctr">
+        <a:solidFill>
+          <a:schemeClr val="tx1">
+            <a:lumMod val="15000"/>
+            <a:lumOff val="85000"/>
+          </a:schemeClr>
+        </a:solidFill>
+        <a:round/>
+      </a:ln>
+    </cs:spPr>
+  </cs:gridlineMajor>
+  <cs:gridlineMinor>
+    <cs:lnRef idx="0"/>
+    <cs:fillRef idx="0"/>
+    <cs:effectRef idx="0"/>
+    <cs:fontRef idx="minor">
+      <a:schemeClr val="tx1"/>
+    </cs:fontRef>
+    <cs:spPr>
+      <a:ln w="9525" cap="flat" cmpd="sng" algn="ctr">
+        <a:solidFill>
+          <a:schemeClr val="tx1">
+            <a:lumMod val="5000"/>
+            <a:lumOff val="95000"/>
+          </a:schemeClr>
+        </a:solidFill>
+        <a:round/>
+      </a:ln>
+    </cs:spPr>
+  </cs:gridlineMinor>
+  <cs:hiLoLine>
+    <cs:lnRef idx="0"/>
+    <cs:fillRef idx="0"/>
+    <cs:effectRef idx="0"/>
+    <cs:fontRef idx="minor">
+      <a:schemeClr val="tx1"/>
+    </cs:fontRef>
+    <cs:spPr>
+      <a:ln w="9525" cap="flat" cmpd="sng" algn="ctr">
+        <a:solidFill>
+          <a:schemeClr val="tx1">
+            <a:lumMod val="75000"/>
+            <a:lumOff val="25000"/>
+          </a:schemeClr>
+        </a:solidFill>
+        <a:round/>
+      </a:ln>
+    </cs:spPr>
+  </cs:hiLoLine>
+  <cs:leaderLine>
+    <cs:lnRef idx="0"/>
+    <cs:fillRef idx="0"/>
+    <cs:effectRef idx="0"/>
+    <cs:fontRef idx="minor">
+      <a:schemeClr val="tx1"/>
+    </cs:fontRef>
+    <cs:spPr>
+      <a:ln w="9525" cap="flat" cmpd="sng" algn="ctr">
+        <a:solidFill>
+          <a:schemeClr val="tx1">
+            <a:lumMod val="35000"/>
+            <a:lumOff val="65000"/>
+          </a:schemeClr>
+        </a:solidFill>
+        <a:round/>
+      </a:ln>
+    </cs:spPr>
+  </cs:leaderLine>
+  <cs:legend>
+    <cs:lnRef idx="0"/>
+    <cs:fillRef idx="0"/>
+    <cs:effectRef idx="0"/>
+    <cs:fontRef idx="minor">
+      <a:schemeClr val="tx1">
+        <a:lumMod val="65000"/>
+        <a:lumOff val="35000"/>
+      </a:schemeClr>
+    </cs:fontRef>
+    <cs:defRPr sz="900" kern="1200"/>
+  </cs:legend>
+  <cs:plotArea mods="allowNoFillOverride allowNoLineOverride">
+    <cs:lnRef idx="0"/>
+    <cs:fillRef idx="0"/>
+    <cs:effectRef idx="0"/>
+    <cs:fontRef idx="minor">
+      <a:schemeClr val="tx1"/>
+    </cs:fontRef>
+  </cs:plotArea>
+  <cs:plotArea3D mods="allowNoFillOverride allowNoLineOverride">
+    <cs:lnRef idx="0"/>
+    <cs:fillRef idx="0"/>
+    <cs:effectRef idx="0"/>
+    <cs:fontRef idx="minor">
+      <a:schemeClr val="tx1"/>
+    </cs:fontRef>
+  </cs:plotArea3D>
+  <cs:seriesAxis>
+    <cs:lnRef idx="0"/>
+    <cs:fillRef idx="0"/>
+    <cs:effectRef idx="0"/>
+    <cs:fontRef idx="minor">
+      <a:schemeClr val="tx1">
+        <a:lumMod val="65000"/>
+        <a:lumOff val="35000"/>
+      </a:schemeClr>
+    </cs:fontRef>
+    <cs:defRPr sz="900" kern="1200"/>
+  </cs:seriesAxis>
+  <cs:seriesLine>
+    <cs:lnRef idx="0"/>
+    <cs:fillRef idx="0"/>
+    <cs:effectRef idx="0"/>
+    <cs:fontRef idx="minor">
+      <a:schemeClr val="tx1"/>
+    </cs:fontRef>
+    <cs:spPr>
+      <a:ln w="9525" cap="flat" cmpd="sng" algn="ctr">
+        <a:solidFill>
+          <a:schemeClr val="tx1">
+            <a:lumMod val="35000"/>
+            <a:lumOff val="65000"/>
+          </a:schemeClr>
+        </a:solidFill>
+        <a:round/>
+      </a:ln>
+    </cs:spPr>
+  </cs:seriesLine>
+  <cs:title>
+    <cs:lnRef idx="0"/>
+    <cs:fillRef idx="0"/>
+    <cs:effectRef idx="0"/>
+    <cs:fontRef idx="minor">
+      <a:schemeClr val="tx1">
+        <a:lumMod val="65000"/>
+        <a:lumOff val="35000"/>
+      </a:schemeClr>
+    </cs:fontRef>
+    <cs:defRPr sz="1400" b="0" kern="1200" spc="0" baseline="0"/>
+  </cs:title>
+  <cs:trendline>
+    <cs:lnRef idx="0">
+      <cs:styleClr val="auto"/>
+    </cs:lnRef>
+    <cs:fillRef idx="0"/>
+    <cs:effectRef idx="0"/>
+    <cs:fontRef idx="minor">
+      <a:schemeClr val="tx1"/>
+    </cs:fontRef>
+    <cs:spPr>
+      <a:ln w="19050" cap="rnd">
+        <a:solidFill>
+          <a:schemeClr val="phClr"/>
+        </a:solidFill>
+        <a:prstDash val="sysDot"/>
+      </a:ln>
+    </cs:spPr>
+  </cs:trendline>
+  <cs:trendlineLabel>
+    <cs:lnRef idx="0"/>
+    <cs:fillRef idx="0"/>
+    <cs:effectRef idx="0"/>
+    <cs:fontRef idx="minor">
+      <a:schemeClr val="tx1">
+        <a:lumMod val="65000"/>
+        <a:lumOff val="35000"/>
+      </a:schemeClr>
+    </cs:fontRef>
+    <cs:defRPr sz="900" kern="1200"/>
+  </cs:trendlineLabel>
+  <cs:upBar>
+    <cs:lnRef idx="0"/>
+    <cs:fillRef idx="0"/>
+    <cs:effectRef idx="0"/>
+    <cs:fontRef idx="minor">
+      <a:schemeClr val="dk1"/>
+    </cs:fontRef>
+    <cs:spPr>
+      <a:solidFill>
+        <a:schemeClr val="lt1"/>
+      </a:solidFill>
+      <a:ln w="9525">
+        <a:solidFill>
+          <a:schemeClr val="tx1">
+            <a:lumMod val="15000"/>
+            <a:lumOff val="85000"/>
+          </a:schemeClr>
+        </a:solidFill>
+      </a:ln>
+    </cs:spPr>
+  </cs:upBar>
+  <cs:valueAxis>
+    <cs:lnRef idx="0"/>
+    <cs:fillRef idx="0"/>
+    <cs:effectRef idx="0"/>
+    <cs:fontRef idx="minor">
+      <a:schemeClr val="tx1">
+        <a:lumMod val="65000"/>
+        <a:lumOff val="35000"/>
+      </a:schemeClr>
+    </cs:fontRef>
+    <cs:defRPr sz="900" kern="1200"/>
+  </cs:valueAxis>
+  <cs:wall>
+    <cs:lnRef idx="0"/>
+    <cs:fillRef idx="0"/>
+    <cs:effectRef idx="0"/>
+    <cs:fontRef idx="minor">
+      <a:schemeClr val="tx1"/>
+    </cs:fontRef>
+    <cs:spPr>
+      <a:noFill/>
+      <a:ln>
+        <a:noFill/>
+      </a:ln>
+    </cs:spPr>
+  </cs:wall>
+</cs:chartStyle>
+</file>
+
+<file path=word/charts/style7.xml><?xml version="1.0" encoding="utf-8"?>
+<cs:chartStyle xmlns:cs="http://schemas.microsoft.com/office/drawing/2012/chartStyle" xmlns:a="http://schemas.openxmlformats.org/drawingml/2006/main" id="201">
+  <cs:axisTitle>
+    <cs:lnRef idx="0"/>
+    <cs:fillRef idx="0"/>
+    <cs:effectRef idx="0"/>
+    <cs:fontRef idx="minor">
+      <a:schemeClr val="tx1">
+        <a:lumMod val="65000"/>
+        <a:lumOff val="35000"/>
+      </a:schemeClr>
+    </cs:fontRef>
+    <cs:defRPr sz="1000" kern="1200"/>
+  </cs:axisTitle>
+  <cs:categoryAxis>
+    <cs:lnRef idx="0"/>
+    <cs:fillRef idx="0"/>
+    <cs:effectRef idx="0"/>
+    <cs:fontRef idx="minor">
+      <a:schemeClr val="tx1">
+        <a:lumMod val="65000"/>
+        <a:lumOff val="35000"/>
+      </a:schemeClr>
+    </cs:fontRef>
+    <cs:spPr>
+      <a:ln w="9525" cap="flat" cmpd="sng" algn="ctr">
+        <a:solidFill>
+          <a:schemeClr val="tx1">
+            <a:lumMod val="15000"/>
+            <a:lumOff val="85000"/>
+          </a:schemeClr>
+        </a:solidFill>
+        <a:round/>
+      </a:ln>
+    </cs:spPr>
+    <cs:defRPr sz="900" kern="1200"/>
+  </cs:categoryAxis>
+  <cs:chartArea mods="allowNoFillOverride allowNoLineOverride">
+    <cs:lnRef idx="0"/>
+    <cs:fillRef idx="0"/>
+    <cs:effectRef idx="0"/>
+    <cs:fontRef idx="minor">
+      <a:schemeClr val="tx1"/>
+    </cs:fontRef>
+    <cs:spPr>
+      <a:solidFill>
+        <a:schemeClr val="bg1"/>
+      </a:solidFill>
+      <a:ln w="9525" cap="flat" cmpd="sng" algn="ctr">
+        <a:solidFill>
+          <a:schemeClr val="tx1">
+            <a:lumMod val="15000"/>
+            <a:lumOff val="85000"/>
+          </a:schemeClr>
+        </a:solidFill>
+        <a:round/>
+      </a:ln>
+    </cs:spPr>
+    <cs:defRPr sz="1000" kern="1200"/>
+  </cs:chartArea>
+  <cs:dataLabel>
+    <cs:lnRef idx="0"/>
+    <cs:fillRef idx="0"/>
+    <cs:effectRef idx="0"/>
+    <cs:fontRef idx="minor">
+      <a:schemeClr val="tx1">
+        <a:lumMod val="75000"/>
+        <a:lumOff val="25000"/>
+      </a:schemeClr>
+    </cs:fontRef>
+    <cs:defRPr sz="900" kern="1200"/>
+  </cs:dataLabel>
+  <cs:dataLabelCallout>
+    <cs:lnRef idx="0"/>
+    <cs:fillRef idx="0"/>
+    <cs:effectRef idx="0"/>
+    <cs:fontRef idx="minor">
+      <a:schemeClr val="dk1">
+        <a:lumMod val="65000"/>
+        <a:lumOff val="35000"/>
+      </a:schemeClr>
+    </cs:fontRef>
+    <cs:spPr>
+      <a:solidFill>
+        <a:schemeClr val="lt1"/>
+      </a:solidFill>
+      <a:ln>
+        <a:solidFill>
+          <a:schemeClr val="dk1">
+            <a:lumMod val="25000"/>
+            <a:lumOff val="75000"/>
+          </a:schemeClr>
+        </a:solidFill>
+      </a:ln>
+    </cs:spPr>
+    <cs:defRPr sz="900" kern="1200"/>
+    <cs:bodyPr rot="0" spcFirstLastPara="1" vertOverflow="clip" horzOverflow="clip" vert="horz" wrap="square" lIns="36576" tIns="18288" rIns="36576" bIns="18288" anchor="ctr" anchorCtr="1">
+      <a:spAutoFit/>
+    </cs:bodyPr>
+  </cs:dataLabelCallout>
+  <cs:dataPoint>
+    <cs:lnRef idx="0"/>
+    <cs:fillRef idx="1">
+      <cs:styleClr val="auto"/>
+    </cs:fillRef>
+    <cs:effectRef idx="0"/>
+    <cs:fontRef idx="minor">
+      <a:schemeClr val="tx1"/>
+    </cs:fontRef>
+  </cs:dataPoint>
+  <cs:dataPoint3D>
+    <cs:lnRef idx="0"/>
+    <cs:fillRef idx="1">
+      <cs:styleClr val="auto"/>
+    </cs:fillRef>
+    <cs:effectRef idx="0"/>
+    <cs:fontRef idx="minor">
+      <a:schemeClr val="tx1"/>
+    </cs:fontRef>
+  </cs:dataPoint3D>
+  <cs:dataPointLine>
+    <cs:lnRef idx="0">
+      <cs:styleClr val="auto"/>
+    </cs:lnRef>
+    <cs:fillRef idx="1"/>
+    <cs:effectRef idx="0"/>
+    <cs:fontRef idx="minor">
+      <a:schemeClr val="tx1"/>
+    </cs:fontRef>
+    <cs:spPr>
+      <a:ln w="28575" cap="rnd">
+        <a:solidFill>
+          <a:schemeClr val="phClr"/>
+        </a:solidFill>
+        <a:round/>
+      </a:ln>
+    </cs:spPr>
+  </cs:dataPointLine>
+  <cs:dataPointMarker>
+    <cs:lnRef idx="0">
+      <cs:styleClr val="auto"/>
+    </cs:lnRef>
+    <cs:fillRef idx="1">
+      <cs:styleClr val="auto"/>
+    </cs:fillRef>
+    <cs:effectRef idx="0"/>
+    <cs:fontRef idx="minor">
+      <a:schemeClr val="tx1"/>
+    </cs:fontRef>
+    <cs:spPr>
+      <a:ln w="9525">
+        <a:solidFill>
+          <a:schemeClr val="phClr"/>
+        </a:solidFill>
+      </a:ln>
+    </cs:spPr>
+  </cs:dataPointMarker>
+  <cs:dataPointMarkerLayout symbol="circle" size="5"/>
+  <cs:dataPointWireframe>
+    <cs:lnRef idx="0">
+      <cs:styleClr val="auto"/>
+    </cs:lnRef>
+    <cs:fillRef idx="1"/>
+    <cs:effectRef idx="0"/>
+    <cs:fontRef idx="minor">
+      <a:schemeClr val="tx1"/>
+    </cs:fontRef>
+    <cs:spPr>
+      <a:ln w="9525" cap="rnd">
+        <a:solidFill>
+          <a:schemeClr val="phClr"/>
+        </a:solidFill>
+        <a:round/>
+      </a:ln>
+    </cs:spPr>
+  </cs:dataPointWireframe>
+  <cs:dataTable>
+    <cs:lnRef idx="0"/>
+    <cs:fillRef idx="0"/>
+    <cs:effectRef idx="0"/>
+    <cs:fontRef idx="minor">
+      <a:schemeClr val="tx1">
+        <a:lumMod val="65000"/>
+        <a:lumOff val="35000"/>
+      </a:schemeClr>
+    </cs:fontRef>
+    <cs:spPr>
+      <a:noFill/>
+      <a:ln w="9525" cap="flat" cmpd="sng" algn="ctr">
+        <a:solidFill>
+          <a:schemeClr val="tx1">
+            <a:lumMod val="15000"/>
+            <a:lumOff val="85000"/>
+          </a:schemeClr>
+        </a:solidFill>
+        <a:round/>
+      </a:ln>
+    </cs:spPr>
+    <cs:defRPr sz="900" kern="1200"/>
+  </cs:dataTable>
+  <cs:downBar>
+    <cs:lnRef idx="0"/>
+    <cs:fillRef idx="0"/>
+    <cs:effectRef idx="0"/>
+    <cs:fontRef idx="minor">
+      <a:schemeClr val="dk1"/>
+    </cs:fontRef>
+    <cs:spPr>
+      <a:solidFill>
+        <a:schemeClr val="dk1">
+          <a:lumMod val="65000"/>
+          <a:lumOff val="35000"/>
+        </a:schemeClr>
+      </a:solidFill>
+      <a:ln w="9525">
+        <a:solidFill>
+          <a:schemeClr val="tx1">
+            <a:lumMod val="65000"/>
+            <a:lumOff val="35000"/>
+          </a:schemeClr>
+        </a:solidFill>
+      </a:ln>
+    </cs:spPr>
+  </cs:downBar>
+  <cs:dropLine>
+    <cs:lnRef idx="0"/>
+    <cs:fillRef idx="0"/>
+    <cs:effectRef idx="0"/>
+    <cs:fontRef idx="minor">
+      <a:schemeClr val="tx1"/>
+    </cs:fontRef>
+    <cs:spPr>
+      <a:ln w="9525" cap="flat" cmpd="sng" algn="ctr">
+        <a:solidFill>
+          <a:schemeClr val="tx1">
+            <a:lumMod val="35000"/>
+            <a:lumOff val="65000"/>
+          </a:schemeClr>
+        </a:solidFill>
+        <a:round/>
+      </a:ln>
+    </cs:spPr>
+  </cs:dropLine>
+  <cs:errorBar>
+    <cs:lnRef idx="0"/>
+    <cs:fillRef idx="0"/>
+    <cs:effectRef idx="0"/>
+    <cs:fontRef idx="minor">
+      <a:schemeClr val="tx1"/>
+    </cs:fontRef>
+    <cs:spPr>
+      <a:ln w="9525" cap="flat" cmpd="sng" algn="ctr">
+        <a:solidFill>
+          <a:schemeClr val="tx1">
+            <a:lumMod val="65000"/>
+            <a:lumOff val="35000"/>
+          </a:schemeClr>
+        </a:solidFill>
+        <a:round/>
+      </a:ln>
+    </cs:spPr>
+  </cs:errorBar>
+  <cs:floor>
+    <cs:lnRef idx="0"/>
+    <cs:fillRef idx="0"/>
+    <cs:effectRef idx="0"/>
+    <cs:fontRef idx="minor">
+      <a:schemeClr val="tx1"/>
+    </cs:fontRef>
+    <cs:spPr>
+      <a:noFill/>
+      <a:ln>
+        <a:noFill/>
+      </a:ln>
+    </cs:spPr>
+  </cs:floor>
+  <cs:gridlineMajor>
+    <cs:lnRef idx="0"/>
+    <cs:fillRef idx="0"/>
+    <cs:effectRef idx="0"/>
+    <cs:fontRef idx="minor">
+      <a:schemeClr val="tx1"/>
+    </cs:fontRef>
+    <cs:spPr>
+      <a:ln w="9525" cap="flat" cmpd="sng" algn="ctr">
+        <a:solidFill>
+          <a:schemeClr val="tx1">
+            <a:lumMod val="15000"/>
+            <a:lumOff val="85000"/>
+          </a:schemeClr>
+        </a:solidFill>
+        <a:round/>
+      </a:ln>
+    </cs:spPr>
+  </cs:gridlineMajor>
+  <cs:gridlineMinor>
+    <cs:lnRef idx="0"/>
+    <cs:fillRef idx="0"/>
+    <cs:effectRef idx="0"/>
+    <cs:fontRef idx="minor">
+      <a:schemeClr val="tx1"/>
+    </cs:fontRef>
+    <cs:spPr>
+      <a:ln w="9525" cap="flat" cmpd="sng" algn="ctr">
+        <a:solidFill>
+          <a:schemeClr val="tx1">
+            <a:lumMod val="5000"/>
+            <a:lumOff val="95000"/>
+          </a:schemeClr>
+        </a:solidFill>
+        <a:round/>
+      </a:ln>
+    </cs:spPr>
+  </cs:gridlineMinor>
+  <cs:hiLoLine>
+    <cs:lnRef idx="0"/>
+    <cs:fillRef idx="0"/>
+    <cs:effectRef idx="0"/>
+    <cs:fontRef idx="minor">
+      <a:schemeClr val="tx1"/>
+    </cs:fontRef>
+    <cs:spPr>
+      <a:ln w="9525" cap="flat" cmpd="sng" algn="ctr">
+        <a:solidFill>
+          <a:schemeClr val="tx1">
+            <a:lumMod val="75000"/>
+            <a:lumOff val="25000"/>
+          </a:schemeClr>
+        </a:solidFill>
+        <a:round/>
+      </a:ln>
+    </cs:spPr>
+  </cs:hiLoLine>
+  <cs:leaderLine>
+    <cs:lnRef idx="0"/>
+    <cs:fillRef idx="0"/>
+    <cs:effectRef idx="0"/>
+    <cs:fontRef idx="minor">
+      <a:schemeClr val="tx1"/>
+    </cs:fontRef>
+    <cs:spPr>
+      <a:ln w="9525" cap="flat" cmpd="sng" algn="ctr">
+        <a:solidFill>
+          <a:schemeClr val="tx1">
+            <a:lumMod val="35000"/>
+            <a:lumOff val="65000"/>
+          </a:schemeClr>
+        </a:solidFill>
+        <a:round/>
+      </a:ln>
+    </cs:spPr>
+  </cs:leaderLine>
+  <cs:legend>
+    <cs:lnRef idx="0"/>
+    <cs:fillRef idx="0"/>
+    <cs:effectRef idx="0"/>
+    <cs:fontRef idx="minor">
+      <a:schemeClr val="tx1">
+        <a:lumMod val="65000"/>
+        <a:lumOff val="35000"/>
+      </a:schemeClr>
+    </cs:fontRef>
+    <cs:defRPr sz="900" kern="1200"/>
+  </cs:legend>
+  <cs:plotArea mods="allowNoFillOverride allowNoLineOverride">
+    <cs:lnRef idx="0"/>
+    <cs:fillRef idx="0"/>
+    <cs:effectRef idx="0"/>
+    <cs:fontRef idx="minor">
+      <a:schemeClr val="tx1"/>
+    </cs:fontRef>
+  </cs:plotArea>
+  <cs:plotArea3D mods="allowNoFillOverride allowNoLineOverride">
+    <cs:lnRef idx="0"/>
+    <cs:fillRef idx="0"/>
+    <cs:effectRef idx="0"/>
+    <cs:fontRef idx="minor">
+      <a:schemeClr val="tx1"/>
+    </cs:fontRef>
+  </cs:plotArea3D>
+  <cs:seriesAxis>
+    <cs:lnRef idx="0"/>
+    <cs:fillRef idx="0"/>
+    <cs:effectRef idx="0"/>
+    <cs:fontRef idx="minor">
+      <a:schemeClr val="tx1">
+        <a:lumMod val="65000"/>
+        <a:lumOff val="35000"/>
+      </a:schemeClr>
+    </cs:fontRef>
+    <cs:defRPr sz="900" kern="1200"/>
+  </cs:seriesAxis>
+  <cs:seriesLine>
+    <cs:lnRef idx="0"/>
+    <cs:fillRef idx="0"/>
+    <cs:effectRef idx="0"/>
+    <cs:fontRef idx="minor">
+      <a:schemeClr val="tx1"/>
+    </cs:fontRef>
+    <cs:spPr>
+      <a:ln w="9525" cap="flat" cmpd="sng" algn="ctr">
+        <a:solidFill>
+          <a:schemeClr val="tx1">
+            <a:lumMod val="35000"/>
+            <a:lumOff val="65000"/>
+          </a:schemeClr>
+        </a:solidFill>
+        <a:round/>
+      </a:ln>
+    </cs:spPr>
+  </cs:seriesLine>
+  <cs:title>
+    <cs:lnRef idx="0"/>
+    <cs:fillRef idx="0"/>
+    <cs:effectRef idx="0"/>
+    <cs:fontRef idx="minor">
+      <a:schemeClr val="tx1">
+        <a:lumMod val="65000"/>
+        <a:lumOff val="35000"/>
+      </a:schemeClr>
+    </cs:fontRef>
+    <cs:defRPr sz="1400" b="0" kern="1200" spc="0" baseline="0"/>
+  </cs:title>
+  <cs:trendline>
+    <cs:lnRef idx="0">
+      <cs:styleClr val="auto"/>
+    </cs:lnRef>
+    <cs:fillRef idx="0"/>
+    <cs:effectRef idx="0"/>
+    <cs:fontRef idx="minor">
+      <a:schemeClr val="tx1"/>
+    </cs:fontRef>
+    <cs:spPr>
+      <a:ln w="19050" cap="rnd">
+        <a:solidFill>
+          <a:schemeClr val="phClr"/>
+        </a:solidFill>
+        <a:prstDash val="sysDot"/>
+      </a:ln>
+    </cs:spPr>
+  </cs:trendline>
+  <cs:trendlineLabel>
+    <cs:lnRef idx="0"/>
+    <cs:fillRef idx="0"/>
+    <cs:effectRef idx="0"/>
+    <cs:fontRef idx="minor">
+      <a:schemeClr val="tx1">
+        <a:lumMod val="65000"/>
+        <a:lumOff val="35000"/>
+      </a:schemeClr>
+    </cs:fontRef>
+    <cs:defRPr sz="900" kern="1200"/>
+  </cs:trendlineLabel>
+  <cs:upBar>
+    <cs:lnRef idx="0"/>
+    <cs:fillRef idx="0"/>
+    <cs:effectRef idx="0"/>
+    <cs:fontRef idx="minor">
+      <a:schemeClr val="dk1"/>
+    </cs:fontRef>
+    <cs:spPr>
+      <a:solidFill>
+        <a:schemeClr val="lt1"/>
+      </a:solidFill>
+      <a:ln w="9525">
+        <a:solidFill>
+          <a:schemeClr val="tx1">
+            <a:lumMod val="15000"/>
+            <a:lumOff val="85000"/>
+          </a:schemeClr>
+        </a:solidFill>
+      </a:ln>
+    </cs:spPr>
+  </cs:upBar>
+  <cs:valueAxis>
+    <cs:lnRef idx="0"/>
+    <cs:fillRef idx="0"/>
+    <cs:effectRef idx="0"/>
+    <cs:fontRef idx="minor">
+      <a:schemeClr val="tx1">
+        <a:lumMod val="65000"/>
+        <a:lumOff val="35000"/>
+      </a:schemeClr>
+    </cs:fontRef>
+    <cs:defRPr sz="900" kern="1200"/>
+  </cs:valueAxis>
+  <cs:wall>
+    <cs:lnRef idx="0"/>
+    <cs:fillRef idx="0"/>
+    <cs:effectRef idx="0"/>
+    <cs:fontRef idx="minor">
+      <a:schemeClr val="tx1"/>
+    </cs:fontRef>
+    <cs:spPr>
+      <a:noFill/>
+      <a:ln>
+        <a:noFill/>
+      </a:ln>
+    </cs:spPr>
+  </cs:wall>
+</cs:chartStyle>
+</file>
+
+<file path=word/charts/style8.xml><?xml version="1.0" encoding="utf-8"?>
+<cs:chartStyle xmlns:cs="http://schemas.microsoft.com/office/drawing/2012/chartStyle" xmlns:a="http://schemas.openxmlformats.org/drawingml/2006/main" id="201">
+  <cs:axisTitle>
+    <cs:lnRef idx="0"/>
+    <cs:fillRef idx="0"/>
+    <cs:effectRef idx="0"/>
+    <cs:fontRef idx="minor">
+      <a:schemeClr val="tx1">
+        <a:lumMod val="65000"/>
+        <a:lumOff val="35000"/>
+      </a:schemeClr>
+    </cs:fontRef>
+    <cs:defRPr sz="1000" kern="1200"/>
+  </cs:axisTitle>
+  <cs:categoryAxis>
+    <cs:lnRef idx="0"/>
+    <cs:fillRef idx="0"/>
+    <cs:effectRef idx="0"/>
+    <cs:fontRef idx="minor">
+      <a:schemeClr val="tx1">
+        <a:lumMod val="65000"/>
+        <a:lumOff val="35000"/>
+      </a:schemeClr>
+    </cs:fontRef>
+    <cs:spPr>
+      <a:ln w="9525" cap="flat" cmpd="sng" algn="ctr">
+        <a:solidFill>
+          <a:schemeClr val="tx1">
+            <a:lumMod val="15000"/>
+            <a:lumOff val="85000"/>
+          </a:schemeClr>
+        </a:solidFill>
+        <a:round/>
+      </a:ln>
+    </cs:spPr>
+    <cs:defRPr sz="900" kern="1200"/>
+  </cs:categoryAxis>
+  <cs:chartArea mods="allowNoFillOverride allowNoLineOverride">
+    <cs:lnRef idx="0"/>
+    <cs:fillRef idx="0"/>
+    <cs:effectRef idx="0"/>
+    <cs:fontRef idx="minor">
+      <a:schemeClr val="tx1"/>
+    </cs:fontRef>
+    <cs:spPr>
+      <a:solidFill>
+        <a:schemeClr val="bg1"/>
+      </a:solidFill>
+      <a:ln w="9525" cap="flat" cmpd="sng" algn="ctr">
+        <a:solidFill>
+          <a:schemeClr val="tx1">
+            <a:lumMod val="15000"/>
+            <a:lumOff val="85000"/>
+          </a:schemeClr>
+        </a:solidFill>
+        <a:round/>
+      </a:ln>
+    </cs:spPr>
+    <cs:defRPr sz="1000" kern="1200"/>
+  </cs:chartArea>
+  <cs:dataLabel>
+    <cs:lnRef idx="0"/>
+    <cs:fillRef idx="0"/>
+    <cs:effectRef idx="0"/>
+    <cs:fontRef idx="minor">
+      <a:schemeClr val="tx1">
+        <a:lumMod val="75000"/>
+        <a:lumOff val="25000"/>
+      </a:schemeClr>
+    </cs:fontRef>
+    <cs:defRPr sz="900" kern="1200"/>
+  </cs:dataLabel>
+  <cs:dataLabelCallout>
+    <cs:lnRef idx="0"/>
+    <cs:fillRef idx="0"/>
+    <cs:effectRef idx="0"/>
+    <cs:fontRef idx="minor">
+      <a:schemeClr val="dk1">
+        <a:lumMod val="65000"/>
+        <a:lumOff val="35000"/>
+      </a:schemeClr>
+    </cs:fontRef>
+    <cs:spPr>
+      <a:solidFill>
+        <a:schemeClr val="lt1"/>
+      </a:solidFill>
+      <a:ln>
+        <a:solidFill>
+          <a:schemeClr val="dk1">
+            <a:lumMod val="25000"/>
+            <a:lumOff val="75000"/>
+          </a:schemeClr>
+        </a:solidFill>
+      </a:ln>
+    </cs:spPr>
+    <cs:defRPr sz="900" kern="1200"/>
+    <cs:bodyPr rot="0" spcFirstLastPara="1" vertOverflow="clip" horzOverflow="clip" vert="horz" wrap="square" lIns="36576" tIns="18288" rIns="36576" bIns="18288" anchor="ctr" anchorCtr="1">
+      <a:spAutoFit/>
+    </cs:bodyPr>
+  </cs:dataLabelCallout>
+  <cs:dataPoint>
+    <cs:lnRef idx="0"/>
+    <cs:fillRef idx="1">
+      <cs:styleClr val="auto"/>
+    </cs:fillRef>
+    <cs:effectRef idx="0"/>
+    <cs:fontRef idx="minor">
+      <a:schemeClr val="tx1"/>
+    </cs:fontRef>
+  </cs:dataPoint>
+  <cs:dataPoint3D>
+    <cs:lnRef idx="0"/>
+    <cs:fillRef idx="1">
+      <cs:styleClr val="auto"/>
+    </cs:fillRef>
+    <cs:effectRef idx="0"/>
+    <cs:fontRef idx="minor">
+      <a:schemeClr val="tx1"/>
+    </cs:fontRef>
+  </cs:dataPoint3D>
+  <cs:dataPointLine>
+    <cs:lnRef idx="0">
+      <cs:styleClr val="auto"/>
+    </cs:lnRef>
+    <cs:fillRef idx="1"/>
+    <cs:effectRef idx="0"/>
+    <cs:fontRef idx="minor">
+      <a:schemeClr val="tx1"/>
+    </cs:fontRef>
+    <cs:spPr>
+      <a:ln w="28575" cap="rnd">
+        <a:solidFill>
+          <a:schemeClr val="phClr"/>
+        </a:solidFill>
+        <a:round/>
+      </a:ln>
+    </cs:spPr>
+  </cs:dataPointLine>
+  <cs:dataPointMarker>
+    <cs:lnRef idx="0">
+      <cs:styleClr val="auto"/>
+    </cs:lnRef>
+    <cs:fillRef idx="1">
+      <cs:styleClr val="auto"/>
+    </cs:fillRef>
+    <cs:effectRef idx="0"/>
+    <cs:fontRef idx="minor">
+      <a:schemeClr val="tx1"/>
+    </cs:fontRef>
+    <cs:spPr>
+      <a:ln w="9525">
+        <a:solidFill>
+          <a:schemeClr val="phClr"/>
+        </a:solidFill>
+      </a:ln>
+    </cs:spPr>
+  </cs:dataPointMarker>
+  <cs:dataPointMarkerLayout symbol="circle" size="5"/>
+  <cs:dataPointWireframe>
+    <cs:lnRef idx="0">
+      <cs:styleClr val="auto"/>
+    </cs:lnRef>
+    <cs:fillRef idx="1"/>
+    <cs:effectRef idx="0"/>
+    <cs:fontRef idx="minor">
+      <a:schemeClr val="tx1"/>
+    </cs:fontRef>
+    <cs:spPr>
+      <a:ln w="9525" cap="rnd">
+        <a:solidFill>
+          <a:schemeClr val="phClr"/>
+        </a:solidFill>
+        <a:round/>
+      </a:ln>
+    </cs:spPr>
+  </cs:dataPointWireframe>
+  <cs:dataTable>
+    <cs:lnRef idx="0"/>
+    <cs:fillRef idx="0"/>
+    <cs:effectRef idx="0"/>
+    <cs:fontRef idx="minor">
+      <a:schemeClr val="tx1">
+        <a:lumMod val="65000"/>
+        <a:lumOff val="35000"/>
+      </a:schemeClr>
+    </cs:fontRef>
+    <cs:spPr>
+      <a:noFill/>
+      <a:ln w="9525" cap="flat" cmpd="sng" algn="ctr">
+        <a:solidFill>
+          <a:schemeClr val="tx1">
+            <a:lumMod val="15000"/>
+            <a:lumOff val="85000"/>
+          </a:schemeClr>
+        </a:solidFill>
+        <a:round/>
+      </a:ln>
+    </cs:spPr>
+    <cs:defRPr sz="900" kern="1200"/>
+  </cs:dataTable>
+  <cs:downBar>
+    <cs:lnRef idx="0"/>
+    <cs:fillRef idx="0"/>
+    <cs:effectRef idx="0"/>
+    <cs:fontRef idx="minor">
+      <a:schemeClr val="dk1"/>
+    </cs:fontRef>
+    <cs:spPr>
+      <a:solidFill>
+        <a:schemeClr val="dk1">
+          <a:lumMod val="65000"/>
+          <a:lumOff val="35000"/>
+        </a:schemeClr>
+      </a:solidFill>
+      <a:ln w="9525">
+        <a:solidFill>
+          <a:schemeClr val="tx1">
+            <a:lumMod val="65000"/>
+            <a:lumOff val="35000"/>
+          </a:schemeClr>
+        </a:solidFill>
+      </a:ln>
+    </cs:spPr>
+  </cs:downBar>
+  <cs:dropLine>
+    <cs:lnRef idx="0"/>
+    <cs:fillRef idx="0"/>
+    <cs:effectRef idx="0"/>
+    <cs:fontRef idx="minor">
+      <a:schemeClr val="tx1"/>
+    </cs:fontRef>
+    <cs:spPr>
+      <a:ln w="9525" cap="flat" cmpd="sng" algn="ctr">
+        <a:solidFill>
+          <a:schemeClr val="tx1">
+            <a:lumMod val="35000"/>
+            <a:lumOff val="65000"/>
+          </a:schemeClr>
+        </a:solidFill>
+        <a:round/>
+      </a:ln>
+    </cs:spPr>
+  </cs:dropLine>
+  <cs:errorBar>
+    <cs:lnRef idx="0"/>
+    <cs:fillRef idx="0"/>
+    <cs:effectRef idx="0"/>
+    <cs:fontRef idx="minor">
+      <a:schemeClr val="tx1"/>
+    </cs:fontRef>
+    <cs:spPr>
+      <a:ln w="9525" cap="flat" cmpd="sng" algn="ctr">
+        <a:solidFill>
+          <a:schemeClr val="tx1">
+            <a:lumMod val="65000"/>
+            <a:lumOff val="35000"/>
+          </a:schemeClr>
+        </a:solidFill>
+        <a:round/>
+      </a:ln>
+    </cs:spPr>
+  </cs:errorBar>
+  <cs:floor>
+    <cs:lnRef idx="0"/>
+    <cs:fillRef idx="0"/>
+    <cs:effectRef idx="0"/>
+    <cs:fontRef idx="minor">
+      <a:schemeClr val="tx1"/>
+    </cs:fontRef>
+    <cs:spPr>
+      <a:noFill/>
+      <a:ln>
+        <a:noFill/>
+      </a:ln>
+    </cs:spPr>
+  </cs:floor>
+  <cs:gridlineMajor>
+    <cs:lnRef idx="0"/>
+    <cs:fillRef idx="0"/>
+    <cs:effectRef idx="0"/>
+    <cs:fontRef idx="minor">
+      <a:schemeClr val="tx1"/>
+    </cs:fontRef>
+    <cs:spPr>
+      <a:ln w="9525" cap="flat" cmpd="sng" algn="ctr">
+        <a:solidFill>
+          <a:schemeClr val="tx1">
+            <a:lumMod val="15000"/>
+            <a:lumOff val="85000"/>
+          </a:schemeClr>
+        </a:solidFill>
+        <a:round/>
+      </a:ln>
+    </cs:spPr>
+  </cs:gridlineMajor>
+  <cs:gridlineMinor>
+    <cs:lnRef idx="0"/>
+    <cs:fillRef idx="0"/>
+    <cs:effectRef idx="0"/>
+    <cs:fontRef idx="minor">
+      <a:schemeClr val="tx1"/>
+    </cs:fontRef>
+    <cs:spPr>
+      <a:ln w="9525" cap="flat" cmpd="sng" algn="ctr">
+        <a:solidFill>
+          <a:schemeClr val="tx1">
+            <a:lumMod val="5000"/>
+            <a:lumOff val="95000"/>
+          </a:schemeClr>
+        </a:solidFill>
+        <a:round/>
+      </a:ln>
+    </cs:spPr>
+  </cs:gridlineMinor>
+  <cs:hiLoLine>
+    <cs:lnRef idx="0"/>
+    <cs:fillRef idx="0"/>
+    <cs:effectRef idx="0"/>
+    <cs:fontRef idx="minor">
+      <a:schemeClr val="tx1"/>
+    </cs:fontRef>
+    <cs:spPr>
+      <a:ln w="9525" cap="flat" cmpd="sng" algn="ctr">
+        <a:solidFill>
+          <a:schemeClr val="tx1">
+            <a:lumMod val="75000"/>
+            <a:lumOff val="25000"/>
+          </a:schemeClr>
+        </a:solidFill>
+        <a:round/>
+      </a:ln>
+    </cs:spPr>
+  </cs:hiLoLine>
+  <cs:leaderLine>
+    <cs:lnRef idx="0"/>
+    <cs:fillRef idx="0"/>
+    <cs:effectRef idx="0"/>
+    <cs:fontRef idx="minor">
+      <a:schemeClr val="tx1"/>
+    </cs:fontRef>
+    <cs:spPr>
+      <a:ln w="9525" cap="flat" cmpd="sng" algn="ctr">
+        <a:solidFill>
+          <a:schemeClr val="tx1">
+            <a:lumMod val="35000"/>
+            <a:lumOff val="65000"/>
+          </a:schemeClr>
+        </a:solidFill>
+        <a:round/>
+      </a:ln>
+    </cs:spPr>
+  </cs:leaderLine>
+  <cs:legend>
+    <cs:lnRef idx="0"/>
+    <cs:fillRef idx="0"/>
+    <cs:effectRef idx="0"/>
+    <cs:fontRef idx="minor">
+      <a:schemeClr val="tx1">
+        <a:lumMod val="65000"/>
+        <a:lumOff val="35000"/>
+      </a:schemeClr>
+    </cs:fontRef>
+    <cs:defRPr sz="900" kern="1200"/>
+  </cs:legend>
+  <cs:plotArea mods="allowNoFillOverride allowNoLineOverride">
+    <cs:lnRef idx="0"/>
+    <cs:fillRef idx="0"/>
+    <cs:effectRef idx="0"/>
+    <cs:fontRef idx="minor">
+      <a:schemeClr val="tx1"/>
+    </cs:fontRef>
+  </cs:plotArea>
+  <cs:plotArea3D mods="allowNoFillOverride allowNoLineOverride">
+    <cs:lnRef idx="0"/>
+    <cs:fillRef idx="0"/>
+    <cs:effectRef idx="0"/>
+    <cs:fontRef idx="minor">
+      <a:schemeClr val="tx1"/>
+    </cs:fontRef>
+  </cs:plotArea3D>
+  <cs:seriesAxis>
+    <cs:lnRef idx="0"/>
+    <cs:fillRef idx="0"/>
+    <cs:effectRef idx="0"/>
+    <cs:fontRef idx="minor">
+      <a:schemeClr val="tx1">
+        <a:lumMod val="65000"/>
+        <a:lumOff val="35000"/>
+      </a:schemeClr>
+    </cs:fontRef>
+    <cs:defRPr sz="900" kern="1200"/>
+  </cs:seriesAxis>
+  <cs:seriesLine>
+    <cs:lnRef idx="0"/>
+    <cs:fillRef idx="0"/>
+    <cs:effectRef idx="0"/>
+    <cs:fontRef idx="minor">
+      <a:schemeClr val="tx1"/>
+    </cs:fontRef>
+    <cs:spPr>
+      <a:ln w="9525" cap="flat" cmpd="sng" algn="ctr">
+        <a:solidFill>
+          <a:schemeClr val="tx1">
+            <a:lumMod val="35000"/>
+            <a:lumOff val="65000"/>
+          </a:schemeClr>
+        </a:solidFill>
+        <a:round/>
+      </a:ln>
+    </cs:spPr>
+  </cs:seriesLine>
+  <cs:title>
+    <cs:lnRef idx="0"/>
+    <cs:fillRef idx="0"/>
+    <cs:effectRef idx="0"/>
+    <cs:fontRef idx="minor">
+      <a:schemeClr val="tx1">
+        <a:lumMod val="65000"/>
+        <a:lumOff val="35000"/>
+      </a:schemeClr>
+    </cs:fontRef>
+    <cs:defRPr sz="1400" b="0" kern="1200" spc="0" baseline="0"/>
+  </cs:title>
+  <cs:trendline>
+    <cs:lnRef idx="0">
+      <cs:styleClr val="auto"/>
+    </cs:lnRef>
+    <cs:fillRef idx="0"/>
+    <cs:effectRef idx="0"/>
+    <cs:fontRef idx="minor">
+      <a:schemeClr val="tx1"/>
+    </cs:fontRef>
+    <cs:spPr>
+      <a:ln w="19050" cap="rnd">
+        <a:solidFill>
+          <a:schemeClr val="phClr"/>
+        </a:solidFill>
+        <a:prstDash val="sysDot"/>
+      </a:ln>
+    </cs:spPr>
+  </cs:trendline>
+  <cs:trendlineLabel>
+    <cs:lnRef idx="0"/>
+    <cs:fillRef idx="0"/>
+    <cs:effectRef idx="0"/>
+    <cs:fontRef idx="minor">
+      <a:schemeClr val="tx1">
+        <a:lumMod val="65000"/>
+        <a:lumOff val="35000"/>
+      </a:schemeClr>
+    </cs:fontRef>
+    <cs:defRPr sz="900" kern="1200"/>
+  </cs:trendlineLabel>
+  <cs:upBar>
+    <cs:lnRef idx="0"/>
+    <cs:fillRef idx="0"/>
+    <cs:effectRef idx="0"/>
+    <cs:fontRef idx="minor">
+      <a:schemeClr val="dk1"/>
+    </cs:fontRef>
+    <cs:spPr>
+      <a:solidFill>
+        <a:schemeClr val="lt1"/>
+      </a:solidFill>
+      <a:ln w="9525">
+        <a:solidFill>
+          <a:schemeClr val="tx1">
+            <a:lumMod val="15000"/>
+            <a:lumOff val="85000"/>
+          </a:schemeClr>
+        </a:solidFill>
+      </a:ln>
+    </cs:spPr>
+  </cs:upBar>
+  <cs:valueAxis>
+    <cs:lnRef idx="0"/>
+    <cs:fillRef idx="0"/>
+    <cs:effectRef idx="0"/>
+    <cs:fontRef idx="minor">
+      <a:schemeClr val="tx1">
+        <a:lumMod val="65000"/>
+        <a:lumOff val="35000"/>
+      </a:schemeClr>
+    </cs:fontRef>
+    <cs:defRPr sz="900" kern="1200"/>
+  </cs:valueAxis>
+  <cs:wall>
+    <cs:lnRef idx="0"/>
+    <cs:fillRef idx="0"/>
+    <cs:effectRef idx="0"/>
+    <cs:fontRef idx="minor">
+      <a:schemeClr val="tx1"/>
+    </cs:fontRef>
+    <cs:spPr>
+      <a:noFill/>
+      <a:ln>
+        <a:noFill/>
+      </a:ln>
+    </cs:spPr>
+  </cs:wall>
+</cs:chartStyle>
+</file>
+
+<file path=word/charts/style9.xml><?xml version="1.0" encoding="utf-8"?>
 <cs:chartStyle xmlns:cs="http://schemas.microsoft.com/office/drawing/2012/chartStyle" xmlns:a="http://schemas.openxmlformats.org/drawingml/2006/main" id="201">
   <cs:axisTitle>
     <cs:lnRef idx="0"/>
@@ -6057,7 +10812,7 @@
 </file>
 
 <file path=customXml/itemProps1.xml><?xml version="1.0" encoding="utf-8"?>
-<ds:datastoreItem xmlns:ds="http://schemas.openxmlformats.org/officeDocument/2006/customXml" ds:itemID="{8222AB83-8730-4867-A0CE-C4ABD28042AF}">
+<ds:datastoreItem xmlns:ds="http://schemas.openxmlformats.org/officeDocument/2006/customXml" ds:itemID="{5486D321-6A09-420B-9949-6CBE8EA76C57}">
   <ds:schemaRefs>
     <ds:schemaRef ds:uri="http://schemas.openxmlformats.org/officeDocument/2006/bibliography"/>
   </ds:schemaRefs>

</xml_diff>

<commit_message>
:pencil: ajout de la partie mémoire
</commit_message>
<xml_diff>
--- a/Rapport de TP de SMA.docx
+++ b/Rapport de TP de SMA.docx
@@ -1930,21 +1930,21 @@
           <w:noProof/>
         </w:rPr>
         <w:drawing>
-          <wp:anchor distT="0" distB="0" distL="114300" distR="114300" simplePos="0" relativeHeight="251671552" behindDoc="0" locked="0" layoutInCell="1" allowOverlap="1" wp14:anchorId="6EED6B70">
+          <wp:anchor distT="0" distB="0" distL="114300" distR="114300" simplePos="0" relativeHeight="251670528" behindDoc="0" locked="0" layoutInCell="1" allowOverlap="1" wp14:anchorId="6A6D62B5">
             <wp:simplePos x="0" y="0"/>
-            <wp:positionH relativeFrom="column">
-              <wp:posOffset>3062605</wp:posOffset>
+            <wp:positionH relativeFrom="margin">
+              <wp:posOffset>-518795</wp:posOffset>
             </wp:positionH>
             <wp:positionV relativeFrom="paragraph">
-              <wp:posOffset>644525</wp:posOffset>
+              <wp:posOffset>956945</wp:posOffset>
             </wp:positionV>
-            <wp:extent cx="3261360" cy="1844040"/>
-            <wp:effectExtent l="0" t="0" r="15240" b="3810"/>
+            <wp:extent cx="3406140" cy="1836420"/>
+            <wp:effectExtent l="0" t="0" r="3810" b="11430"/>
             <wp:wrapTopAndBottom/>
-            <wp:docPr id="14" name="Graphique 14">
+            <wp:docPr id="13" name="Graphique 13">
               <a:extLst xmlns:a="http://schemas.openxmlformats.org/drawingml/2006/main">
                 <a:ext uri="{FF2B5EF4-FFF2-40B4-BE49-F238E27FC236}">
-                  <a16:creationId xmlns:a16="http://schemas.microsoft.com/office/drawing/2014/main" id="{2863338E-EE89-4455-B841-B4DF51F8AFE9}"/>
+                  <a16:creationId xmlns:a16="http://schemas.microsoft.com/office/drawing/2014/main" id="{0D6A88E6-CB27-4C56-BC2E-4FDECBFAA0DF}"/>
                 </a:ext>
               </a:extLst>
             </wp:docPr>
@@ -1968,21 +1968,21 @@
           <w:noProof/>
         </w:rPr>
         <w:drawing>
-          <wp:anchor distT="0" distB="0" distL="114300" distR="114300" simplePos="0" relativeHeight="251670528" behindDoc="0" locked="0" layoutInCell="1" allowOverlap="1" wp14:anchorId="6A6D62B5">
+          <wp:anchor distT="0" distB="0" distL="114300" distR="114300" simplePos="0" relativeHeight="251671552" behindDoc="0" locked="0" layoutInCell="1" allowOverlap="1" wp14:anchorId="6EED6B70">
             <wp:simplePos x="0" y="0"/>
-            <wp:positionH relativeFrom="margin">
-              <wp:posOffset>-541655</wp:posOffset>
+            <wp:positionH relativeFrom="column">
+              <wp:posOffset>3039745</wp:posOffset>
             </wp:positionH>
             <wp:positionV relativeFrom="paragraph">
-              <wp:posOffset>652145</wp:posOffset>
+              <wp:posOffset>949325</wp:posOffset>
             </wp:positionV>
-            <wp:extent cx="3406140" cy="1836420"/>
-            <wp:effectExtent l="0" t="0" r="3810" b="11430"/>
+            <wp:extent cx="3261360" cy="1844040"/>
+            <wp:effectExtent l="0" t="0" r="15240" b="3810"/>
             <wp:wrapTopAndBottom/>
-            <wp:docPr id="13" name="Graphique 13">
+            <wp:docPr id="14" name="Graphique 14">
               <a:extLst xmlns:a="http://schemas.openxmlformats.org/drawingml/2006/main">
                 <a:ext uri="{FF2B5EF4-FFF2-40B4-BE49-F238E27FC236}">
-                  <a16:creationId xmlns:a16="http://schemas.microsoft.com/office/drawing/2014/main" id="{0D6A88E6-CB27-4C56-BC2E-4FDECBFAA0DF}"/>
+                  <a16:creationId xmlns:a16="http://schemas.microsoft.com/office/drawing/2014/main" id="{2863338E-EE89-4455-B841-B4DF51F8AFE9}"/>
                 </a:ext>
               </a:extLst>
             </wp:docPr>
@@ -2004,20 +2004,107 @@
       <w:r>
         <w:t>Dans un premier temps, nous remarquons que plus les agents ont une mémoire de taille importante, plus le nombre de colonies formées augmente. La conséquence directe de cette augmentation est une baisse du nombre moyen de blocs par colonies, comme nous l’observons sur les 2 graphes ci-contre.</w:t>
       </w:r>
+      <w:r>
+        <w:t xml:space="preserve"> Les évolutions de ces 2 mesures en fonction de la taille de la mémoire peuvent être approximées par des fonctions logarithmiques.</w:t>
+      </w:r>
     </w:p>
     <w:p>
       <w:pPr>
         <w:jc w:val="both"/>
       </w:pPr>
+    </w:p>
+    <w:p>
+      <w:pPr>
+        <w:jc w:val="both"/>
+      </w:pPr>
+      <w:r>
+        <w:rPr>
+          <w:noProof/>
+        </w:rPr>
+        <w:lastRenderedPageBreak/>
+        <w:drawing>
+          <wp:anchor distT="0" distB="0" distL="114300" distR="114300" simplePos="0" relativeHeight="251672576" behindDoc="0" locked="0" layoutInCell="1" allowOverlap="1" wp14:anchorId="0B1D0306">
+            <wp:simplePos x="0" y="0"/>
+            <wp:positionH relativeFrom="margin">
+              <wp:posOffset>982345</wp:posOffset>
+            </wp:positionH>
+            <wp:positionV relativeFrom="paragraph">
+              <wp:posOffset>624205</wp:posOffset>
+            </wp:positionV>
+            <wp:extent cx="3543300" cy="1684020"/>
+            <wp:effectExtent l="0" t="0" r="0" b="11430"/>
+            <wp:wrapTopAndBottom/>
+            <wp:docPr id="15" name="Graphique 15">
+              <a:extLst xmlns:a="http://schemas.openxmlformats.org/drawingml/2006/main">
+                <a:ext uri="{FF2B5EF4-FFF2-40B4-BE49-F238E27FC236}">
+                  <a16:creationId xmlns:a16="http://schemas.microsoft.com/office/drawing/2014/main" id="{198E2930-CF23-4E08-A77C-252CD0EDA460}"/>
+                </a:ext>
+              </a:extLst>
+            </wp:docPr>
+            <wp:cNvGraphicFramePr/>
+            <a:graphic xmlns:a="http://schemas.openxmlformats.org/drawingml/2006/main">
+              <a:graphicData uri="http://schemas.openxmlformats.org/drawingml/2006/chart">
+                <c:chart xmlns:c="http://schemas.openxmlformats.org/drawingml/2006/chart" xmlns:r="http://schemas.openxmlformats.org/officeDocument/2006/relationships" r:id="rId25"/>
+              </a:graphicData>
+            </a:graphic>
+            <wp14:sizeRelH relativeFrom="page">
+              <wp14:pctWidth>0</wp14:pctWidth>
+            </wp14:sizeRelH>
+            <wp14:sizeRelV relativeFrom="page">
+              <wp14:pctHeight>0</wp14:pctHeight>
+            </wp14:sizeRelV>
+          </wp:anchor>
+        </w:drawing>
+      </w:r>
+      <w:r>
+        <w:t xml:space="preserve">Par ailleurs, nous avons pu constater qu’avec une mémoire trop importante, les erreurs de voisinage augmentaient. En effet, </w:t>
+      </w:r>
+      <w:r>
+        <w:t>avec des tailles de mém</w:t>
+      </w:r>
       <w:bookmarkStart w:id="0" w:name="_GoBack"/>
       <w:bookmarkEnd w:id="0"/>
+      <w:r>
+        <w:t>oire de 5 ou 15 blocs, nous avons n’observons aucune erreur alors qu’avec une mémoire de 50 blocs, nous avons une erreur moyenne de 0,45%.</w:t>
+      </w:r>
+    </w:p>
+    <w:p>
+      <w:pPr>
+        <w:jc w:val="both"/>
+      </w:pPr>
+    </w:p>
+    <w:p>
+      <w:pPr>
+        <w:pStyle w:val="Titre2"/>
+      </w:pPr>
+      <w:r>
+        <w:t>Analyse</w:t>
+      </w:r>
+    </w:p>
+    <w:p>
+      <w:pPr>
+        <w:jc w:val="both"/>
+      </w:pPr>
+      <w:r>
+        <w:t xml:space="preserve">Nous pouvons tirer plusieurs conjectures des observations réalisées. </w:t>
+      </w:r>
+      <w:r>
+        <w:t>Une mémoire de faible capacité permet de réduire à la fois les erreurs de voisinage et le nombre de colonies dans l’environnement. A l’inverse, des agents dotées d’une mémoire de grande capacité formeront davantage de colonies et produiront plus d’erreurs de voisinage.</w:t>
+      </w:r>
+    </w:p>
+    <w:p>
+      <w:pPr>
+        <w:jc w:val="both"/>
+      </w:pPr>
+      <w:r>
+        <w:t>En conséquence, pour répondre à notre problématique, il vaut mieux utiliser une mémoire de faible capacité pour les agents.</w:t>
+      </w:r>
     </w:p>
     <w:p>
       <w:pPr>
         <w:pStyle w:val="Titre1"/>
       </w:pPr>
       <w:r>
-        <w:lastRenderedPageBreak/>
         <w:t>Nombre de mouvements successifs des agents</w:t>
       </w:r>
     </w:p>
@@ -4402,6 +4489,369 @@
               </a:defRPr>
             </a:pPr>
             <a:r>
+              <a:rPr lang="fr-FR" sz="1200"/>
+              <a:t>Nombre de colonies en fonction de la taille</a:t>
+            </a:r>
+            <a:r>
+              <a:rPr lang="fr-FR" sz="1200" baseline="0"/>
+              <a:t> de la mémoire</a:t>
+            </a:r>
+            <a:endParaRPr lang="fr-FR" sz="1200"/>
+          </a:p>
+        </c:rich>
+      </c:tx>
+      <c:overlay val="0"/>
+      <c:spPr>
+        <a:noFill/>
+        <a:ln>
+          <a:noFill/>
+        </a:ln>
+        <a:effectLst/>
+      </c:spPr>
+      <c:txPr>
+        <a:bodyPr rot="0" spcFirstLastPara="1" vertOverflow="ellipsis" vert="horz" wrap="square" anchor="ctr" anchorCtr="1"/>
+        <a:lstStyle/>
+        <a:p>
+          <a:pPr>
+            <a:defRPr sz="1200" b="0" i="0" u="none" strike="noStrike" kern="1200" spc="0" baseline="0">
+              <a:solidFill>
+                <a:schemeClr val="tx1">
+                  <a:lumMod val="65000"/>
+                  <a:lumOff val="35000"/>
+                </a:schemeClr>
+              </a:solidFill>
+              <a:latin typeface="+mn-lt"/>
+              <a:ea typeface="+mn-ea"/>
+              <a:cs typeface="+mn-cs"/>
+            </a:defRPr>
+          </a:pPr>
+          <a:endParaRPr lang="fr-FR"/>
+        </a:p>
+      </c:txPr>
+    </c:title>
+    <c:autoTitleDeleted val="0"/>
+    <c:plotArea>
+      <c:layout/>
+      <c:scatterChart>
+        <c:scatterStyle val="lineMarker"/>
+        <c:varyColors val="0"/>
+        <c:ser>
+          <c:idx val="0"/>
+          <c:order val="0"/>
+          <c:spPr>
+            <a:ln w="25400" cap="rnd">
+              <a:noFill/>
+              <a:round/>
+            </a:ln>
+            <a:effectLst/>
+          </c:spPr>
+          <c:marker>
+            <c:symbol val="circle"/>
+            <c:size val="5"/>
+            <c:spPr>
+              <a:solidFill>
+                <a:schemeClr val="accent4"/>
+              </a:solidFill>
+              <a:ln w="9525">
+                <a:solidFill>
+                  <a:schemeClr val="accent4"/>
+                </a:solidFill>
+              </a:ln>
+              <a:effectLst/>
+            </c:spPr>
+          </c:marker>
+          <c:trendline>
+            <c:spPr>
+              <a:ln w="19050" cap="rnd">
+                <a:solidFill>
+                  <a:schemeClr val="accent4"/>
+                </a:solidFill>
+                <a:prstDash val="sysDot"/>
+              </a:ln>
+              <a:effectLst/>
+            </c:spPr>
+            <c:trendlineType val="log"/>
+            <c:dispRSqr val="1"/>
+            <c:dispEq val="0"/>
+            <c:trendlineLbl>
+              <c:layout>
+                <c:manualLayout>
+                  <c:x val="1.8556489163686754E-2"/>
+                  <c:y val="6.0165975103734441E-2"/>
+                </c:manualLayout>
+              </c:layout>
+              <c:numFmt formatCode="General" sourceLinked="0"/>
+              <c:spPr>
+                <a:noFill/>
+                <a:ln>
+                  <a:noFill/>
+                </a:ln>
+                <a:effectLst/>
+              </c:spPr>
+              <c:txPr>
+                <a:bodyPr rot="0" spcFirstLastPara="1" vertOverflow="ellipsis" vert="horz" wrap="square" anchor="ctr" anchorCtr="1"/>
+                <a:lstStyle/>
+                <a:p>
+                  <a:pPr>
+                    <a:defRPr sz="900" b="0" i="0" u="none" strike="noStrike" kern="1200" baseline="0">
+                      <a:solidFill>
+                        <a:schemeClr val="tx1">
+                          <a:lumMod val="65000"/>
+                          <a:lumOff val="35000"/>
+                        </a:schemeClr>
+                      </a:solidFill>
+                      <a:latin typeface="+mn-lt"/>
+                      <a:ea typeface="+mn-ea"/>
+                      <a:cs typeface="+mn-cs"/>
+                    </a:defRPr>
+                  </a:pPr>
+                  <a:endParaRPr lang="fr-FR"/>
+                </a:p>
+              </c:txPr>
+            </c:trendlineLbl>
+          </c:trendline>
+          <c:xVal>
+            <c:numRef>
+              <c:f>('Memory (t)'!$F$2,'Memory (t)'!$F$19,'Memory (t)'!$F$36)</c:f>
+              <c:numCache>
+                <c:formatCode>General</c:formatCode>
+                <c:ptCount val="3"/>
+                <c:pt idx="0">
+                  <c:v>5</c:v>
+                </c:pt>
+                <c:pt idx="1">
+                  <c:v>15</c:v>
+                </c:pt>
+                <c:pt idx="2">
+                  <c:v>50</c:v>
+                </c:pt>
+              </c:numCache>
+            </c:numRef>
+          </c:xVal>
+          <c:yVal>
+            <c:numRef>
+              <c:f>('Memory (t)'!$G$14,'Memory (t)'!$G$31,'Memory (t)'!$G$48)</c:f>
+              <c:numCache>
+                <c:formatCode>General</c:formatCode>
+                <c:ptCount val="3"/>
+                <c:pt idx="0">
+                  <c:v>26.6</c:v>
+                </c:pt>
+                <c:pt idx="1">
+                  <c:v>28.6</c:v>
+                </c:pt>
+                <c:pt idx="2">
+                  <c:v>31.2</c:v>
+                </c:pt>
+              </c:numCache>
+            </c:numRef>
+          </c:yVal>
+          <c:smooth val="0"/>
+          <c:extLst>
+            <c:ext xmlns:c16="http://schemas.microsoft.com/office/drawing/2014/chart" uri="{C3380CC4-5D6E-409C-BE32-E72D297353CC}">
+              <c16:uniqueId val="{00000001-9936-4553-984E-8ECCA17662CC}"/>
+            </c:ext>
+          </c:extLst>
+        </c:ser>
+        <c:dLbls>
+          <c:showLegendKey val="0"/>
+          <c:showVal val="0"/>
+          <c:showCatName val="0"/>
+          <c:showSerName val="0"/>
+          <c:showPercent val="0"/>
+          <c:showBubbleSize val="0"/>
+        </c:dLbls>
+        <c:axId val="905160624"/>
+        <c:axId val="640102272"/>
+      </c:scatterChart>
+      <c:valAx>
+        <c:axId val="905160624"/>
+        <c:scaling>
+          <c:orientation val="minMax"/>
+        </c:scaling>
+        <c:delete val="0"/>
+        <c:axPos val="b"/>
+        <c:numFmt formatCode="General" sourceLinked="1"/>
+        <c:majorTickMark val="none"/>
+        <c:minorTickMark val="none"/>
+        <c:tickLblPos val="nextTo"/>
+        <c:spPr>
+          <a:noFill/>
+          <a:ln w="9525" cap="flat" cmpd="sng" algn="ctr">
+            <a:solidFill>
+              <a:schemeClr val="tx1">
+                <a:lumMod val="15000"/>
+                <a:lumOff val="85000"/>
+              </a:schemeClr>
+            </a:solidFill>
+            <a:round/>
+          </a:ln>
+          <a:effectLst/>
+        </c:spPr>
+        <c:txPr>
+          <a:bodyPr rot="-60000000" spcFirstLastPara="1" vertOverflow="ellipsis" vert="horz" wrap="square" anchor="ctr" anchorCtr="1"/>
+          <a:lstStyle/>
+          <a:p>
+            <a:pPr>
+              <a:defRPr sz="900" b="0" i="0" u="none" strike="noStrike" kern="1200" baseline="0">
+                <a:solidFill>
+                  <a:schemeClr val="tx1">
+                    <a:lumMod val="65000"/>
+                    <a:lumOff val="35000"/>
+                  </a:schemeClr>
+                </a:solidFill>
+                <a:latin typeface="+mn-lt"/>
+                <a:ea typeface="+mn-ea"/>
+                <a:cs typeface="+mn-cs"/>
+              </a:defRPr>
+            </a:pPr>
+            <a:endParaRPr lang="fr-FR"/>
+          </a:p>
+        </c:txPr>
+        <c:crossAx val="640102272"/>
+        <c:crosses val="autoZero"/>
+        <c:crossBetween val="midCat"/>
+      </c:valAx>
+      <c:valAx>
+        <c:axId val="640102272"/>
+        <c:scaling>
+          <c:orientation val="minMax"/>
+        </c:scaling>
+        <c:delete val="0"/>
+        <c:axPos val="l"/>
+        <c:majorGridlines>
+          <c:spPr>
+            <a:ln w="9525" cap="flat" cmpd="sng" algn="ctr">
+              <a:solidFill>
+                <a:schemeClr val="tx1">
+                  <a:lumMod val="15000"/>
+                  <a:lumOff val="85000"/>
+                </a:schemeClr>
+              </a:solidFill>
+              <a:round/>
+            </a:ln>
+            <a:effectLst/>
+          </c:spPr>
+        </c:majorGridlines>
+        <c:numFmt formatCode="General" sourceLinked="1"/>
+        <c:majorTickMark val="none"/>
+        <c:minorTickMark val="none"/>
+        <c:tickLblPos val="nextTo"/>
+        <c:spPr>
+          <a:noFill/>
+          <a:ln>
+            <a:noFill/>
+          </a:ln>
+          <a:effectLst/>
+        </c:spPr>
+        <c:txPr>
+          <a:bodyPr rot="-60000000" spcFirstLastPara="1" vertOverflow="ellipsis" vert="horz" wrap="square" anchor="ctr" anchorCtr="1"/>
+          <a:lstStyle/>
+          <a:p>
+            <a:pPr>
+              <a:defRPr sz="900" b="0" i="0" u="none" strike="noStrike" kern="1200" baseline="0">
+                <a:solidFill>
+                  <a:schemeClr val="tx1">
+                    <a:lumMod val="65000"/>
+                    <a:lumOff val="35000"/>
+                  </a:schemeClr>
+                </a:solidFill>
+                <a:latin typeface="+mn-lt"/>
+                <a:ea typeface="+mn-ea"/>
+                <a:cs typeface="+mn-cs"/>
+              </a:defRPr>
+            </a:pPr>
+            <a:endParaRPr lang="fr-FR"/>
+          </a:p>
+        </c:txPr>
+        <c:crossAx val="905160624"/>
+        <c:crosses val="autoZero"/>
+        <c:crossBetween val="midCat"/>
+      </c:valAx>
+      <c:spPr>
+        <a:noFill/>
+        <a:ln>
+          <a:noFill/>
+        </a:ln>
+        <a:effectLst/>
+      </c:spPr>
+    </c:plotArea>
+    <c:plotVisOnly val="1"/>
+    <c:dispBlanksAs val="gap"/>
+    <c:extLst>
+      <c:ext xmlns:c16r3="http://schemas.microsoft.com/office/drawing/2017/03/chart" uri="{56B9EC1D-385E-4148-901F-78D8002777C0}">
+        <c16r3:dataDisplayOptions16>
+          <c16r3:dispNaAsBlank val="1"/>
+        </c16r3:dataDisplayOptions16>
+      </c:ext>
+    </c:extLst>
+    <c:showDLblsOverMax val="0"/>
+  </c:chart>
+  <c:spPr>
+    <a:solidFill>
+      <a:schemeClr val="bg1"/>
+    </a:solidFill>
+    <a:ln w="9525" cap="flat" cmpd="sng" algn="ctr">
+      <a:solidFill>
+        <a:schemeClr val="tx1">
+          <a:lumMod val="15000"/>
+          <a:lumOff val="85000"/>
+        </a:schemeClr>
+      </a:solidFill>
+      <a:round/>
+    </a:ln>
+    <a:effectLst/>
+  </c:spPr>
+  <c:txPr>
+    <a:bodyPr/>
+    <a:lstStyle/>
+    <a:p>
+      <a:pPr>
+        <a:defRPr/>
+      </a:pPr>
+      <a:endParaRPr lang="fr-FR"/>
+    </a:p>
+  </c:txPr>
+  <c:externalData r:id="rId3">
+    <c:autoUpdate val="0"/>
+  </c:externalData>
+</c:chartSpace>
+</file>
+
+<file path=word/charts/chart14.xml><?xml version="1.0" encoding="utf-8"?>
+<c:chartSpace xmlns:c="http://schemas.openxmlformats.org/drawingml/2006/chart" xmlns:a="http://schemas.openxmlformats.org/drawingml/2006/main" xmlns:r="http://schemas.openxmlformats.org/officeDocument/2006/relationships" xmlns:c16r2="http://schemas.microsoft.com/office/drawing/2015/06/chart">
+  <c:date1904 val="0"/>
+  <c:lang val="fr-FR"/>
+  <c:roundedCorners val="0"/>
+  <mc:AlternateContent xmlns:mc="http://schemas.openxmlformats.org/markup-compatibility/2006">
+    <mc:Choice xmlns:c14="http://schemas.microsoft.com/office/drawing/2007/8/2/chart" Requires="c14">
+      <c14:style val="106"/>
+    </mc:Choice>
+    <mc:Fallback>
+      <c:style val="6"/>
+    </mc:Fallback>
+  </mc:AlternateContent>
+  <c:chart>
+    <c:title>
+      <c:tx>
+        <c:rich>
+          <a:bodyPr rot="0" spcFirstLastPara="1" vertOverflow="ellipsis" vert="horz" wrap="square" anchor="ctr" anchorCtr="1"/>
+          <a:lstStyle/>
+          <a:p>
+            <a:pPr>
+              <a:defRPr sz="1200" b="0" i="0" u="none" strike="noStrike" kern="1200" spc="0" baseline="0">
+                <a:solidFill>
+                  <a:schemeClr val="tx1">
+                    <a:lumMod val="65000"/>
+                    <a:lumOff val="35000"/>
+                  </a:schemeClr>
+                </a:solidFill>
+                <a:latin typeface="+mn-lt"/>
+                <a:ea typeface="+mn-ea"/>
+                <a:cs typeface="+mn-cs"/>
+              </a:defRPr>
+            </a:pPr>
+            <a:r>
               <a:rPr lang="en-US" sz="1200"/>
               <a:t>Taille moyenne d'une colonie en fonction de la taille de la mémoire</a:t>
             </a:r>
@@ -4726,7 +5176,7 @@
 </c:chartSpace>
 </file>
 
-<file path=word/charts/chart14.xml><?xml version="1.0" encoding="utf-8"?>
+<file path=word/charts/chart15.xml><?xml version="1.0" encoding="utf-8"?>
 <c:chartSpace xmlns:c="http://schemas.openxmlformats.org/drawingml/2006/chart" xmlns:a="http://schemas.openxmlformats.org/drawingml/2006/main" xmlns:r="http://schemas.openxmlformats.org/officeDocument/2006/relationships" xmlns:c16r2="http://schemas.microsoft.com/office/drawing/2015/06/chart">
   <c:date1904 val="0"/>
   <c:lang val="fr-FR"/>
@@ -4761,7 +5211,7 @@
             </a:pPr>
             <a:r>
               <a:rPr lang="fr-FR" sz="1200"/>
-              <a:t>Nombre de colonies en fonction de la taille</a:t>
+              <a:t>Proportion de blocs A voisins de blocs B en fonction de la taille</a:t>
             </a:r>
             <a:r>
               <a:rPr lang="fr-FR" sz="1200" baseline="0"/>
@@ -4810,8 +5260,10 @@
           <c:idx val="0"/>
           <c:order val="0"/>
           <c:spPr>
-            <a:ln w="25400" cap="rnd">
-              <a:noFill/>
+            <a:ln w="28575" cap="rnd">
+              <a:solidFill>
+                <a:schemeClr val="accent4"/>
+              </a:solidFill>
               <a:round/>
             </a:ln>
             <a:effectLst/>
@@ -4831,56 +5283,6 @@
               <a:effectLst/>
             </c:spPr>
           </c:marker>
-          <c:trendline>
-            <c:spPr>
-              <a:ln w="19050" cap="rnd">
-                <a:solidFill>
-                  <a:schemeClr val="accent4"/>
-                </a:solidFill>
-                <a:prstDash val="sysDot"/>
-              </a:ln>
-              <a:effectLst/>
-            </c:spPr>
-            <c:trendlineType val="log"/>
-            <c:dispRSqr val="1"/>
-            <c:dispEq val="0"/>
-            <c:trendlineLbl>
-              <c:layout>
-                <c:manualLayout>
-                  <c:x val="1.8556489163686754E-2"/>
-                  <c:y val="6.0165975103734441E-2"/>
-                </c:manualLayout>
-              </c:layout>
-              <c:numFmt formatCode="General" sourceLinked="0"/>
-              <c:spPr>
-                <a:noFill/>
-                <a:ln>
-                  <a:noFill/>
-                </a:ln>
-                <a:effectLst/>
-              </c:spPr>
-              <c:txPr>
-                <a:bodyPr rot="0" spcFirstLastPara="1" vertOverflow="ellipsis" vert="horz" wrap="square" anchor="ctr" anchorCtr="1"/>
-                <a:lstStyle/>
-                <a:p>
-                  <a:pPr>
-                    <a:defRPr sz="900" b="0" i="0" u="none" strike="noStrike" kern="1200" baseline="0">
-                      <a:solidFill>
-                        <a:schemeClr val="tx1">
-                          <a:lumMod val="65000"/>
-                          <a:lumOff val="35000"/>
-                        </a:schemeClr>
-                      </a:solidFill>
-                      <a:latin typeface="+mn-lt"/>
-                      <a:ea typeface="+mn-ea"/>
-                      <a:cs typeface="+mn-cs"/>
-                    </a:defRPr>
-                  </a:pPr>
-                  <a:endParaRPr lang="fr-FR"/>
-                </a:p>
-              </c:txPr>
-            </c:trendlineLbl>
-          </c:trendline>
           <c:xVal>
             <c:numRef>
               <c:f>('Memory (t)'!$F$2,'Memory (t)'!$F$19,'Memory (t)'!$F$36)</c:f>
@@ -4901,18 +5303,18 @@
           </c:xVal>
           <c:yVal>
             <c:numRef>
-              <c:f>('Memory (t)'!$G$14,'Memory (t)'!$G$31,'Memory (t)'!$G$48)</c:f>
+              <c:f>('Memory (t)'!$E$14,'Memory (t)'!$E$31,'Memory (t)'!$E$48)</c:f>
               <c:numCache>
                 <c:formatCode>General</c:formatCode>
                 <c:ptCount val="3"/>
                 <c:pt idx="0">
-                  <c:v>26.6</c:v>
+                  <c:v>0</c:v>
                 </c:pt>
                 <c:pt idx="1">
-                  <c:v>28.6</c:v>
+                  <c:v>0</c:v>
                 </c:pt>
                 <c:pt idx="2">
-                  <c:v>31.2</c:v>
+                  <c:v>4.6458599012182645E-3</c:v>
                 </c:pt>
               </c:numCache>
             </c:numRef>
@@ -4920,7 +5322,7 @@
           <c:smooth val="0"/>
           <c:extLst>
             <c:ext xmlns:c16="http://schemas.microsoft.com/office/drawing/2014/chart" uri="{C3380CC4-5D6E-409C-BE32-E72D297353CC}">
-              <c16:uniqueId val="{00000001-9936-4553-984E-8ECCA17662CC}"/>
+              <c16:uniqueId val="{00000000-9F1B-489D-8429-2A2D944353C6}"/>
             </c:ext>
           </c:extLst>
         </c:ser>
@@ -4932,11 +5334,11 @@
           <c:showPercent val="0"/>
           <c:showBubbleSize val="0"/>
         </c:dLbls>
-        <c:axId val="905160624"/>
-        <c:axId val="640102272"/>
+        <c:axId val="632662336"/>
+        <c:axId val="901125072"/>
       </c:scatterChart>
       <c:valAx>
-        <c:axId val="905160624"/>
+        <c:axId val="632662336"/>
         <c:scaling>
           <c:orientation val="minMax"/>
         </c:scaling>
@@ -4979,12 +5381,12 @@
             <a:endParaRPr lang="fr-FR"/>
           </a:p>
         </c:txPr>
-        <c:crossAx val="640102272"/>
+        <c:crossAx val="901125072"/>
         <c:crosses val="autoZero"/>
         <c:crossBetween val="midCat"/>
       </c:valAx>
       <c:valAx>
-        <c:axId val="640102272"/>
+        <c:axId val="901125072"/>
         <c:scaling>
           <c:orientation val="minMax"/>
         </c:scaling>
@@ -5035,7 +5437,7 @@
             <a:endParaRPr lang="fr-FR"/>
           </a:p>
         </c:txPr>
-        <c:crossAx val="905160624"/>
+        <c:crossAx val="632662336"/>
         <c:crosses val="autoZero"/>
         <c:crossBetween val="midCat"/>
       </c:valAx>
@@ -7983,6 +8385,12 @@
 </cs:colorStyle>
 </file>
 
+<file path=word/charts/colors15.xml><?xml version="1.0" encoding="utf-8"?>
+<cs:colorStyle xmlns:cs="http://schemas.microsoft.com/office/drawing/2012/chartStyle" xmlns:a="http://schemas.openxmlformats.org/drawingml/2006/main" meth="withinLinear" id="17">
+  <a:schemeClr val="accent4"/>
+</cs:colorStyle>
+</file>
+
 <file path=word/charts/colors2.xml><?xml version="1.0" encoding="utf-8"?>
 <cs:colorStyle xmlns:cs="http://schemas.microsoft.com/office/drawing/2012/chartStyle" xmlns:a="http://schemas.openxmlformats.org/drawingml/2006/main" meth="cycle" id="10">
   <a:schemeClr val="accent1"/>
@@ -11306,6 +11714,509 @@
 </cs:chartStyle>
 </file>
 
+<file path=word/charts/style15.xml><?xml version="1.0" encoding="utf-8"?>
+<cs:chartStyle xmlns:cs="http://schemas.microsoft.com/office/drawing/2012/chartStyle" xmlns:a="http://schemas.openxmlformats.org/drawingml/2006/main" id="201">
+  <cs:axisTitle>
+    <cs:lnRef idx="0"/>
+    <cs:fillRef idx="0"/>
+    <cs:effectRef idx="0"/>
+    <cs:fontRef idx="minor">
+      <a:schemeClr val="tx1">
+        <a:lumMod val="65000"/>
+        <a:lumOff val="35000"/>
+      </a:schemeClr>
+    </cs:fontRef>
+    <cs:defRPr sz="1000" kern="1200"/>
+  </cs:axisTitle>
+  <cs:categoryAxis>
+    <cs:lnRef idx="0"/>
+    <cs:fillRef idx="0"/>
+    <cs:effectRef idx="0"/>
+    <cs:fontRef idx="minor">
+      <a:schemeClr val="tx1">
+        <a:lumMod val="65000"/>
+        <a:lumOff val="35000"/>
+      </a:schemeClr>
+    </cs:fontRef>
+    <cs:spPr>
+      <a:ln w="9525" cap="flat" cmpd="sng" algn="ctr">
+        <a:solidFill>
+          <a:schemeClr val="tx1">
+            <a:lumMod val="15000"/>
+            <a:lumOff val="85000"/>
+          </a:schemeClr>
+        </a:solidFill>
+        <a:round/>
+      </a:ln>
+    </cs:spPr>
+    <cs:defRPr sz="900" kern="1200"/>
+  </cs:categoryAxis>
+  <cs:chartArea mods="allowNoFillOverride allowNoLineOverride">
+    <cs:lnRef idx="0"/>
+    <cs:fillRef idx="0"/>
+    <cs:effectRef idx="0"/>
+    <cs:fontRef idx="minor">
+      <a:schemeClr val="tx1"/>
+    </cs:fontRef>
+    <cs:spPr>
+      <a:solidFill>
+        <a:schemeClr val="bg1"/>
+      </a:solidFill>
+      <a:ln w="9525" cap="flat" cmpd="sng" algn="ctr">
+        <a:solidFill>
+          <a:schemeClr val="tx1">
+            <a:lumMod val="15000"/>
+            <a:lumOff val="85000"/>
+          </a:schemeClr>
+        </a:solidFill>
+        <a:round/>
+      </a:ln>
+    </cs:spPr>
+    <cs:defRPr sz="1000" kern="1200"/>
+  </cs:chartArea>
+  <cs:dataLabel>
+    <cs:lnRef idx="0"/>
+    <cs:fillRef idx="0"/>
+    <cs:effectRef idx="0"/>
+    <cs:fontRef idx="minor">
+      <a:schemeClr val="tx1">
+        <a:lumMod val="75000"/>
+        <a:lumOff val="25000"/>
+      </a:schemeClr>
+    </cs:fontRef>
+    <cs:defRPr sz="900" kern="1200"/>
+  </cs:dataLabel>
+  <cs:dataLabelCallout>
+    <cs:lnRef idx="0"/>
+    <cs:fillRef idx="0"/>
+    <cs:effectRef idx="0"/>
+    <cs:fontRef idx="minor">
+      <a:schemeClr val="dk1">
+        <a:lumMod val="65000"/>
+        <a:lumOff val="35000"/>
+      </a:schemeClr>
+    </cs:fontRef>
+    <cs:spPr>
+      <a:solidFill>
+        <a:schemeClr val="lt1"/>
+      </a:solidFill>
+      <a:ln>
+        <a:solidFill>
+          <a:schemeClr val="dk1">
+            <a:lumMod val="25000"/>
+            <a:lumOff val="75000"/>
+          </a:schemeClr>
+        </a:solidFill>
+      </a:ln>
+    </cs:spPr>
+    <cs:defRPr sz="900" kern="1200"/>
+    <cs:bodyPr rot="0" spcFirstLastPara="1" vertOverflow="clip" horzOverflow="clip" vert="horz" wrap="square" lIns="36576" tIns="18288" rIns="36576" bIns="18288" anchor="ctr" anchorCtr="1">
+      <a:spAutoFit/>
+    </cs:bodyPr>
+  </cs:dataLabelCallout>
+  <cs:dataPoint>
+    <cs:lnRef idx="0"/>
+    <cs:fillRef idx="1">
+      <cs:styleClr val="auto"/>
+    </cs:fillRef>
+    <cs:effectRef idx="0"/>
+    <cs:fontRef idx="minor">
+      <a:schemeClr val="tx1"/>
+    </cs:fontRef>
+  </cs:dataPoint>
+  <cs:dataPoint3D>
+    <cs:lnRef idx="0"/>
+    <cs:fillRef idx="1">
+      <cs:styleClr val="auto"/>
+    </cs:fillRef>
+    <cs:effectRef idx="0"/>
+    <cs:fontRef idx="minor">
+      <a:schemeClr val="tx1"/>
+    </cs:fontRef>
+  </cs:dataPoint3D>
+  <cs:dataPointLine>
+    <cs:lnRef idx="0">
+      <cs:styleClr val="auto"/>
+    </cs:lnRef>
+    <cs:fillRef idx="1"/>
+    <cs:effectRef idx="0"/>
+    <cs:fontRef idx="minor">
+      <a:schemeClr val="tx1"/>
+    </cs:fontRef>
+    <cs:spPr>
+      <a:ln w="28575" cap="rnd">
+        <a:solidFill>
+          <a:schemeClr val="phClr"/>
+        </a:solidFill>
+        <a:round/>
+      </a:ln>
+    </cs:spPr>
+  </cs:dataPointLine>
+  <cs:dataPointMarker>
+    <cs:lnRef idx="0">
+      <cs:styleClr val="auto"/>
+    </cs:lnRef>
+    <cs:fillRef idx="1">
+      <cs:styleClr val="auto"/>
+    </cs:fillRef>
+    <cs:effectRef idx="0"/>
+    <cs:fontRef idx="minor">
+      <a:schemeClr val="tx1"/>
+    </cs:fontRef>
+    <cs:spPr>
+      <a:ln w="9525">
+        <a:solidFill>
+          <a:schemeClr val="phClr"/>
+        </a:solidFill>
+      </a:ln>
+    </cs:spPr>
+  </cs:dataPointMarker>
+  <cs:dataPointMarkerLayout symbol="circle" size="5"/>
+  <cs:dataPointWireframe>
+    <cs:lnRef idx="0">
+      <cs:styleClr val="auto"/>
+    </cs:lnRef>
+    <cs:fillRef idx="1"/>
+    <cs:effectRef idx="0"/>
+    <cs:fontRef idx="minor">
+      <a:schemeClr val="tx1"/>
+    </cs:fontRef>
+    <cs:spPr>
+      <a:ln w="9525" cap="rnd">
+        <a:solidFill>
+          <a:schemeClr val="phClr"/>
+        </a:solidFill>
+        <a:round/>
+      </a:ln>
+    </cs:spPr>
+  </cs:dataPointWireframe>
+  <cs:dataTable>
+    <cs:lnRef idx="0"/>
+    <cs:fillRef idx="0"/>
+    <cs:effectRef idx="0"/>
+    <cs:fontRef idx="minor">
+      <a:schemeClr val="tx1">
+        <a:lumMod val="65000"/>
+        <a:lumOff val="35000"/>
+      </a:schemeClr>
+    </cs:fontRef>
+    <cs:spPr>
+      <a:noFill/>
+      <a:ln w="9525" cap="flat" cmpd="sng" algn="ctr">
+        <a:solidFill>
+          <a:schemeClr val="tx1">
+            <a:lumMod val="15000"/>
+            <a:lumOff val="85000"/>
+          </a:schemeClr>
+        </a:solidFill>
+        <a:round/>
+      </a:ln>
+    </cs:spPr>
+    <cs:defRPr sz="900" kern="1200"/>
+  </cs:dataTable>
+  <cs:downBar>
+    <cs:lnRef idx="0"/>
+    <cs:fillRef idx="0"/>
+    <cs:effectRef idx="0"/>
+    <cs:fontRef idx="minor">
+      <a:schemeClr val="dk1"/>
+    </cs:fontRef>
+    <cs:spPr>
+      <a:solidFill>
+        <a:schemeClr val="dk1">
+          <a:lumMod val="65000"/>
+          <a:lumOff val="35000"/>
+        </a:schemeClr>
+      </a:solidFill>
+      <a:ln w="9525">
+        <a:solidFill>
+          <a:schemeClr val="tx1">
+            <a:lumMod val="65000"/>
+            <a:lumOff val="35000"/>
+          </a:schemeClr>
+        </a:solidFill>
+      </a:ln>
+    </cs:spPr>
+  </cs:downBar>
+  <cs:dropLine>
+    <cs:lnRef idx="0"/>
+    <cs:fillRef idx="0"/>
+    <cs:effectRef idx="0"/>
+    <cs:fontRef idx="minor">
+      <a:schemeClr val="tx1"/>
+    </cs:fontRef>
+    <cs:spPr>
+      <a:ln w="9525" cap="flat" cmpd="sng" algn="ctr">
+        <a:solidFill>
+          <a:schemeClr val="tx1">
+            <a:lumMod val="35000"/>
+            <a:lumOff val="65000"/>
+          </a:schemeClr>
+        </a:solidFill>
+        <a:round/>
+      </a:ln>
+    </cs:spPr>
+  </cs:dropLine>
+  <cs:errorBar>
+    <cs:lnRef idx="0"/>
+    <cs:fillRef idx="0"/>
+    <cs:effectRef idx="0"/>
+    <cs:fontRef idx="minor">
+      <a:schemeClr val="tx1"/>
+    </cs:fontRef>
+    <cs:spPr>
+      <a:ln w="9525" cap="flat" cmpd="sng" algn="ctr">
+        <a:solidFill>
+          <a:schemeClr val="tx1">
+            <a:lumMod val="65000"/>
+            <a:lumOff val="35000"/>
+          </a:schemeClr>
+        </a:solidFill>
+        <a:round/>
+      </a:ln>
+    </cs:spPr>
+  </cs:errorBar>
+  <cs:floor>
+    <cs:lnRef idx="0"/>
+    <cs:fillRef idx="0"/>
+    <cs:effectRef idx="0"/>
+    <cs:fontRef idx="minor">
+      <a:schemeClr val="tx1"/>
+    </cs:fontRef>
+    <cs:spPr>
+      <a:noFill/>
+      <a:ln>
+        <a:noFill/>
+      </a:ln>
+    </cs:spPr>
+  </cs:floor>
+  <cs:gridlineMajor>
+    <cs:lnRef idx="0"/>
+    <cs:fillRef idx="0"/>
+    <cs:effectRef idx="0"/>
+    <cs:fontRef idx="minor">
+      <a:schemeClr val="tx1"/>
+    </cs:fontRef>
+    <cs:spPr>
+      <a:ln w="9525" cap="flat" cmpd="sng" algn="ctr">
+        <a:solidFill>
+          <a:schemeClr val="tx1">
+            <a:lumMod val="15000"/>
+            <a:lumOff val="85000"/>
+          </a:schemeClr>
+        </a:solidFill>
+        <a:round/>
+      </a:ln>
+    </cs:spPr>
+  </cs:gridlineMajor>
+  <cs:gridlineMinor>
+    <cs:lnRef idx="0"/>
+    <cs:fillRef idx="0"/>
+    <cs:effectRef idx="0"/>
+    <cs:fontRef idx="minor">
+      <a:schemeClr val="tx1"/>
+    </cs:fontRef>
+    <cs:spPr>
+      <a:ln w="9525" cap="flat" cmpd="sng" algn="ctr">
+        <a:solidFill>
+          <a:schemeClr val="tx1">
+            <a:lumMod val="5000"/>
+            <a:lumOff val="95000"/>
+          </a:schemeClr>
+        </a:solidFill>
+        <a:round/>
+      </a:ln>
+    </cs:spPr>
+  </cs:gridlineMinor>
+  <cs:hiLoLine>
+    <cs:lnRef idx="0"/>
+    <cs:fillRef idx="0"/>
+    <cs:effectRef idx="0"/>
+    <cs:fontRef idx="minor">
+      <a:schemeClr val="tx1"/>
+    </cs:fontRef>
+    <cs:spPr>
+      <a:ln w="9525" cap="flat" cmpd="sng" algn="ctr">
+        <a:solidFill>
+          <a:schemeClr val="tx1">
+            <a:lumMod val="75000"/>
+            <a:lumOff val="25000"/>
+          </a:schemeClr>
+        </a:solidFill>
+        <a:round/>
+      </a:ln>
+    </cs:spPr>
+  </cs:hiLoLine>
+  <cs:leaderLine>
+    <cs:lnRef idx="0"/>
+    <cs:fillRef idx="0"/>
+    <cs:effectRef idx="0"/>
+    <cs:fontRef idx="minor">
+      <a:schemeClr val="tx1"/>
+    </cs:fontRef>
+    <cs:spPr>
+      <a:ln w="9525" cap="flat" cmpd="sng" algn="ctr">
+        <a:solidFill>
+          <a:schemeClr val="tx1">
+            <a:lumMod val="35000"/>
+            <a:lumOff val="65000"/>
+          </a:schemeClr>
+        </a:solidFill>
+        <a:round/>
+      </a:ln>
+    </cs:spPr>
+  </cs:leaderLine>
+  <cs:legend>
+    <cs:lnRef idx="0"/>
+    <cs:fillRef idx="0"/>
+    <cs:effectRef idx="0"/>
+    <cs:fontRef idx="minor">
+      <a:schemeClr val="tx1">
+        <a:lumMod val="65000"/>
+        <a:lumOff val="35000"/>
+      </a:schemeClr>
+    </cs:fontRef>
+    <cs:defRPr sz="900" kern="1200"/>
+  </cs:legend>
+  <cs:plotArea mods="allowNoFillOverride allowNoLineOverride">
+    <cs:lnRef idx="0"/>
+    <cs:fillRef idx="0"/>
+    <cs:effectRef idx="0"/>
+    <cs:fontRef idx="minor">
+      <a:schemeClr val="tx1"/>
+    </cs:fontRef>
+  </cs:plotArea>
+  <cs:plotArea3D mods="allowNoFillOverride allowNoLineOverride">
+    <cs:lnRef idx="0"/>
+    <cs:fillRef idx="0"/>
+    <cs:effectRef idx="0"/>
+    <cs:fontRef idx="minor">
+      <a:schemeClr val="tx1"/>
+    </cs:fontRef>
+  </cs:plotArea3D>
+  <cs:seriesAxis>
+    <cs:lnRef idx="0"/>
+    <cs:fillRef idx="0"/>
+    <cs:effectRef idx="0"/>
+    <cs:fontRef idx="minor">
+      <a:schemeClr val="tx1">
+        <a:lumMod val="65000"/>
+        <a:lumOff val="35000"/>
+      </a:schemeClr>
+    </cs:fontRef>
+    <cs:defRPr sz="900" kern="1200"/>
+  </cs:seriesAxis>
+  <cs:seriesLine>
+    <cs:lnRef idx="0"/>
+    <cs:fillRef idx="0"/>
+    <cs:effectRef idx="0"/>
+    <cs:fontRef idx="minor">
+      <a:schemeClr val="tx1"/>
+    </cs:fontRef>
+    <cs:spPr>
+      <a:ln w="9525" cap="flat" cmpd="sng" algn="ctr">
+        <a:solidFill>
+          <a:schemeClr val="tx1">
+            <a:lumMod val="35000"/>
+            <a:lumOff val="65000"/>
+          </a:schemeClr>
+        </a:solidFill>
+        <a:round/>
+      </a:ln>
+    </cs:spPr>
+  </cs:seriesLine>
+  <cs:title>
+    <cs:lnRef idx="0"/>
+    <cs:fillRef idx="0"/>
+    <cs:effectRef idx="0"/>
+    <cs:fontRef idx="minor">
+      <a:schemeClr val="tx1">
+        <a:lumMod val="65000"/>
+        <a:lumOff val="35000"/>
+      </a:schemeClr>
+    </cs:fontRef>
+    <cs:defRPr sz="1400" b="0" kern="1200" spc="0" baseline="0"/>
+  </cs:title>
+  <cs:trendline>
+    <cs:lnRef idx="0">
+      <cs:styleClr val="auto"/>
+    </cs:lnRef>
+    <cs:fillRef idx="0"/>
+    <cs:effectRef idx="0"/>
+    <cs:fontRef idx="minor">
+      <a:schemeClr val="tx1"/>
+    </cs:fontRef>
+    <cs:spPr>
+      <a:ln w="19050" cap="rnd">
+        <a:solidFill>
+          <a:schemeClr val="phClr"/>
+        </a:solidFill>
+        <a:prstDash val="sysDot"/>
+      </a:ln>
+    </cs:spPr>
+  </cs:trendline>
+  <cs:trendlineLabel>
+    <cs:lnRef idx="0"/>
+    <cs:fillRef idx="0"/>
+    <cs:effectRef idx="0"/>
+    <cs:fontRef idx="minor">
+      <a:schemeClr val="tx1">
+        <a:lumMod val="65000"/>
+        <a:lumOff val="35000"/>
+      </a:schemeClr>
+    </cs:fontRef>
+    <cs:defRPr sz="900" kern="1200"/>
+  </cs:trendlineLabel>
+  <cs:upBar>
+    <cs:lnRef idx="0"/>
+    <cs:fillRef idx="0"/>
+    <cs:effectRef idx="0"/>
+    <cs:fontRef idx="minor">
+      <a:schemeClr val="dk1"/>
+    </cs:fontRef>
+    <cs:spPr>
+      <a:solidFill>
+        <a:schemeClr val="lt1"/>
+      </a:solidFill>
+      <a:ln w="9525">
+        <a:solidFill>
+          <a:schemeClr val="tx1">
+            <a:lumMod val="15000"/>
+            <a:lumOff val="85000"/>
+          </a:schemeClr>
+        </a:solidFill>
+      </a:ln>
+    </cs:spPr>
+  </cs:upBar>
+  <cs:valueAxis>
+    <cs:lnRef idx="0"/>
+    <cs:fillRef idx="0"/>
+    <cs:effectRef idx="0"/>
+    <cs:fontRef idx="minor">
+      <a:schemeClr val="tx1">
+        <a:lumMod val="65000"/>
+        <a:lumOff val="35000"/>
+      </a:schemeClr>
+    </cs:fontRef>
+    <cs:defRPr sz="900" kern="1200"/>
+  </cs:valueAxis>
+  <cs:wall>
+    <cs:lnRef idx="0"/>
+    <cs:fillRef idx="0"/>
+    <cs:effectRef idx="0"/>
+    <cs:fontRef idx="minor">
+      <a:schemeClr val="tx1"/>
+    </cs:fontRef>
+    <cs:spPr>
+      <a:noFill/>
+      <a:ln>
+        <a:noFill/>
+      </a:ln>
+    </cs:spPr>
+  </cs:wall>
+</cs:chartStyle>
+</file>
+
 <file path=word/charts/style2.xml><?xml version="1.0" encoding="utf-8"?>
 <cs:chartStyle xmlns:cs="http://schemas.microsoft.com/office/drawing/2012/chartStyle" xmlns:a="http://schemas.openxmlformats.org/drawingml/2006/main" id="201">
   <cs:axisTitle>
@@ -15630,7 +16541,7 @@
 </file>
 
 <file path=customXml/itemProps1.xml><?xml version="1.0" encoding="utf-8"?>
-<ds:datastoreItem xmlns:ds="http://schemas.openxmlformats.org/officeDocument/2006/customXml" ds:itemID="{8D39BFE7-AFF4-4890-8239-25137FBCDEB4}">
+<ds:datastoreItem xmlns:ds="http://schemas.openxmlformats.org/officeDocument/2006/customXml" ds:itemID="{7321FE56-1B71-4904-9D99-F7EE6321DAE1}">
   <ds:schemaRefs>
     <ds:schemaRef ds:uri="http://schemas.openxmlformats.org/officeDocument/2006/bibliography"/>
   </ds:schemaRefs>

</xml_diff>

<commit_message>
:pencil: ajout partie sur K+
</commit_message>
<xml_diff>
--- a/Rapport de TP de SMA.docx
+++ b/Rapport de TP de SMA.docx
@@ -106,21 +106,12 @@
       <w:r>
         <w:t>nous avons réalisé diverses statistiques afin d’évaluer l’influence des paramètres d’entrée sur les résultats obtenus après simulation. Un exemple de ces statistiques se trouve dans le dossier </w:t>
       </w:r>
-      <w:proofErr w:type="spellStart"/>
       <w:r>
         <w:rPr>
           <w:i/>
           <w:iCs/>
         </w:rPr>
-        <w:t>sample</w:t>
-      </w:r>
-      <w:proofErr w:type="spellEnd"/>
-      <w:r>
-        <w:rPr>
-          <w:i/>
-          <w:iCs/>
-        </w:rPr>
-        <w:t>/</w:t>
+        <w:t>sample/</w:t>
       </w:r>
       <w:r>
         <w:t> du projet ; c’est ce fichier que nous prendrons pour référence dans la suite de ce rapport.</w:t>
@@ -1166,15 +1157,7 @@
       </w:pPr>
       <w:r>
         <w:lastRenderedPageBreak/>
-        <w:t xml:space="preserve">Par ailleurs, ajouter des blocs à la grille augmente la proportion d’erreurs de tri (c’est-à-dire le nombre de blocs A voisins de blocs B). Ceci est une conséquence logique : en effet, plus il y a de blocs sur la grille, plus un bloc A </w:t>
-      </w:r>
-      <w:proofErr w:type="spellStart"/>
-      <w:r>
-        <w:t>a</w:t>
-      </w:r>
-      <w:proofErr w:type="spellEnd"/>
-      <w:r>
-        <w:t xml:space="preserve"> de chances de se retrouver à côté d’un autre bloc, potentiellement de type B.</w:t>
+        <w:t>Par ailleurs, ajouter des blocs à la grille augmente la proportion d’erreurs de tri (c’est-à-dire le nombre de blocs A voisins de blocs B). Ceci est une conséquence logique : en effet, plus il y a de blocs sur la grille, plus un bloc A a de chances de se retrouver à côté d’un autre bloc, potentiellement de type B.</w:t>
       </w:r>
     </w:p>
     <w:p>
@@ -1314,13 +1297,8 @@
       <w:pPr>
         <w:jc w:val="both"/>
       </w:pPr>
-      <w:proofErr w:type="gramStart"/>
       <w:r>
-        <w:t>Au final</w:t>
-      </w:r>
-      <w:proofErr w:type="gramEnd"/>
-      <w:r>
-        <w:t>, plus il y a de blocs dans l’environnement, plus la taille des colonies tend à augmenter (puisqu’il y a plus de blocs, les colonies sont fatalement plus étendues). Si nous gardons les mêmes proportions entre blocs de type A et blocs de type B, nous constatons également que le nombre de colonies formées par les agents augmente sans que les erreurs de voisinage ne soient impactées. En revanche, si nous introduisons des écarts entre les proportions de blocs de chaque type, la proportion d’erreur de voisinage augmentera mais le nombre de colonies ne changera pas significativement.</w:t>
+        <w:t>Au final, plus il y a de blocs dans l’environnement, plus la taille des colonies tend à augmenter (puisqu’il y a plus de blocs, les colonies sont fatalement plus étendues). Si nous gardons les mêmes proportions entre blocs de type A et blocs de type B, nous constatons également que le nombre de colonies formées par les agents augmente sans que les erreurs de voisinage ne soient impactées. En revanche, si nous introduisons des écarts entre les proportions de blocs de chaque type, la proportion d’erreur de voisinage augmentera mais le nombre de colonies ne changera pas significativement.</w:t>
       </w:r>
     </w:p>
     <w:p>
@@ -2060,12 +2038,7 @@
         <w:t xml:space="preserve">Par ailleurs, nous avons pu constater qu’avec une mémoire trop importante, les erreurs de voisinage augmentaient. En effet, </w:t>
       </w:r>
       <w:r>
-        <w:t>avec des tailles de mém</w:t>
-      </w:r>
-      <w:bookmarkStart w:id="0" w:name="_GoBack"/>
-      <w:bookmarkEnd w:id="0"/>
-      <w:r>
-        <w:t>oire de 5 ou 15 blocs, nous avons n’observons aucune erreur alors qu’avec une mémoire de 50 blocs, nous avons une erreur moyenne de 0,45%.</w:t>
+        <w:t>avec des tailles de mémoire de 5 ou 15 blocs, nous avons n’observons aucune erreur alors qu’avec une mémoire de 50 blocs, nous avons une erreur moyenne de 0,45%.</w:t>
       </w:r>
     </w:p>
     <w:p>
@@ -2110,11 +2083,144 @@
     </w:p>
     <w:p>
       <w:pPr>
+        <w:pStyle w:val="Titre2"/>
+        <w:numPr>
+          <w:ilvl w:val="0"/>
+          <w:numId w:val="5"/>
+        </w:numPr>
+      </w:pPr>
+      <w:r>
+        <w:t>Observations</w:t>
+      </w:r>
+    </w:p>
+    <w:p>
+      <w:pPr>
         <w:pStyle w:val="Titre1"/>
       </w:pPr>
       <w:r>
         <w:t>K +</w:t>
       </w:r>
+    </w:p>
+    <w:p>
+      <w:pPr>
+        <w:pStyle w:val="Titre2"/>
+        <w:numPr>
+          <w:ilvl w:val="0"/>
+          <w:numId w:val="6"/>
+        </w:numPr>
+      </w:pPr>
+      <w:r>
+        <w:t>Observations</w:t>
+      </w:r>
+    </w:p>
+    <w:p>
+      <w:pPr>
+        <w:jc w:val="both"/>
+      </w:pPr>
+      <w:r>
+        <w:t xml:space="preserve">Intéressons-nous à présent aux différences de résultats obtenues lors de la modification du paramètre K+. Pour nos tests, nous avons choisi d’utiliser les valeurs K+ = 0.1, </w:t>
+      </w:r>
+      <w:r>
+        <w:t>K+ = 0.</w:t>
+      </w:r>
+      <w:r>
+        <w:t xml:space="preserve">3, </w:t>
+      </w:r>
+      <w:r>
+        <w:t>K+ = 0.</w:t>
+      </w:r>
+      <w:r>
+        <w:t xml:space="preserve">5 et </w:t>
+      </w:r>
+      <w:r>
+        <w:t>K+ = 0.</w:t>
+      </w:r>
+      <w:r>
+        <w:t>9.</w:t>
+      </w:r>
+    </w:p>
+    <w:p>
+      <w:pPr>
+        <w:jc w:val="both"/>
+      </w:pPr>
+      <w:r>
+        <w:rPr>
+          <w:noProof/>
+        </w:rPr>
+        <w:drawing>
+          <wp:anchor distT="0" distB="0" distL="114300" distR="114300" simplePos="0" relativeHeight="251673600" behindDoc="0" locked="0" layoutInCell="1" allowOverlap="1" wp14:anchorId="71D67EC9">
+            <wp:simplePos x="0" y="0"/>
+            <wp:positionH relativeFrom="margin">
+              <wp:align>center</wp:align>
+            </wp:positionH>
+            <wp:positionV relativeFrom="paragraph">
+              <wp:posOffset>873125</wp:posOffset>
+            </wp:positionV>
+            <wp:extent cx="3291840" cy="2065020"/>
+            <wp:effectExtent l="0" t="0" r="3810" b="11430"/>
+            <wp:wrapTopAndBottom/>
+            <wp:docPr id="16" name="Graphique 16">
+              <a:extLst xmlns:a="http://schemas.openxmlformats.org/drawingml/2006/main">
+                <a:ext uri="{FF2B5EF4-FFF2-40B4-BE49-F238E27FC236}">
+                  <a16:creationId xmlns:a16="http://schemas.microsoft.com/office/drawing/2014/main" id="{CCEDB7E1-8515-4676-B210-60EC3603A907}"/>
+                </a:ext>
+              </a:extLst>
+            </wp:docPr>
+            <wp:cNvGraphicFramePr/>
+            <a:graphic xmlns:a="http://schemas.openxmlformats.org/drawingml/2006/main">
+              <a:graphicData uri="http://schemas.openxmlformats.org/drawingml/2006/chart">
+                <c:chart xmlns:c="http://schemas.openxmlformats.org/drawingml/2006/chart" xmlns:r="http://schemas.openxmlformats.org/officeDocument/2006/relationships" r:id="rId26"/>
+              </a:graphicData>
+            </a:graphic>
+            <wp14:sizeRelH relativeFrom="page">
+              <wp14:pctWidth>0</wp14:pctWidth>
+            </wp14:sizeRelH>
+            <wp14:sizeRelV relativeFrom="page">
+              <wp14:pctHeight>0</wp14:pctHeight>
+            </wp14:sizeRelV>
+          </wp:anchor>
+        </w:drawing>
+      </w:r>
+      <w:r>
+        <w:t>Nous avons ainsi pu constater que le nombre et la taille des colonies formées par les agents ne changeait pas de manière significative en fonction de ce paramètre. En revanche, nous avons remarqué que plus K+ était proche de 1, plus la proportion d’erreurs de voisinage augmentait, jusqu’à dépasser 1% pour K+ = 0.9.</w:t>
+      </w:r>
+    </w:p>
+    <w:p>
+      <w:pPr>
+        <w:jc w:val="both"/>
+      </w:pPr>
+    </w:p>
+    <w:p>
+      <w:pPr>
+        <w:jc w:val="both"/>
+      </w:pPr>
+      <w:r>
+        <w:t xml:space="preserve">En parallèle, nous observons que de moins en moins de blocs sont posés en fin de simulation lorsque K+ augmente alors que les erreurs </w:t>
+      </w:r>
+      <w:r>
+        <w:t>continuent de croître</w:t>
+      </w:r>
+      <w:r>
+        <w:t>.</w:t>
+      </w:r>
+    </w:p>
+    <w:p>
+      <w:pPr>
+        <w:pStyle w:val="Titre2"/>
+      </w:pPr>
+      <w:r>
+        <w:t>Analyse</w:t>
+      </w:r>
+    </w:p>
+    <w:p>
+      <w:pPr>
+        <w:jc w:val="both"/>
+      </w:pPr>
+      <w:r>
+        <w:t>Finalement, nous pouvons conclure que choisir une valeur de K+ proche de 0 est bénéfique dans notre système. En effet, cela permet de réduire les erreurs de voisinage sans impacter le nombre et la taille des colonies formées de manière significative.</w:t>
+      </w:r>
+      <w:bookmarkStart w:id="0" w:name="_GoBack"/>
+      <w:bookmarkEnd w:id="0"/>
     </w:p>
     <w:p>
       <w:pPr>
@@ -2466,6 +2572,18 @@
     </w:lvlOverride>
   </w:num>
   <w:num w:numId="4">
+    <w:abstractNumId w:val="0"/>
+    <w:lvlOverride w:ilvl="0">
+      <w:startOverride w:val="1"/>
+    </w:lvlOverride>
+  </w:num>
+  <w:num w:numId="5">
+    <w:abstractNumId w:val="0"/>
+    <w:lvlOverride w:ilvl="0">
+      <w:startOverride w:val="1"/>
+    </w:lvlOverride>
+  </w:num>
+  <w:num w:numId="6">
     <w:abstractNumId w:val="0"/>
     <w:lvlOverride w:ilvl="0">
       <w:startOverride w:val="1"/>
@@ -5491,6 +5609,327 @@
 </c:chartSpace>
 </file>
 
+<file path=word/charts/chart16.xml><?xml version="1.0" encoding="utf-8"?>
+<c:chartSpace xmlns:c="http://schemas.openxmlformats.org/drawingml/2006/chart" xmlns:a="http://schemas.openxmlformats.org/drawingml/2006/main" xmlns:r="http://schemas.openxmlformats.org/officeDocument/2006/relationships" xmlns:c16r2="http://schemas.microsoft.com/office/drawing/2015/06/chart">
+  <c:date1904 val="0"/>
+  <c:lang val="fr-FR"/>
+  <c:roundedCorners val="0"/>
+  <mc:AlternateContent xmlns:mc="http://schemas.openxmlformats.org/markup-compatibility/2006">
+    <mc:Choice xmlns:c14="http://schemas.microsoft.com/office/drawing/2007/8/2/chart" Requires="c14">
+      <c14:style val="105"/>
+    </mc:Choice>
+    <mc:Fallback>
+      <c:style val="5"/>
+    </mc:Fallback>
+  </mc:AlternateContent>
+  <c:chart>
+    <c:title>
+      <c:tx>
+        <c:rich>
+          <a:bodyPr rot="0" spcFirstLastPara="1" vertOverflow="ellipsis" vert="horz" wrap="square" anchor="ctr" anchorCtr="1"/>
+          <a:lstStyle/>
+          <a:p>
+            <a:pPr>
+              <a:defRPr sz="1200" b="0" i="0" u="none" strike="noStrike" kern="1200" spc="0" baseline="0">
+                <a:solidFill>
+                  <a:schemeClr val="tx1">
+                    <a:lumMod val="65000"/>
+                    <a:lumOff val="35000"/>
+                  </a:schemeClr>
+                </a:solidFill>
+                <a:latin typeface="+mn-lt"/>
+                <a:ea typeface="+mn-ea"/>
+                <a:cs typeface="+mn-cs"/>
+              </a:defRPr>
+            </a:pPr>
+            <a:r>
+              <a:rPr lang="fr-FR" sz="1200"/>
+              <a:t>Proportion de blocs A voisins de blocs B en fonction</a:t>
+            </a:r>
+            <a:r>
+              <a:rPr lang="fr-FR" sz="1200" baseline="0"/>
+              <a:t> de K+</a:t>
+            </a:r>
+            <a:endParaRPr lang="fr-FR" sz="1200"/>
+          </a:p>
+        </c:rich>
+      </c:tx>
+      <c:overlay val="0"/>
+      <c:spPr>
+        <a:noFill/>
+        <a:ln>
+          <a:noFill/>
+        </a:ln>
+        <a:effectLst/>
+      </c:spPr>
+      <c:txPr>
+        <a:bodyPr rot="0" spcFirstLastPara="1" vertOverflow="ellipsis" vert="horz" wrap="square" anchor="ctr" anchorCtr="1"/>
+        <a:lstStyle/>
+        <a:p>
+          <a:pPr>
+            <a:defRPr sz="1200" b="0" i="0" u="none" strike="noStrike" kern="1200" spc="0" baseline="0">
+              <a:solidFill>
+                <a:schemeClr val="tx1">
+                  <a:lumMod val="65000"/>
+                  <a:lumOff val="35000"/>
+                </a:schemeClr>
+              </a:solidFill>
+              <a:latin typeface="+mn-lt"/>
+              <a:ea typeface="+mn-ea"/>
+              <a:cs typeface="+mn-cs"/>
+            </a:defRPr>
+          </a:pPr>
+          <a:endParaRPr lang="fr-FR"/>
+        </a:p>
+      </c:txPr>
+    </c:title>
+    <c:autoTitleDeleted val="0"/>
+    <c:plotArea>
+      <c:layout/>
+      <c:scatterChart>
+        <c:scatterStyle val="lineMarker"/>
+        <c:varyColors val="0"/>
+        <c:ser>
+          <c:idx val="0"/>
+          <c:order val="0"/>
+          <c:spPr>
+            <a:ln w="28575" cap="rnd">
+              <a:solidFill>
+                <a:schemeClr val="accent3"/>
+              </a:solidFill>
+              <a:round/>
+            </a:ln>
+            <a:effectLst/>
+          </c:spPr>
+          <c:marker>
+            <c:symbol val="circle"/>
+            <c:size val="5"/>
+            <c:spPr>
+              <a:solidFill>
+                <a:schemeClr val="accent3"/>
+              </a:solidFill>
+              <a:ln w="9525">
+                <a:solidFill>
+                  <a:schemeClr val="accent3"/>
+                </a:solidFill>
+              </a:ln>
+              <a:effectLst/>
+            </c:spPr>
+          </c:marker>
+          <c:xVal>
+            <c:numRef>
+              <c:f>('K+'!$I$2,'K+'!$I$19,'K+'!$I$36,'K+'!$I$53)</c:f>
+              <c:numCache>
+                <c:formatCode>General</c:formatCode>
+                <c:ptCount val="4"/>
+                <c:pt idx="0">
+                  <c:v>0.1</c:v>
+                </c:pt>
+                <c:pt idx="1">
+                  <c:v>0.3</c:v>
+                </c:pt>
+                <c:pt idx="2">
+                  <c:v>0.5</c:v>
+                </c:pt>
+                <c:pt idx="3">
+                  <c:v>0.9</c:v>
+                </c:pt>
+              </c:numCache>
+            </c:numRef>
+          </c:xVal>
+          <c:yVal>
+            <c:numRef>
+              <c:f>('K+'!$E$14,'K+'!$E$31,'K+'!$E$48,'K+'!$E$65)</c:f>
+              <c:numCache>
+                <c:formatCode>General</c:formatCode>
+                <c:ptCount val="4"/>
+                <c:pt idx="0">
+                  <c:v>1.2658227848101266E-3</c:v>
+                </c:pt>
+                <c:pt idx="1">
+                  <c:v>2.9984780737170422E-3</c:v>
+                </c:pt>
+                <c:pt idx="2">
+                  <c:v>9.1758864138023807E-3</c:v>
+                </c:pt>
+                <c:pt idx="3">
+                  <c:v>1.1810269732603264E-2</c:v>
+                </c:pt>
+              </c:numCache>
+            </c:numRef>
+          </c:yVal>
+          <c:smooth val="0"/>
+          <c:extLst>
+            <c:ext xmlns:c16="http://schemas.microsoft.com/office/drawing/2014/chart" uri="{C3380CC4-5D6E-409C-BE32-E72D297353CC}">
+              <c16:uniqueId val="{00000000-8EEF-42E3-9D33-9B2845D36DB8}"/>
+            </c:ext>
+          </c:extLst>
+        </c:ser>
+        <c:dLbls>
+          <c:showLegendKey val="0"/>
+          <c:showVal val="0"/>
+          <c:showCatName val="0"/>
+          <c:showSerName val="0"/>
+          <c:showPercent val="0"/>
+          <c:showBubbleSize val="0"/>
+        </c:dLbls>
+        <c:axId val="896841712"/>
+        <c:axId val="911075504"/>
+      </c:scatterChart>
+      <c:valAx>
+        <c:axId val="896841712"/>
+        <c:scaling>
+          <c:orientation val="minMax"/>
+        </c:scaling>
+        <c:delete val="0"/>
+        <c:axPos val="b"/>
+        <c:numFmt formatCode="General" sourceLinked="1"/>
+        <c:majorTickMark val="none"/>
+        <c:minorTickMark val="none"/>
+        <c:tickLblPos val="nextTo"/>
+        <c:spPr>
+          <a:noFill/>
+          <a:ln w="9525" cap="flat" cmpd="sng" algn="ctr">
+            <a:solidFill>
+              <a:schemeClr val="tx1">
+                <a:lumMod val="15000"/>
+                <a:lumOff val="85000"/>
+              </a:schemeClr>
+            </a:solidFill>
+            <a:round/>
+          </a:ln>
+          <a:effectLst/>
+        </c:spPr>
+        <c:txPr>
+          <a:bodyPr rot="-60000000" spcFirstLastPara="1" vertOverflow="ellipsis" vert="horz" wrap="square" anchor="ctr" anchorCtr="1"/>
+          <a:lstStyle/>
+          <a:p>
+            <a:pPr>
+              <a:defRPr sz="900" b="0" i="0" u="none" strike="noStrike" kern="1200" baseline="0">
+                <a:solidFill>
+                  <a:schemeClr val="tx1">
+                    <a:lumMod val="65000"/>
+                    <a:lumOff val="35000"/>
+                  </a:schemeClr>
+                </a:solidFill>
+                <a:latin typeface="+mn-lt"/>
+                <a:ea typeface="+mn-ea"/>
+                <a:cs typeface="+mn-cs"/>
+              </a:defRPr>
+            </a:pPr>
+            <a:endParaRPr lang="fr-FR"/>
+          </a:p>
+        </c:txPr>
+        <c:crossAx val="911075504"/>
+        <c:crosses val="autoZero"/>
+        <c:crossBetween val="midCat"/>
+      </c:valAx>
+      <c:valAx>
+        <c:axId val="911075504"/>
+        <c:scaling>
+          <c:orientation val="minMax"/>
+        </c:scaling>
+        <c:delete val="0"/>
+        <c:axPos val="l"/>
+        <c:majorGridlines>
+          <c:spPr>
+            <a:ln w="9525" cap="flat" cmpd="sng" algn="ctr">
+              <a:solidFill>
+                <a:schemeClr val="tx1">
+                  <a:lumMod val="15000"/>
+                  <a:lumOff val="85000"/>
+                </a:schemeClr>
+              </a:solidFill>
+              <a:round/>
+            </a:ln>
+            <a:effectLst/>
+          </c:spPr>
+        </c:majorGridlines>
+        <c:numFmt formatCode="General" sourceLinked="1"/>
+        <c:majorTickMark val="none"/>
+        <c:minorTickMark val="none"/>
+        <c:tickLblPos val="nextTo"/>
+        <c:spPr>
+          <a:noFill/>
+          <a:ln>
+            <a:noFill/>
+          </a:ln>
+          <a:effectLst/>
+        </c:spPr>
+        <c:txPr>
+          <a:bodyPr rot="-60000000" spcFirstLastPara="1" vertOverflow="ellipsis" vert="horz" wrap="square" anchor="ctr" anchorCtr="1"/>
+          <a:lstStyle/>
+          <a:p>
+            <a:pPr>
+              <a:defRPr sz="900" b="0" i="0" u="none" strike="noStrike" kern="1200" baseline="0">
+                <a:solidFill>
+                  <a:schemeClr val="tx1">
+                    <a:lumMod val="65000"/>
+                    <a:lumOff val="35000"/>
+                  </a:schemeClr>
+                </a:solidFill>
+                <a:latin typeface="+mn-lt"/>
+                <a:ea typeface="+mn-ea"/>
+                <a:cs typeface="+mn-cs"/>
+              </a:defRPr>
+            </a:pPr>
+            <a:endParaRPr lang="fr-FR"/>
+          </a:p>
+        </c:txPr>
+        <c:crossAx val="896841712"/>
+        <c:crosses val="autoZero"/>
+        <c:crossBetween val="midCat"/>
+      </c:valAx>
+      <c:spPr>
+        <a:noFill/>
+        <a:ln>
+          <a:noFill/>
+        </a:ln>
+        <a:effectLst/>
+      </c:spPr>
+    </c:plotArea>
+    <c:plotVisOnly val="1"/>
+    <c:dispBlanksAs val="gap"/>
+    <c:extLst>
+      <c:ext xmlns:c16r3="http://schemas.microsoft.com/office/drawing/2017/03/chart" uri="{56B9EC1D-385E-4148-901F-78D8002777C0}">
+        <c16r3:dataDisplayOptions16>
+          <c16r3:dispNaAsBlank val="1"/>
+        </c16r3:dataDisplayOptions16>
+      </c:ext>
+    </c:extLst>
+    <c:showDLblsOverMax val="0"/>
+  </c:chart>
+  <c:spPr>
+    <a:solidFill>
+      <a:schemeClr val="bg1"/>
+    </a:solidFill>
+    <a:ln w="9525" cap="flat" cmpd="sng" algn="ctr">
+      <a:solidFill>
+        <a:schemeClr val="tx1">
+          <a:lumMod val="15000"/>
+          <a:lumOff val="85000"/>
+        </a:schemeClr>
+      </a:solidFill>
+      <a:round/>
+    </a:ln>
+    <a:effectLst/>
+  </c:spPr>
+  <c:txPr>
+    <a:bodyPr/>
+    <a:lstStyle/>
+    <a:p>
+      <a:pPr>
+        <a:defRPr/>
+      </a:pPr>
+      <a:endParaRPr lang="fr-FR"/>
+    </a:p>
+  </c:txPr>
+  <c:externalData r:id="rId3">
+    <c:autoUpdate val="0"/>
+  </c:externalData>
+</c:chartSpace>
+</file>
+
 <file path=word/charts/chart2.xml><?xml version="1.0" encoding="utf-8"?>
 <c:chartSpace xmlns:c="http://schemas.openxmlformats.org/drawingml/2006/chart" xmlns:a="http://schemas.openxmlformats.org/drawingml/2006/main" xmlns:r="http://schemas.openxmlformats.org/officeDocument/2006/relationships" xmlns:c16r2="http://schemas.microsoft.com/office/drawing/2015/06/chart">
   <c:date1904 val="0"/>
@@ -8391,6 +8830,12 @@
 </cs:colorStyle>
 </file>
 
+<file path=word/charts/colors16.xml><?xml version="1.0" encoding="utf-8"?>
+<cs:colorStyle xmlns:cs="http://schemas.microsoft.com/office/drawing/2012/chartStyle" xmlns:a="http://schemas.openxmlformats.org/drawingml/2006/main" meth="withinLinear" id="16">
+  <a:schemeClr val="accent3"/>
+</cs:colorStyle>
+</file>
+
 <file path=word/charts/colors2.xml><?xml version="1.0" encoding="utf-8"?>
 <cs:colorStyle xmlns:cs="http://schemas.microsoft.com/office/drawing/2012/chartStyle" xmlns:a="http://schemas.openxmlformats.org/drawingml/2006/main" meth="cycle" id="10">
   <a:schemeClr val="accent1"/>
@@ -12217,6 +12662,509 @@
 </cs:chartStyle>
 </file>
 
+<file path=word/charts/style16.xml><?xml version="1.0" encoding="utf-8"?>
+<cs:chartStyle xmlns:cs="http://schemas.microsoft.com/office/drawing/2012/chartStyle" xmlns:a="http://schemas.openxmlformats.org/drawingml/2006/main" id="201">
+  <cs:axisTitle>
+    <cs:lnRef idx="0"/>
+    <cs:fillRef idx="0"/>
+    <cs:effectRef idx="0"/>
+    <cs:fontRef idx="minor">
+      <a:schemeClr val="tx1">
+        <a:lumMod val="65000"/>
+        <a:lumOff val="35000"/>
+      </a:schemeClr>
+    </cs:fontRef>
+    <cs:defRPr sz="1000" kern="1200"/>
+  </cs:axisTitle>
+  <cs:categoryAxis>
+    <cs:lnRef idx="0"/>
+    <cs:fillRef idx="0"/>
+    <cs:effectRef idx="0"/>
+    <cs:fontRef idx="minor">
+      <a:schemeClr val="tx1">
+        <a:lumMod val="65000"/>
+        <a:lumOff val="35000"/>
+      </a:schemeClr>
+    </cs:fontRef>
+    <cs:spPr>
+      <a:ln w="9525" cap="flat" cmpd="sng" algn="ctr">
+        <a:solidFill>
+          <a:schemeClr val="tx1">
+            <a:lumMod val="15000"/>
+            <a:lumOff val="85000"/>
+          </a:schemeClr>
+        </a:solidFill>
+        <a:round/>
+      </a:ln>
+    </cs:spPr>
+    <cs:defRPr sz="900" kern="1200"/>
+  </cs:categoryAxis>
+  <cs:chartArea mods="allowNoFillOverride allowNoLineOverride">
+    <cs:lnRef idx="0"/>
+    <cs:fillRef idx="0"/>
+    <cs:effectRef idx="0"/>
+    <cs:fontRef idx="minor">
+      <a:schemeClr val="tx1"/>
+    </cs:fontRef>
+    <cs:spPr>
+      <a:solidFill>
+        <a:schemeClr val="bg1"/>
+      </a:solidFill>
+      <a:ln w="9525" cap="flat" cmpd="sng" algn="ctr">
+        <a:solidFill>
+          <a:schemeClr val="tx1">
+            <a:lumMod val="15000"/>
+            <a:lumOff val="85000"/>
+          </a:schemeClr>
+        </a:solidFill>
+        <a:round/>
+      </a:ln>
+    </cs:spPr>
+    <cs:defRPr sz="1000" kern="1200"/>
+  </cs:chartArea>
+  <cs:dataLabel>
+    <cs:lnRef idx="0"/>
+    <cs:fillRef idx="0"/>
+    <cs:effectRef idx="0"/>
+    <cs:fontRef idx="minor">
+      <a:schemeClr val="tx1">
+        <a:lumMod val="75000"/>
+        <a:lumOff val="25000"/>
+      </a:schemeClr>
+    </cs:fontRef>
+    <cs:defRPr sz="900" kern="1200"/>
+  </cs:dataLabel>
+  <cs:dataLabelCallout>
+    <cs:lnRef idx="0"/>
+    <cs:fillRef idx="0"/>
+    <cs:effectRef idx="0"/>
+    <cs:fontRef idx="minor">
+      <a:schemeClr val="dk1">
+        <a:lumMod val="65000"/>
+        <a:lumOff val="35000"/>
+      </a:schemeClr>
+    </cs:fontRef>
+    <cs:spPr>
+      <a:solidFill>
+        <a:schemeClr val="lt1"/>
+      </a:solidFill>
+      <a:ln>
+        <a:solidFill>
+          <a:schemeClr val="dk1">
+            <a:lumMod val="25000"/>
+            <a:lumOff val="75000"/>
+          </a:schemeClr>
+        </a:solidFill>
+      </a:ln>
+    </cs:spPr>
+    <cs:defRPr sz="900" kern="1200"/>
+    <cs:bodyPr rot="0" spcFirstLastPara="1" vertOverflow="clip" horzOverflow="clip" vert="horz" wrap="square" lIns="36576" tIns="18288" rIns="36576" bIns="18288" anchor="ctr" anchorCtr="1">
+      <a:spAutoFit/>
+    </cs:bodyPr>
+  </cs:dataLabelCallout>
+  <cs:dataPoint>
+    <cs:lnRef idx="0"/>
+    <cs:fillRef idx="1">
+      <cs:styleClr val="auto"/>
+    </cs:fillRef>
+    <cs:effectRef idx="0"/>
+    <cs:fontRef idx="minor">
+      <a:schemeClr val="tx1"/>
+    </cs:fontRef>
+  </cs:dataPoint>
+  <cs:dataPoint3D>
+    <cs:lnRef idx="0"/>
+    <cs:fillRef idx="1">
+      <cs:styleClr val="auto"/>
+    </cs:fillRef>
+    <cs:effectRef idx="0"/>
+    <cs:fontRef idx="minor">
+      <a:schemeClr val="tx1"/>
+    </cs:fontRef>
+  </cs:dataPoint3D>
+  <cs:dataPointLine>
+    <cs:lnRef idx="0">
+      <cs:styleClr val="auto"/>
+    </cs:lnRef>
+    <cs:fillRef idx="1"/>
+    <cs:effectRef idx="0"/>
+    <cs:fontRef idx="minor">
+      <a:schemeClr val="tx1"/>
+    </cs:fontRef>
+    <cs:spPr>
+      <a:ln w="28575" cap="rnd">
+        <a:solidFill>
+          <a:schemeClr val="phClr"/>
+        </a:solidFill>
+        <a:round/>
+      </a:ln>
+    </cs:spPr>
+  </cs:dataPointLine>
+  <cs:dataPointMarker>
+    <cs:lnRef idx="0">
+      <cs:styleClr val="auto"/>
+    </cs:lnRef>
+    <cs:fillRef idx="1">
+      <cs:styleClr val="auto"/>
+    </cs:fillRef>
+    <cs:effectRef idx="0"/>
+    <cs:fontRef idx="minor">
+      <a:schemeClr val="tx1"/>
+    </cs:fontRef>
+    <cs:spPr>
+      <a:ln w="9525">
+        <a:solidFill>
+          <a:schemeClr val="phClr"/>
+        </a:solidFill>
+      </a:ln>
+    </cs:spPr>
+  </cs:dataPointMarker>
+  <cs:dataPointMarkerLayout symbol="circle" size="5"/>
+  <cs:dataPointWireframe>
+    <cs:lnRef idx="0">
+      <cs:styleClr val="auto"/>
+    </cs:lnRef>
+    <cs:fillRef idx="1"/>
+    <cs:effectRef idx="0"/>
+    <cs:fontRef idx="minor">
+      <a:schemeClr val="tx1"/>
+    </cs:fontRef>
+    <cs:spPr>
+      <a:ln w="9525" cap="rnd">
+        <a:solidFill>
+          <a:schemeClr val="phClr"/>
+        </a:solidFill>
+        <a:round/>
+      </a:ln>
+    </cs:spPr>
+  </cs:dataPointWireframe>
+  <cs:dataTable>
+    <cs:lnRef idx="0"/>
+    <cs:fillRef idx="0"/>
+    <cs:effectRef idx="0"/>
+    <cs:fontRef idx="minor">
+      <a:schemeClr val="tx1">
+        <a:lumMod val="65000"/>
+        <a:lumOff val="35000"/>
+      </a:schemeClr>
+    </cs:fontRef>
+    <cs:spPr>
+      <a:noFill/>
+      <a:ln w="9525" cap="flat" cmpd="sng" algn="ctr">
+        <a:solidFill>
+          <a:schemeClr val="tx1">
+            <a:lumMod val="15000"/>
+            <a:lumOff val="85000"/>
+          </a:schemeClr>
+        </a:solidFill>
+        <a:round/>
+      </a:ln>
+    </cs:spPr>
+    <cs:defRPr sz="900" kern="1200"/>
+  </cs:dataTable>
+  <cs:downBar>
+    <cs:lnRef idx="0"/>
+    <cs:fillRef idx="0"/>
+    <cs:effectRef idx="0"/>
+    <cs:fontRef idx="minor">
+      <a:schemeClr val="dk1"/>
+    </cs:fontRef>
+    <cs:spPr>
+      <a:solidFill>
+        <a:schemeClr val="dk1">
+          <a:lumMod val="65000"/>
+          <a:lumOff val="35000"/>
+        </a:schemeClr>
+      </a:solidFill>
+      <a:ln w="9525">
+        <a:solidFill>
+          <a:schemeClr val="tx1">
+            <a:lumMod val="65000"/>
+            <a:lumOff val="35000"/>
+          </a:schemeClr>
+        </a:solidFill>
+      </a:ln>
+    </cs:spPr>
+  </cs:downBar>
+  <cs:dropLine>
+    <cs:lnRef idx="0"/>
+    <cs:fillRef idx="0"/>
+    <cs:effectRef idx="0"/>
+    <cs:fontRef idx="minor">
+      <a:schemeClr val="tx1"/>
+    </cs:fontRef>
+    <cs:spPr>
+      <a:ln w="9525" cap="flat" cmpd="sng" algn="ctr">
+        <a:solidFill>
+          <a:schemeClr val="tx1">
+            <a:lumMod val="35000"/>
+            <a:lumOff val="65000"/>
+          </a:schemeClr>
+        </a:solidFill>
+        <a:round/>
+      </a:ln>
+    </cs:spPr>
+  </cs:dropLine>
+  <cs:errorBar>
+    <cs:lnRef idx="0"/>
+    <cs:fillRef idx="0"/>
+    <cs:effectRef idx="0"/>
+    <cs:fontRef idx="minor">
+      <a:schemeClr val="tx1"/>
+    </cs:fontRef>
+    <cs:spPr>
+      <a:ln w="9525" cap="flat" cmpd="sng" algn="ctr">
+        <a:solidFill>
+          <a:schemeClr val="tx1">
+            <a:lumMod val="65000"/>
+            <a:lumOff val="35000"/>
+          </a:schemeClr>
+        </a:solidFill>
+        <a:round/>
+      </a:ln>
+    </cs:spPr>
+  </cs:errorBar>
+  <cs:floor>
+    <cs:lnRef idx="0"/>
+    <cs:fillRef idx="0"/>
+    <cs:effectRef idx="0"/>
+    <cs:fontRef idx="minor">
+      <a:schemeClr val="tx1"/>
+    </cs:fontRef>
+    <cs:spPr>
+      <a:noFill/>
+      <a:ln>
+        <a:noFill/>
+      </a:ln>
+    </cs:spPr>
+  </cs:floor>
+  <cs:gridlineMajor>
+    <cs:lnRef idx="0"/>
+    <cs:fillRef idx="0"/>
+    <cs:effectRef idx="0"/>
+    <cs:fontRef idx="minor">
+      <a:schemeClr val="tx1"/>
+    </cs:fontRef>
+    <cs:spPr>
+      <a:ln w="9525" cap="flat" cmpd="sng" algn="ctr">
+        <a:solidFill>
+          <a:schemeClr val="tx1">
+            <a:lumMod val="15000"/>
+            <a:lumOff val="85000"/>
+          </a:schemeClr>
+        </a:solidFill>
+        <a:round/>
+      </a:ln>
+    </cs:spPr>
+  </cs:gridlineMajor>
+  <cs:gridlineMinor>
+    <cs:lnRef idx="0"/>
+    <cs:fillRef idx="0"/>
+    <cs:effectRef idx="0"/>
+    <cs:fontRef idx="minor">
+      <a:schemeClr val="tx1"/>
+    </cs:fontRef>
+    <cs:spPr>
+      <a:ln w="9525" cap="flat" cmpd="sng" algn="ctr">
+        <a:solidFill>
+          <a:schemeClr val="tx1">
+            <a:lumMod val="5000"/>
+            <a:lumOff val="95000"/>
+          </a:schemeClr>
+        </a:solidFill>
+        <a:round/>
+      </a:ln>
+    </cs:spPr>
+  </cs:gridlineMinor>
+  <cs:hiLoLine>
+    <cs:lnRef idx="0"/>
+    <cs:fillRef idx="0"/>
+    <cs:effectRef idx="0"/>
+    <cs:fontRef idx="minor">
+      <a:schemeClr val="tx1"/>
+    </cs:fontRef>
+    <cs:spPr>
+      <a:ln w="9525" cap="flat" cmpd="sng" algn="ctr">
+        <a:solidFill>
+          <a:schemeClr val="tx1">
+            <a:lumMod val="75000"/>
+            <a:lumOff val="25000"/>
+          </a:schemeClr>
+        </a:solidFill>
+        <a:round/>
+      </a:ln>
+    </cs:spPr>
+  </cs:hiLoLine>
+  <cs:leaderLine>
+    <cs:lnRef idx="0"/>
+    <cs:fillRef idx="0"/>
+    <cs:effectRef idx="0"/>
+    <cs:fontRef idx="minor">
+      <a:schemeClr val="tx1"/>
+    </cs:fontRef>
+    <cs:spPr>
+      <a:ln w="9525" cap="flat" cmpd="sng" algn="ctr">
+        <a:solidFill>
+          <a:schemeClr val="tx1">
+            <a:lumMod val="35000"/>
+            <a:lumOff val="65000"/>
+          </a:schemeClr>
+        </a:solidFill>
+        <a:round/>
+      </a:ln>
+    </cs:spPr>
+  </cs:leaderLine>
+  <cs:legend>
+    <cs:lnRef idx="0"/>
+    <cs:fillRef idx="0"/>
+    <cs:effectRef idx="0"/>
+    <cs:fontRef idx="minor">
+      <a:schemeClr val="tx1">
+        <a:lumMod val="65000"/>
+        <a:lumOff val="35000"/>
+      </a:schemeClr>
+    </cs:fontRef>
+    <cs:defRPr sz="900" kern="1200"/>
+  </cs:legend>
+  <cs:plotArea mods="allowNoFillOverride allowNoLineOverride">
+    <cs:lnRef idx="0"/>
+    <cs:fillRef idx="0"/>
+    <cs:effectRef idx="0"/>
+    <cs:fontRef idx="minor">
+      <a:schemeClr val="tx1"/>
+    </cs:fontRef>
+  </cs:plotArea>
+  <cs:plotArea3D mods="allowNoFillOverride allowNoLineOverride">
+    <cs:lnRef idx="0"/>
+    <cs:fillRef idx="0"/>
+    <cs:effectRef idx="0"/>
+    <cs:fontRef idx="minor">
+      <a:schemeClr val="tx1"/>
+    </cs:fontRef>
+  </cs:plotArea3D>
+  <cs:seriesAxis>
+    <cs:lnRef idx="0"/>
+    <cs:fillRef idx="0"/>
+    <cs:effectRef idx="0"/>
+    <cs:fontRef idx="minor">
+      <a:schemeClr val="tx1">
+        <a:lumMod val="65000"/>
+        <a:lumOff val="35000"/>
+      </a:schemeClr>
+    </cs:fontRef>
+    <cs:defRPr sz="900" kern="1200"/>
+  </cs:seriesAxis>
+  <cs:seriesLine>
+    <cs:lnRef idx="0"/>
+    <cs:fillRef idx="0"/>
+    <cs:effectRef idx="0"/>
+    <cs:fontRef idx="minor">
+      <a:schemeClr val="tx1"/>
+    </cs:fontRef>
+    <cs:spPr>
+      <a:ln w="9525" cap="flat" cmpd="sng" algn="ctr">
+        <a:solidFill>
+          <a:schemeClr val="tx1">
+            <a:lumMod val="35000"/>
+            <a:lumOff val="65000"/>
+          </a:schemeClr>
+        </a:solidFill>
+        <a:round/>
+      </a:ln>
+    </cs:spPr>
+  </cs:seriesLine>
+  <cs:title>
+    <cs:lnRef idx="0"/>
+    <cs:fillRef idx="0"/>
+    <cs:effectRef idx="0"/>
+    <cs:fontRef idx="minor">
+      <a:schemeClr val="tx1">
+        <a:lumMod val="65000"/>
+        <a:lumOff val="35000"/>
+      </a:schemeClr>
+    </cs:fontRef>
+    <cs:defRPr sz="1400" b="0" kern="1200" spc="0" baseline="0"/>
+  </cs:title>
+  <cs:trendline>
+    <cs:lnRef idx="0">
+      <cs:styleClr val="auto"/>
+    </cs:lnRef>
+    <cs:fillRef idx="0"/>
+    <cs:effectRef idx="0"/>
+    <cs:fontRef idx="minor">
+      <a:schemeClr val="tx1"/>
+    </cs:fontRef>
+    <cs:spPr>
+      <a:ln w="19050" cap="rnd">
+        <a:solidFill>
+          <a:schemeClr val="phClr"/>
+        </a:solidFill>
+        <a:prstDash val="sysDot"/>
+      </a:ln>
+    </cs:spPr>
+  </cs:trendline>
+  <cs:trendlineLabel>
+    <cs:lnRef idx="0"/>
+    <cs:fillRef idx="0"/>
+    <cs:effectRef idx="0"/>
+    <cs:fontRef idx="minor">
+      <a:schemeClr val="tx1">
+        <a:lumMod val="65000"/>
+        <a:lumOff val="35000"/>
+      </a:schemeClr>
+    </cs:fontRef>
+    <cs:defRPr sz="900" kern="1200"/>
+  </cs:trendlineLabel>
+  <cs:upBar>
+    <cs:lnRef idx="0"/>
+    <cs:fillRef idx="0"/>
+    <cs:effectRef idx="0"/>
+    <cs:fontRef idx="minor">
+      <a:schemeClr val="dk1"/>
+    </cs:fontRef>
+    <cs:spPr>
+      <a:solidFill>
+        <a:schemeClr val="lt1"/>
+      </a:solidFill>
+      <a:ln w="9525">
+        <a:solidFill>
+          <a:schemeClr val="tx1">
+            <a:lumMod val="15000"/>
+            <a:lumOff val="85000"/>
+          </a:schemeClr>
+        </a:solidFill>
+      </a:ln>
+    </cs:spPr>
+  </cs:upBar>
+  <cs:valueAxis>
+    <cs:lnRef idx="0"/>
+    <cs:fillRef idx="0"/>
+    <cs:effectRef idx="0"/>
+    <cs:fontRef idx="minor">
+      <a:schemeClr val="tx1">
+        <a:lumMod val="65000"/>
+        <a:lumOff val="35000"/>
+      </a:schemeClr>
+    </cs:fontRef>
+    <cs:defRPr sz="900" kern="1200"/>
+  </cs:valueAxis>
+  <cs:wall>
+    <cs:lnRef idx="0"/>
+    <cs:fillRef idx="0"/>
+    <cs:effectRef idx="0"/>
+    <cs:fontRef idx="minor">
+      <a:schemeClr val="tx1"/>
+    </cs:fontRef>
+    <cs:spPr>
+      <a:noFill/>
+      <a:ln>
+        <a:noFill/>
+      </a:ln>
+    </cs:spPr>
+  </cs:wall>
+</cs:chartStyle>
+</file>
+
 <file path=word/charts/style2.xml><?xml version="1.0" encoding="utf-8"?>
 <cs:chartStyle xmlns:cs="http://schemas.microsoft.com/office/drawing/2012/chartStyle" xmlns:a="http://schemas.openxmlformats.org/drawingml/2006/main" id="201">
   <cs:axisTitle>
@@ -16541,7 +17489,7 @@
 </file>
 
 <file path=customXml/itemProps1.xml><?xml version="1.0" encoding="utf-8"?>
-<ds:datastoreItem xmlns:ds="http://schemas.openxmlformats.org/officeDocument/2006/customXml" ds:itemID="{7321FE56-1B71-4904-9D99-F7EE6321DAE1}">
+<ds:datastoreItem xmlns:ds="http://schemas.openxmlformats.org/officeDocument/2006/customXml" ds:itemID="{024035A6-C200-473A-B573-1B39DE8AC795}">
   <ds:schemaRefs>
     <ds:schemaRef ds:uri="http://schemas.openxmlformats.org/officeDocument/2006/bibliography"/>
   </ds:schemaRefs>

</xml_diff>

<commit_message>
:pencil: ajout de la partie sur l'erreur
</commit_message>
<xml_diff>
--- a/Rapport de TP de SMA.docx
+++ b/Rapport de TP de SMA.docx
@@ -1633,7 +1633,13 @@
         <w:t>De plus, les erreurs de voisinage sont inférieures à 0,</w:t>
       </w:r>
       <w:r>
-        <w:t>3% pour les valeurs testées, ce qui confirme l’observation faite précédemment selon laquelle en-deça d’un certain pourcentage de blocs sur la grille l’erreur commise est négligeable.</w:t>
+        <w:t>3% pour les valeurs testées, ce qui confirme l’observation faite précédemment selon laquelle en-</w:t>
+      </w:r>
+      <w:r>
+        <w:t>deçà</w:t>
+      </w:r>
+      <w:r>
+        <w:t xml:space="preserve"> d’un certain pourcentage de blocs sur la grille l’erreur commise est négligeable.</w:t>
       </w:r>
     </w:p>
     <w:p>
@@ -2094,6 +2100,19 @@
       </w:r>
     </w:p>
     <w:p>
+      <w:r>
+        <w:t>Nous allons à présent modifier le nombre de mouvements successifs des agents, autrement dit le nombre de cases qu’ils vont parcourir en une seule étape. Nous étudierons les résultats obtenus avec i = 1, i = 2 et i = 10.</w:t>
+      </w:r>
+    </w:p>
+    <w:p>
+      <w:pPr>
+        <w:pStyle w:val="Titre2"/>
+      </w:pPr>
+      <w:r>
+        <w:t>Analyse</w:t>
+      </w:r>
+    </w:p>
+    <w:p>
       <w:pPr>
         <w:pStyle w:val="Titre1"/>
       </w:pPr>
@@ -2118,25 +2137,7 @@
         <w:jc w:val="both"/>
       </w:pPr>
       <w:r>
-        <w:t xml:space="preserve">Intéressons-nous à présent aux différences de résultats obtenues lors de la modification du paramètre K+. Pour nos tests, nous avons choisi d’utiliser les valeurs K+ = 0.1, </w:t>
-      </w:r>
-      <w:r>
-        <w:t>K+ = 0.</w:t>
-      </w:r>
-      <w:r>
-        <w:t xml:space="preserve">3, </w:t>
-      </w:r>
-      <w:r>
-        <w:t>K+ = 0.</w:t>
-      </w:r>
-      <w:r>
-        <w:t xml:space="preserve">5 et </w:t>
-      </w:r>
-      <w:r>
-        <w:t>K+ = 0.</w:t>
-      </w:r>
-      <w:r>
-        <w:t>9.</w:t>
+        <w:t>Intéressons-nous à présent aux différences de résultats obtenues lors de la modification du paramètre K+. Pour nos tests, nous avons choisi d’utiliser les valeurs K+ = 0.1, K+ = 0.3, K+ = 0.5 et K+ = 0.9.</w:t>
       </w:r>
     </w:p>
     <w:p>
@@ -2147,6 +2148,7 @@
         <w:rPr>
           <w:noProof/>
         </w:rPr>
+        <w:lastRenderedPageBreak/>
         <w:drawing>
           <wp:anchor distT="0" distB="0" distL="114300" distR="114300" simplePos="0" relativeHeight="251673600" behindDoc="0" locked="0" layoutInCell="1" allowOverlap="1" wp14:anchorId="71D67EC9">
             <wp:simplePos x="0" y="0"/>
@@ -2219,8 +2221,6 @@
       <w:r>
         <w:t>Finalement, nous pouvons conclure que choisir une valeur de K+ proche de 0 est bénéfique dans notre système. En effet, cela permet de réduire les erreurs de voisinage sans impacter le nombre et la taille des colonies formées de manière significative.</w:t>
       </w:r>
-      <w:bookmarkStart w:id="0" w:name="_GoBack"/>
-      <w:bookmarkEnd w:id="0"/>
     </w:p>
     <w:p>
       <w:pPr>
@@ -2232,10 +2232,226 @@
     </w:p>
     <w:p>
       <w:pPr>
+        <w:pStyle w:val="Titre2"/>
+        <w:numPr>
+          <w:ilvl w:val="0"/>
+          <w:numId w:val="8"/>
+        </w:numPr>
+      </w:pPr>
+      <w:r>
+        <w:t>Observations</w:t>
+      </w:r>
+    </w:p>
+    <w:p>
+      <w:r>
+        <w:t>Nous allons dans cette partie nous intéresser aux valeurs possibles pour le paramètre K-. Nous avons pour cela relevé les résultats obtenus avec les valeurs K- = 0.1, K- = 0.3 et K- = 0.9.</w:t>
+      </w:r>
+      <w:bookmarkStart w:id="0" w:name="_GoBack"/>
+      <w:bookmarkEnd w:id="0"/>
+    </w:p>
+    <w:p>
+      <w:pPr>
+        <w:pStyle w:val="Titre2"/>
+      </w:pPr>
+      <w:r>
+        <w:t>Analyse</w:t>
+      </w:r>
+    </w:p>
+    <w:p>
+      <w:pPr>
         <w:pStyle w:val="Titre1"/>
       </w:pPr>
       <w:r>
         <w:t>Erreur</w:t>
+      </w:r>
+    </w:p>
+    <w:p>
+      <w:pPr>
+        <w:pStyle w:val="Titre2"/>
+        <w:numPr>
+          <w:ilvl w:val="0"/>
+          <w:numId w:val="7"/>
+        </w:numPr>
+      </w:pPr>
+      <w:r>
+        <w:t>Observations</w:t>
+      </w:r>
+    </w:p>
+    <w:p>
+      <w:pPr>
+        <w:jc w:val="both"/>
+      </w:pPr>
+      <w:r>
+        <w:t>Nous allons maintenant</w:t>
+      </w:r>
+      <w:r>
+        <w:t xml:space="preserve"> ajouter</w:t>
+      </w:r>
+      <w:r>
+        <w:t xml:space="preserve"> des erreurs dans la mémoire des agents. A chaque prise de bloc, l’agent aura alors une certaine probabilité de se tromper et d’ajouter le mauvais bloc à sa mémoire.</w:t>
+      </w:r>
+      <w:r>
+        <w:t xml:space="preserve"> Pour nos tests, nous considérerons des probabilités de 0, 0.1, 0.2, 0.3, 0.5, et 0.9.</w:t>
+      </w:r>
+    </w:p>
+    <w:p>
+      <w:pPr>
+        <w:jc w:val="both"/>
+      </w:pPr>
+      <w:r>
+        <w:rPr>
+          <w:noProof/>
+        </w:rPr>
+        <w:lastRenderedPageBreak/>
+        <w:drawing>
+          <wp:anchor distT="0" distB="0" distL="114300" distR="114300" simplePos="0" relativeHeight="251675648" behindDoc="0" locked="0" layoutInCell="1" allowOverlap="1" wp14:anchorId="6076B97C">
+            <wp:simplePos x="0" y="0"/>
+            <wp:positionH relativeFrom="column">
+              <wp:posOffset>-579755</wp:posOffset>
+            </wp:positionH>
+            <wp:positionV relativeFrom="paragraph">
+              <wp:posOffset>801370</wp:posOffset>
+            </wp:positionV>
+            <wp:extent cx="3375660" cy="1950720"/>
+            <wp:effectExtent l="0" t="0" r="15240" b="11430"/>
+            <wp:wrapTopAndBottom/>
+            <wp:docPr id="18" name="Graphique 18">
+              <a:extLst xmlns:a="http://schemas.openxmlformats.org/drawingml/2006/main">
+                <a:ext uri="{FF2B5EF4-FFF2-40B4-BE49-F238E27FC236}">
+                  <a16:creationId xmlns:a16="http://schemas.microsoft.com/office/drawing/2014/main" id="{126ECD0F-909A-479C-9B77-66F3AA0E44BA}"/>
+                </a:ext>
+              </a:extLst>
+            </wp:docPr>
+            <wp:cNvGraphicFramePr/>
+            <a:graphic xmlns:a="http://schemas.openxmlformats.org/drawingml/2006/main">
+              <a:graphicData uri="http://schemas.openxmlformats.org/drawingml/2006/chart">
+                <c:chart xmlns:c="http://schemas.openxmlformats.org/drawingml/2006/chart" xmlns:r="http://schemas.openxmlformats.org/officeDocument/2006/relationships" r:id="rId27"/>
+              </a:graphicData>
+            </a:graphic>
+            <wp14:sizeRelH relativeFrom="page">
+              <wp14:pctWidth>0</wp14:pctWidth>
+            </wp14:sizeRelH>
+            <wp14:sizeRelV relativeFrom="page">
+              <wp14:pctHeight>0</wp14:pctHeight>
+            </wp14:sizeRelV>
+          </wp:anchor>
+        </w:drawing>
+      </w:r>
+      <w:r>
+        <w:rPr>
+          <w:noProof/>
+        </w:rPr>
+        <w:drawing>
+          <wp:anchor distT="0" distB="0" distL="114300" distR="114300" simplePos="0" relativeHeight="251676672" behindDoc="0" locked="0" layoutInCell="1" allowOverlap="1" wp14:anchorId="319BB9BF">
+            <wp:simplePos x="0" y="0"/>
+            <wp:positionH relativeFrom="column">
+              <wp:posOffset>2917825</wp:posOffset>
+            </wp:positionH>
+            <wp:positionV relativeFrom="paragraph">
+              <wp:posOffset>808990</wp:posOffset>
+            </wp:positionV>
+            <wp:extent cx="3474720" cy="1958340"/>
+            <wp:effectExtent l="0" t="0" r="11430" b="3810"/>
+            <wp:wrapTopAndBottom/>
+            <wp:docPr id="19" name="Graphique 19">
+              <a:extLst xmlns:a="http://schemas.openxmlformats.org/drawingml/2006/main">
+                <a:ext uri="{FF2B5EF4-FFF2-40B4-BE49-F238E27FC236}">
+                  <a16:creationId xmlns:a16="http://schemas.microsoft.com/office/drawing/2014/main" id="{F6E48053-FD58-4853-8B89-F6E7B1BD897E}"/>
+                </a:ext>
+              </a:extLst>
+            </wp:docPr>
+            <wp:cNvGraphicFramePr/>
+            <a:graphic xmlns:a="http://schemas.openxmlformats.org/drawingml/2006/main">
+              <a:graphicData uri="http://schemas.openxmlformats.org/drawingml/2006/chart">
+                <c:chart xmlns:c="http://schemas.openxmlformats.org/drawingml/2006/chart" xmlns:r="http://schemas.openxmlformats.org/officeDocument/2006/relationships" r:id="rId28"/>
+              </a:graphicData>
+            </a:graphic>
+            <wp14:sizeRelH relativeFrom="page">
+              <wp14:pctWidth>0</wp14:pctWidth>
+            </wp14:sizeRelH>
+            <wp14:sizeRelV relativeFrom="page">
+              <wp14:pctHeight>0</wp14:pctHeight>
+            </wp14:sizeRelV>
+          </wp:anchor>
+        </w:drawing>
+      </w:r>
+      <w:r>
+        <w:t>Pour commencer, nous voyons avec les graphiques ci-dessous qu’augmenter l’erreur influence à la fois le nombre et la taille des colonies formées. En effet, plus l’erreur est importante, plus les colonies sont nombreuses et moins densément peuplées.</w:t>
+      </w:r>
+      <w:r>
+        <w:t xml:space="preserve"> Ainsi, nous passons de 28,7 colonies pour une erreur de 0 à 45,4 colonies en moyenne pour une erreur de 0,9.</w:t>
+      </w:r>
+    </w:p>
+    <w:p>
+      <w:pPr>
+        <w:jc w:val="both"/>
+      </w:pPr>
+    </w:p>
+    <w:p>
+      <w:pPr>
+        <w:jc w:val="both"/>
+      </w:pPr>
+      <w:r>
+        <w:rPr>
+          <w:noProof/>
+        </w:rPr>
+        <w:drawing>
+          <wp:anchor distT="0" distB="0" distL="114300" distR="114300" simplePos="0" relativeHeight="251674624" behindDoc="0" locked="0" layoutInCell="1" allowOverlap="1" wp14:anchorId="415B3A9D">
+            <wp:simplePos x="0" y="0"/>
+            <wp:positionH relativeFrom="margin">
+              <wp:align>center</wp:align>
+            </wp:positionH>
+            <wp:positionV relativeFrom="paragraph">
+              <wp:posOffset>609600</wp:posOffset>
+            </wp:positionV>
+            <wp:extent cx="3718560" cy="2148840"/>
+            <wp:effectExtent l="0" t="0" r="15240" b="3810"/>
+            <wp:wrapTopAndBottom/>
+            <wp:docPr id="17" name="Graphique 17">
+              <a:extLst xmlns:a="http://schemas.openxmlformats.org/drawingml/2006/main">
+                <a:ext uri="{FF2B5EF4-FFF2-40B4-BE49-F238E27FC236}">
+                  <a16:creationId xmlns:a16="http://schemas.microsoft.com/office/drawing/2014/main" id="{BCAEC394-06C3-475E-8A8B-D1E2D6B5C6E7}"/>
+                </a:ext>
+              </a:extLst>
+            </wp:docPr>
+            <wp:cNvGraphicFramePr/>
+            <a:graphic xmlns:a="http://schemas.openxmlformats.org/drawingml/2006/main">
+              <a:graphicData uri="http://schemas.openxmlformats.org/drawingml/2006/chart">
+                <c:chart xmlns:c="http://schemas.openxmlformats.org/drawingml/2006/chart" xmlns:r="http://schemas.openxmlformats.org/officeDocument/2006/relationships" r:id="rId29"/>
+              </a:graphicData>
+            </a:graphic>
+            <wp14:sizeRelH relativeFrom="page">
+              <wp14:pctWidth>0</wp14:pctWidth>
+            </wp14:sizeRelH>
+            <wp14:sizeRelV relativeFrom="page">
+              <wp14:pctHeight>0</wp14:pctHeight>
+            </wp14:sizeRelV>
+          </wp:anchor>
+        </w:drawing>
+      </w:r>
+      <w:r>
+        <w:t>D’autre part, nous avons observé que plus l’erreur était proche de 1, plus la proportion d’erreurs de voisinage augmentait. Alors que nous avons un pourcentage de A voisins de B de 0,14% pour e = 0, nous passons à 46,3% pour e = 0.9.</w:t>
+      </w:r>
+    </w:p>
+    <w:p>
+      <w:pPr>
+        <w:jc w:val="both"/>
+      </w:pPr>
+    </w:p>
+    <w:p>
+      <w:pPr>
+        <w:pStyle w:val="Titre2"/>
+      </w:pPr>
+      <w:r>
+        <w:t>Analyse</w:t>
+      </w:r>
+    </w:p>
+    <w:p>
+      <w:pPr>
+        <w:jc w:val="both"/>
+      </w:pPr>
+      <w:r>
+        <w:t>Ajouter la notion d’erreur ne s’est pas révélé bénéfique pour notre algorithme. En effet, nous avons considérablement augmenté le pourcentage d’erreurs de tri tout en créant plus de colonies. Il vaut donc mieux laisser l’erreur à 0 pour éviter une dégradation des résultats.</w:t>
       </w:r>
     </w:p>
     <w:sectPr>
@@ -2584,6 +2800,18 @@
     </w:lvlOverride>
   </w:num>
   <w:num w:numId="6">
+    <w:abstractNumId w:val="0"/>
+    <w:lvlOverride w:ilvl="0">
+      <w:startOverride w:val="1"/>
+    </w:lvlOverride>
+  </w:num>
+  <w:num w:numId="7">
+    <w:abstractNumId w:val="0"/>
+    <w:lvlOverride w:ilvl="0">
+      <w:startOverride w:val="1"/>
+    </w:lvlOverride>
+  </w:num>
+  <w:num w:numId="8">
     <w:abstractNumId w:val="0"/>
     <w:lvlOverride w:ilvl="0">
       <w:startOverride w:val="1"/>
@@ -5930,6 +6158,1015 @@
 </c:chartSpace>
 </file>
 
+<file path=word/charts/chart17.xml><?xml version="1.0" encoding="utf-8"?>
+<c:chartSpace xmlns:c="http://schemas.openxmlformats.org/drawingml/2006/chart" xmlns:a="http://schemas.openxmlformats.org/drawingml/2006/main" xmlns:r="http://schemas.openxmlformats.org/officeDocument/2006/relationships" xmlns:c16r2="http://schemas.microsoft.com/office/drawing/2015/06/chart">
+  <c:date1904 val="0"/>
+  <c:lang val="fr-FR"/>
+  <c:roundedCorners val="0"/>
+  <mc:AlternateContent xmlns:mc="http://schemas.openxmlformats.org/markup-compatibility/2006">
+    <mc:Choice xmlns:c14="http://schemas.microsoft.com/office/drawing/2007/8/2/chart" Requires="c14">
+      <c14:style val="102"/>
+    </mc:Choice>
+    <mc:Fallback>
+      <c:style val="2"/>
+    </mc:Fallback>
+  </mc:AlternateContent>
+  <c:chart>
+    <c:title>
+      <c:tx>
+        <c:rich>
+          <a:bodyPr rot="0" spcFirstLastPara="1" vertOverflow="ellipsis" vert="horz" wrap="square" anchor="ctr" anchorCtr="1"/>
+          <a:lstStyle/>
+          <a:p>
+            <a:pPr>
+              <a:defRPr sz="1200" b="0" i="0" u="none" strike="noStrike" kern="1200" spc="0" baseline="0">
+                <a:solidFill>
+                  <a:schemeClr val="tx1">
+                    <a:lumMod val="65000"/>
+                    <a:lumOff val="35000"/>
+                  </a:schemeClr>
+                </a:solidFill>
+                <a:latin typeface="+mn-lt"/>
+                <a:ea typeface="+mn-ea"/>
+                <a:cs typeface="+mn-cs"/>
+              </a:defRPr>
+            </a:pPr>
+            <a:r>
+              <a:rPr lang="fr-FR" sz="1200"/>
+              <a:t>Nombre </a:t>
+            </a:r>
+            <a:r>
+              <a:rPr lang="fr-FR" sz="1200" baseline="0"/>
+              <a:t>de colonies en fonction de l'erreur</a:t>
+            </a:r>
+            <a:endParaRPr lang="fr-FR" sz="1200"/>
+          </a:p>
+        </c:rich>
+      </c:tx>
+      <c:overlay val="0"/>
+      <c:spPr>
+        <a:noFill/>
+        <a:ln>
+          <a:noFill/>
+        </a:ln>
+        <a:effectLst/>
+      </c:spPr>
+      <c:txPr>
+        <a:bodyPr rot="0" spcFirstLastPara="1" vertOverflow="ellipsis" vert="horz" wrap="square" anchor="ctr" anchorCtr="1"/>
+        <a:lstStyle/>
+        <a:p>
+          <a:pPr>
+            <a:defRPr sz="1200" b="0" i="0" u="none" strike="noStrike" kern="1200" spc="0" baseline="0">
+              <a:solidFill>
+                <a:schemeClr val="tx1">
+                  <a:lumMod val="65000"/>
+                  <a:lumOff val="35000"/>
+                </a:schemeClr>
+              </a:solidFill>
+              <a:latin typeface="+mn-lt"/>
+              <a:ea typeface="+mn-ea"/>
+              <a:cs typeface="+mn-cs"/>
+            </a:defRPr>
+          </a:pPr>
+          <a:endParaRPr lang="fr-FR"/>
+        </a:p>
+      </c:txPr>
+    </c:title>
+    <c:autoTitleDeleted val="0"/>
+    <c:plotArea>
+      <c:layout/>
+      <c:scatterChart>
+        <c:scatterStyle val="lineMarker"/>
+        <c:varyColors val="0"/>
+        <c:ser>
+          <c:idx val="0"/>
+          <c:order val="0"/>
+          <c:spPr>
+            <a:ln w="19050" cap="rnd">
+              <a:solidFill>
+                <a:srgbClr val="7030A0"/>
+              </a:solidFill>
+              <a:round/>
+            </a:ln>
+            <a:effectLst/>
+          </c:spPr>
+          <c:marker>
+            <c:symbol val="circle"/>
+            <c:size val="5"/>
+            <c:spPr>
+              <a:solidFill>
+                <a:srgbClr val="7030A0"/>
+              </a:solidFill>
+              <a:ln w="9525">
+                <a:solidFill>
+                  <a:srgbClr val="7030A0"/>
+                </a:solidFill>
+              </a:ln>
+              <a:effectLst/>
+            </c:spPr>
+          </c:marker>
+          <c:xVal>
+            <c:numRef>
+              <c:f>('Error (e)'!$J$2,'Error (e)'!$J$19,'Error (e)'!$J$36,'Error (e)'!$J$53,'Error (e)'!$J$70,'Error (e)'!$J$87)</c:f>
+              <c:numCache>
+                <c:formatCode>General</c:formatCode>
+                <c:ptCount val="6"/>
+                <c:pt idx="0">
+                  <c:v>0</c:v>
+                </c:pt>
+                <c:pt idx="1">
+                  <c:v>0.1</c:v>
+                </c:pt>
+                <c:pt idx="2">
+                  <c:v>0.2</c:v>
+                </c:pt>
+                <c:pt idx="3">
+                  <c:v>0.3</c:v>
+                </c:pt>
+                <c:pt idx="4">
+                  <c:v>0.5</c:v>
+                </c:pt>
+                <c:pt idx="5">
+                  <c:v>0.9</c:v>
+                </c:pt>
+              </c:numCache>
+            </c:numRef>
+          </c:xVal>
+          <c:yVal>
+            <c:numRef>
+              <c:f>('Error (e)'!$G$14,'Error (e)'!$G$31,'Error (e)'!$G$48,'Error (e)'!$G$65,'Error (e)'!$G$82,'Error (e)'!$G$99)</c:f>
+              <c:numCache>
+                <c:formatCode>General</c:formatCode>
+                <c:ptCount val="6"/>
+                <c:pt idx="0">
+                  <c:v>28.7</c:v>
+                </c:pt>
+                <c:pt idx="1">
+                  <c:v>35.5</c:v>
+                </c:pt>
+                <c:pt idx="2">
+                  <c:v>35.4</c:v>
+                </c:pt>
+                <c:pt idx="3">
+                  <c:v>36.799999999999997</c:v>
+                </c:pt>
+                <c:pt idx="4">
+                  <c:v>36.799999999999997</c:v>
+                </c:pt>
+                <c:pt idx="5">
+                  <c:v>45.4</c:v>
+                </c:pt>
+              </c:numCache>
+            </c:numRef>
+          </c:yVal>
+          <c:smooth val="0"/>
+          <c:extLst>
+            <c:ext xmlns:c16="http://schemas.microsoft.com/office/drawing/2014/chart" uri="{C3380CC4-5D6E-409C-BE32-E72D297353CC}">
+              <c16:uniqueId val="{00000000-8017-4371-9B08-73D363B7FD60}"/>
+            </c:ext>
+          </c:extLst>
+        </c:ser>
+        <c:dLbls>
+          <c:showLegendKey val="0"/>
+          <c:showVal val="0"/>
+          <c:showCatName val="0"/>
+          <c:showSerName val="0"/>
+          <c:showPercent val="0"/>
+          <c:showBubbleSize val="0"/>
+        </c:dLbls>
+        <c:axId val="898640320"/>
+        <c:axId val="703477744"/>
+      </c:scatterChart>
+      <c:valAx>
+        <c:axId val="898640320"/>
+        <c:scaling>
+          <c:orientation val="minMax"/>
+        </c:scaling>
+        <c:delete val="0"/>
+        <c:axPos val="b"/>
+        <c:majorGridlines>
+          <c:spPr>
+            <a:ln w="9525" cap="flat" cmpd="sng" algn="ctr">
+              <a:solidFill>
+                <a:schemeClr val="tx1">
+                  <a:lumMod val="15000"/>
+                  <a:lumOff val="85000"/>
+                </a:schemeClr>
+              </a:solidFill>
+              <a:round/>
+            </a:ln>
+            <a:effectLst/>
+          </c:spPr>
+        </c:majorGridlines>
+        <c:numFmt formatCode="General" sourceLinked="1"/>
+        <c:majorTickMark val="none"/>
+        <c:minorTickMark val="none"/>
+        <c:tickLblPos val="nextTo"/>
+        <c:spPr>
+          <a:noFill/>
+          <a:ln w="9525" cap="flat" cmpd="sng" algn="ctr">
+            <a:solidFill>
+              <a:schemeClr val="tx1">
+                <a:lumMod val="25000"/>
+                <a:lumOff val="75000"/>
+              </a:schemeClr>
+            </a:solidFill>
+            <a:round/>
+          </a:ln>
+          <a:effectLst/>
+        </c:spPr>
+        <c:txPr>
+          <a:bodyPr rot="-60000000" spcFirstLastPara="1" vertOverflow="ellipsis" vert="horz" wrap="square" anchor="ctr" anchorCtr="1"/>
+          <a:lstStyle/>
+          <a:p>
+            <a:pPr>
+              <a:defRPr sz="900" b="0" i="0" u="none" strike="noStrike" kern="1200" baseline="0">
+                <a:solidFill>
+                  <a:schemeClr val="tx1">
+                    <a:lumMod val="65000"/>
+                    <a:lumOff val="35000"/>
+                  </a:schemeClr>
+                </a:solidFill>
+                <a:latin typeface="+mn-lt"/>
+                <a:ea typeface="+mn-ea"/>
+                <a:cs typeface="+mn-cs"/>
+              </a:defRPr>
+            </a:pPr>
+            <a:endParaRPr lang="fr-FR"/>
+          </a:p>
+        </c:txPr>
+        <c:crossAx val="703477744"/>
+        <c:crosses val="autoZero"/>
+        <c:crossBetween val="midCat"/>
+      </c:valAx>
+      <c:valAx>
+        <c:axId val="703477744"/>
+        <c:scaling>
+          <c:orientation val="minMax"/>
+        </c:scaling>
+        <c:delete val="0"/>
+        <c:axPos val="l"/>
+        <c:majorGridlines>
+          <c:spPr>
+            <a:ln w="9525" cap="flat" cmpd="sng" algn="ctr">
+              <a:solidFill>
+                <a:schemeClr val="tx1">
+                  <a:lumMod val="15000"/>
+                  <a:lumOff val="85000"/>
+                </a:schemeClr>
+              </a:solidFill>
+              <a:round/>
+            </a:ln>
+            <a:effectLst/>
+          </c:spPr>
+        </c:majorGridlines>
+        <c:numFmt formatCode="General" sourceLinked="1"/>
+        <c:majorTickMark val="none"/>
+        <c:minorTickMark val="none"/>
+        <c:tickLblPos val="nextTo"/>
+        <c:spPr>
+          <a:noFill/>
+          <a:ln w="9525" cap="flat" cmpd="sng" algn="ctr">
+            <a:solidFill>
+              <a:schemeClr val="tx1">
+                <a:lumMod val="25000"/>
+                <a:lumOff val="75000"/>
+              </a:schemeClr>
+            </a:solidFill>
+            <a:round/>
+          </a:ln>
+          <a:effectLst/>
+        </c:spPr>
+        <c:txPr>
+          <a:bodyPr rot="-60000000" spcFirstLastPara="1" vertOverflow="ellipsis" vert="horz" wrap="square" anchor="ctr" anchorCtr="1"/>
+          <a:lstStyle/>
+          <a:p>
+            <a:pPr>
+              <a:defRPr sz="900" b="0" i="0" u="none" strike="noStrike" kern="1200" baseline="0">
+                <a:solidFill>
+                  <a:schemeClr val="tx1">
+                    <a:lumMod val="65000"/>
+                    <a:lumOff val="35000"/>
+                  </a:schemeClr>
+                </a:solidFill>
+                <a:latin typeface="+mn-lt"/>
+                <a:ea typeface="+mn-ea"/>
+                <a:cs typeface="+mn-cs"/>
+              </a:defRPr>
+            </a:pPr>
+            <a:endParaRPr lang="fr-FR"/>
+          </a:p>
+        </c:txPr>
+        <c:crossAx val="898640320"/>
+        <c:crosses val="autoZero"/>
+        <c:crossBetween val="midCat"/>
+      </c:valAx>
+      <c:spPr>
+        <a:noFill/>
+        <a:ln>
+          <a:noFill/>
+        </a:ln>
+        <a:effectLst/>
+      </c:spPr>
+    </c:plotArea>
+    <c:plotVisOnly val="1"/>
+    <c:dispBlanksAs val="gap"/>
+    <c:extLst>
+      <c:ext xmlns:c16r3="http://schemas.microsoft.com/office/drawing/2017/03/chart" uri="{56B9EC1D-385E-4148-901F-78D8002777C0}">
+        <c16r3:dataDisplayOptions16>
+          <c16r3:dispNaAsBlank val="1"/>
+        </c16r3:dataDisplayOptions16>
+      </c:ext>
+    </c:extLst>
+    <c:showDLblsOverMax val="0"/>
+  </c:chart>
+  <c:spPr>
+    <a:solidFill>
+      <a:schemeClr val="bg1"/>
+    </a:solidFill>
+    <a:ln w="9525" cap="flat" cmpd="sng" algn="ctr">
+      <a:solidFill>
+        <a:schemeClr val="tx1">
+          <a:lumMod val="15000"/>
+          <a:lumOff val="85000"/>
+        </a:schemeClr>
+      </a:solidFill>
+      <a:round/>
+    </a:ln>
+    <a:effectLst/>
+  </c:spPr>
+  <c:txPr>
+    <a:bodyPr/>
+    <a:lstStyle/>
+    <a:p>
+      <a:pPr>
+        <a:defRPr/>
+      </a:pPr>
+      <a:endParaRPr lang="fr-FR"/>
+    </a:p>
+  </c:txPr>
+  <c:externalData r:id="rId3">
+    <c:autoUpdate val="0"/>
+  </c:externalData>
+</c:chartSpace>
+</file>
+
+<file path=word/charts/chart18.xml><?xml version="1.0" encoding="utf-8"?>
+<c:chartSpace xmlns:c="http://schemas.openxmlformats.org/drawingml/2006/chart" xmlns:a="http://schemas.openxmlformats.org/drawingml/2006/main" xmlns:r="http://schemas.openxmlformats.org/officeDocument/2006/relationships" xmlns:c16r2="http://schemas.microsoft.com/office/drawing/2015/06/chart">
+  <c:date1904 val="0"/>
+  <c:lang val="fr-FR"/>
+  <c:roundedCorners val="0"/>
+  <mc:AlternateContent xmlns:mc="http://schemas.openxmlformats.org/markup-compatibility/2006">
+    <mc:Choice xmlns:c14="http://schemas.microsoft.com/office/drawing/2007/8/2/chart" Requires="c14">
+      <c14:style val="102"/>
+    </mc:Choice>
+    <mc:Fallback>
+      <c:style val="2"/>
+    </mc:Fallback>
+  </mc:AlternateContent>
+  <c:chart>
+    <c:title>
+      <c:tx>
+        <c:rich>
+          <a:bodyPr rot="0" spcFirstLastPara="1" vertOverflow="ellipsis" vert="horz" wrap="square" anchor="ctr" anchorCtr="1"/>
+          <a:lstStyle/>
+          <a:p>
+            <a:pPr>
+              <a:defRPr sz="1200" b="0" i="0" u="none" strike="noStrike" kern="1200" spc="0" baseline="0">
+                <a:solidFill>
+                  <a:schemeClr val="tx1">
+                    <a:lumMod val="65000"/>
+                    <a:lumOff val="35000"/>
+                  </a:schemeClr>
+                </a:solidFill>
+                <a:latin typeface="+mn-lt"/>
+                <a:ea typeface="+mn-ea"/>
+                <a:cs typeface="+mn-cs"/>
+              </a:defRPr>
+            </a:pPr>
+            <a:r>
+              <a:rPr lang="en-US" sz="1200"/>
+              <a:t>Taille moyenne d'une colonie en fonction de l'erreur</a:t>
+            </a:r>
+          </a:p>
+        </c:rich>
+      </c:tx>
+      <c:overlay val="0"/>
+      <c:spPr>
+        <a:noFill/>
+        <a:ln>
+          <a:noFill/>
+        </a:ln>
+        <a:effectLst/>
+      </c:spPr>
+      <c:txPr>
+        <a:bodyPr rot="0" spcFirstLastPara="1" vertOverflow="ellipsis" vert="horz" wrap="square" anchor="ctr" anchorCtr="1"/>
+        <a:lstStyle/>
+        <a:p>
+          <a:pPr>
+            <a:defRPr sz="1200" b="0" i="0" u="none" strike="noStrike" kern="1200" spc="0" baseline="0">
+              <a:solidFill>
+                <a:schemeClr val="tx1">
+                  <a:lumMod val="65000"/>
+                  <a:lumOff val="35000"/>
+                </a:schemeClr>
+              </a:solidFill>
+              <a:latin typeface="+mn-lt"/>
+              <a:ea typeface="+mn-ea"/>
+              <a:cs typeface="+mn-cs"/>
+            </a:defRPr>
+          </a:pPr>
+          <a:endParaRPr lang="fr-FR"/>
+        </a:p>
+      </c:txPr>
+    </c:title>
+    <c:autoTitleDeleted val="0"/>
+    <c:plotArea>
+      <c:layout/>
+      <c:scatterChart>
+        <c:scatterStyle val="lineMarker"/>
+        <c:varyColors val="0"/>
+        <c:ser>
+          <c:idx val="0"/>
+          <c:order val="0"/>
+          <c:spPr>
+            <a:ln w="28575" cap="rnd">
+              <a:solidFill>
+                <a:srgbClr val="7030A0"/>
+              </a:solidFill>
+              <a:round/>
+            </a:ln>
+            <a:effectLst/>
+          </c:spPr>
+          <c:marker>
+            <c:symbol val="circle"/>
+            <c:size val="5"/>
+            <c:spPr>
+              <a:solidFill>
+                <a:srgbClr val="7030A0"/>
+              </a:solidFill>
+              <a:ln w="9525">
+                <a:solidFill>
+                  <a:srgbClr val="7030A0"/>
+                </a:solidFill>
+              </a:ln>
+              <a:effectLst/>
+            </c:spPr>
+          </c:marker>
+          <c:xVal>
+            <c:numRef>
+              <c:f>('Error (e)'!$J$2,'Error (e)'!$J$19,'Error (e)'!$J$36,'Error (e)'!$J$53,'Error (e)'!$J$70,'Error (e)'!$J$87)</c:f>
+              <c:numCache>
+                <c:formatCode>General</c:formatCode>
+                <c:ptCount val="6"/>
+                <c:pt idx="0">
+                  <c:v>0</c:v>
+                </c:pt>
+                <c:pt idx="1">
+                  <c:v>0.1</c:v>
+                </c:pt>
+                <c:pt idx="2">
+                  <c:v>0.2</c:v>
+                </c:pt>
+                <c:pt idx="3">
+                  <c:v>0.3</c:v>
+                </c:pt>
+                <c:pt idx="4">
+                  <c:v>0.5</c:v>
+                </c:pt>
+                <c:pt idx="5">
+                  <c:v>0.9</c:v>
+                </c:pt>
+              </c:numCache>
+            </c:numRef>
+          </c:xVal>
+          <c:yVal>
+            <c:numRef>
+              <c:f>('Error (e)'!$H$14,'Error (e)'!$H$31,'Error (e)'!$H$48,'Error (e)'!$H$65,'Error (e)'!$H$82,'Error (e)'!$H$99)</c:f>
+              <c:numCache>
+                <c:formatCode>General</c:formatCode>
+                <c:ptCount val="6"/>
+                <c:pt idx="0">
+                  <c:v>7.0874840732126616</c:v>
+                </c:pt>
+                <c:pt idx="1">
+                  <c:v>5.6500997294612789</c:v>
+                </c:pt>
+                <c:pt idx="2">
+                  <c:v>5.6616164770979456</c:v>
+                </c:pt>
+                <c:pt idx="3">
+                  <c:v>5.4274118516209624</c:v>
+                </c:pt>
+                <c:pt idx="4">
+                  <c:v>5.4815343774913519</c:v>
+                </c:pt>
+                <c:pt idx="5">
+                  <c:v>4.4317876564631717</c:v>
+                </c:pt>
+              </c:numCache>
+            </c:numRef>
+          </c:yVal>
+          <c:smooth val="0"/>
+          <c:extLst>
+            <c:ext xmlns:c16="http://schemas.microsoft.com/office/drawing/2014/chart" uri="{C3380CC4-5D6E-409C-BE32-E72D297353CC}">
+              <c16:uniqueId val="{00000000-65DC-4A08-A8ED-CD05FB45FFD4}"/>
+            </c:ext>
+          </c:extLst>
+        </c:ser>
+        <c:dLbls>
+          <c:showLegendKey val="0"/>
+          <c:showVal val="0"/>
+          <c:showCatName val="0"/>
+          <c:showSerName val="0"/>
+          <c:showPercent val="0"/>
+          <c:showBubbleSize val="0"/>
+        </c:dLbls>
+        <c:axId val="1268722431"/>
+        <c:axId val="1341295743"/>
+      </c:scatterChart>
+      <c:valAx>
+        <c:axId val="1268722431"/>
+        <c:scaling>
+          <c:orientation val="minMax"/>
+        </c:scaling>
+        <c:delete val="0"/>
+        <c:axPos val="b"/>
+        <c:numFmt formatCode="General" sourceLinked="1"/>
+        <c:majorTickMark val="none"/>
+        <c:minorTickMark val="none"/>
+        <c:tickLblPos val="nextTo"/>
+        <c:spPr>
+          <a:noFill/>
+          <a:ln w="9525" cap="flat" cmpd="sng" algn="ctr">
+            <a:solidFill>
+              <a:schemeClr val="tx1">
+                <a:lumMod val="15000"/>
+                <a:lumOff val="85000"/>
+              </a:schemeClr>
+            </a:solidFill>
+            <a:round/>
+          </a:ln>
+          <a:effectLst/>
+        </c:spPr>
+        <c:txPr>
+          <a:bodyPr rot="-60000000" spcFirstLastPara="1" vertOverflow="ellipsis" vert="horz" wrap="square" anchor="ctr" anchorCtr="1"/>
+          <a:lstStyle/>
+          <a:p>
+            <a:pPr>
+              <a:defRPr sz="900" b="0" i="0" u="none" strike="noStrike" kern="1200" baseline="0">
+                <a:solidFill>
+                  <a:schemeClr val="tx1">
+                    <a:lumMod val="65000"/>
+                    <a:lumOff val="35000"/>
+                  </a:schemeClr>
+                </a:solidFill>
+                <a:latin typeface="+mn-lt"/>
+                <a:ea typeface="+mn-ea"/>
+                <a:cs typeface="+mn-cs"/>
+              </a:defRPr>
+            </a:pPr>
+            <a:endParaRPr lang="fr-FR"/>
+          </a:p>
+        </c:txPr>
+        <c:crossAx val="1341295743"/>
+        <c:crosses val="autoZero"/>
+        <c:crossBetween val="midCat"/>
+      </c:valAx>
+      <c:valAx>
+        <c:axId val="1341295743"/>
+        <c:scaling>
+          <c:orientation val="minMax"/>
+        </c:scaling>
+        <c:delete val="0"/>
+        <c:axPos val="l"/>
+        <c:majorGridlines>
+          <c:spPr>
+            <a:ln w="9525" cap="flat" cmpd="sng" algn="ctr">
+              <a:solidFill>
+                <a:schemeClr val="tx1">
+                  <a:lumMod val="15000"/>
+                  <a:lumOff val="85000"/>
+                </a:schemeClr>
+              </a:solidFill>
+              <a:round/>
+            </a:ln>
+            <a:effectLst/>
+          </c:spPr>
+        </c:majorGridlines>
+        <c:numFmt formatCode="General" sourceLinked="1"/>
+        <c:majorTickMark val="none"/>
+        <c:minorTickMark val="none"/>
+        <c:tickLblPos val="nextTo"/>
+        <c:spPr>
+          <a:noFill/>
+          <a:ln>
+            <a:noFill/>
+          </a:ln>
+          <a:effectLst/>
+        </c:spPr>
+        <c:txPr>
+          <a:bodyPr rot="-60000000" spcFirstLastPara="1" vertOverflow="ellipsis" vert="horz" wrap="square" anchor="ctr" anchorCtr="1"/>
+          <a:lstStyle/>
+          <a:p>
+            <a:pPr>
+              <a:defRPr sz="900" b="0" i="0" u="none" strike="noStrike" kern="1200" baseline="0">
+                <a:solidFill>
+                  <a:schemeClr val="tx1">
+                    <a:lumMod val="65000"/>
+                    <a:lumOff val="35000"/>
+                  </a:schemeClr>
+                </a:solidFill>
+                <a:latin typeface="+mn-lt"/>
+                <a:ea typeface="+mn-ea"/>
+                <a:cs typeface="+mn-cs"/>
+              </a:defRPr>
+            </a:pPr>
+            <a:endParaRPr lang="fr-FR"/>
+          </a:p>
+        </c:txPr>
+        <c:crossAx val="1268722431"/>
+        <c:crosses val="autoZero"/>
+        <c:crossBetween val="midCat"/>
+      </c:valAx>
+      <c:spPr>
+        <a:noFill/>
+        <a:ln>
+          <a:noFill/>
+        </a:ln>
+        <a:effectLst/>
+      </c:spPr>
+    </c:plotArea>
+    <c:plotVisOnly val="1"/>
+    <c:dispBlanksAs val="gap"/>
+    <c:extLst>
+      <c:ext xmlns:c16r3="http://schemas.microsoft.com/office/drawing/2017/03/chart" uri="{56B9EC1D-385E-4148-901F-78D8002777C0}">
+        <c16r3:dataDisplayOptions16>
+          <c16r3:dispNaAsBlank val="1"/>
+        </c16r3:dataDisplayOptions16>
+      </c:ext>
+    </c:extLst>
+    <c:showDLblsOverMax val="0"/>
+  </c:chart>
+  <c:spPr>
+    <a:solidFill>
+      <a:schemeClr val="bg1"/>
+    </a:solidFill>
+    <a:ln w="9525" cap="flat" cmpd="sng" algn="ctr">
+      <a:solidFill>
+        <a:schemeClr val="tx1">
+          <a:lumMod val="15000"/>
+          <a:lumOff val="85000"/>
+        </a:schemeClr>
+      </a:solidFill>
+      <a:round/>
+    </a:ln>
+    <a:effectLst/>
+  </c:spPr>
+  <c:txPr>
+    <a:bodyPr/>
+    <a:lstStyle/>
+    <a:p>
+      <a:pPr>
+        <a:defRPr/>
+      </a:pPr>
+      <a:endParaRPr lang="fr-FR"/>
+    </a:p>
+  </c:txPr>
+  <c:externalData r:id="rId3">
+    <c:autoUpdate val="0"/>
+  </c:externalData>
+</c:chartSpace>
+</file>
+
+<file path=word/charts/chart19.xml><?xml version="1.0" encoding="utf-8"?>
+<c:chartSpace xmlns:c="http://schemas.openxmlformats.org/drawingml/2006/chart" xmlns:a="http://schemas.openxmlformats.org/drawingml/2006/main" xmlns:r="http://schemas.openxmlformats.org/officeDocument/2006/relationships" xmlns:c16r2="http://schemas.microsoft.com/office/drawing/2015/06/chart">
+  <c:date1904 val="0"/>
+  <c:lang val="fr-FR"/>
+  <c:roundedCorners val="0"/>
+  <mc:AlternateContent xmlns:mc="http://schemas.openxmlformats.org/markup-compatibility/2006">
+    <mc:Choice xmlns:c14="http://schemas.microsoft.com/office/drawing/2007/8/2/chart" Requires="c14">
+      <c14:style val="102"/>
+    </mc:Choice>
+    <mc:Fallback>
+      <c:style val="2"/>
+    </mc:Fallback>
+  </mc:AlternateContent>
+  <c:chart>
+    <c:title>
+      <c:tx>
+        <c:rich>
+          <a:bodyPr rot="0" spcFirstLastPara="1" vertOverflow="ellipsis" vert="horz" wrap="square" anchor="ctr" anchorCtr="1"/>
+          <a:lstStyle/>
+          <a:p>
+            <a:pPr>
+              <a:defRPr sz="1200" b="0" i="0" u="none" strike="noStrike" kern="1200" spc="0" baseline="0">
+                <a:solidFill>
+                  <a:schemeClr val="tx1">
+                    <a:lumMod val="65000"/>
+                    <a:lumOff val="35000"/>
+                  </a:schemeClr>
+                </a:solidFill>
+                <a:latin typeface="+mn-lt"/>
+                <a:ea typeface="+mn-ea"/>
+                <a:cs typeface="+mn-cs"/>
+              </a:defRPr>
+            </a:pPr>
+            <a:r>
+              <a:rPr lang="fr-FR" sz="1200"/>
+              <a:t>Proportion de blocs A voisins de blocs B en fonction de l'erreur</a:t>
+            </a:r>
+          </a:p>
+        </c:rich>
+      </c:tx>
+      <c:overlay val="0"/>
+      <c:spPr>
+        <a:noFill/>
+        <a:ln>
+          <a:noFill/>
+        </a:ln>
+        <a:effectLst/>
+      </c:spPr>
+      <c:txPr>
+        <a:bodyPr rot="0" spcFirstLastPara="1" vertOverflow="ellipsis" vert="horz" wrap="square" anchor="ctr" anchorCtr="1"/>
+        <a:lstStyle/>
+        <a:p>
+          <a:pPr>
+            <a:defRPr sz="1200" b="0" i="0" u="none" strike="noStrike" kern="1200" spc="0" baseline="0">
+              <a:solidFill>
+                <a:schemeClr val="tx1">
+                  <a:lumMod val="65000"/>
+                  <a:lumOff val="35000"/>
+                </a:schemeClr>
+              </a:solidFill>
+              <a:latin typeface="+mn-lt"/>
+              <a:ea typeface="+mn-ea"/>
+              <a:cs typeface="+mn-cs"/>
+            </a:defRPr>
+          </a:pPr>
+          <a:endParaRPr lang="fr-FR"/>
+        </a:p>
+      </c:txPr>
+    </c:title>
+    <c:autoTitleDeleted val="0"/>
+    <c:plotArea>
+      <c:layout/>
+      <c:scatterChart>
+        <c:scatterStyle val="lineMarker"/>
+        <c:varyColors val="0"/>
+        <c:ser>
+          <c:idx val="0"/>
+          <c:order val="0"/>
+          <c:spPr>
+            <a:ln w="28575" cap="rnd">
+              <a:solidFill>
+                <a:srgbClr val="7030A0"/>
+              </a:solidFill>
+              <a:round/>
+            </a:ln>
+            <a:effectLst/>
+          </c:spPr>
+          <c:marker>
+            <c:symbol val="circle"/>
+            <c:size val="5"/>
+            <c:spPr>
+              <a:solidFill>
+                <a:srgbClr val="7030A0"/>
+              </a:solidFill>
+              <a:ln w="9525">
+                <a:solidFill>
+                  <a:srgbClr val="7030A0"/>
+                </a:solidFill>
+              </a:ln>
+              <a:effectLst/>
+            </c:spPr>
+          </c:marker>
+          <c:xVal>
+            <c:numRef>
+              <c:f>('Error (e)'!$J$2,'Error (e)'!$J$19,'Error (e)'!$J$36,'Error (e)'!$J$53,'Error (e)'!$J$70,'Error (e)'!$J$87)</c:f>
+              <c:numCache>
+                <c:formatCode>General</c:formatCode>
+                <c:ptCount val="6"/>
+                <c:pt idx="0">
+                  <c:v>0</c:v>
+                </c:pt>
+                <c:pt idx="1">
+                  <c:v>0.1</c:v>
+                </c:pt>
+                <c:pt idx="2">
+                  <c:v>0.2</c:v>
+                </c:pt>
+                <c:pt idx="3">
+                  <c:v>0.3</c:v>
+                </c:pt>
+                <c:pt idx="4">
+                  <c:v>0.5</c:v>
+                </c:pt>
+                <c:pt idx="5">
+                  <c:v>0.9</c:v>
+                </c:pt>
+              </c:numCache>
+            </c:numRef>
+          </c:xVal>
+          <c:yVal>
+            <c:numRef>
+              <c:f>('Error (e)'!$E$14,'Error (e)'!$E$31,'Error (e)'!$E$48,'Error (e)'!$E$65,'Error (e)'!$E$82,'Error (e)'!$E$99)</c:f>
+              <c:numCache>
+                <c:formatCode>General</c:formatCode>
+                <c:ptCount val="6"/>
+                <c:pt idx="0">
+                  <c:v>1.3980349508737719E-3</c:v>
+                </c:pt>
+                <c:pt idx="1">
+                  <c:v>3.3881070079199813E-2</c:v>
+                </c:pt>
+                <c:pt idx="2">
+                  <c:v>0.14125553944947081</c:v>
+                </c:pt>
+                <c:pt idx="3">
+                  <c:v>0.28764140654082598</c:v>
+                </c:pt>
+                <c:pt idx="4">
+                  <c:v>0.36746251929099494</c:v>
+                </c:pt>
+                <c:pt idx="5">
+                  <c:v>0.4631895249124498</c:v>
+                </c:pt>
+              </c:numCache>
+            </c:numRef>
+          </c:yVal>
+          <c:smooth val="0"/>
+          <c:extLst>
+            <c:ext xmlns:c16="http://schemas.microsoft.com/office/drawing/2014/chart" uri="{C3380CC4-5D6E-409C-BE32-E72D297353CC}">
+              <c16:uniqueId val="{00000000-6E91-4706-881A-DCCCA679C57E}"/>
+            </c:ext>
+          </c:extLst>
+        </c:ser>
+        <c:dLbls>
+          <c:showLegendKey val="0"/>
+          <c:showVal val="0"/>
+          <c:showCatName val="0"/>
+          <c:showSerName val="0"/>
+          <c:showPercent val="0"/>
+          <c:showBubbleSize val="0"/>
+        </c:dLbls>
+        <c:axId val="632873440"/>
+        <c:axId val="633766208"/>
+      </c:scatterChart>
+      <c:valAx>
+        <c:axId val="632873440"/>
+        <c:scaling>
+          <c:orientation val="minMax"/>
+        </c:scaling>
+        <c:delete val="0"/>
+        <c:axPos val="b"/>
+        <c:numFmt formatCode="General" sourceLinked="1"/>
+        <c:majorTickMark val="none"/>
+        <c:minorTickMark val="none"/>
+        <c:tickLblPos val="nextTo"/>
+        <c:spPr>
+          <a:noFill/>
+          <a:ln w="9525" cap="flat" cmpd="sng" algn="ctr">
+            <a:solidFill>
+              <a:schemeClr val="tx1">
+                <a:lumMod val="15000"/>
+                <a:lumOff val="85000"/>
+              </a:schemeClr>
+            </a:solidFill>
+            <a:round/>
+          </a:ln>
+          <a:effectLst/>
+        </c:spPr>
+        <c:txPr>
+          <a:bodyPr rot="-60000000" spcFirstLastPara="1" vertOverflow="ellipsis" vert="horz" wrap="square" anchor="ctr" anchorCtr="1"/>
+          <a:lstStyle/>
+          <a:p>
+            <a:pPr>
+              <a:defRPr sz="900" b="0" i="0" u="none" strike="noStrike" kern="1200" baseline="0">
+                <a:solidFill>
+                  <a:schemeClr val="tx1">
+                    <a:lumMod val="65000"/>
+                    <a:lumOff val="35000"/>
+                  </a:schemeClr>
+                </a:solidFill>
+                <a:latin typeface="+mn-lt"/>
+                <a:ea typeface="+mn-ea"/>
+                <a:cs typeface="+mn-cs"/>
+              </a:defRPr>
+            </a:pPr>
+            <a:endParaRPr lang="fr-FR"/>
+          </a:p>
+        </c:txPr>
+        <c:crossAx val="633766208"/>
+        <c:crosses val="autoZero"/>
+        <c:crossBetween val="midCat"/>
+      </c:valAx>
+      <c:valAx>
+        <c:axId val="633766208"/>
+        <c:scaling>
+          <c:orientation val="minMax"/>
+        </c:scaling>
+        <c:delete val="0"/>
+        <c:axPos val="l"/>
+        <c:majorGridlines>
+          <c:spPr>
+            <a:ln w="9525" cap="flat" cmpd="sng" algn="ctr">
+              <a:solidFill>
+                <a:schemeClr val="tx1">
+                  <a:lumMod val="15000"/>
+                  <a:lumOff val="85000"/>
+                </a:schemeClr>
+              </a:solidFill>
+              <a:round/>
+            </a:ln>
+            <a:effectLst/>
+          </c:spPr>
+        </c:majorGridlines>
+        <c:numFmt formatCode="General" sourceLinked="1"/>
+        <c:majorTickMark val="none"/>
+        <c:minorTickMark val="none"/>
+        <c:tickLblPos val="nextTo"/>
+        <c:spPr>
+          <a:noFill/>
+          <a:ln>
+            <a:noFill/>
+          </a:ln>
+          <a:effectLst/>
+        </c:spPr>
+        <c:txPr>
+          <a:bodyPr rot="-60000000" spcFirstLastPara="1" vertOverflow="ellipsis" vert="horz" wrap="square" anchor="ctr" anchorCtr="1"/>
+          <a:lstStyle/>
+          <a:p>
+            <a:pPr>
+              <a:defRPr sz="900" b="0" i="0" u="none" strike="noStrike" kern="1200" baseline="0">
+                <a:solidFill>
+                  <a:schemeClr val="tx1">
+                    <a:lumMod val="65000"/>
+                    <a:lumOff val="35000"/>
+                  </a:schemeClr>
+                </a:solidFill>
+                <a:latin typeface="+mn-lt"/>
+                <a:ea typeface="+mn-ea"/>
+                <a:cs typeface="+mn-cs"/>
+              </a:defRPr>
+            </a:pPr>
+            <a:endParaRPr lang="fr-FR"/>
+          </a:p>
+        </c:txPr>
+        <c:crossAx val="632873440"/>
+        <c:crosses val="autoZero"/>
+        <c:crossBetween val="midCat"/>
+      </c:valAx>
+      <c:spPr>
+        <a:noFill/>
+        <a:ln>
+          <a:noFill/>
+        </a:ln>
+        <a:effectLst/>
+      </c:spPr>
+    </c:plotArea>
+    <c:plotVisOnly val="1"/>
+    <c:dispBlanksAs val="gap"/>
+    <c:extLst>
+      <c:ext xmlns:c16r3="http://schemas.microsoft.com/office/drawing/2017/03/chart" uri="{56B9EC1D-385E-4148-901F-78D8002777C0}">
+        <c16r3:dataDisplayOptions16>
+          <c16r3:dispNaAsBlank val="1"/>
+        </c16r3:dataDisplayOptions16>
+      </c:ext>
+    </c:extLst>
+    <c:showDLblsOverMax val="0"/>
+  </c:chart>
+  <c:spPr>
+    <a:solidFill>
+      <a:schemeClr val="bg1"/>
+    </a:solidFill>
+    <a:ln w="9525" cap="flat" cmpd="sng" algn="ctr">
+      <a:solidFill>
+        <a:schemeClr val="tx1">
+          <a:lumMod val="15000"/>
+          <a:lumOff val="85000"/>
+        </a:schemeClr>
+      </a:solidFill>
+      <a:round/>
+    </a:ln>
+    <a:effectLst/>
+  </c:spPr>
+  <c:txPr>
+    <a:bodyPr/>
+    <a:lstStyle/>
+    <a:p>
+      <a:pPr>
+        <a:defRPr/>
+      </a:pPr>
+      <a:endParaRPr lang="fr-FR"/>
+    </a:p>
+  </c:txPr>
+  <c:externalData r:id="rId3">
+    <c:autoUpdate val="0"/>
+  </c:externalData>
+</c:chartSpace>
+</file>
+
 <file path=word/charts/chart2.xml><?xml version="1.0" encoding="utf-8"?>
 <c:chartSpace xmlns:c="http://schemas.openxmlformats.org/drawingml/2006/chart" xmlns:a="http://schemas.openxmlformats.org/drawingml/2006/main" xmlns:r="http://schemas.openxmlformats.org/officeDocument/2006/relationships" xmlns:c16r2="http://schemas.microsoft.com/office/drawing/2015/06/chart">
   <c:date1904 val="0"/>
@@ -8836,6 +10073,126 @@
 </cs:colorStyle>
 </file>
 
+<file path=word/charts/colors17.xml><?xml version="1.0" encoding="utf-8"?>
+<cs:colorStyle xmlns:cs="http://schemas.microsoft.com/office/drawing/2012/chartStyle" xmlns:a="http://schemas.openxmlformats.org/drawingml/2006/main" meth="cycle" id="10">
+  <a:schemeClr val="accent1"/>
+  <a:schemeClr val="accent2"/>
+  <a:schemeClr val="accent3"/>
+  <a:schemeClr val="accent4"/>
+  <a:schemeClr val="accent5"/>
+  <a:schemeClr val="accent6"/>
+  <cs:variation/>
+  <cs:variation>
+    <a:lumMod val="60000"/>
+  </cs:variation>
+  <cs:variation>
+    <a:lumMod val="80000"/>
+    <a:lumOff val="20000"/>
+  </cs:variation>
+  <cs:variation>
+    <a:lumMod val="80000"/>
+  </cs:variation>
+  <cs:variation>
+    <a:lumMod val="60000"/>
+    <a:lumOff val="40000"/>
+  </cs:variation>
+  <cs:variation>
+    <a:lumMod val="50000"/>
+  </cs:variation>
+  <cs:variation>
+    <a:lumMod val="70000"/>
+    <a:lumOff val="30000"/>
+  </cs:variation>
+  <cs:variation>
+    <a:lumMod val="70000"/>
+  </cs:variation>
+  <cs:variation>
+    <a:lumMod val="50000"/>
+    <a:lumOff val="50000"/>
+  </cs:variation>
+</cs:colorStyle>
+</file>
+
+<file path=word/charts/colors18.xml><?xml version="1.0" encoding="utf-8"?>
+<cs:colorStyle xmlns:cs="http://schemas.microsoft.com/office/drawing/2012/chartStyle" xmlns:a="http://schemas.openxmlformats.org/drawingml/2006/main" meth="cycle" id="10">
+  <a:schemeClr val="accent1"/>
+  <a:schemeClr val="accent2"/>
+  <a:schemeClr val="accent3"/>
+  <a:schemeClr val="accent4"/>
+  <a:schemeClr val="accent5"/>
+  <a:schemeClr val="accent6"/>
+  <cs:variation/>
+  <cs:variation>
+    <a:lumMod val="60000"/>
+  </cs:variation>
+  <cs:variation>
+    <a:lumMod val="80000"/>
+    <a:lumOff val="20000"/>
+  </cs:variation>
+  <cs:variation>
+    <a:lumMod val="80000"/>
+  </cs:variation>
+  <cs:variation>
+    <a:lumMod val="60000"/>
+    <a:lumOff val="40000"/>
+  </cs:variation>
+  <cs:variation>
+    <a:lumMod val="50000"/>
+  </cs:variation>
+  <cs:variation>
+    <a:lumMod val="70000"/>
+    <a:lumOff val="30000"/>
+  </cs:variation>
+  <cs:variation>
+    <a:lumMod val="70000"/>
+  </cs:variation>
+  <cs:variation>
+    <a:lumMod val="50000"/>
+    <a:lumOff val="50000"/>
+  </cs:variation>
+</cs:colorStyle>
+</file>
+
+<file path=word/charts/colors19.xml><?xml version="1.0" encoding="utf-8"?>
+<cs:colorStyle xmlns:cs="http://schemas.microsoft.com/office/drawing/2012/chartStyle" xmlns:a="http://schemas.openxmlformats.org/drawingml/2006/main" meth="cycle" id="10">
+  <a:schemeClr val="accent1"/>
+  <a:schemeClr val="accent2"/>
+  <a:schemeClr val="accent3"/>
+  <a:schemeClr val="accent4"/>
+  <a:schemeClr val="accent5"/>
+  <a:schemeClr val="accent6"/>
+  <cs:variation/>
+  <cs:variation>
+    <a:lumMod val="60000"/>
+  </cs:variation>
+  <cs:variation>
+    <a:lumMod val="80000"/>
+    <a:lumOff val="20000"/>
+  </cs:variation>
+  <cs:variation>
+    <a:lumMod val="80000"/>
+  </cs:variation>
+  <cs:variation>
+    <a:lumMod val="60000"/>
+    <a:lumOff val="40000"/>
+  </cs:variation>
+  <cs:variation>
+    <a:lumMod val="50000"/>
+  </cs:variation>
+  <cs:variation>
+    <a:lumMod val="70000"/>
+    <a:lumOff val="30000"/>
+  </cs:variation>
+  <cs:variation>
+    <a:lumMod val="70000"/>
+  </cs:variation>
+  <cs:variation>
+    <a:lumMod val="50000"/>
+    <a:lumOff val="50000"/>
+  </cs:variation>
+</cs:colorStyle>
+</file>
+
 <file path=word/charts/colors2.xml><?xml version="1.0" encoding="utf-8"?>
 <cs:colorStyle xmlns:cs="http://schemas.microsoft.com/office/drawing/2012/chartStyle" xmlns:a="http://schemas.openxmlformats.org/drawingml/2006/main" meth="cycle" id="10">
   <a:schemeClr val="accent1"/>
@@ -13165,6 +14522,1528 @@
 </cs:chartStyle>
 </file>
 
+<file path=word/charts/style17.xml><?xml version="1.0" encoding="utf-8"?>
+<cs:chartStyle xmlns:cs="http://schemas.microsoft.com/office/drawing/2012/chartStyle" xmlns:a="http://schemas.openxmlformats.org/drawingml/2006/main" id="240">
+  <cs:axisTitle>
+    <cs:lnRef idx="0"/>
+    <cs:fillRef idx="0"/>
+    <cs:effectRef idx="0"/>
+    <cs:fontRef idx="minor">
+      <a:schemeClr val="tx1">
+        <a:lumMod val="65000"/>
+        <a:lumOff val="35000"/>
+      </a:schemeClr>
+    </cs:fontRef>
+    <cs:defRPr sz="1000" kern="1200"/>
+  </cs:axisTitle>
+  <cs:categoryAxis>
+    <cs:lnRef idx="0"/>
+    <cs:fillRef idx="0"/>
+    <cs:effectRef idx="0"/>
+    <cs:fontRef idx="minor">
+      <a:schemeClr val="tx1">
+        <a:lumMod val="65000"/>
+        <a:lumOff val="35000"/>
+      </a:schemeClr>
+    </cs:fontRef>
+    <cs:spPr>
+      <a:ln w="9525" cap="flat" cmpd="sng" algn="ctr">
+        <a:solidFill>
+          <a:schemeClr val="tx1">
+            <a:lumMod val="25000"/>
+            <a:lumOff val="75000"/>
+          </a:schemeClr>
+        </a:solidFill>
+        <a:round/>
+      </a:ln>
+    </cs:spPr>
+    <cs:defRPr sz="900" kern="1200"/>
+  </cs:categoryAxis>
+  <cs:chartArea mods="allowNoFillOverride allowNoLineOverride">
+    <cs:lnRef idx="0"/>
+    <cs:fillRef idx="0"/>
+    <cs:effectRef idx="0"/>
+    <cs:fontRef idx="minor">
+      <a:schemeClr val="tx1"/>
+    </cs:fontRef>
+    <cs:spPr>
+      <a:solidFill>
+        <a:schemeClr val="bg1"/>
+      </a:solidFill>
+      <a:ln w="9525" cap="flat" cmpd="sng" algn="ctr">
+        <a:solidFill>
+          <a:schemeClr val="tx1">
+            <a:lumMod val="15000"/>
+            <a:lumOff val="85000"/>
+          </a:schemeClr>
+        </a:solidFill>
+        <a:round/>
+      </a:ln>
+    </cs:spPr>
+    <cs:defRPr sz="1000" kern="1200"/>
+  </cs:chartArea>
+  <cs:dataLabel>
+    <cs:lnRef idx="0"/>
+    <cs:fillRef idx="0"/>
+    <cs:effectRef idx="0"/>
+    <cs:fontRef idx="minor">
+      <a:schemeClr val="tx1">
+        <a:lumMod val="75000"/>
+        <a:lumOff val="25000"/>
+      </a:schemeClr>
+    </cs:fontRef>
+    <cs:defRPr sz="900" kern="1200"/>
+  </cs:dataLabel>
+  <cs:dataLabelCallout>
+    <cs:lnRef idx="0"/>
+    <cs:fillRef idx="0"/>
+    <cs:effectRef idx="0"/>
+    <cs:fontRef idx="minor">
+      <a:schemeClr val="dk1">
+        <a:lumMod val="65000"/>
+        <a:lumOff val="35000"/>
+      </a:schemeClr>
+    </cs:fontRef>
+    <cs:spPr>
+      <a:solidFill>
+        <a:schemeClr val="lt1"/>
+      </a:solidFill>
+      <a:ln>
+        <a:solidFill>
+          <a:schemeClr val="dk1">
+            <a:lumMod val="25000"/>
+            <a:lumOff val="75000"/>
+          </a:schemeClr>
+        </a:solidFill>
+      </a:ln>
+    </cs:spPr>
+    <cs:defRPr sz="900" kern="1200"/>
+    <cs:bodyPr rot="0" spcFirstLastPara="1" vertOverflow="clip" horzOverflow="clip" vert="horz" wrap="square" lIns="36576" tIns="18288" rIns="36576" bIns="18288" anchor="ctr" anchorCtr="1">
+      <a:spAutoFit/>
+    </cs:bodyPr>
+  </cs:dataLabelCallout>
+  <cs:dataPoint>
+    <cs:lnRef idx="0"/>
+    <cs:fillRef idx="1">
+      <cs:styleClr val="auto"/>
+    </cs:fillRef>
+    <cs:effectRef idx="0"/>
+    <cs:fontRef idx="minor">
+      <a:schemeClr val="tx1"/>
+    </cs:fontRef>
+  </cs:dataPoint>
+  <cs:dataPoint3D>
+    <cs:lnRef idx="0"/>
+    <cs:fillRef idx="1">
+      <cs:styleClr val="auto"/>
+    </cs:fillRef>
+    <cs:effectRef idx="0"/>
+    <cs:fontRef idx="minor">
+      <a:schemeClr val="tx1"/>
+    </cs:fontRef>
+  </cs:dataPoint3D>
+  <cs:dataPointLine>
+    <cs:lnRef idx="0">
+      <cs:styleClr val="auto"/>
+    </cs:lnRef>
+    <cs:fillRef idx="1"/>
+    <cs:effectRef idx="0"/>
+    <cs:fontRef idx="minor">
+      <a:schemeClr val="tx1"/>
+    </cs:fontRef>
+    <cs:spPr>
+      <a:ln w="19050" cap="rnd">
+        <a:solidFill>
+          <a:schemeClr val="phClr"/>
+        </a:solidFill>
+        <a:round/>
+      </a:ln>
+    </cs:spPr>
+  </cs:dataPointLine>
+  <cs:dataPointMarker>
+    <cs:lnRef idx="0">
+      <cs:styleClr val="auto"/>
+    </cs:lnRef>
+    <cs:fillRef idx="1">
+      <cs:styleClr val="auto"/>
+    </cs:fillRef>
+    <cs:effectRef idx="0"/>
+    <cs:fontRef idx="minor">
+      <a:schemeClr val="tx1"/>
+    </cs:fontRef>
+    <cs:spPr>
+      <a:ln w="9525">
+        <a:solidFill>
+          <a:schemeClr val="phClr"/>
+        </a:solidFill>
+      </a:ln>
+    </cs:spPr>
+  </cs:dataPointMarker>
+  <cs:dataPointMarkerLayout symbol="circle" size="5"/>
+  <cs:dataPointWireframe>
+    <cs:lnRef idx="0">
+      <cs:styleClr val="auto"/>
+    </cs:lnRef>
+    <cs:fillRef idx="0"/>
+    <cs:effectRef idx="0"/>
+    <cs:fontRef idx="minor">
+      <a:schemeClr val="dk1"/>
+    </cs:fontRef>
+    <cs:spPr>
+      <a:ln w="9525" cap="rnd">
+        <a:solidFill>
+          <a:schemeClr val="phClr"/>
+        </a:solidFill>
+        <a:round/>
+      </a:ln>
+    </cs:spPr>
+  </cs:dataPointWireframe>
+  <cs:dataTable>
+    <cs:lnRef idx="0"/>
+    <cs:fillRef idx="0"/>
+    <cs:effectRef idx="0"/>
+    <cs:fontRef idx="minor">
+      <a:schemeClr val="tx1">
+        <a:lumMod val="65000"/>
+        <a:lumOff val="35000"/>
+      </a:schemeClr>
+    </cs:fontRef>
+    <cs:spPr>
+      <a:noFill/>
+      <a:ln w="9525" cap="flat" cmpd="sng" algn="ctr">
+        <a:solidFill>
+          <a:schemeClr val="tx1">
+            <a:lumMod val="15000"/>
+            <a:lumOff val="85000"/>
+          </a:schemeClr>
+        </a:solidFill>
+        <a:round/>
+      </a:ln>
+    </cs:spPr>
+    <cs:defRPr sz="900" kern="1200"/>
+  </cs:dataTable>
+  <cs:downBar>
+    <cs:lnRef idx="0"/>
+    <cs:fillRef idx="0"/>
+    <cs:effectRef idx="0"/>
+    <cs:fontRef idx="minor">
+      <a:schemeClr val="tx1"/>
+    </cs:fontRef>
+    <cs:spPr>
+      <a:solidFill>
+        <a:schemeClr val="dk1">
+          <a:lumMod val="75000"/>
+          <a:lumOff val="25000"/>
+        </a:schemeClr>
+      </a:solidFill>
+      <a:ln w="9525" cap="flat" cmpd="sng" algn="ctr">
+        <a:solidFill>
+          <a:schemeClr val="tx1">
+            <a:lumMod val="65000"/>
+            <a:lumOff val="35000"/>
+          </a:schemeClr>
+        </a:solidFill>
+        <a:round/>
+      </a:ln>
+    </cs:spPr>
+  </cs:downBar>
+  <cs:dropLine>
+    <cs:lnRef idx="0"/>
+    <cs:fillRef idx="0"/>
+    <cs:effectRef idx="0"/>
+    <cs:fontRef idx="minor">
+      <a:schemeClr val="tx1"/>
+    </cs:fontRef>
+    <cs:spPr>
+      <a:ln w="9525" cap="flat" cmpd="sng" algn="ctr">
+        <a:solidFill>
+          <a:schemeClr val="tx1">
+            <a:lumMod val="35000"/>
+            <a:lumOff val="65000"/>
+          </a:schemeClr>
+        </a:solidFill>
+        <a:round/>
+      </a:ln>
+    </cs:spPr>
+  </cs:dropLine>
+  <cs:errorBar>
+    <cs:lnRef idx="0"/>
+    <cs:fillRef idx="0"/>
+    <cs:effectRef idx="0"/>
+    <cs:fontRef idx="minor">
+      <a:schemeClr val="tx1"/>
+    </cs:fontRef>
+    <cs:spPr>
+      <a:ln w="9525" cap="flat" cmpd="sng" algn="ctr">
+        <a:solidFill>
+          <a:schemeClr val="tx1">
+            <a:lumMod val="65000"/>
+            <a:lumOff val="35000"/>
+          </a:schemeClr>
+        </a:solidFill>
+        <a:round/>
+      </a:ln>
+    </cs:spPr>
+  </cs:errorBar>
+  <cs:floor>
+    <cs:lnRef idx="0"/>
+    <cs:fillRef idx="0"/>
+    <cs:effectRef idx="0"/>
+    <cs:fontRef idx="minor">
+      <a:schemeClr val="tx1"/>
+    </cs:fontRef>
+    <cs:spPr>
+      <a:noFill/>
+      <a:ln>
+        <a:noFill/>
+      </a:ln>
+    </cs:spPr>
+  </cs:floor>
+  <cs:gridlineMajor>
+    <cs:lnRef idx="0"/>
+    <cs:fillRef idx="0"/>
+    <cs:effectRef idx="0"/>
+    <cs:fontRef idx="minor">
+      <a:schemeClr val="tx1"/>
+    </cs:fontRef>
+    <cs:spPr>
+      <a:ln w="9525" cap="flat" cmpd="sng" algn="ctr">
+        <a:solidFill>
+          <a:schemeClr val="tx1">
+            <a:lumMod val="15000"/>
+            <a:lumOff val="85000"/>
+          </a:schemeClr>
+        </a:solidFill>
+        <a:round/>
+      </a:ln>
+    </cs:spPr>
+  </cs:gridlineMajor>
+  <cs:gridlineMinor>
+    <cs:lnRef idx="0"/>
+    <cs:fillRef idx="0"/>
+    <cs:effectRef idx="0"/>
+    <cs:fontRef idx="minor">
+      <a:schemeClr val="tx1"/>
+    </cs:fontRef>
+    <cs:spPr>
+      <a:ln w="9525" cap="flat" cmpd="sng" algn="ctr">
+        <a:solidFill>
+          <a:schemeClr val="tx1">
+            <a:lumMod val="5000"/>
+            <a:lumOff val="95000"/>
+          </a:schemeClr>
+        </a:solidFill>
+        <a:round/>
+      </a:ln>
+    </cs:spPr>
+  </cs:gridlineMinor>
+  <cs:hiLoLine>
+    <cs:lnRef idx="0"/>
+    <cs:fillRef idx="0"/>
+    <cs:effectRef idx="0"/>
+    <cs:fontRef idx="minor">
+      <a:schemeClr val="tx1"/>
+    </cs:fontRef>
+    <cs:spPr>
+      <a:ln w="9525" cap="flat" cmpd="sng" algn="ctr">
+        <a:solidFill>
+          <a:schemeClr val="tx1">
+            <a:lumMod val="50000"/>
+            <a:lumOff val="50000"/>
+          </a:schemeClr>
+        </a:solidFill>
+        <a:round/>
+      </a:ln>
+    </cs:spPr>
+  </cs:hiLoLine>
+  <cs:leaderLine>
+    <cs:lnRef idx="0"/>
+    <cs:fillRef idx="0"/>
+    <cs:effectRef idx="0"/>
+    <cs:fontRef idx="minor">
+      <a:schemeClr val="tx1"/>
+    </cs:fontRef>
+    <cs:spPr>
+      <a:ln w="9525" cap="flat" cmpd="sng" algn="ctr">
+        <a:solidFill>
+          <a:schemeClr val="tx1">
+            <a:lumMod val="35000"/>
+            <a:lumOff val="65000"/>
+          </a:schemeClr>
+        </a:solidFill>
+        <a:round/>
+      </a:ln>
+    </cs:spPr>
+  </cs:leaderLine>
+  <cs:legend>
+    <cs:lnRef idx="0"/>
+    <cs:fillRef idx="0"/>
+    <cs:effectRef idx="0"/>
+    <cs:fontRef idx="minor">
+      <a:schemeClr val="tx1">
+        <a:lumMod val="65000"/>
+        <a:lumOff val="35000"/>
+      </a:schemeClr>
+    </cs:fontRef>
+    <cs:defRPr sz="900" kern="1200"/>
+  </cs:legend>
+  <cs:plotArea mods="allowNoFillOverride allowNoLineOverride">
+    <cs:lnRef idx="0"/>
+    <cs:fillRef idx="0"/>
+    <cs:effectRef idx="0"/>
+    <cs:fontRef idx="minor">
+      <a:schemeClr val="tx1"/>
+    </cs:fontRef>
+  </cs:plotArea>
+  <cs:plotArea3D mods="allowNoFillOverride allowNoLineOverride">
+    <cs:lnRef idx="0"/>
+    <cs:fillRef idx="0"/>
+    <cs:effectRef idx="0"/>
+    <cs:fontRef idx="minor">
+      <a:schemeClr val="tx1"/>
+    </cs:fontRef>
+  </cs:plotArea3D>
+  <cs:seriesAxis>
+    <cs:lnRef idx="0"/>
+    <cs:fillRef idx="0"/>
+    <cs:effectRef idx="0"/>
+    <cs:fontRef idx="minor">
+      <a:schemeClr val="tx1">
+        <a:lumMod val="65000"/>
+        <a:lumOff val="35000"/>
+      </a:schemeClr>
+    </cs:fontRef>
+    <cs:defRPr sz="900" kern="1200"/>
+  </cs:seriesAxis>
+  <cs:seriesLine>
+    <cs:lnRef idx="0"/>
+    <cs:fillRef idx="0"/>
+    <cs:effectRef idx="0"/>
+    <cs:fontRef idx="minor">
+      <a:schemeClr val="tx1"/>
+    </cs:fontRef>
+    <cs:spPr>
+      <a:ln w="9525" cap="flat" cmpd="sng" algn="ctr">
+        <a:solidFill>
+          <a:schemeClr val="tx1">
+            <a:lumMod val="35000"/>
+            <a:lumOff val="65000"/>
+          </a:schemeClr>
+        </a:solidFill>
+        <a:round/>
+      </a:ln>
+    </cs:spPr>
+  </cs:seriesLine>
+  <cs:title>
+    <cs:lnRef idx="0"/>
+    <cs:fillRef idx="0"/>
+    <cs:effectRef idx="0"/>
+    <cs:fontRef idx="minor">
+      <a:schemeClr val="tx1">
+        <a:lumMod val="65000"/>
+        <a:lumOff val="35000"/>
+      </a:schemeClr>
+    </cs:fontRef>
+    <cs:defRPr sz="1400" b="0" kern="1200" spc="0" baseline="0"/>
+  </cs:title>
+  <cs:trendline>
+    <cs:lnRef idx="0">
+      <cs:styleClr val="auto"/>
+    </cs:lnRef>
+    <cs:fillRef idx="0"/>
+    <cs:effectRef idx="0"/>
+    <cs:fontRef idx="minor">
+      <a:schemeClr val="tx1"/>
+    </cs:fontRef>
+    <cs:spPr>
+      <a:ln w="19050" cap="rnd">
+        <a:solidFill>
+          <a:schemeClr val="phClr"/>
+        </a:solidFill>
+        <a:prstDash val="sysDot"/>
+      </a:ln>
+    </cs:spPr>
+  </cs:trendline>
+  <cs:trendlineLabel>
+    <cs:lnRef idx="0"/>
+    <cs:fillRef idx="0"/>
+    <cs:effectRef idx="0"/>
+    <cs:fontRef idx="minor">
+      <a:schemeClr val="tx1">
+        <a:lumMod val="65000"/>
+        <a:lumOff val="35000"/>
+      </a:schemeClr>
+    </cs:fontRef>
+    <cs:defRPr sz="900" kern="1200"/>
+  </cs:trendlineLabel>
+  <cs:upBar>
+    <cs:lnRef idx="0"/>
+    <cs:fillRef idx="0"/>
+    <cs:effectRef idx="0"/>
+    <cs:fontRef idx="minor">
+      <a:schemeClr val="tx1"/>
+    </cs:fontRef>
+    <cs:spPr>
+      <a:solidFill>
+        <a:schemeClr val="lt1"/>
+      </a:solidFill>
+      <a:ln w="9525" cap="flat" cmpd="sng" algn="ctr">
+        <a:solidFill>
+          <a:schemeClr val="tx1">
+            <a:lumMod val="65000"/>
+            <a:lumOff val="35000"/>
+          </a:schemeClr>
+        </a:solidFill>
+        <a:round/>
+      </a:ln>
+    </cs:spPr>
+  </cs:upBar>
+  <cs:valueAxis>
+    <cs:lnRef idx="0"/>
+    <cs:fillRef idx="0"/>
+    <cs:effectRef idx="0"/>
+    <cs:fontRef idx="minor">
+      <a:schemeClr val="tx1">
+        <a:lumMod val="65000"/>
+        <a:lumOff val="35000"/>
+      </a:schemeClr>
+    </cs:fontRef>
+    <cs:spPr>
+      <a:ln w="9525" cap="flat" cmpd="sng" algn="ctr">
+        <a:solidFill>
+          <a:schemeClr val="tx1">
+            <a:lumMod val="25000"/>
+            <a:lumOff val="75000"/>
+          </a:schemeClr>
+        </a:solidFill>
+        <a:round/>
+      </a:ln>
+    </cs:spPr>
+    <cs:defRPr sz="900" kern="1200"/>
+  </cs:valueAxis>
+  <cs:wall>
+    <cs:lnRef idx="0"/>
+    <cs:fillRef idx="0"/>
+    <cs:effectRef idx="0"/>
+    <cs:fontRef idx="minor">
+      <a:schemeClr val="tx1"/>
+    </cs:fontRef>
+    <cs:spPr>
+      <a:noFill/>
+      <a:ln>
+        <a:noFill/>
+      </a:ln>
+    </cs:spPr>
+  </cs:wall>
+</cs:chartStyle>
+</file>
+
+<file path=word/charts/style18.xml><?xml version="1.0" encoding="utf-8"?>
+<cs:chartStyle xmlns:cs="http://schemas.microsoft.com/office/drawing/2012/chartStyle" xmlns:a="http://schemas.openxmlformats.org/drawingml/2006/main" id="201">
+  <cs:axisTitle>
+    <cs:lnRef idx="0"/>
+    <cs:fillRef idx="0"/>
+    <cs:effectRef idx="0"/>
+    <cs:fontRef idx="minor">
+      <a:schemeClr val="tx1">
+        <a:lumMod val="65000"/>
+        <a:lumOff val="35000"/>
+      </a:schemeClr>
+    </cs:fontRef>
+    <cs:defRPr sz="1000" kern="1200"/>
+  </cs:axisTitle>
+  <cs:categoryAxis>
+    <cs:lnRef idx="0"/>
+    <cs:fillRef idx="0"/>
+    <cs:effectRef idx="0"/>
+    <cs:fontRef idx="minor">
+      <a:schemeClr val="tx1">
+        <a:lumMod val="65000"/>
+        <a:lumOff val="35000"/>
+      </a:schemeClr>
+    </cs:fontRef>
+    <cs:spPr>
+      <a:ln w="9525" cap="flat" cmpd="sng" algn="ctr">
+        <a:solidFill>
+          <a:schemeClr val="tx1">
+            <a:lumMod val="15000"/>
+            <a:lumOff val="85000"/>
+          </a:schemeClr>
+        </a:solidFill>
+        <a:round/>
+      </a:ln>
+    </cs:spPr>
+    <cs:defRPr sz="900" kern="1200"/>
+  </cs:categoryAxis>
+  <cs:chartArea mods="allowNoFillOverride allowNoLineOverride">
+    <cs:lnRef idx="0"/>
+    <cs:fillRef idx="0"/>
+    <cs:effectRef idx="0"/>
+    <cs:fontRef idx="minor">
+      <a:schemeClr val="tx1"/>
+    </cs:fontRef>
+    <cs:spPr>
+      <a:solidFill>
+        <a:schemeClr val="bg1"/>
+      </a:solidFill>
+      <a:ln w="9525" cap="flat" cmpd="sng" algn="ctr">
+        <a:solidFill>
+          <a:schemeClr val="tx1">
+            <a:lumMod val="15000"/>
+            <a:lumOff val="85000"/>
+          </a:schemeClr>
+        </a:solidFill>
+        <a:round/>
+      </a:ln>
+    </cs:spPr>
+    <cs:defRPr sz="1000" kern="1200"/>
+  </cs:chartArea>
+  <cs:dataLabel>
+    <cs:lnRef idx="0"/>
+    <cs:fillRef idx="0"/>
+    <cs:effectRef idx="0"/>
+    <cs:fontRef idx="minor">
+      <a:schemeClr val="tx1">
+        <a:lumMod val="75000"/>
+        <a:lumOff val="25000"/>
+      </a:schemeClr>
+    </cs:fontRef>
+    <cs:defRPr sz="900" kern="1200"/>
+  </cs:dataLabel>
+  <cs:dataLabelCallout>
+    <cs:lnRef idx="0"/>
+    <cs:fillRef idx="0"/>
+    <cs:effectRef idx="0"/>
+    <cs:fontRef idx="minor">
+      <a:schemeClr val="dk1">
+        <a:lumMod val="65000"/>
+        <a:lumOff val="35000"/>
+      </a:schemeClr>
+    </cs:fontRef>
+    <cs:spPr>
+      <a:solidFill>
+        <a:schemeClr val="lt1"/>
+      </a:solidFill>
+      <a:ln>
+        <a:solidFill>
+          <a:schemeClr val="dk1">
+            <a:lumMod val="25000"/>
+            <a:lumOff val="75000"/>
+          </a:schemeClr>
+        </a:solidFill>
+      </a:ln>
+    </cs:spPr>
+    <cs:defRPr sz="900" kern="1200"/>
+    <cs:bodyPr rot="0" spcFirstLastPara="1" vertOverflow="clip" horzOverflow="clip" vert="horz" wrap="square" lIns="36576" tIns="18288" rIns="36576" bIns="18288" anchor="ctr" anchorCtr="1">
+      <a:spAutoFit/>
+    </cs:bodyPr>
+  </cs:dataLabelCallout>
+  <cs:dataPoint>
+    <cs:lnRef idx="0"/>
+    <cs:fillRef idx="1">
+      <cs:styleClr val="auto"/>
+    </cs:fillRef>
+    <cs:effectRef idx="0"/>
+    <cs:fontRef idx="minor">
+      <a:schemeClr val="tx1"/>
+    </cs:fontRef>
+  </cs:dataPoint>
+  <cs:dataPoint3D>
+    <cs:lnRef idx="0"/>
+    <cs:fillRef idx="1">
+      <cs:styleClr val="auto"/>
+    </cs:fillRef>
+    <cs:effectRef idx="0"/>
+    <cs:fontRef idx="minor">
+      <a:schemeClr val="tx1"/>
+    </cs:fontRef>
+  </cs:dataPoint3D>
+  <cs:dataPointLine>
+    <cs:lnRef idx="0">
+      <cs:styleClr val="auto"/>
+    </cs:lnRef>
+    <cs:fillRef idx="1"/>
+    <cs:effectRef idx="0"/>
+    <cs:fontRef idx="minor">
+      <a:schemeClr val="tx1"/>
+    </cs:fontRef>
+    <cs:spPr>
+      <a:ln w="28575" cap="rnd">
+        <a:solidFill>
+          <a:schemeClr val="phClr"/>
+        </a:solidFill>
+        <a:round/>
+      </a:ln>
+    </cs:spPr>
+  </cs:dataPointLine>
+  <cs:dataPointMarker>
+    <cs:lnRef idx="0">
+      <cs:styleClr val="auto"/>
+    </cs:lnRef>
+    <cs:fillRef idx="1">
+      <cs:styleClr val="auto"/>
+    </cs:fillRef>
+    <cs:effectRef idx="0"/>
+    <cs:fontRef idx="minor">
+      <a:schemeClr val="tx1"/>
+    </cs:fontRef>
+    <cs:spPr>
+      <a:ln w="9525">
+        <a:solidFill>
+          <a:schemeClr val="phClr"/>
+        </a:solidFill>
+      </a:ln>
+    </cs:spPr>
+  </cs:dataPointMarker>
+  <cs:dataPointMarkerLayout symbol="circle" size="5"/>
+  <cs:dataPointWireframe>
+    <cs:lnRef idx="0">
+      <cs:styleClr val="auto"/>
+    </cs:lnRef>
+    <cs:fillRef idx="1"/>
+    <cs:effectRef idx="0"/>
+    <cs:fontRef idx="minor">
+      <a:schemeClr val="tx1"/>
+    </cs:fontRef>
+    <cs:spPr>
+      <a:ln w="9525" cap="rnd">
+        <a:solidFill>
+          <a:schemeClr val="phClr"/>
+        </a:solidFill>
+        <a:round/>
+      </a:ln>
+    </cs:spPr>
+  </cs:dataPointWireframe>
+  <cs:dataTable>
+    <cs:lnRef idx="0"/>
+    <cs:fillRef idx="0"/>
+    <cs:effectRef idx="0"/>
+    <cs:fontRef idx="minor">
+      <a:schemeClr val="tx1">
+        <a:lumMod val="65000"/>
+        <a:lumOff val="35000"/>
+      </a:schemeClr>
+    </cs:fontRef>
+    <cs:spPr>
+      <a:noFill/>
+      <a:ln w="9525" cap="flat" cmpd="sng" algn="ctr">
+        <a:solidFill>
+          <a:schemeClr val="tx1">
+            <a:lumMod val="15000"/>
+            <a:lumOff val="85000"/>
+          </a:schemeClr>
+        </a:solidFill>
+        <a:round/>
+      </a:ln>
+    </cs:spPr>
+    <cs:defRPr sz="900" kern="1200"/>
+  </cs:dataTable>
+  <cs:downBar>
+    <cs:lnRef idx="0"/>
+    <cs:fillRef idx="0"/>
+    <cs:effectRef idx="0"/>
+    <cs:fontRef idx="minor">
+      <a:schemeClr val="dk1"/>
+    </cs:fontRef>
+    <cs:spPr>
+      <a:solidFill>
+        <a:schemeClr val="dk1">
+          <a:lumMod val="65000"/>
+          <a:lumOff val="35000"/>
+        </a:schemeClr>
+      </a:solidFill>
+      <a:ln w="9525">
+        <a:solidFill>
+          <a:schemeClr val="tx1">
+            <a:lumMod val="65000"/>
+            <a:lumOff val="35000"/>
+          </a:schemeClr>
+        </a:solidFill>
+      </a:ln>
+    </cs:spPr>
+  </cs:downBar>
+  <cs:dropLine>
+    <cs:lnRef idx="0"/>
+    <cs:fillRef idx="0"/>
+    <cs:effectRef idx="0"/>
+    <cs:fontRef idx="minor">
+      <a:schemeClr val="tx1"/>
+    </cs:fontRef>
+    <cs:spPr>
+      <a:ln w="9525" cap="flat" cmpd="sng" algn="ctr">
+        <a:solidFill>
+          <a:schemeClr val="tx1">
+            <a:lumMod val="35000"/>
+            <a:lumOff val="65000"/>
+          </a:schemeClr>
+        </a:solidFill>
+        <a:round/>
+      </a:ln>
+    </cs:spPr>
+  </cs:dropLine>
+  <cs:errorBar>
+    <cs:lnRef idx="0"/>
+    <cs:fillRef idx="0"/>
+    <cs:effectRef idx="0"/>
+    <cs:fontRef idx="minor">
+      <a:schemeClr val="tx1"/>
+    </cs:fontRef>
+    <cs:spPr>
+      <a:ln w="9525" cap="flat" cmpd="sng" algn="ctr">
+        <a:solidFill>
+          <a:schemeClr val="tx1">
+            <a:lumMod val="65000"/>
+            <a:lumOff val="35000"/>
+          </a:schemeClr>
+        </a:solidFill>
+        <a:round/>
+      </a:ln>
+    </cs:spPr>
+  </cs:errorBar>
+  <cs:floor>
+    <cs:lnRef idx="0"/>
+    <cs:fillRef idx="0"/>
+    <cs:effectRef idx="0"/>
+    <cs:fontRef idx="minor">
+      <a:schemeClr val="tx1"/>
+    </cs:fontRef>
+    <cs:spPr>
+      <a:noFill/>
+      <a:ln>
+        <a:noFill/>
+      </a:ln>
+    </cs:spPr>
+  </cs:floor>
+  <cs:gridlineMajor>
+    <cs:lnRef idx="0"/>
+    <cs:fillRef idx="0"/>
+    <cs:effectRef idx="0"/>
+    <cs:fontRef idx="minor">
+      <a:schemeClr val="tx1"/>
+    </cs:fontRef>
+    <cs:spPr>
+      <a:ln w="9525" cap="flat" cmpd="sng" algn="ctr">
+        <a:solidFill>
+          <a:schemeClr val="tx1">
+            <a:lumMod val="15000"/>
+            <a:lumOff val="85000"/>
+          </a:schemeClr>
+        </a:solidFill>
+        <a:round/>
+      </a:ln>
+    </cs:spPr>
+  </cs:gridlineMajor>
+  <cs:gridlineMinor>
+    <cs:lnRef idx="0"/>
+    <cs:fillRef idx="0"/>
+    <cs:effectRef idx="0"/>
+    <cs:fontRef idx="minor">
+      <a:schemeClr val="tx1"/>
+    </cs:fontRef>
+    <cs:spPr>
+      <a:ln w="9525" cap="flat" cmpd="sng" algn="ctr">
+        <a:solidFill>
+          <a:schemeClr val="tx1">
+            <a:lumMod val="5000"/>
+            <a:lumOff val="95000"/>
+          </a:schemeClr>
+        </a:solidFill>
+        <a:round/>
+      </a:ln>
+    </cs:spPr>
+  </cs:gridlineMinor>
+  <cs:hiLoLine>
+    <cs:lnRef idx="0"/>
+    <cs:fillRef idx="0"/>
+    <cs:effectRef idx="0"/>
+    <cs:fontRef idx="minor">
+      <a:schemeClr val="tx1"/>
+    </cs:fontRef>
+    <cs:spPr>
+      <a:ln w="9525" cap="flat" cmpd="sng" algn="ctr">
+        <a:solidFill>
+          <a:schemeClr val="tx1">
+            <a:lumMod val="75000"/>
+            <a:lumOff val="25000"/>
+          </a:schemeClr>
+        </a:solidFill>
+        <a:round/>
+      </a:ln>
+    </cs:spPr>
+  </cs:hiLoLine>
+  <cs:leaderLine>
+    <cs:lnRef idx="0"/>
+    <cs:fillRef idx="0"/>
+    <cs:effectRef idx="0"/>
+    <cs:fontRef idx="minor">
+      <a:schemeClr val="tx1"/>
+    </cs:fontRef>
+    <cs:spPr>
+      <a:ln w="9525" cap="flat" cmpd="sng" algn="ctr">
+        <a:solidFill>
+          <a:schemeClr val="tx1">
+            <a:lumMod val="35000"/>
+            <a:lumOff val="65000"/>
+          </a:schemeClr>
+        </a:solidFill>
+        <a:round/>
+      </a:ln>
+    </cs:spPr>
+  </cs:leaderLine>
+  <cs:legend>
+    <cs:lnRef idx="0"/>
+    <cs:fillRef idx="0"/>
+    <cs:effectRef idx="0"/>
+    <cs:fontRef idx="minor">
+      <a:schemeClr val="tx1">
+        <a:lumMod val="65000"/>
+        <a:lumOff val="35000"/>
+      </a:schemeClr>
+    </cs:fontRef>
+    <cs:defRPr sz="900" kern="1200"/>
+  </cs:legend>
+  <cs:plotArea mods="allowNoFillOverride allowNoLineOverride">
+    <cs:lnRef idx="0"/>
+    <cs:fillRef idx="0"/>
+    <cs:effectRef idx="0"/>
+    <cs:fontRef idx="minor">
+      <a:schemeClr val="tx1"/>
+    </cs:fontRef>
+  </cs:plotArea>
+  <cs:plotArea3D mods="allowNoFillOverride allowNoLineOverride">
+    <cs:lnRef idx="0"/>
+    <cs:fillRef idx="0"/>
+    <cs:effectRef idx="0"/>
+    <cs:fontRef idx="minor">
+      <a:schemeClr val="tx1"/>
+    </cs:fontRef>
+  </cs:plotArea3D>
+  <cs:seriesAxis>
+    <cs:lnRef idx="0"/>
+    <cs:fillRef idx="0"/>
+    <cs:effectRef idx="0"/>
+    <cs:fontRef idx="minor">
+      <a:schemeClr val="tx1">
+        <a:lumMod val="65000"/>
+        <a:lumOff val="35000"/>
+      </a:schemeClr>
+    </cs:fontRef>
+    <cs:defRPr sz="900" kern="1200"/>
+  </cs:seriesAxis>
+  <cs:seriesLine>
+    <cs:lnRef idx="0"/>
+    <cs:fillRef idx="0"/>
+    <cs:effectRef idx="0"/>
+    <cs:fontRef idx="minor">
+      <a:schemeClr val="tx1"/>
+    </cs:fontRef>
+    <cs:spPr>
+      <a:ln w="9525" cap="flat" cmpd="sng" algn="ctr">
+        <a:solidFill>
+          <a:schemeClr val="tx1">
+            <a:lumMod val="35000"/>
+            <a:lumOff val="65000"/>
+          </a:schemeClr>
+        </a:solidFill>
+        <a:round/>
+      </a:ln>
+    </cs:spPr>
+  </cs:seriesLine>
+  <cs:title>
+    <cs:lnRef idx="0"/>
+    <cs:fillRef idx="0"/>
+    <cs:effectRef idx="0"/>
+    <cs:fontRef idx="minor">
+      <a:schemeClr val="tx1">
+        <a:lumMod val="65000"/>
+        <a:lumOff val="35000"/>
+      </a:schemeClr>
+    </cs:fontRef>
+    <cs:defRPr sz="1400" b="0" kern="1200" spc="0" baseline="0"/>
+  </cs:title>
+  <cs:trendline>
+    <cs:lnRef idx="0">
+      <cs:styleClr val="auto"/>
+    </cs:lnRef>
+    <cs:fillRef idx="0"/>
+    <cs:effectRef idx="0"/>
+    <cs:fontRef idx="minor">
+      <a:schemeClr val="tx1"/>
+    </cs:fontRef>
+    <cs:spPr>
+      <a:ln w="19050" cap="rnd">
+        <a:solidFill>
+          <a:schemeClr val="phClr"/>
+        </a:solidFill>
+        <a:prstDash val="sysDot"/>
+      </a:ln>
+    </cs:spPr>
+  </cs:trendline>
+  <cs:trendlineLabel>
+    <cs:lnRef idx="0"/>
+    <cs:fillRef idx="0"/>
+    <cs:effectRef idx="0"/>
+    <cs:fontRef idx="minor">
+      <a:schemeClr val="tx1">
+        <a:lumMod val="65000"/>
+        <a:lumOff val="35000"/>
+      </a:schemeClr>
+    </cs:fontRef>
+    <cs:defRPr sz="900" kern="1200"/>
+  </cs:trendlineLabel>
+  <cs:upBar>
+    <cs:lnRef idx="0"/>
+    <cs:fillRef idx="0"/>
+    <cs:effectRef idx="0"/>
+    <cs:fontRef idx="minor">
+      <a:schemeClr val="dk1"/>
+    </cs:fontRef>
+    <cs:spPr>
+      <a:solidFill>
+        <a:schemeClr val="lt1"/>
+      </a:solidFill>
+      <a:ln w="9525">
+        <a:solidFill>
+          <a:schemeClr val="tx1">
+            <a:lumMod val="15000"/>
+            <a:lumOff val="85000"/>
+          </a:schemeClr>
+        </a:solidFill>
+      </a:ln>
+    </cs:spPr>
+  </cs:upBar>
+  <cs:valueAxis>
+    <cs:lnRef idx="0"/>
+    <cs:fillRef idx="0"/>
+    <cs:effectRef idx="0"/>
+    <cs:fontRef idx="minor">
+      <a:schemeClr val="tx1">
+        <a:lumMod val="65000"/>
+        <a:lumOff val="35000"/>
+      </a:schemeClr>
+    </cs:fontRef>
+    <cs:defRPr sz="900" kern="1200"/>
+  </cs:valueAxis>
+  <cs:wall>
+    <cs:lnRef idx="0"/>
+    <cs:fillRef idx="0"/>
+    <cs:effectRef idx="0"/>
+    <cs:fontRef idx="minor">
+      <a:schemeClr val="tx1"/>
+    </cs:fontRef>
+    <cs:spPr>
+      <a:noFill/>
+      <a:ln>
+        <a:noFill/>
+      </a:ln>
+    </cs:spPr>
+  </cs:wall>
+</cs:chartStyle>
+</file>
+
+<file path=word/charts/style19.xml><?xml version="1.0" encoding="utf-8"?>
+<cs:chartStyle xmlns:cs="http://schemas.microsoft.com/office/drawing/2012/chartStyle" xmlns:a="http://schemas.openxmlformats.org/drawingml/2006/main" id="201">
+  <cs:axisTitle>
+    <cs:lnRef idx="0"/>
+    <cs:fillRef idx="0"/>
+    <cs:effectRef idx="0"/>
+    <cs:fontRef idx="minor">
+      <a:schemeClr val="tx1">
+        <a:lumMod val="65000"/>
+        <a:lumOff val="35000"/>
+      </a:schemeClr>
+    </cs:fontRef>
+    <cs:defRPr sz="1000" kern="1200"/>
+  </cs:axisTitle>
+  <cs:categoryAxis>
+    <cs:lnRef idx="0"/>
+    <cs:fillRef idx="0"/>
+    <cs:effectRef idx="0"/>
+    <cs:fontRef idx="minor">
+      <a:schemeClr val="tx1">
+        <a:lumMod val="65000"/>
+        <a:lumOff val="35000"/>
+      </a:schemeClr>
+    </cs:fontRef>
+    <cs:spPr>
+      <a:ln w="9525" cap="flat" cmpd="sng" algn="ctr">
+        <a:solidFill>
+          <a:schemeClr val="tx1">
+            <a:lumMod val="15000"/>
+            <a:lumOff val="85000"/>
+          </a:schemeClr>
+        </a:solidFill>
+        <a:round/>
+      </a:ln>
+    </cs:spPr>
+    <cs:defRPr sz="900" kern="1200"/>
+  </cs:categoryAxis>
+  <cs:chartArea mods="allowNoFillOverride allowNoLineOverride">
+    <cs:lnRef idx="0"/>
+    <cs:fillRef idx="0"/>
+    <cs:effectRef idx="0"/>
+    <cs:fontRef idx="minor">
+      <a:schemeClr val="tx1"/>
+    </cs:fontRef>
+    <cs:spPr>
+      <a:solidFill>
+        <a:schemeClr val="bg1"/>
+      </a:solidFill>
+      <a:ln w="9525" cap="flat" cmpd="sng" algn="ctr">
+        <a:solidFill>
+          <a:schemeClr val="tx1">
+            <a:lumMod val="15000"/>
+            <a:lumOff val="85000"/>
+          </a:schemeClr>
+        </a:solidFill>
+        <a:round/>
+      </a:ln>
+    </cs:spPr>
+    <cs:defRPr sz="1000" kern="1200"/>
+  </cs:chartArea>
+  <cs:dataLabel>
+    <cs:lnRef idx="0"/>
+    <cs:fillRef idx="0"/>
+    <cs:effectRef idx="0"/>
+    <cs:fontRef idx="minor">
+      <a:schemeClr val="tx1">
+        <a:lumMod val="75000"/>
+        <a:lumOff val="25000"/>
+      </a:schemeClr>
+    </cs:fontRef>
+    <cs:defRPr sz="900" kern="1200"/>
+  </cs:dataLabel>
+  <cs:dataLabelCallout>
+    <cs:lnRef idx="0"/>
+    <cs:fillRef idx="0"/>
+    <cs:effectRef idx="0"/>
+    <cs:fontRef idx="minor">
+      <a:schemeClr val="dk1">
+        <a:lumMod val="65000"/>
+        <a:lumOff val="35000"/>
+      </a:schemeClr>
+    </cs:fontRef>
+    <cs:spPr>
+      <a:solidFill>
+        <a:schemeClr val="lt1"/>
+      </a:solidFill>
+      <a:ln>
+        <a:solidFill>
+          <a:schemeClr val="dk1">
+            <a:lumMod val="25000"/>
+            <a:lumOff val="75000"/>
+          </a:schemeClr>
+        </a:solidFill>
+      </a:ln>
+    </cs:spPr>
+    <cs:defRPr sz="900" kern="1200"/>
+    <cs:bodyPr rot="0" spcFirstLastPara="1" vertOverflow="clip" horzOverflow="clip" vert="horz" wrap="square" lIns="36576" tIns="18288" rIns="36576" bIns="18288" anchor="ctr" anchorCtr="1">
+      <a:spAutoFit/>
+    </cs:bodyPr>
+  </cs:dataLabelCallout>
+  <cs:dataPoint>
+    <cs:lnRef idx="0"/>
+    <cs:fillRef idx="1">
+      <cs:styleClr val="auto"/>
+    </cs:fillRef>
+    <cs:effectRef idx="0"/>
+    <cs:fontRef idx="minor">
+      <a:schemeClr val="tx1"/>
+    </cs:fontRef>
+  </cs:dataPoint>
+  <cs:dataPoint3D>
+    <cs:lnRef idx="0"/>
+    <cs:fillRef idx="1">
+      <cs:styleClr val="auto"/>
+    </cs:fillRef>
+    <cs:effectRef idx="0"/>
+    <cs:fontRef idx="minor">
+      <a:schemeClr val="tx1"/>
+    </cs:fontRef>
+  </cs:dataPoint3D>
+  <cs:dataPointLine>
+    <cs:lnRef idx="0">
+      <cs:styleClr val="auto"/>
+    </cs:lnRef>
+    <cs:fillRef idx="1"/>
+    <cs:effectRef idx="0"/>
+    <cs:fontRef idx="minor">
+      <a:schemeClr val="tx1"/>
+    </cs:fontRef>
+    <cs:spPr>
+      <a:ln w="28575" cap="rnd">
+        <a:solidFill>
+          <a:schemeClr val="phClr"/>
+        </a:solidFill>
+        <a:round/>
+      </a:ln>
+    </cs:spPr>
+  </cs:dataPointLine>
+  <cs:dataPointMarker>
+    <cs:lnRef idx="0">
+      <cs:styleClr val="auto"/>
+    </cs:lnRef>
+    <cs:fillRef idx="1">
+      <cs:styleClr val="auto"/>
+    </cs:fillRef>
+    <cs:effectRef idx="0"/>
+    <cs:fontRef idx="minor">
+      <a:schemeClr val="tx1"/>
+    </cs:fontRef>
+    <cs:spPr>
+      <a:ln w="9525">
+        <a:solidFill>
+          <a:schemeClr val="phClr"/>
+        </a:solidFill>
+      </a:ln>
+    </cs:spPr>
+  </cs:dataPointMarker>
+  <cs:dataPointMarkerLayout symbol="circle" size="5"/>
+  <cs:dataPointWireframe>
+    <cs:lnRef idx="0">
+      <cs:styleClr val="auto"/>
+    </cs:lnRef>
+    <cs:fillRef idx="1"/>
+    <cs:effectRef idx="0"/>
+    <cs:fontRef idx="minor">
+      <a:schemeClr val="tx1"/>
+    </cs:fontRef>
+    <cs:spPr>
+      <a:ln w="9525" cap="rnd">
+        <a:solidFill>
+          <a:schemeClr val="phClr"/>
+        </a:solidFill>
+        <a:round/>
+      </a:ln>
+    </cs:spPr>
+  </cs:dataPointWireframe>
+  <cs:dataTable>
+    <cs:lnRef idx="0"/>
+    <cs:fillRef idx="0"/>
+    <cs:effectRef idx="0"/>
+    <cs:fontRef idx="minor">
+      <a:schemeClr val="tx1">
+        <a:lumMod val="65000"/>
+        <a:lumOff val="35000"/>
+      </a:schemeClr>
+    </cs:fontRef>
+    <cs:spPr>
+      <a:noFill/>
+      <a:ln w="9525" cap="flat" cmpd="sng" algn="ctr">
+        <a:solidFill>
+          <a:schemeClr val="tx1">
+            <a:lumMod val="15000"/>
+            <a:lumOff val="85000"/>
+          </a:schemeClr>
+        </a:solidFill>
+        <a:round/>
+      </a:ln>
+    </cs:spPr>
+    <cs:defRPr sz="900" kern="1200"/>
+  </cs:dataTable>
+  <cs:downBar>
+    <cs:lnRef idx="0"/>
+    <cs:fillRef idx="0"/>
+    <cs:effectRef idx="0"/>
+    <cs:fontRef idx="minor">
+      <a:schemeClr val="dk1"/>
+    </cs:fontRef>
+    <cs:spPr>
+      <a:solidFill>
+        <a:schemeClr val="dk1">
+          <a:lumMod val="65000"/>
+          <a:lumOff val="35000"/>
+        </a:schemeClr>
+      </a:solidFill>
+      <a:ln w="9525">
+        <a:solidFill>
+          <a:schemeClr val="tx1">
+            <a:lumMod val="65000"/>
+            <a:lumOff val="35000"/>
+          </a:schemeClr>
+        </a:solidFill>
+      </a:ln>
+    </cs:spPr>
+  </cs:downBar>
+  <cs:dropLine>
+    <cs:lnRef idx="0"/>
+    <cs:fillRef idx="0"/>
+    <cs:effectRef idx="0"/>
+    <cs:fontRef idx="minor">
+      <a:schemeClr val="tx1"/>
+    </cs:fontRef>
+    <cs:spPr>
+      <a:ln w="9525" cap="flat" cmpd="sng" algn="ctr">
+        <a:solidFill>
+          <a:schemeClr val="tx1">
+            <a:lumMod val="35000"/>
+            <a:lumOff val="65000"/>
+          </a:schemeClr>
+        </a:solidFill>
+        <a:round/>
+      </a:ln>
+    </cs:spPr>
+  </cs:dropLine>
+  <cs:errorBar>
+    <cs:lnRef idx="0"/>
+    <cs:fillRef idx="0"/>
+    <cs:effectRef idx="0"/>
+    <cs:fontRef idx="minor">
+      <a:schemeClr val="tx1"/>
+    </cs:fontRef>
+    <cs:spPr>
+      <a:ln w="9525" cap="flat" cmpd="sng" algn="ctr">
+        <a:solidFill>
+          <a:schemeClr val="tx1">
+            <a:lumMod val="65000"/>
+            <a:lumOff val="35000"/>
+          </a:schemeClr>
+        </a:solidFill>
+        <a:round/>
+      </a:ln>
+    </cs:spPr>
+  </cs:errorBar>
+  <cs:floor>
+    <cs:lnRef idx="0"/>
+    <cs:fillRef idx="0"/>
+    <cs:effectRef idx="0"/>
+    <cs:fontRef idx="minor">
+      <a:schemeClr val="tx1"/>
+    </cs:fontRef>
+    <cs:spPr>
+      <a:noFill/>
+      <a:ln>
+        <a:noFill/>
+      </a:ln>
+    </cs:spPr>
+  </cs:floor>
+  <cs:gridlineMajor>
+    <cs:lnRef idx="0"/>
+    <cs:fillRef idx="0"/>
+    <cs:effectRef idx="0"/>
+    <cs:fontRef idx="minor">
+      <a:schemeClr val="tx1"/>
+    </cs:fontRef>
+    <cs:spPr>
+      <a:ln w="9525" cap="flat" cmpd="sng" algn="ctr">
+        <a:solidFill>
+          <a:schemeClr val="tx1">
+            <a:lumMod val="15000"/>
+            <a:lumOff val="85000"/>
+          </a:schemeClr>
+        </a:solidFill>
+        <a:round/>
+      </a:ln>
+    </cs:spPr>
+  </cs:gridlineMajor>
+  <cs:gridlineMinor>
+    <cs:lnRef idx="0"/>
+    <cs:fillRef idx="0"/>
+    <cs:effectRef idx="0"/>
+    <cs:fontRef idx="minor">
+      <a:schemeClr val="tx1"/>
+    </cs:fontRef>
+    <cs:spPr>
+      <a:ln w="9525" cap="flat" cmpd="sng" algn="ctr">
+        <a:solidFill>
+          <a:schemeClr val="tx1">
+            <a:lumMod val="5000"/>
+            <a:lumOff val="95000"/>
+          </a:schemeClr>
+        </a:solidFill>
+        <a:round/>
+      </a:ln>
+    </cs:spPr>
+  </cs:gridlineMinor>
+  <cs:hiLoLine>
+    <cs:lnRef idx="0"/>
+    <cs:fillRef idx="0"/>
+    <cs:effectRef idx="0"/>
+    <cs:fontRef idx="minor">
+      <a:schemeClr val="tx1"/>
+    </cs:fontRef>
+    <cs:spPr>
+      <a:ln w="9525" cap="flat" cmpd="sng" algn="ctr">
+        <a:solidFill>
+          <a:schemeClr val="tx1">
+            <a:lumMod val="75000"/>
+            <a:lumOff val="25000"/>
+          </a:schemeClr>
+        </a:solidFill>
+        <a:round/>
+      </a:ln>
+    </cs:spPr>
+  </cs:hiLoLine>
+  <cs:leaderLine>
+    <cs:lnRef idx="0"/>
+    <cs:fillRef idx="0"/>
+    <cs:effectRef idx="0"/>
+    <cs:fontRef idx="minor">
+      <a:schemeClr val="tx1"/>
+    </cs:fontRef>
+    <cs:spPr>
+      <a:ln w="9525" cap="flat" cmpd="sng" algn="ctr">
+        <a:solidFill>
+          <a:schemeClr val="tx1">
+            <a:lumMod val="35000"/>
+            <a:lumOff val="65000"/>
+          </a:schemeClr>
+        </a:solidFill>
+        <a:round/>
+      </a:ln>
+    </cs:spPr>
+  </cs:leaderLine>
+  <cs:legend>
+    <cs:lnRef idx="0"/>
+    <cs:fillRef idx="0"/>
+    <cs:effectRef idx="0"/>
+    <cs:fontRef idx="minor">
+      <a:schemeClr val="tx1">
+        <a:lumMod val="65000"/>
+        <a:lumOff val="35000"/>
+      </a:schemeClr>
+    </cs:fontRef>
+    <cs:defRPr sz="900" kern="1200"/>
+  </cs:legend>
+  <cs:plotArea mods="allowNoFillOverride allowNoLineOverride">
+    <cs:lnRef idx="0"/>
+    <cs:fillRef idx="0"/>
+    <cs:effectRef idx="0"/>
+    <cs:fontRef idx="minor">
+      <a:schemeClr val="tx1"/>
+    </cs:fontRef>
+  </cs:plotArea>
+  <cs:plotArea3D mods="allowNoFillOverride allowNoLineOverride">
+    <cs:lnRef idx="0"/>
+    <cs:fillRef idx="0"/>
+    <cs:effectRef idx="0"/>
+    <cs:fontRef idx="minor">
+      <a:schemeClr val="tx1"/>
+    </cs:fontRef>
+  </cs:plotArea3D>
+  <cs:seriesAxis>
+    <cs:lnRef idx="0"/>
+    <cs:fillRef idx="0"/>
+    <cs:effectRef idx="0"/>
+    <cs:fontRef idx="minor">
+      <a:schemeClr val="tx1">
+        <a:lumMod val="65000"/>
+        <a:lumOff val="35000"/>
+      </a:schemeClr>
+    </cs:fontRef>
+    <cs:defRPr sz="900" kern="1200"/>
+  </cs:seriesAxis>
+  <cs:seriesLine>
+    <cs:lnRef idx="0"/>
+    <cs:fillRef idx="0"/>
+    <cs:effectRef idx="0"/>
+    <cs:fontRef idx="minor">
+      <a:schemeClr val="tx1"/>
+    </cs:fontRef>
+    <cs:spPr>
+      <a:ln w="9525" cap="flat" cmpd="sng" algn="ctr">
+        <a:solidFill>
+          <a:schemeClr val="tx1">
+            <a:lumMod val="35000"/>
+            <a:lumOff val="65000"/>
+          </a:schemeClr>
+        </a:solidFill>
+        <a:round/>
+      </a:ln>
+    </cs:spPr>
+  </cs:seriesLine>
+  <cs:title>
+    <cs:lnRef idx="0"/>
+    <cs:fillRef idx="0"/>
+    <cs:effectRef idx="0"/>
+    <cs:fontRef idx="minor">
+      <a:schemeClr val="tx1">
+        <a:lumMod val="65000"/>
+        <a:lumOff val="35000"/>
+      </a:schemeClr>
+    </cs:fontRef>
+    <cs:defRPr sz="1400" b="0" kern="1200" spc="0" baseline="0"/>
+  </cs:title>
+  <cs:trendline>
+    <cs:lnRef idx="0">
+      <cs:styleClr val="auto"/>
+    </cs:lnRef>
+    <cs:fillRef idx="0"/>
+    <cs:effectRef idx="0"/>
+    <cs:fontRef idx="minor">
+      <a:schemeClr val="tx1"/>
+    </cs:fontRef>
+    <cs:spPr>
+      <a:ln w="19050" cap="rnd">
+        <a:solidFill>
+          <a:schemeClr val="phClr"/>
+        </a:solidFill>
+        <a:prstDash val="sysDot"/>
+      </a:ln>
+    </cs:spPr>
+  </cs:trendline>
+  <cs:trendlineLabel>
+    <cs:lnRef idx="0"/>
+    <cs:fillRef idx="0"/>
+    <cs:effectRef idx="0"/>
+    <cs:fontRef idx="minor">
+      <a:schemeClr val="tx1">
+        <a:lumMod val="65000"/>
+        <a:lumOff val="35000"/>
+      </a:schemeClr>
+    </cs:fontRef>
+    <cs:defRPr sz="900" kern="1200"/>
+  </cs:trendlineLabel>
+  <cs:upBar>
+    <cs:lnRef idx="0"/>
+    <cs:fillRef idx="0"/>
+    <cs:effectRef idx="0"/>
+    <cs:fontRef idx="minor">
+      <a:schemeClr val="dk1"/>
+    </cs:fontRef>
+    <cs:spPr>
+      <a:solidFill>
+        <a:schemeClr val="lt1"/>
+      </a:solidFill>
+      <a:ln w="9525">
+        <a:solidFill>
+          <a:schemeClr val="tx1">
+            <a:lumMod val="15000"/>
+            <a:lumOff val="85000"/>
+          </a:schemeClr>
+        </a:solidFill>
+      </a:ln>
+    </cs:spPr>
+  </cs:upBar>
+  <cs:valueAxis>
+    <cs:lnRef idx="0"/>
+    <cs:fillRef idx="0"/>
+    <cs:effectRef idx="0"/>
+    <cs:fontRef idx="minor">
+      <a:schemeClr val="tx1">
+        <a:lumMod val="65000"/>
+        <a:lumOff val="35000"/>
+      </a:schemeClr>
+    </cs:fontRef>
+    <cs:defRPr sz="900" kern="1200"/>
+  </cs:valueAxis>
+  <cs:wall>
+    <cs:lnRef idx="0"/>
+    <cs:fillRef idx="0"/>
+    <cs:effectRef idx="0"/>
+    <cs:fontRef idx="minor">
+      <a:schemeClr val="tx1"/>
+    </cs:fontRef>
+    <cs:spPr>
+      <a:noFill/>
+      <a:ln>
+        <a:noFill/>
+      </a:ln>
+    </cs:spPr>
+  </cs:wall>
+</cs:chartStyle>
+</file>
+
 <file path=word/charts/style2.xml><?xml version="1.0" encoding="utf-8"?>
 <cs:chartStyle xmlns:cs="http://schemas.microsoft.com/office/drawing/2012/chartStyle" xmlns:a="http://schemas.openxmlformats.org/drawingml/2006/main" id="201">
   <cs:axisTitle>
@@ -17489,7 +20368,7 @@
 </file>
 
 <file path=customXml/itemProps1.xml><?xml version="1.0" encoding="utf-8"?>
-<ds:datastoreItem xmlns:ds="http://schemas.openxmlformats.org/officeDocument/2006/customXml" ds:itemID="{024035A6-C200-473A-B573-1B39DE8AC795}">
+<ds:datastoreItem xmlns:ds="http://schemas.openxmlformats.org/officeDocument/2006/customXml" ds:itemID="{789BF893-5081-4025-8EF5-A7551D132033}">
   <ds:schemaRefs>
     <ds:schemaRef ds:uri="http://schemas.openxmlformats.org/officeDocument/2006/bibliography"/>
   </ds:schemaRefs>

</xml_diff>

<commit_message>
:pencil: ajout partie sur K-
</commit_message>
<xml_diff>
--- a/Rapport de TP de SMA.docx
+++ b/Rapport de TP de SMA.docx
@@ -2246,8 +2246,188 @@
       <w:r>
         <w:t>Nous allons dans cette partie nous intéresser aux valeurs possibles pour le paramètre K-. Nous avons pour cela relevé les résultats obtenus avec les valeurs K- = 0.1, K- = 0.3 et K- = 0.9.</w:t>
       </w:r>
-      <w:bookmarkStart w:id="0" w:name="_GoBack"/>
-      <w:bookmarkEnd w:id="0"/>
+    </w:p>
+    <w:p>
+      <w:pPr>
+        <w:jc w:val="both"/>
+      </w:pPr>
+      <w:r>
+        <w:rPr>
+          <w:noProof/>
+        </w:rPr>
+        <w:drawing>
+          <wp:anchor distT="0" distB="0" distL="114300" distR="114300" simplePos="0" relativeHeight="251677696" behindDoc="0" locked="0" layoutInCell="1" allowOverlap="1" wp14:anchorId="761B82E4">
+            <wp:simplePos x="0" y="0"/>
+            <wp:positionH relativeFrom="column">
+              <wp:posOffset>-534035</wp:posOffset>
+            </wp:positionH>
+            <wp:positionV relativeFrom="paragraph">
+              <wp:posOffset>686435</wp:posOffset>
+            </wp:positionV>
+            <wp:extent cx="3162300" cy="1973580"/>
+            <wp:effectExtent l="0" t="0" r="0" b="7620"/>
+            <wp:wrapTopAndBottom/>
+            <wp:docPr id="20" name="Graphique 20">
+              <a:extLst xmlns:a="http://schemas.openxmlformats.org/drawingml/2006/main">
+                <a:ext uri="{FF2B5EF4-FFF2-40B4-BE49-F238E27FC236}">
+                  <a16:creationId xmlns:a16="http://schemas.microsoft.com/office/drawing/2014/main" id="{AB32FE59-AF37-4411-B8A5-69A7FA76E862}"/>
+                </a:ext>
+              </a:extLst>
+            </wp:docPr>
+            <wp:cNvGraphicFramePr/>
+            <a:graphic xmlns:a="http://schemas.openxmlformats.org/drawingml/2006/main">
+              <a:graphicData uri="http://schemas.openxmlformats.org/drawingml/2006/chart">
+                <c:chart xmlns:c="http://schemas.openxmlformats.org/drawingml/2006/chart" xmlns:r="http://schemas.openxmlformats.org/officeDocument/2006/relationships" r:id="rId27"/>
+              </a:graphicData>
+            </a:graphic>
+            <wp14:sizeRelH relativeFrom="page">
+              <wp14:pctWidth>0</wp14:pctWidth>
+            </wp14:sizeRelH>
+            <wp14:sizeRelV relativeFrom="page">
+              <wp14:pctHeight>0</wp14:pctHeight>
+            </wp14:sizeRelV>
+          </wp:anchor>
+        </w:drawing>
+      </w:r>
+      <w:r>
+        <w:rPr>
+          <w:noProof/>
+        </w:rPr>
+        <w:drawing>
+          <wp:anchor distT="0" distB="0" distL="114300" distR="114300" simplePos="0" relativeHeight="251678720" behindDoc="0" locked="0" layoutInCell="1" allowOverlap="1" wp14:anchorId="3E4B2123">
+            <wp:simplePos x="0" y="0"/>
+            <wp:positionH relativeFrom="margin">
+              <wp:posOffset>2834005</wp:posOffset>
+            </wp:positionH>
+            <wp:positionV relativeFrom="paragraph">
+              <wp:posOffset>686435</wp:posOffset>
+            </wp:positionV>
+            <wp:extent cx="3520440" cy="1973580"/>
+            <wp:effectExtent l="0" t="0" r="3810" b="7620"/>
+            <wp:wrapTopAndBottom/>
+            <wp:docPr id="21" name="Graphique 21">
+              <a:extLst xmlns:a="http://schemas.openxmlformats.org/drawingml/2006/main">
+                <a:ext uri="{FF2B5EF4-FFF2-40B4-BE49-F238E27FC236}">
+                  <a16:creationId xmlns:a16="http://schemas.microsoft.com/office/drawing/2014/main" id="{2FC29CFE-DE15-411A-8075-B757CA6F1AAF}"/>
+                </a:ext>
+              </a:extLst>
+            </wp:docPr>
+            <wp:cNvGraphicFramePr/>
+            <a:graphic xmlns:a="http://schemas.openxmlformats.org/drawingml/2006/main">
+              <a:graphicData uri="http://schemas.openxmlformats.org/drawingml/2006/chart">
+                <c:chart xmlns:c="http://schemas.openxmlformats.org/drawingml/2006/chart" xmlns:r="http://schemas.openxmlformats.org/officeDocument/2006/relationships" r:id="rId28"/>
+              </a:graphicData>
+            </a:graphic>
+            <wp14:sizeRelH relativeFrom="page">
+              <wp14:pctWidth>0</wp14:pctWidth>
+            </wp14:sizeRelH>
+            <wp14:sizeRelV relativeFrom="page">
+              <wp14:pctHeight>0</wp14:pctHeight>
+            </wp14:sizeRelV>
+          </wp:anchor>
+        </w:drawing>
+      </w:r>
+      <w:r>
+        <w:t>Dans un premier temps, nous nous apercevons que lorsque K- s’approche de 1, le nombre de colonies diminue tandis que leur taille augmente, et ce de manière linéaire (cf. courbes de tendance sur les graphiques ci-dessous).</w:t>
+      </w:r>
+    </w:p>
+    <w:p>
+      <w:pPr>
+        <w:jc w:val="both"/>
+      </w:pPr>
+    </w:p>
+    <w:p>
+      <w:pPr>
+        <w:jc w:val="both"/>
+      </w:pPr>
+      <w:r>
+        <w:rPr>
+          <w:noProof/>
+        </w:rPr>
+        <w:lastRenderedPageBreak/>
+        <w:drawing>
+          <wp:anchor distT="0" distB="0" distL="114300" distR="114300" simplePos="0" relativeHeight="251679744" behindDoc="0" locked="0" layoutInCell="1" allowOverlap="1" wp14:anchorId="2DA3BC04">
+            <wp:simplePos x="0" y="0"/>
+            <wp:positionH relativeFrom="margin">
+              <wp:align>center</wp:align>
+            </wp:positionH>
+            <wp:positionV relativeFrom="paragraph">
+              <wp:posOffset>1066165</wp:posOffset>
+            </wp:positionV>
+            <wp:extent cx="3550920" cy="1897380"/>
+            <wp:effectExtent l="0" t="0" r="11430" b="7620"/>
+            <wp:wrapTopAndBottom/>
+            <wp:docPr id="22" name="Graphique 22">
+              <a:extLst xmlns:a="http://schemas.openxmlformats.org/drawingml/2006/main">
+                <a:ext uri="{FF2B5EF4-FFF2-40B4-BE49-F238E27FC236}">
+                  <a16:creationId xmlns:a16="http://schemas.microsoft.com/office/drawing/2014/main" id="{C4F5CDE9-CCA3-41B6-8C98-243E7894610C}"/>
+                </a:ext>
+              </a:extLst>
+            </wp:docPr>
+            <wp:cNvGraphicFramePr/>
+            <a:graphic xmlns:a="http://schemas.openxmlformats.org/drawingml/2006/main">
+              <a:graphicData uri="http://schemas.openxmlformats.org/drawingml/2006/chart">
+                <c:chart xmlns:c="http://schemas.openxmlformats.org/drawingml/2006/chart" xmlns:r="http://schemas.openxmlformats.org/officeDocument/2006/relationships" r:id="rId29"/>
+              </a:graphicData>
+            </a:graphic>
+            <wp14:sizeRelH relativeFrom="page">
+              <wp14:pctWidth>0</wp14:pctWidth>
+            </wp14:sizeRelH>
+            <wp14:sizeRelV relativeFrom="page">
+              <wp14:pctHeight>0</wp14:pctHeight>
+            </wp14:sizeRelV>
+          </wp:anchor>
+        </w:drawing>
+      </w:r>
+      <w:r>
+        <w:rPr>
+          <w:noProof/>
+        </w:rPr>
+        <w:drawing>
+          <wp:anchor distT="0" distB="0" distL="114300" distR="114300" simplePos="0" relativeHeight="251680768" behindDoc="0" locked="0" layoutInCell="1" allowOverlap="1" wp14:anchorId="1F3C0FF9">
+            <wp:simplePos x="0" y="0"/>
+            <wp:positionH relativeFrom="margin">
+              <wp:align>center</wp:align>
+            </wp:positionH>
+            <wp:positionV relativeFrom="paragraph">
+              <wp:posOffset>3062605</wp:posOffset>
+            </wp:positionV>
+            <wp:extent cx="3550920" cy="1874520"/>
+            <wp:effectExtent l="0" t="0" r="11430" b="11430"/>
+            <wp:wrapTopAndBottom/>
+            <wp:docPr id="23" name="Graphique 23">
+              <a:extLst xmlns:a="http://schemas.openxmlformats.org/drawingml/2006/main">
+                <a:ext uri="{FF2B5EF4-FFF2-40B4-BE49-F238E27FC236}">
+                  <a16:creationId xmlns:a16="http://schemas.microsoft.com/office/drawing/2014/main" id="{D2D97429-19EA-4873-AF34-2C2C70F2C28C}"/>
+                </a:ext>
+              </a:extLst>
+            </wp:docPr>
+            <wp:cNvGraphicFramePr/>
+            <a:graphic xmlns:a="http://schemas.openxmlformats.org/drawingml/2006/main">
+              <a:graphicData uri="http://schemas.openxmlformats.org/drawingml/2006/chart">
+                <c:chart xmlns:c="http://schemas.openxmlformats.org/drawingml/2006/chart" xmlns:r="http://schemas.openxmlformats.org/officeDocument/2006/relationships" r:id="rId30"/>
+              </a:graphicData>
+            </a:graphic>
+            <wp14:sizeRelH relativeFrom="page">
+              <wp14:pctWidth>0</wp14:pctWidth>
+            </wp14:sizeRelH>
+            <wp14:sizeRelV relativeFrom="page">
+              <wp14:pctHeight>0</wp14:pctHeight>
+            </wp14:sizeRelV>
+          </wp:anchor>
+        </w:drawing>
+      </w:r>
+      <w:r>
+        <w:t>De plus, lorsque K- croît, le pourcentage d’erreurs de voisinage chute, passant de 2% pour K- = 0.1 à 0% pour K- = 0.9. En parallèle, nous constatons que la proportion de blocs posés en fin de simulation est inversement proportionnelle à K-, allant de 99,8% pour K- = 0.1 à 96% pour K- = 0.9. Ainsi, même si les erreurs de voisinage sont</w:t>
+      </w:r>
+      <w:r>
+        <w:t>, à priori, réduites, il est difficile de tirer de véritables conclusions puisque de plus en plus de blocs sont soulevés par les agents au moment de la fin de la simulation.</w:t>
+      </w:r>
+    </w:p>
+    <w:p>
+      <w:pPr>
+        <w:jc w:val="both"/>
+      </w:pPr>
     </w:p>
     <w:p>
       <w:pPr>
@@ -2255,6 +2435,19 @@
       </w:pPr>
       <w:r>
         <w:t>Analyse</w:t>
+      </w:r>
+    </w:p>
+    <w:p>
+      <w:pPr>
+        <w:jc w:val="both"/>
+      </w:pPr>
+      <w:r>
+        <w:t>Pour conclure, nous remarquons qu’augmenter la valeur de K- peut, certes, se révéler efficace pour réduire à la fois les erreurs de voisinage et le nombre de colonies mais que ces améliorations se font au détriment du nombre de blocs posés par les agents. La solution la plus adaptée semble alors d’utiliser K- = 0.3 puisque c’est cette valeur offre le meilleur compromis parmi celles que nous avons testées</w:t>
+      </w:r>
+      <w:bookmarkStart w:id="0" w:name="_GoBack"/>
+      <w:bookmarkEnd w:id="0"/>
+      <w:r>
+        <w:t>.</w:t>
       </w:r>
     </w:p>
     <w:p>
@@ -2325,7 +2518,7 @@
             <wp:cNvGraphicFramePr/>
             <a:graphic xmlns:a="http://schemas.openxmlformats.org/drawingml/2006/main">
               <a:graphicData uri="http://schemas.openxmlformats.org/drawingml/2006/chart">
-                <c:chart xmlns:c="http://schemas.openxmlformats.org/drawingml/2006/chart" xmlns:r="http://schemas.openxmlformats.org/officeDocument/2006/relationships" r:id="rId27"/>
+                <c:chart xmlns:c="http://schemas.openxmlformats.org/drawingml/2006/chart" xmlns:r="http://schemas.openxmlformats.org/officeDocument/2006/relationships" r:id="rId31"/>
               </a:graphicData>
             </a:graphic>
             <wp14:sizeRelH relativeFrom="page">
@@ -2363,7 +2556,7 @@
             <wp:cNvGraphicFramePr/>
             <a:graphic xmlns:a="http://schemas.openxmlformats.org/drawingml/2006/main">
               <a:graphicData uri="http://schemas.openxmlformats.org/drawingml/2006/chart">
-                <c:chart xmlns:c="http://schemas.openxmlformats.org/drawingml/2006/chart" xmlns:r="http://schemas.openxmlformats.org/officeDocument/2006/relationships" r:id="rId28"/>
+                <c:chart xmlns:c="http://schemas.openxmlformats.org/drawingml/2006/chart" xmlns:r="http://schemas.openxmlformats.org/officeDocument/2006/relationships" r:id="rId32"/>
               </a:graphicData>
             </a:graphic>
             <wp14:sizeRelH relativeFrom="page">
@@ -2417,7 +2610,7 @@
             <wp:cNvGraphicFramePr/>
             <a:graphic xmlns:a="http://schemas.openxmlformats.org/drawingml/2006/main">
               <a:graphicData uri="http://schemas.openxmlformats.org/drawingml/2006/chart">
-                <c:chart xmlns:c="http://schemas.openxmlformats.org/drawingml/2006/chart" xmlns:r="http://schemas.openxmlformats.org/officeDocument/2006/relationships" r:id="rId29"/>
+                <c:chart xmlns:c="http://schemas.openxmlformats.org/drawingml/2006/chart" xmlns:r="http://schemas.openxmlformats.org/officeDocument/2006/relationships" r:id="rId33"/>
               </a:graphicData>
             </a:graphic>
             <wp14:sizeRelH relativeFrom="page">
@@ -6193,11 +6386,11 @@
             </a:pPr>
             <a:r>
               <a:rPr lang="fr-FR" sz="1200"/>
-              <a:t>Nombre </a:t>
+              <a:t>Nombre de colonies en fonction</a:t>
             </a:r>
             <a:r>
               <a:rPr lang="fr-FR" sz="1200" baseline="0"/>
-              <a:t>de colonies en fonction de l'erreur</a:t>
+              <a:t> de K -</a:t>
             </a:r>
             <a:endParaRPr lang="fr-FR" sz="1200"/>
           </a:p>
@@ -6242,10 +6435,8 @@
           <c:idx val="0"/>
           <c:order val="0"/>
           <c:spPr>
-            <a:ln w="19050" cap="rnd">
-              <a:solidFill>
-                <a:srgbClr val="7030A0"/>
-              </a:solidFill>
+            <a:ln w="25400" cap="rnd">
+              <a:noFill/>
               <a:round/>
             </a:ln>
             <a:effectLst/>
@@ -6255,38 +6446,79 @@
             <c:size val="5"/>
             <c:spPr>
               <a:solidFill>
-                <a:srgbClr val="7030A0"/>
+                <a:srgbClr val="002060"/>
               </a:solidFill>
               <a:ln w="9525">
                 <a:solidFill>
-                  <a:srgbClr val="7030A0"/>
+                  <a:schemeClr val="accent1"/>
                 </a:solidFill>
               </a:ln>
               <a:effectLst/>
             </c:spPr>
           </c:marker>
+          <c:trendline>
+            <c:spPr>
+              <a:ln w="19050" cap="rnd">
+                <a:solidFill>
+                  <a:srgbClr val="002060"/>
+                </a:solidFill>
+                <a:prstDash val="sysDot"/>
+              </a:ln>
+              <a:effectLst/>
+            </c:spPr>
+            <c:trendlineType val="linear"/>
+            <c:dispRSqr val="1"/>
+            <c:dispEq val="0"/>
+            <c:trendlineLbl>
+              <c:layout>
+                <c:manualLayout>
+                  <c:x val="1.6710411198600175E-4"/>
+                  <c:y val="3.1809930008748905E-2"/>
+                </c:manualLayout>
+              </c:layout>
+              <c:numFmt formatCode="General" sourceLinked="0"/>
+              <c:spPr>
+                <a:noFill/>
+                <a:ln>
+                  <a:noFill/>
+                </a:ln>
+                <a:effectLst/>
+              </c:spPr>
+              <c:txPr>
+                <a:bodyPr rot="0" spcFirstLastPara="1" vertOverflow="ellipsis" vert="horz" wrap="square" anchor="ctr" anchorCtr="1"/>
+                <a:lstStyle/>
+                <a:p>
+                  <a:pPr>
+                    <a:defRPr sz="900" b="0" i="0" u="none" strike="noStrike" kern="1200" baseline="0">
+                      <a:solidFill>
+                        <a:schemeClr val="tx1">
+                          <a:lumMod val="65000"/>
+                          <a:lumOff val="35000"/>
+                        </a:schemeClr>
+                      </a:solidFill>
+                      <a:latin typeface="+mn-lt"/>
+                      <a:ea typeface="+mn-ea"/>
+                      <a:cs typeface="+mn-cs"/>
+                    </a:defRPr>
+                  </a:pPr>
+                  <a:endParaRPr lang="fr-FR"/>
+                </a:p>
+              </c:txPr>
+            </c:trendlineLbl>
+          </c:trendline>
           <c:xVal>
             <c:numRef>
-              <c:f>('Error (e)'!$J$2,'Error (e)'!$J$19,'Error (e)'!$J$36,'Error (e)'!$J$53,'Error (e)'!$J$70,'Error (e)'!$J$87)</c:f>
+              <c:f>('K-'!$H$2,'K-'!$H$19,'K-'!$H$36)</c:f>
               <c:numCache>
                 <c:formatCode>General</c:formatCode>
-                <c:ptCount val="6"/>
+                <c:ptCount val="3"/>
                 <c:pt idx="0">
-                  <c:v>0</c:v>
+                  <c:v>0.1</c:v>
                 </c:pt>
                 <c:pt idx="1">
-                  <c:v>0.1</c:v>
+                  <c:v>0.3</c:v>
                 </c:pt>
                 <c:pt idx="2">
-                  <c:v>0.2</c:v>
-                </c:pt>
-                <c:pt idx="3">
-                  <c:v>0.3</c:v>
-                </c:pt>
-                <c:pt idx="4">
-                  <c:v>0.5</c:v>
-                </c:pt>
-                <c:pt idx="5">
                   <c:v>0.9</c:v>
                 </c:pt>
               </c:numCache>
@@ -6294,27 +6526,18 @@
           </c:xVal>
           <c:yVal>
             <c:numRef>
-              <c:f>('Error (e)'!$G$14,'Error (e)'!$G$31,'Error (e)'!$G$48,'Error (e)'!$G$65,'Error (e)'!$G$82,'Error (e)'!$G$99)</c:f>
+              <c:f>('K-'!$G$14,'K-'!$G$31,'K-'!$G$48)</c:f>
               <c:numCache>
                 <c:formatCode>General</c:formatCode>
-                <c:ptCount val="6"/>
+                <c:ptCount val="3"/>
                 <c:pt idx="0">
-                  <c:v>28.7</c:v>
+                  <c:v>30.5</c:v>
                 </c:pt>
                 <c:pt idx="1">
-                  <c:v>35.5</c:v>
+                  <c:v>28.3</c:v>
                 </c:pt>
                 <c:pt idx="2">
-                  <c:v>35.4</c:v>
-                </c:pt>
-                <c:pt idx="3">
-                  <c:v>36.799999999999997</c:v>
-                </c:pt>
-                <c:pt idx="4">
-                  <c:v>36.799999999999997</c:v>
-                </c:pt>
-                <c:pt idx="5">
-                  <c:v>45.4</c:v>
+                  <c:v>22.2</c:v>
                 </c:pt>
               </c:numCache>
             </c:numRef>
@@ -6322,7 +6545,7 @@
           <c:smooth val="0"/>
           <c:extLst>
             <c:ext xmlns:c16="http://schemas.microsoft.com/office/drawing/2014/chart" uri="{C3380CC4-5D6E-409C-BE32-E72D297353CC}">
-              <c16:uniqueId val="{00000000-8017-4371-9B08-73D363B7FD60}"/>
+              <c16:uniqueId val="{00000001-F59D-4907-A349-3BD395637965}"/>
             </c:ext>
           </c:extLst>
         </c:ser>
@@ -6334,30 +6557,16 @@
           <c:showPercent val="0"/>
           <c:showBubbleSize val="0"/>
         </c:dLbls>
-        <c:axId val="898640320"/>
-        <c:axId val="703477744"/>
+        <c:axId val="903675584"/>
+        <c:axId val="901880288"/>
       </c:scatterChart>
       <c:valAx>
-        <c:axId val="898640320"/>
+        <c:axId val="903675584"/>
         <c:scaling>
           <c:orientation val="minMax"/>
         </c:scaling>
         <c:delete val="0"/>
         <c:axPos val="b"/>
-        <c:majorGridlines>
-          <c:spPr>
-            <a:ln w="9525" cap="flat" cmpd="sng" algn="ctr">
-              <a:solidFill>
-                <a:schemeClr val="tx1">
-                  <a:lumMod val="15000"/>
-                  <a:lumOff val="85000"/>
-                </a:schemeClr>
-              </a:solidFill>
-              <a:round/>
-            </a:ln>
-            <a:effectLst/>
-          </c:spPr>
-        </c:majorGridlines>
         <c:numFmt formatCode="General" sourceLinked="1"/>
         <c:majorTickMark val="none"/>
         <c:minorTickMark val="none"/>
@@ -6367,8 +6576,8 @@
           <a:ln w="9525" cap="flat" cmpd="sng" algn="ctr">
             <a:solidFill>
               <a:schemeClr val="tx1">
-                <a:lumMod val="25000"/>
-                <a:lumOff val="75000"/>
+                <a:lumMod val="15000"/>
+                <a:lumOff val="85000"/>
               </a:schemeClr>
             </a:solidFill>
             <a:round/>
@@ -6395,12 +6604,12 @@
             <a:endParaRPr lang="fr-FR"/>
           </a:p>
         </c:txPr>
-        <c:crossAx val="703477744"/>
+        <c:crossAx val="901880288"/>
         <c:crosses val="autoZero"/>
         <c:crossBetween val="midCat"/>
       </c:valAx>
       <c:valAx>
-        <c:axId val="703477744"/>
+        <c:axId val="901880288"/>
         <c:scaling>
           <c:orientation val="minMax"/>
         </c:scaling>
@@ -6426,14 +6635,8 @@
         <c:tickLblPos val="nextTo"/>
         <c:spPr>
           <a:noFill/>
-          <a:ln w="9525" cap="flat" cmpd="sng" algn="ctr">
-            <a:solidFill>
-              <a:schemeClr val="tx1">
-                <a:lumMod val="25000"/>
-                <a:lumOff val="75000"/>
-              </a:schemeClr>
-            </a:solidFill>
-            <a:round/>
+          <a:ln>
+            <a:noFill/>
           </a:ln>
           <a:effectLst/>
         </c:spPr>
@@ -6457,7 +6660,7 @@
             <a:endParaRPr lang="fr-FR"/>
           </a:p>
         </c:txPr>
-        <c:crossAx val="898640320"/>
+        <c:crossAx val="903675584"/>
         <c:crosses val="autoZero"/>
         <c:crossBetween val="midCat"/>
       </c:valAx>
@@ -6545,9 +6748,14 @@
               </a:defRPr>
             </a:pPr>
             <a:r>
-              <a:rPr lang="en-US" sz="1200"/>
-              <a:t>Taille moyenne d'une colonie en fonction de l'erreur</a:t>
+              <a:rPr lang="fr-FR" sz="1200"/>
+              <a:t>Taille moyenne d'une colonie en fonction</a:t>
             </a:r>
+            <a:r>
+              <a:rPr lang="fr-FR" sz="1200" baseline="0"/>
+              <a:t> de K -</a:t>
+            </a:r>
+            <a:endParaRPr lang="fr-FR" sz="1200"/>
           </a:p>
         </c:rich>
       </c:tx>
@@ -6590,10 +6798,8 @@
           <c:idx val="0"/>
           <c:order val="0"/>
           <c:spPr>
-            <a:ln w="28575" cap="rnd">
-              <a:solidFill>
-                <a:srgbClr val="7030A0"/>
-              </a:solidFill>
+            <a:ln w="25400" cap="rnd">
+              <a:noFill/>
               <a:round/>
             </a:ln>
             <a:effectLst/>
@@ -6603,38 +6809,79 @@
             <c:size val="5"/>
             <c:spPr>
               <a:solidFill>
-                <a:srgbClr val="7030A0"/>
+                <a:srgbClr val="002060"/>
               </a:solidFill>
               <a:ln w="9525">
                 <a:solidFill>
-                  <a:srgbClr val="7030A0"/>
+                  <a:schemeClr val="accent1"/>
                 </a:solidFill>
               </a:ln>
               <a:effectLst/>
             </c:spPr>
           </c:marker>
+          <c:trendline>
+            <c:spPr>
+              <a:ln w="19050" cap="rnd">
+                <a:solidFill>
+                  <a:srgbClr val="002060"/>
+                </a:solidFill>
+                <a:prstDash val="sysDot"/>
+              </a:ln>
+              <a:effectLst/>
+            </c:spPr>
+            <c:trendlineType val="linear"/>
+            <c:dispRSqr val="1"/>
+            <c:dispEq val="0"/>
+            <c:trendlineLbl>
+              <c:layout>
+                <c:manualLayout>
+                  <c:x val="-3.0374612264376044E-2"/>
+                  <c:y val="-5.9845559845559844E-2"/>
+                </c:manualLayout>
+              </c:layout>
+              <c:numFmt formatCode="General" sourceLinked="0"/>
+              <c:spPr>
+                <a:noFill/>
+                <a:ln>
+                  <a:noFill/>
+                </a:ln>
+                <a:effectLst/>
+              </c:spPr>
+              <c:txPr>
+                <a:bodyPr rot="0" spcFirstLastPara="1" vertOverflow="ellipsis" vert="horz" wrap="square" anchor="ctr" anchorCtr="1"/>
+                <a:lstStyle/>
+                <a:p>
+                  <a:pPr>
+                    <a:defRPr sz="900" b="0" i="0" u="none" strike="noStrike" kern="1200" baseline="0">
+                      <a:solidFill>
+                        <a:schemeClr val="tx1">
+                          <a:lumMod val="65000"/>
+                          <a:lumOff val="35000"/>
+                        </a:schemeClr>
+                      </a:solidFill>
+                      <a:latin typeface="+mn-lt"/>
+                      <a:ea typeface="+mn-ea"/>
+                      <a:cs typeface="+mn-cs"/>
+                    </a:defRPr>
+                  </a:pPr>
+                  <a:endParaRPr lang="fr-FR"/>
+                </a:p>
+              </c:txPr>
+            </c:trendlineLbl>
+          </c:trendline>
           <c:xVal>
             <c:numRef>
-              <c:f>('Error (e)'!$J$2,'Error (e)'!$J$19,'Error (e)'!$J$36,'Error (e)'!$J$53,'Error (e)'!$J$70,'Error (e)'!$J$87)</c:f>
+              <c:f>('K-'!$H$2,'K-'!$H$19,'K-'!$H$36)</c:f>
               <c:numCache>
                 <c:formatCode>General</c:formatCode>
-                <c:ptCount val="6"/>
+                <c:ptCount val="3"/>
                 <c:pt idx="0">
-                  <c:v>0</c:v>
+                  <c:v>0.1</c:v>
                 </c:pt>
                 <c:pt idx="1">
-                  <c:v>0.1</c:v>
+                  <c:v>0.3</c:v>
                 </c:pt>
                 <c:pt idx="2">
-                  <c:v>0.2</c:v>
-                </c:pt>
-                <c:pt idx="3">
-                  <c:v>0.3</c:v>
-                </c:pt>
-                <c:pt idx="4">
-                  <c:v>0.5</c:v>
-                </c:pt>
-                <c:pt idx="5">
                   <c:v>0.9</c:v>
                 </c:pt>
               </c:numCache>
@@ -6642,27 +6889,18 @@
           </c:xVal>
           <c:yVal>
             <c:numRef>
-              <c:f>('Error (e)'!$H$14,'Error (e)'!$H$31,'Error (e)'!$H$48,'Error (e)'!$H$65,'Error (e)'!$H$82,'Error (e)'!$H$99)</c:f>
+              <c:f>('K-'!$H$14,'K-'!$H$31,'K-'!$H$48)</c:f>
               <c:numCache>
                 <c:formatCode>General</c:formatCode>
-                <c:ptCount val="6"/>
+                <c:ptCount val="3"/>
                 <c:pt idx="0">
-                  <c:v>7.0874840732126616</c:v>
+                  <c:v>6.6862419560973505</c:v>
                 </c:pt>
                 <c:pt idx="1">
-                  <c:v>5.6500997294612789</c:v>
+                  <c:v>7.0110744011735395</c:v>
                 </c:pt>
                 <c:pt idx="2">
-                  <c:v>5.6616164770979456</c:v>
-                </c:pt>
-                <c:pt idx="3">
-                  <c:v>5.4274118516209624</c:v>
-                </c:pt>
-                <c:pt idx="4">
-                  <c:v>5.4815343774913519</c:v>
-                </c:pt>
-                <c:pt idx="5">
-                  <c:v>4.4317876564631717</c:v>
+                  <c:v>8.8984047081798217</c:v>
                 </c:pt>
               </c:numCache>
             </c:numRef>
@@ -6670,7 +6908,7 @@
           <c:smooth val="0"/>
           <c:extLst>
             <c:ext xmlns:c16="http://schemas.microsoft.com/office/drawing/2014/chart" uri="{C3380CC4-5D6E-409C-BE32-E72D297353CC}">
-              <c16:uniqueId val="{00000000-65DC-4A08-A8ED-CD05FB45FFD4}"/>
+              <c16:uniqueId val="{00000001-67ED-4812-B26F-C56EFE175076}"/>
             </c:ext>
           </c:extLst>
         </c:ser>
@@ -6682,11 +6920,11 @@
           <c:showPercent val="0"/>
           <c:showBubbleSize val="0"/>
         </c:dLbls>
-        <c:axId val="1268722431"/>
-        <c:axId val="1341295743"/>
+        <c:axId val="904780912"/>
+        <c:axId val="783985168"/>
       </c:scatterChart>
       <c:valAx>
-        <c:axId val="1268722431"/>
+        <c:axId val="904780912"/>
         <c:scaling>
           <c:orientation val="minMax"/>
         </c:scaling>
@@ -6729,12 +6967,12 @@
             <a:endParaRPr lang="fr-FR"/>
           </a:p>
         </c:txPr>
-        <c:crossAx val="1341295743"/>
+        <c:crossAx val="783985168"/>
         <c:crosses val="autoZero"/>
         <c:crossBetween val="midCat"/>
       </c:valAx>
       <c:valAx>
-        <c:axId val="1341295743"/>
+        <c:axId val="783985168"/>
         <c:scaling>
           <c:orientation val="minMax"/>
         </c:scaling>
@@ -6785,7 +7023,7 @@
             <a:endParaRPr lang="fr-FR"/>
           </a:p>
         </c:txPr>
-        <c:crossAx val="1268722431"/>
+        <c:crossAx val="904780912"/>
         <c:crosses val="autoZero"/>
         <c:crossBetween val="midCat"/>
       </c:valAx>
@@ -6874,8 +7112,13 @@
             </a:pPr>
             <a:r>
               <a:rPr lang="fr-FR" sz="1200"/>
-              <a:t>Proportion de blocs A voisins de blocs B en fonction de l'erreur</a:t>
+              <a:t>Proportion</a:t>
             </a:r>
+            <a:r>
+              <a:rPr lang="fr-FR" sz="1200" baseline="0"/>
+              <a:t> de blocs A voisins de blocs B en fonction de K -</a:t>
+            </a:r>
+            <a:endParaRPr lang="fr-FR" sz="1200"/>
           </a:p>
         </c:rich>
       </c:tx>
@@ -6920,7 +7163,7 @@
           <c:spPr>
             <a:ln w="28575" cap="rnd">
               <a:solidFill>
-                <a:srgbClr val="7030A0"/>
+                <a:srgbClr val="002060"/>
               </a:solidFill>
               <a:round/>
             </a:ln>
@@ -6931,11 +7174,11 @@
             <c:size val="5"/>
             <c:spPr>
               <a:solidFill>
-                <a:srgbClr val="7030A0"/>
+                <a:srgbClr val="002060"/>
               </a:solidFill>
               <a:ln w="9525">
                 <a:solidFill>
-                  <a:srgbClr val="7030A0"/>
+                  <a:srgbClr val="002060"/>
                 </a:solidFill>
               </a:ln>
               <a:effectLst/>
@@ -6943,26 +7186,17 @@
           </c:marker>
           <c:xVal>
             <c:numRef>
-              <c:f>('Error (e)'!$J$2,'Error (e)'!$J$19,'Error (e)'!$J$36,'Error (e)'!$J$53,'Error (e)'!$J$70,'Error (e)'!$J$87)</c:f>
+              <c:f>('K-'!$H$2,'K-'!$H$19,'K-'!$H$36)</c:f>
               <c:numCache>
                 <c:formatCode>General</c:formatCode>
-                <c:ptCount val="6"/>
+                <c:ptCount val="3"/>
                 <c:pt idx="0">
-                  <c:v>0</c:v>
+                  <c:v>0.1</c:v>
                 </c:pt>
                 <c:pt idx="1">
-                  <c:v>0.1</c:v>
+                  <c:v>0.3</c:v>
                 </c:pt>
                 <c:pt idx="2">
-                  <c:v>0.2</c:v>
-                </c:pt>
-                <c:pt idx="3">
-                  <c:v>0.3</c:v>
-                </c:pt>
-                <c:pt idx="4">
-                  <c:v>0.5</c:v>
-                </c:pt>
-                <c:pt idx="5">
                   <c:v>0.9</c:v>
                 </c:pt>
               </c:numCache>
@@ -6970,27 +7204,18 @@
           </c:xVal>
           <c:yVal>
             <c:numRef>
-              <c:f>('Error (e)'!$E$14,'Error (e)'!$E$31,'Error (e)'!$E$48,'Error (e)'!$E$65,'Error (e)'!$E$82,'Error (e)'!$E$99)</c:f>
+              <c:f>('K-'!$E$14,'K-'!$E$31,'K-'!$E$48)</c:f>
               <c:numCache>
                 <c:formatCode>General</c:formatCode>
-                <c:ptCount val="6"/>
+                <c:ptCount val="3"/>
                 <c:pt idx="0">
-                  <c:v>1.3980349508737719E-3</c:v>
+                  <c:v>2.0444219178495367E-2</c:v>
                 </c:pt>
                 <c:pt idx="1">
-                  <c:v>3.3881070079199813E-2</c:v>
+                  <c:v>2.7247956403269756E-4</c:v>
                 </c:pt>
                 <c:pt idx="2">
-                  <c:v>0.14125553944947081</c:v>
-                </c:pt>
-                <c:pt idx="3">
-                  <c:v>0.28764140654082598</c:v>
-                </c:pt>
-                <c:pt idx="4">
-                  <c:v>0.36746251929099494</c:v>
-                </c:pt>
-                <c:pt idx="5">
-                  <c:v>0.4631895249124498</c:v>
+                  <c:v>0</c:v>
                 </c:pt>
               </c:numCache>
             </c:numRef>
@@ -6998,7 +7223,7 @@
           <c:smooth val="0"/>
           <c:extLst>
             <c:ext xmlns:c16="http://schemas.microsoft.com/office/drawing/2014/chart" uri="{C3380CC4-5D6E-409C-BE32-E72D297353CC}">
-              <c16:uniqueId val="{00000000-6E91-4706-881A-DCCCA679C57E}"/>
+              <c16:uniqueId val="{00000000-4806-4F3B-9C2F-38AC1CAE7211}"/>
             </c:ext>
           </c:extLst>
         </c:ser>
@@ -7010,11 +7235,11 @@
           <c:showPercent val="0"/>
           <c:showBubbleSize val="0"/>
         </c:dLbls>
-        <c:axId val="632873440"/>
-        <c:axId val="633766208"/>
+        <c:axId val="721934240"/>
+        <c:axId val="786179392"/>
       </c:scatterChart>
       <c:valAx>
-        <c:axId val="632873440"/>
+        <c:axId val="721934240"/>
         <c:scaling>
           <c:orientation val="minMax"/>
         </c:scaling>
@@ -7057,12 +7282,12 @@
             <a:endParaRPr lang="fr-FR"/>
           </a:p>
         </c:txPr>
-        <c:crossAx val="633766208"/>
+        <c:crossAx val="786179392"/>
         <c:crosses val="autoZero"/>
         <c:crossBetween val="midCat"/>
       </c:valAx>
       <c:valAx>
-        <c:axId val="633766208"/>
+        <c:axId val="786179392"/>
         <c:scaling>
           <c:orientation val="minMax"/>
         </c:scaling>
@@ -7113,7 +7338,7 @@
             <a:endParaRPr lang="fr-FR"/>
           </a:p>
         </c:txPr>
-        <c:crossAx val="632873440"/>
+        <c:crossAx val="721934240"/>
         <c:crosses val="autoZero"/>
         <c:crossBetween val="midCat"/>
       </c:valAx>
@@ -7478,6 +7703,1376 @@
           </a:p>
         </c:txPr>
         <c:crossAx val="395435263"/>
+        <c:crosses val="autoZero"/>
+        <c:crossBetween val="midCat"/>
+      </c:valAx>
+      <c:spPr>
+        <a:noFill/>
+        <a:ln>
+          <a:noFill/>
+        </a:ln>
+        <a:effectLst/>
+      </c:spPr>
+    </c:plotArea>
+    <c:plotVisOnly val="1"/>
+    <c:dispBlanksAs val="gap"/>
+    <c:extLst>
+      <c:ext xmlns:c16r3="http://schemas.microsoft.com/office/drawing/2017/03/chart" uri="{56B9EC1D-385E-4148-901F-78D8002777C0}">
+        <c16r3:dataDisplayOptions16>
+          <c16r3:dispNaAsBlank val="1"/>
+        </c16r3:dataDisplayOptions16>
+      </c:ext>
+    </c:extLst>
+    <c:showDLblsOverMax val="0"/>
+  </c:chart>
+  <c:spPr>
+    <a:solidFill>
+      <a:schemeClr val="bg1"/>
+    </a:solidFill>
+    <a:ln w="9525" cap="flat" cmpd="sng" algn="ctr">
+      <a:solidFill>
+        <a:schemeClr val="tx1">
+          <a:lumMod val="15000"/>
+          <a:lumOff val="85000"/>
+        </a:schemeClr>
+      </a:solidFill>
+      <a:round/>
+    </a:ln>
+    <a:effectLst/>
+  </c:spPr>
+  <c:txPr>
+    <a:bodyPr/>
+    <a:lstStyle/>
+    <a:p>
+      <a:pPr>
+        <a:defRPr/>
+      </a:pPr>
+      <a:endParaRPr lang="fr-FR"/>
+    </a:p>
+  </c:txPr>
+  <c:externalData r:id="rId3">
+    <c:autoUpdate val="0"/>
+  </c:externalData>
+</c:chartSpace>
+</file>
+
+<file path=word/charts/chart20.xml><?xml version="1.0" encoding="utf-8"?>
+<c:chartSpace xmlns:c="http://schemas.openxmlformats.org/drawingml/2006/chart" xmlns:a="http://schemas.openxmlformats.org/drawingml/2006/main" xmlns:r="http://schemas.openxmlformats.org/officeDocument/2006/relationships" xmlns:c16r2="http://schemas.microsoft.com/office/drawing/2015/06/chart">
+  <c:date1904 val="0"/>
+  <c:lang val="fr-FR"/>
+  <c:roundedCorners val="0"/>
+  <mc:AlternateContent xmlns:mc="http://schemas.openxmlformats.org/markup-compatibility/2006">
+    <mc:Choice xmlns:c14="http://schemas.microsoft.com/office/drawing/2007/8/2/chart" Requires="c14">
+      <c14:style val="102"/>
+    </mc:Choice>
+    <mc:Fallback>
+      <c:style val="2"/>
+    </mc:Fallback>
+  </mc:AlternateContent>
+  <c:chart>
+    <c:title>
+      <c:tx>
+        <c:rich>
+          <a:bodyPr rot="0" spcFirstLastPara="1" vertOverflow="ellipsis" vert="horz" wrap="square" anchor="ctr" anchorCtr="1"/>
+          <a:lstStyle/>
+          <a:p>
+            <a:pPr>
+              <a:defRPr sz="1200" b="0" i="0" u="none" strike="noStrike" kern="1200" spc="0" baseline="0">
+                <a:solidFill>
+                  <a:schemeClr val="tx1">
+                    <a:lumMod val="65000"/>
+                    <a:lumOff val="35000"/>
+                  </a:schemeClr>
+                </a:solidFill>
+                <a:latin typeface="+mn-lt"/>
+                <a:ea typeface="+mn-ea"/>
+                <a:cs typeface="+mn-cs"/>
+              </a:defRPr>
+            </a:pPr>
+            <a:r>
+              <a:rPr lang="fr-FR" sz="1200"/>
+              <a:t>Proportion de blocs posés en fonction</a:t>
+            </a:r>
+            <a:r>
+              <a:rPr lang="fr-FR" sz="1200" baseline="0"/>
+              <a:t> de K -</a:t>
+            </a:r>
+            <a:endParaRPr lang="fr-FR" sz="1200"/>
+          </a:p>
+        </c:rich>
+      </c:tx>
+      <c:overlay val="0"/>
+      <c:spPr>
+        <a:noFill/>
+        <a:ln>
+          <a:noFill/>
+        </a:ln>
+        <a:effectLst/>
+      </c:spPr>
+      <c:txPr>
+        <a:bodyPr rot="0" spcFirstLastPara="1" vertOverflow="ellipsis" vert="horz" wrap="square" anchor="ctr" anchorCtr="1"/>
+        <a:lstStyle/>
+        <a:p>
+          <a:pPr>
+            <a:defRPr sz="1200" b="0" i="0" u="none" strike="noStrike" kern="1200" spc="0" baseline="0">
+              <a:solidFill>
+                <a:schemeClr val="tx1">
+                  <a:lumMod val="65000"/>
+                  <a:lumOff val="35000"/>
+                </a:schemeClr>
+              </a:solidFill>
+              <a:latin typeface="+mn-lt"/>
+              <a:ea typeface="+mn-ea"/>
+              <a:cs typeface="+mn-cs"/>
+            </a:defRPr>
+          </a:pPr>
+          <a:endParaRPr lang="fr-FR"/>
+        </a:p>
+      </c:txPr>
+    </c:title>
+    <c:autoTitleDeleted val="0"/>
+    <c:plotArea>
+      <c:layout/>
+      <c:scatterChart>
+        <c:scatterStyle val="lineMarker"/>
+        <c:varyColors val="0"/>
+        <c:ser>
+          <c:idx val="0"/>
+          <c:order val="0"/>
+          <c:spPr>
+            <a:ln w="25400" cap="rnd">
+              <a:noFill/>
+              <a:round/>
+            </a:ln>
+            <a:effectLst/>
+          </c:spPr>
+          <c:marker>
+            <c:symbol val="circle"/>
+            <c:size val="5"/>
+            <c:spPr>
+              <a:solidFill>
+                <a:srgbClr val="002060"/>
+              </a:solidFill>
+              <a:ln w="9525">
+                <a:noFill/>
+              </a:ln>
+              <a:effectLst/>
+            </c:spPr>
+          </c:marker>
+          <c:trendline>
+            <c:spPr>
+              <a:ln w="19050" cap="rnd">
+                <a:solidFill>
+                  <a:srgbClr val="002060"/>
+                </a:solidFill>
+                <a:prstDash val="sysDot"/>
+              </a:ln>
+              <a:effectLst/>
+            </c:spPr>
+            <c:trendlineType val="linear"/>
+            <c:dispRSqr val="1"/>
+            <c:dispEq val="0"/>
+            <c:trendlineLbl>
+              <c:layout>
+                <c:manualLayout>
+                  <c:x val="-1.965660542432196E-2"/>
+                  <c:y val="-2.0177165354330708E-3"/>
+                </c:manualLayout>
+              </c:layout>
+              <c:numFmt formatCode="General" sourceLinked="0"/>
+              <c:spPr>
+                <a:noFill/>
+                <a:ln>
+                  <a:noFill/>
+                </a:ln>
+                <a:effectLst/>
+              </c:spPr>
+              <c:txPr>
+                <a:bodyPr rot="0" spcFirstLastPara="1" vertOverflow="ellipsis" vert="horz" wrap="square" anchor="ctr" anchorCtr="1"/>
+                <a:lstStyle/>
+                <a:p>
+                  <a:pPr>
+                    <a:defRPr sz="900" b="0" i="0" u="none" strike="noStrike" kern="1200" baseline="0">
+                      <a:solidFill>
+                        <a:schemeClr val="tx1">
+                          <a:lumMod val="65000"/>
+                          <a:lumOff val="35000"/>
+                        </a:schemeClr>
+                      </a:solidFill>
+                      <a:latin typeface="+mn-lt"/>
+                      <a:ea typeface="+mn-ea"/>
+                      <a:cs typeface="+mn-cs"/>
+                    </a:defRPr>
+                  </a:pPr>
+                  <a:endParaRPr lang="fr-FR"/>
+                </a:p>
+              </c:txPr>
+            </c:trendlineLbl>
+          </c:trendline>
+          <c:xVal>
+            <c:numRef>
+              <c:f>('K-'!$H$2,'K-'!$H$19,'K-'!$H$36)</c:f>
+              <c:numCache>
+                <c:formatCode>General</c:formatCode>
+                <c:ptCount val="3"/>
+                <c:pt idx="0">
+                  <c:v>0.1</c:v>
+                </c:pt>
+                <c:pt idx="1">
+                  <c:v>0.3</c:v>
+                </c:pt>
+                <c:pt idx="2">
+                  <c:v>0.9</c:v>
+                </c:pt>
+              </c:numCache>
+            </c:numRef>
+          </c:xVal>
+          <c:yVal>
+            <c:numRef>
+              <c:f>('K-'!$L$14,'K-'!$L$31,'K-'!$L$48)</c:f>
+              <c:numCache>
+                <c:formatCode>General</c:formatCode>
+                <c:ptCount val="3"/>
+                <c:pt idx="0">
+                  <c:v>0.998</c:v>
+                </c:pt>
+                <c:pt idx="1">
+                  <c:v>0.9830000000000001</c:v>
+                </c:pt>
+                <c:pt idx="2">
+                  <c:v>0.96</c:v>
+                </c:pt>
+              </c:numCache>
+            </c:numRef>
+          </c:yVal>
+          <c:smooth val="0"/>
+          <c:extLst>
+            <c:ext xmlns:c16="http://schemas.microsoft.com/office/drawing/2014/chart" uri="{C3380CC4-5D6E-409C-BE32-E72D297353CC}">
+              <c16:uniqueId val="{00000001-97E3-4100-A5CE-5CF81CC2A0D7}"/>
+            </c:ext>
+          </c:extLst>
+        </c:ser>
+        <c:dLbls>
+          <c:showLegendKey val="0"/>
+          <c:showVal val="0"/>
+          <c:showCatName val="0"/>
+          <c:showSerName val="0"/>
+          <c:showPercent val="0"/>
+          <c:showBubbleSize val="0"/>
+        </c:dLbls>
+        <c:axId val="782356832"/>
+        <c:axId val="697588144"/>
+      </c:scatterChart>
+      <c:valAx>
+        <c:axId val="782356832"/>
+        <c:scaling>
+          <c:orientation val="minMax"/>
+        </c:scaling>
+        <c:delete val="0"/>
+        <c:axPos val="b"/>
+        <c:numFmt formatCode="General" sourceLinked="1"/>
+        <c:majorTickMark val="none"/>
+        <c:minorTickMark val="none"/>
+        <c:tickLblPos val="nextTo"/>
+        <c:spPr>
+          <a:noFill/>
+          <a:ln w="9525" cap="flat" cmpd="sng" algn="ctr">
+            <a:solidFill>
+              <a:schemeClr val="tx1">
+                <a:lumMod val="15000"/>
+                <a:lumOff val="85000"/>
+              </a:schemeClr>
+            </a:solidFill>
+            <a:round/>
+          </a:ln>
+          <a:effectLst/>
+        </c:spPr>
+        <c:txPr>
+          <a:bodyPr rot="-60000000" spcFirstLastPara="1" vertOverflow="ellipsis" vert="horz" wrap="square" anchor="ctr" anchorCtr="1"/>
+          <a:lstStyle/>
+          <a:p>
+            <a:pPr>
+              <a:defRPr sz="900" b="0" i="0" u="none" strike="noStrike" kern="1200" baseline="0">
+                <a:solidFill>
+                  <a:schemeClr val="tx1">
+                    <a:lumMod val="65000"/>
+                    <a:lumOff val="35000"/>
+                  </a:schemeClr>
+                </a:solidFill>
+                <a:latin typeface="+mn-lt"/>
+                <a:ea typeface="+mn-ea"/>
+                <a:cs typeface="+mn-cs"/>
+              </a:defRPr>
+            </a:pPr>
+            <a:endParaRPr lang="fr-FR"/>
+          </a:p>
+        </c:txPr>
+        <c:crossAx val="697588144"/>
+        <c:crosses val="autoZero"/>
+        <c:crossBetween val="midCat"/>
+      </c:valAx>
+      <c:valAx>
+        <c:axId val="697588144"/>
+        <c:scaling>
+          <c:orientation val="minMax"/>
+        </c:scaling>
+        <c:delete val="0"/>
+        <c:axPos val="l"/>
+        <c:majorGridlines>
+          <c:spPr>
+            <a:ln w="9525" cap="flat" cmpd="sng" algn="ctr">
+              <a:solidFill>
+                <a:schemeClr val="tx1">
+                  <a:lumMod val="15000"/>
+                  <a:lumOff val="85000"/>
+                </a:schemeClr>
+              </a:solidFill>
+              <a:round/>
+            </a:ln>
+            <a:effectLst/>
+          </c:spPr>
+        </c:majorGridlines>
+        <c:numFmt formatCode="General" sourceLinked="1"/>
+        <c:majorTickMark val="none"/>
+        <c:minorTickMark val="none"/>
+        <c:tickLblPos val="nextTo"/>
+        <c:spPr>
+          <a:noFill/>
+          <a:ln>
+            <a:noFill/>
+          </a:ln>
+          <a:effectLst/>
+        </c:spPr>
+        <c:txPr>
+          <a:bodyPr rot="-60000000" spcFirstLastPara="1" vertOverflow="ellipsis" vert="horz" wrap="square" anchor="ctr" anchorCtr="1"/>
+          <a:lstStyle/>
+          <a:p>
+            <a:pPr>
+              <a:defRPr sz="900" b="0" i="0" u="none" strike="noStrike" kern="1200" baseline="0">
+                <a:solidFill>
+                  <a:schemeClr val="tx1">
+                    <a:lumMod val="65000"/>
+                    <a:lumOff val="35000"/>
+                  </a:schemeClr>
+                </a:solidFill>
+                <a:latin typeface="+mn-lt"/>
+                <a:ea typeface="+mn-ea"/>
+                <a:cs typeface="+mn-cs"/>
+              </a:defRPr>
+            </a:pPr>
+            <a:endParaRPr lang="fr-FR"/>
+          </a:p>
+        </c:txPr>
+        <c:crossAx val="782356832"/>
+        <c:crosses val="autoZero"/>
+        <c:crossBetween val="midCat"/>
+      </c:valAx>
+      <c:spPr>
+        <a:noFill/>
+        <a:ln>
+          <a:noFill/>
+        </a:ln>
+        <a:effectLst/>
+      </c:spPr>
+    </c:plotArea>
+    <c:plotVisOnly val="1"/>
+    <c:dispBlanksAs val="gap"/>
+    <c:extLst>
+      <c:ext xmlns:c16r3="http://schemas.microsoft.com/office/drawing/2017/03/chart" uri="{56B9EC1D-385E-4148-901F-78D8002777C0}">
+        <c16r3:dataDisplayOptions16>
+          <c16r3:dispNaAsBlank val="1"/>
+        </c16r3:dataDisplayOptions16>
+      </c:ext>
+    </c:extLst>
+    <c:showDLblsOverMax val="0"/>
+  </c:chart>
+  <c:spPr>
+    <a:solidFill>
+      <a:schemeClr val="bg1"/>
+    </a:solidFill>
+    <a:ln w="9525" cap="flat" cmpd="sng" algn="ctr">
+      <a:solidFill>
+        <a:schemeClr val="tx1">
+          <a:lumMod val="15000"/>
+          <a:lumOff val="85000"/>
+        </a:schemeClr>
+      </a:solidFill>
+      <a:round/>
+    </a:ln>
+    <a:effectLst/>
+  </c:spPr>
+  <c:txPr>
+    <a:bodyPr/>
+    <a:lstStyle/>
+    <a:p>
+      <a:pPr>
+        <a:defRPr/>
+      </a:pPr>
+      <a:endParaRPr lang="fr-FR"/>
+    </a:p>
+  </c:txPr>
+  <c:externalData r:id="rId3">
+    <c:autoUpdate val="0"/>
+  </c:externalData>
+</c:chartSpace>
+</file>
+
+<file path=word/charts/chart21.xml><?xml version="1.0" encoding="utf-8"?>
+<c:chartSpace xmlns:c="http://schemas.openxmlformats.org/drawingml/2006/chart" xmlns:a="http://schemas.openxmlformats.org/drawingml/2006/main" xmlns:r="http://schemas.openxmlformats.org/officeDocument/2006/relationships" xmlns:c16r2="http://schemas.microsoft.com/office/drawing/2015/06/chart">
+  <c:date1904 val="0"/>
+  <c:lang val="fr-FR"/>
+  <c:roundedCorners val="0"/>
+  <mc:AlternateContent xmlns:mc="http://schemas.openxmlformats.org/markup-compatibility/2006">
+    <mc:Choice xmlns:c14="http://schemas.microsoft.com/office/drawing/2007/8/2/chart" Requires="c14">
+      <c14:style val="102"/>
+    </mc:Choice>
+    <mc:Fallback>
+      <c:style val="2"/>
+    </mc:Fallback>
+  </mc:AlternateContent>
+  <c:chart>
+    <c:title>
+      <c:tx>
+        <c:rich>
+          <a:bodyPr rot="0" spcFirstLastPara="1" vertOverflow="ellipsis" vert="horz" wrap="square" anchor="ctr" anchorCtr="1"/>
+          <a:lstStyle/>
+          <a:p>
+            <a:pPr>
+              <a:defRPr sz="1200" b="0" i="0" u="none" strike="noStrike" kern="1200" spc="0" baseline="0">
+                <a:solidFill>
+                  <a:schemeClr val="tx1">
+                    <a:lumMod val="65000"/>
+                    <a:lumOff val="35000"/>
+                  </a:schemeClr>
+                </a:solidFill>
+                <a:latin typeface="+mn-lt"/>
+                <a:ea typeface="+mn-ea"/>
+                <a:cs typeface="+mn-cs"/>
+              </a:defRPr>
+            </a:pPr>
+            <a:r>
+              <a:rPr lang="fr-FR" sz="1200"/>
+              <a:t>Nombre </a:t>
+            </a:r>
+            <a:r>
+              <a:rPr lang="fr-FR" sz="1200" baseline="0"/>
+              <a:t>de colonies en fonction de l'erreur</a:t>
+            </a:r>
+            <a:endParaRPr lang="fr-FR" sz="1200"/>
+          </a:p>
+        </c:rich>
+      </c:tx>
+      <c:overlay val="0"/>
+      <c:spPr>
+        <a:noFill/>
+        <a:ln>
+          <a:noFill/>
+        </a:ln>
+        <a:effectLst/>
+      </c:spPr>
+      <c:txPr>
+        <a:bodyPr rot="0" spcFirstLastPara="1" vertOverflow="ellipsis" vert="horz" wrap="square" anchor="ctr" anchorCtr="1"/>
+        <a:lstStyle/>
+        <a:p>
+          <a:pPr>
+            <a:defRPr sz="1200" b="0" i="0" u="none" strike="noStrike" kern="1200" spc="0" baseline="0">
+              <a:solidFill>
+                <a:schemeClr val="tx1">
+                  <a:lumMod val="65000"/>
+                  <a:lumOff val="35000"/>
+                </a:schemeClr>
+              </a:solidFill>
+              <a:latin typeface="+mn-lt"/>
+              <a:ea typeface="+mn-ea"/>
+              <a:cs typeface="+mn-cs"/>
+            </a:defRPr>
+          </a:pPr>
+          <a:endParaRPr lang="fr-FR"/>
+        </a:p>
+      </c:txPr>
+    </c:title>
+    <c:autoTitleDeleted val="0"/>
+    <c:plotArea>
+      <c:layout/>
+      <c:scatterChart>
+        <c:scatterStyle val="lineMarker"/>
+        <c:varyColors val="0"/>
+        <c:ser>
+          <c:idx val="0"/>
+          <c:order val="0"/>
+          <c:spPr>
+            <a:ln w="19050" cap="rnd">
+              <a:solidFill>
+                <a:srgbClr val="7030A0"/>
+              </a:solidFill>
+              <a:round/>
+            </a:ln>
+            <a:effectLst/>
+          </c:spPr>
+          <c:marker>
+            <c:symbol val="circle"/>
+            <c:size val="5"/>
+            <c:spPr>
+              <a:solidFill>
+                <a:srgbClr val="7030A0"/>
+              </a:solidFill>
+              <a:ln w="9525">
+                <a:solidFill>
+                  <a:srgbClr val="7030A0"/>
+                </a:solidFill>
+              </a:ln>
+              <a:effectLst/>
+            </c:spPr>
+          </c:marker>
+          <c:xVal>
+            <c:numRef>
+              <c:f>('Error (e)'!$J$2,'Error (e)'!$J$19,'Error (e)'!$J$36,'Error (e)'!$J$53,'Error (e)'!$J$70,'Error (e)'!$J$87)</c:f>
+              <c:numCache>
+                <c:formatCode>General</c:formatCode>
+                <c:ptCount val="6"/>
+                <c:pt idx="0">
+                  <c:v>0</c:v>
+                </c:pt>
+                <c:pt idx="1">
+                  <c:v>0.1</c:v>
+                </c:pt>
+                <c:pt idx="2">
+                  <c:v>0.2</c:v>
+                </c:pt>
+                <c:pt idx="3">
+                  <c:v>0.3</c:v>
+                </c:pt>
+                <c:pt idx="4">
+                  <c:v>0.5</c:v>
+                </c:pt>
+                <c:pt idx="5">
+                  <c:v>0.9</c:v>
+                </c:pt>
+              </c:numCache>
+            </c:numRef>
+          </c:xVal>
+          <c:yVal>
+            <c:numRef>
+              <c:f>('Error (e)'!$G$14,'Error (e)'!$G$31,'Error (e)'!$G$48,'Error (e)'!$G$65,'Error (e)'!$G$82,'Error (e)'!$G$99)</c:f>
+              <c:numCache>
+                <c:formatCode>General</c:formatCode>
+                <c:ptCount val="6"/>
+                <c:pt idx="0">
+                  <c:v>28.7</c:v>
+                </c:pt>
+                <c:pt idx="1">
+                  <c:v>35.5</c:v>
+                </c:pt>
+                <c:pt idx="2">
+                  <c:v>35.4</c:v>
+                </c:pt>
+                <c:pt idx="3">
+                  <c:v>36.799999999999997</c:v>
+                </c:pt>
+                <c:pt idx="4">
+                  <c:v>36.799999999999997</c:v>
+                </c:pt>
+                <c:pt idx="5">
+                  <c:v>45.4</c:v>
+                </c:pt>
+              </c:numCache>
+            </c:numRef>
+          </c:yVal>
+          <c:smooth val="0"/>
+          <c:extLst>
+            <c:ext xmlns:c16="http://schemas.microsoft.com/office/drawing/2014/chart" uri="{C3380CC4-5D6E-409C-BE32-E72D297353CC}">
+              <c16:uniqueId val="{00000000-8017-4371-9B08-73D363B7FD60}"/>
+            </c:ext>
+          </c:extLst>
+        </c:ser>
+        <c:dLbls>
+          <c:showLegendKey val="0"/>
+          <c:showVal val="0"/>
+          <c:showCatName val="0"/>
+          <c:showSerName val="0"/>
+          <c:showPercent val="0"/>
+          <c:showBubbleSize val="0"/>
+        </c:dLbls>
+        <c:axId val="898640320"/>
+        <c:axId val="703477744"/>
+      </c:scatterChart>
+      <c:valAx>
+        <c:axId val="898640320"/>
+        <c:scaling>
+          <c:orientation val="minMax"/>
+        </c:scaling>
+        <c:delete val="0"/>
+        <c:axPos val="b"/>
+        <c:majorGridlines>
+          <c:spPr>
+            <a:ln w="9525" cap="flat" cmpd="sng" algn="ctr">
+              <a:solidFill>
+                <a:schemeClr val="tx1">
+                  <a:lumMod val="15000"/>
+                  <a:lumOff val="85000"/>
+                </a:schemeClr>
+              </a:solidFill>
+              <a:round/>
+            </a:ln>
+            <a:effectLst/>
+          </c:spPr>
+        </c:majorGridlines>
+        <c:numFmt formatCode="General" sourceLinked="1"/>
+        <c:majorTickMark val="none"/>
+        <c:minorTickMark val="none"/>
+        <c:tickLblPos val="nextTo"/>
+        <c:spPr>
+          <a:noFill/>
+          <a:ln w="9525" cap="flat" cmpd="sng" algn="ctr">
+            <a:solidFill>
+              <a:schemeClr val="tx1">
+                <a:lumMod val="25000"/>
+                <a:lumOff val="75000"/>
+              </a:schemeClr>
+            </a:solidFill>
+            <a:round/>
+          </a:ln>
+          <a:effectLst/>
+        </c:spPr>
+        <c:txPr>
+          <a:bodyPr rot="-60000000" spcFirstLastPara="1" vertOverflow="ellipsis" vert="horz" wrap="square" anchor="ctr" anchorCtr="1"/>
+          <a:lstStyle/>
+          <a:p>
+            <a:pPr>
+              <a:defRPr sz="900" b="0" i="0" u="none" strike="noStrike" kern="1200" baseline="0">
+                <a:solidFill>
+                  <a:schemeClr val="tx1">
+                    <a:lumMod val="65000"/>
+                    <a:lumOff val="35000"/>
+                  </a:schemeClr>
+                </a:solidFill>
+                <a:latin typeface="+mn-lt"/>
+                <a:ea typeface="+mn-ea"/>
+                <a:cs typeface="+mn-cs"/>
+              </a:defRPr>
+            </a:pPr>
+            <a:endParaRPr lang="fr-FR"/>
+          </a:p>
+        </c:txPr>
+        <c:crossAx val="703477744"/>
+        <c:crosses val="autoZero"/>
+        <c:crossBetween val="midCat"/>
+      </c:valAx>
+      <c:valAx>
+        <c:axId val="703477744"/>
+        <c:scaling>
+          <c:orientation val="minMax"/>
+        </c:scaling>
+        <c:delete val="0"/>
+        <c:axPos val="l"/>
+        <c:majorGridlines>
+          <c:spPr>
+            <a:ln w="9525" cap="flat" cmpd="sng" algn="ctr">
+              <a:solidFill>
+                <a:schemeClr val="tx1">
+                  <a:lumMod val="15000"/>
+                  <a:lumOff val="85000"/>
+                </a:schemeClr>
+              </a:solidFill>
+              <a:round/>
+            </a:ln>
+            <a:effectLst/>
+          </c:spPr>
+        </c:majorGridlines>
+        <c:numFmt formatCode="General" sourceLinked="1"/>
+        <c:majorTickMark val="none"/>
+        <c:minorTickMark val="none"/>
+        <c:tickLblPos val="nextTo"/>
+        <c:spPr>
+          <a:noFill/>
+          <a:ln w="9525" cap="flat" cmpd="sng" algn="ctr">
+            <a:solidFill>
+              <a:schemeClr val="tx1">
+                <a:lumMod val="25000"/>
+                <a:lumOff val="75000"/>
+              </a:schemeClr>
+            </a:solidFill>
+            <a:round/>
+          </a:ln>
+          <a:effectLst/>
+        </c:spPr>
+        <c:txPr>
+          <a:bodyPr rot="-60000000" spcFirstLastPara="1" vertOverflow="ellipsis" vert="horz" wrap="square" anchor="ctr" anchorCtr="1"/>
+          <a:lstStyle/>
+          <a:p>
+            <a:pPr>
+              <a:defRPr sz="900" b="0" i="0" u="none" strike="noStrike" kern="1200" baseline="0">
+                <a:solidFill>
+                  <a:schemeClr val="tx1">
+                    <a:lumMod val="65000"/>
+                    <a:lumOff val="35000"/>
+                  </a:schemeClr>
+                </a:solidFill>
+                <a:latin typeface="+mn-lt"/>
+                <a:ea typeface="+mn-ea"/>
+                <a:cs typeface="+mn-cs"/>
+              </a:defRPr>
+            </a:pPr>
+            <a:endParaRPr lang="fr-FR"/>
+          </a:p>
+        </c:txPr>
+        <c:crossAx val="898640320"/>
+        <c:crosses val="autoZero"/>
+        <c:crossBetween val="midCat"/>
+      </c:valAx>
+      <c:spPr>
+        <a:noFill/>
+        <a:ln>
+          <a:noFill/>
+        </a:ln>
+        <a:effectLst/>
+      </c:spPr>
+    </c:plotArea>
+    <c:plotVisOnly val="1"/>
+    <c:dispBlanksAs val="gap"/>
+    <c:extLst>
+      <c:ext xmlns:c16r3="http://schemas.microsoft.com/office/drawing/2017/03/chart" uri="{56B9EC1D-385E-4148-901F-78D8002777C0}">
+        <c16r3:dataDisplayOptions16>
+          <c16r3:dispNaAsBlank val="1"/>
+        </c16r3:dataDisplayOptions16>
+      </c:ext>
+    </c:extLst>
+    <c:showDLblsOverMax val="0"/>
+  </c:chart>
+  <c:spPr>
+    <a:solidFill>
+      <a:schemeClr val="bg1"/>
+    </a:solidFill>
+    <a:ln w="9525" cap="flat" cmpd="sng" algn="ctr">
+      <a:solidFill>
+        <a:schemeClr val="tx1">
+          <a:lumMod val="15000"/>
+          <a:lumOff val="85000"/>
+        </a:schemeClr>
+      </a:solidFill>
+      <a:round/>
+    </a:ln>
+    <a:effectLst/>
+  </c:spPr>
+  <c:txPr>
+    <a:bodyPr/>
+    <a:lstStyle/>
+    <a:p>
+      <a:pPr>
+        <a:defRPr/>
+      </a:pPr>
+      <a:endParaRPr lang="fr-FR"/>
+    </a:p>
+  </c:txPr>
+  <c:externalData r:id="rId3">
+    <c:autoUpdate val="0"/>
+  </c:externalData>
+</c:chartSpace>
+</file>
+
+<file path=word/charts/chart22.xml><?xml version="1.0" encoding="utf-8"?>
+<c:chartSpace xmlns:c="http://schemas.openxmlformats.org/drawingml/2006/chart" xmlns:a="http://schemas.openxmlformats.org/drawingml/2006/main" xmlns:r="http://schemas.openxmlformats.org/officeDocument/2006/relationships" xmlns:c16r2="http://schemas.microsoft.com/office/drawing/2015/06/chart">
+  <c:date1904 val="0"/>
+  <c:lang val="fr-FR"/>
+  <c:roundedCorners val="0"/>
+  <mc:AlternateContent xmlns:mc="http://schemas.openxmlformats.org/markup-compatibility/2006">
+    <mc:Choice xmlns:c14="http://schemas.microsoft.com/office/drawing/2007/8/2/chart" Requires="c14">
+      <c14:style val="102"/>
+    </mc:Choice>
+    <mc:Fallback>
+      <c:style val="2"/>
+    </mc:Fallback>
+  </mc:AlternateContent>
+  <c:chart>
+    <c:title>
+      <c:tx>
+        <c:rich>
+          <a:bodyPr rot="0" spcFirstLastPara="1" vertOverflow="ellipsis" vert="horz" wrap="square" anchor="ctr" anchorCtr="1"/>
+          <a:lstStyle/>
+          <a:p>
+            <a:pPr>
+              <a:defRPr sz="1200" b="0" i="0" u="none" strike="noStrike" kern="1200" spc="0" baseline="0">
+                <a:solidFill>
+                  <a:schemeClr val="tx1">
+                    <a:lumMod val="65000"/>
+                    <a:lumOff val="35000"/>
+                  </a:schemeClr>
+                </a:solidFill>
+                <a:latin typeface="+mn-lt"/>
+                <a:ea typeface="+mn-ea"/>
+                <a:cs typeface="+mn-cs"/>
+              </a:defRPr>
+            </a:pPr>
+            <a:r>
+              <a:rPr lang="en-US" sz="1200"/>
+              <a:t>Taille moyenne d'une colonie en fonction de l'erreur</a:t>
+            </a:r>
+          </a:p>
+        </c:rich>
+      </c:tx>
+      <c:overlay val="0"/>
+      <c:spPr>
+        <a:noFill/>
+        <a:ln>
+          <a:noFill/>
+        </a:ln>
+        <a:effectLst/>
+      </c:spPr>
+      <c:txPr>
+        <a:bodyPr rot="0" spcFirstLastPara="1" vertOverflow="ellipsis" vert="horz" wrap="square" anchor="ctr" anchorCtr="1"/>
+        <a:lstStyle/>
+        <a:p>
+          <a:pPr>
+            <a:defRPr sz="1200" b="0" i="0" u="none" strike="noStrike" kern="1200" spc="0" baseline="0">
+              <a:solidFill>
+                <a:schemeClr val="tx1">
+                  <a:lumMod val="65000"/>
+                  <a:lumOff val="35000"/>
+                </a:schemeClr>
+              </a:solidFill>
+              <a:latin typeface="+mn-lt"/>
+              <a:ea typeface="+mn-ea"/>
+              <a:cs typeface="+mn-cs"/>
+            </a:defRPr>
+          </a:pPr>
+          <a:endParaRPr lang="fr-FR"/>
+        </a:p>
+      </c:txPr>
+    </c:title>
+    <c:autoTitleDeleted val="0"/>
+    <c:plotArea>
+      <c:layout/>
+      <c:scatterChart>
+        <c:scatterStyle val="lineMarker"/>
+        <c:varyColors val="0"/>
+        <c:ser>
+          <c:idx val="0"/>
+          <c:order val="0"/>
+          <c:spPr>
+            <a:ln w="28575" cap="rnd">
+              <a:solidFill>
+                <a:srgbClr val="7030A0"/>
+              </a:solidFill>
+              <a:round/>
+            </a:ln>
+            <a:effectLst/>
+          </c:spPr>
+          <c:marker>
+            <c:symbol val="circle"/>
+            <c:size val="5"/>
+            <c:spPr>
+              <a:solidFill>
+                <a:srgbClr val="7030A0"/>
+              </a:solidFill>
+              <a:ln w="9525">
+                <a:solidFill>
+                  <a:srgbClr val="7030A0"/>
+                </a:solidFill>
+              </a:ln>
+              <a:effectLst/>
+            </c:spPr>
+          </c:marker>
+          <c:xVal>
+            <c:numRef>
+              <c:f>('Error (e)'!$J$2,'Error (e)'!$J$19,'Error (e)'!$J$36,'Error (e)'!$J$53,'Error (e)'!$J$70,'Error (e)'!$J$87)</c:f>
+              <c:numCache>
+                <c:formatCode>General</c:formatCode>
+                <c:ptCount val="6"/>
+                <c:pt idx="0">
+                  <c:v>0</c:v>
+                </c:pt>
+                <c:pt idx="1">
+                  <c:v>0.1</c:v>
+                </c:pt>
+                <c:pt idx="2">
+                  <c:v>0.2</c:v>
+                </c:pt>
+                <c:pt idx="3">
+                  <c:v>0.3</c:v>
+                </c:pt>
+                <c:pt idx="4">
+                  <c:v>0.5</c:v>
+                </c:pt>
+                <c:pt idx="5">
+                  <c:v>0.9</c:v>
+                </c:pt>
+              </c:numCache>
+            </c:numRef>
+          </c:xVal>
+          <c:yVal>
+            <c:numRef>
+              <c:f>('Error (e)'!$H$14,'Error (e)'!$H$31,'Error (e)'!$H$48,'Error (e)'!$H$65,'Error (e)'!$H$82,'Error (e)'!$H$99)</c:f>
+              <c:numCache>
+                <c:formatCode>General</c:formatCode>
+                <c:ptCount val="6"/>
+                <c:pt idx="0">
+                  <c:v>7.0874840732126616</c:v>
+                </c:pt>
+                <c:pt idx="1">
+                  <c:v>5.6500997294612789</c:v>
+                </c:pt>
+                <c:pt idx="2">
+                  <c:v>5.6616164770979456</c:v>
+                </c:pt>
+                <c:pt idx="3">
+                  <c:v>5.4274118516209624</c:v>
+                </c:pt>
+                <c:pt idx="4">
+                  <c:v>5.4815343774913519</c:v>
+                </c:pt>
+                <c:pt idx="5">
+                  <c:v>4.4317876564631717</c:v>
+                </c:pt>
+              </c:numCache>
+            </c:numRef>
+          </c:yVal>
+          <c:smooth val="0"/>
+          <c:extLst>
+            <c:ext xmlns:c16="http://schemas.microsoft.com/office/drawing/2014/chart" uri="{C3380CC4-5D6E-409C-BE32-E72D297353CC}">
+              <c16:uniqueId val="{00000000-65DC-4A08-A8ED-CD05FB45FFD4}"/>
+            </c:ext>
+          </c:extLst>
+        </c:ser>
+        <c:dLbls>
+          <c:showLegendKey val="0"/>
+          <c:showVal val="0"/>
+          <c:showCatName val="0"/>
+          <c:showSerName val="0"/>
+          <c:showPercent val="0"/>
+          <c:showBubbleSize val="0"/>
+        </c:dLbls>
+        <c:axId val="1268722431"/>
+        <c:axId val="1341295743"/>
+      </c:scatterChart>
+      <c:valAx>
+        <c:axId val="1268722431"/>
+        <c:scaling>
+          <c:orientation val="minMax"/>
+        </c:scaling>
+        <c:delete val="0"/>
+        <c:axPos val="b"/>
+        <c:numFmt formatCode="General" sourceLinked="1"/>
+        <c:majorTickMark val="none"/>
+        <c:minorTickMark val="none"/>
+        <c:tickLblPos val="nextTo"/>
+        <c:spPr>
+          <a:noFill/>
+          <a:ln w="9525" cap="flat" cmpd="sng" algn="ctr">
+            <a:solidFill>
+              <a:schemeClr val="tx1">
+                <a:lumMod val="15000"/>
+                <a:lumOff val="85000"/>
+              </a:schemeClr>
+            </a:solidFill>
+            <a:round/>
+          </a:ln>
+          <a:effectLst/>
+        </c:spPr>
+        <c:txPr>
+          <a:bodyPr rot="-60000000" spcFirstLastPara="1" vertOverflow="ellipsis" vert="horz" wrap="square" anchor="ctr" anchorCtr="1"/>
+          <a:lstStyle/>
+          <a:p>
+            <a:pPr>
+              <a:defRPr sz="900" b="0" i="0" u="none" strike="noStrike" kern="1200" baseline="0">
+                <a:solidFill>
+                  <a:schemeClr val="tx1">
+                    <a:lumMod val="65000"/>
+                    <a:lumOff val="35000"/>
+                  </a:schemeClr>
+                </a:solidFill>
+                <a:latin typeface="+mn-lt"/>
+                <a:ea typeface="+mn-ea"/>
+                <a:cs typeface="+mn-cs"/>
+              </a:defRPr>
+            </a:pPr>
+            <a:endParaRPr lang="fr-FR"/>
+          </a:p>
+        </c:txPr>
+        <c:crossAx val="1341295743"/>
+        <c:crosses val="autoZero"/>
+        <c:crossBetween val="midCat"/>
+      </c:valAx>
+      <c:valAx>
+        <c:axId val="1341295743"/>
+        <c:scaling>
+          <c:orientation val="minMax"/>
+        </c:scaling>
+        <c:delete val="0"/>
+        <c:axPos val="l"/>
+        <c:majorGridlines>
+          <c:spPr>
+            <a:ln w="9525" cap="flat" cmpd="sng" algn="ctr">
+              <a:solidFill>
+                <a:schemeClr val="tx1">
+                  <a:lumMod val="15000"/>
+                  <a:lumOff val="85000"/>
+                </a:schemeClr>
+              </a:solidFill>
+              <a:round/>
+            </a:ln>
+            <a:effectLst/>
+          </c:spPr>
+        </c:majorGridlines>
+        <c:numFmt formatCode="General" sourceLinked="1"/>
+        <c:majorTickMark val="none"/>
+        <c:minorTickMark val="none"/>
+        <c:tickLblPos val="nextTo"/>
+        <c:spPr>
+          <a:noFill/>
+          <a:ln>
+            <a:noFill/>
+          </a:ln>
+          <a:effectLst/>
+        </c:spPr>
+        <c:txPr>
+          <a:bodyPr rot="-60000000" spcFirstLastPara="1" vertOverflow="ellipsis" vert="horz" wrap="square" anchor="ctr" anchorCtr="1"/>
+          <a:lstStyle/>
+          <a:p>
+            <a:pPr>
+              <a:defRPr sz="900" b="0" i="0" u="none" strike="noStrike" kern="1200" baseline="0">
+                <a:solidFill>
+                  <a:schemeClr val="tx1">
+                    <a:lumMod val="65000"/>
+                    <a:lumOff val="35000"/>
+                  </a:schemeClr>
+                </a:solidFill>
+                <a:latin typeface="+mn-lt"/>
+                <a:ea typeface="+mn-ea"/>
+                <a:cs typeface="+mn-cs"/>
+              </a:defRPr>
+            </a:pPr>
+            <a:endParaRPr lang="fr-FR"/>
+          </a:p>
+        </c:txPr>
+        <c:crossAx val="1268722431"/>
+        <c:crosses val="autoZero"/>
+        <c:crossBetween val="midCat"/>
+      </c:valAx>
+      <c:spPr>
+        <a:noFill/>
+        <a:ln>
+          <a:noFill/>
+        </a:ln>
+        <a:effectLst/>
+      </c:spPr>
+    </c:plotArea>
+    <c:plotVisOnly val="1"/>
+    <c:dispBlanksAs val="gap"/>
+    <c:extLst>
+      <c:ext xmlns:c16r3="http://schemas.microsoft.com/office/drawing/2017/03/chart" uri="{56B9EC1D-385E-4148-901F-78D8002777C0}">
+        <c16r3:dataDisplayOptions16>
+          <c16r3:dispNaAsBlank val="1"/>
+        </c16r3:dataDisplayOptions16>
+      </c:ext>
+    </c:extLst>
+    <c:showDLblsOverMax val="0"/>
+  </c:chart>
+  <c:spPr>
+    <a:solidFill>
+      <a:schemeClr val="bg1"/>
+    </a:solidFill>
+    <a:ln w="9525" cap="flat" cmpd="sng" algn="ctr">
+      <a:solidFill>
+        <a:schemeClr val="tx1">
+          <a:lumMod val="15000"/>
+          <a:lumOff val="85000"/>
+        </a:schemeClr>
+      </a:solidFill>
+      <a:round/>
+    </a:ln>
+    <a:effectLst/>
+  </c:spPr>
+  <c:txPr>
+    <a:bodyPr/>
+    <a:lstStyle/>
+    <a:p>
+      <a:pPr>
+        <a:defRPr/>
+      </a:pPr>
+      <a:endParaRPr lang="fr-FR"/>
+    </a:p>
+  </c:txPr>
+  <c:externalData r:id="rId3">
+    <c:autoUpdate val="0"/>
+  </c:externalData>
+</c:chartSpace>
+</file>
+
+<file path=word/charts/chart23.xml><?xml version="1.0" encoding="utf-8"?>
+<c:chartSpace xmlns:c="http://schemas.openxmlformats.org/drawingml/2006/chart" xmlns:a="http://schemas.openxmlformats.org/drawingml/2006/main" xmlns:r="http://schemas.openxmlformats.org/officeDocument/2006/relationships" xmlns:c16r2="http://schemas.microsoft.com/office/drawing/2015/06/chart">
+  <c:date1904 val="0"/>
+  <c:lang val="fr-FR"/>
+  <c:roundedCorners val="0"/>
+  <mc:AlternateContent xmlns:mc="http://schemas.openxmlformats.org/markup-compatibility/2006">
+    <mc:Choice xmlns:c14="http://schemas.microsoft.com/office/drawing/2007/8/2/chart" Requires="c14">
+      <c14:style val="102"/>
+    </mc:Choice>
+    <mc:Fallback>
+      <c:style val="2"/>
+    </mc:Fallback>
+  </mc:AlternateContent>
+  <c:chart>
+    <c:title>
+      <c:tx>
+        <c:rich>
+          <a:bodyPr rot="0" spcFirstLastPara="1" vertOverflow="ellipsis" vert="horz" wrap="square" anchor="ctr" anchorCtr="1"/>
+          <a:lstStyle/>
+          <a:p>
+            <a:pPr>
+              <a:defRPr sz="1200" b="0" i="0" u="none" strike="noStrike" kern="1200" spc="0" baseline="0">
+                <a:solidFill>
+                  <a:schemeClr val="tx1">
+                    <a:lumMod val="65000"/>
+                    <a:lumOff val="35000"/>
+                  </a:schemeClr>
+                </a:solidFill>
+                <a:latin typeface="+mn-lt"/>
+                <a:ea typeface="+mn-ea"/>
+                <a:cs typeface="+mn-cs"/>
+              </a:defRPr>
+            </a:pPr>
+            <a:r>
+              <a:rPr lang="fr-FR" sz="1200"/>
+              <a:t>Proportion de blocs A voisins de blocs B en fonction de l'erreur</a:t>
+            </a:r>
+          </a:p>
+        </c:rich>
+      </c:tx>
+      <c:overlay val="0"/>
+      <c:spPr>
+        <a:noFill/>
+        <a:ln>
+          <a:noFill/>
+        </a:ln>
+        <a:effectLst/>
+      </c:spPr>
+      <c:txPr>
+        <a:bodyPr rot="0" spcFirstLastPara="1" vertOverflow="ellipsis" vert="horz" wrap="square" anchor="ctr" anchorCtr="1"/>
+        <a:lstStyle/>
+        <a:p>
+          <a:pPr>
+            <a:defRPr sz="1200" b="0" i="0" u="none" strike="noStrike" kern="1200" spc="0" baseline="0">
+              <a:solidFill>
+                <a:schemeClr val="tx1">
+                  <a:lumMod val="65000"/>
+                  <a:lumOff val="35000"/>
+                </a:schemeClr>
+              </a:solidFill>
+              <a:latin typeface="+mn-lt"/>
+              <a:ea typeface="+mn-ea"/>
+              <a:cs typeface="+mn-cs"/>
+            </a:defRPr>
+          </a:pPr>
+          <a:endParaRPr lang="fr-FR"/>
+        </a:p>
+      </c:txPr>
+    </c:title>
+    <c:autoTitleDeleted val="0"/>
+    <c:plotArea>
+      <c:layout/>
+      <c:scatterChart>
+        <c:scatterStyle val="lineMarker"/>
+        <c:varyColors val="0"/>
+        <c:ser>
+          <c:idx val="0"/>
+          <c:order val="0"/>
+          <c:spPr>
+            <a:ln w="28575" cap="rnd">
+              <a:solidFill>
+                <a:srgbClr val="7030A0"/>
+              </a:solidFill>
+              <a:round/>
+            </a:ln>
+            <a:effectLst/>
+          </c:spPr>
+          <c:marker>
+            <c:symbol val="circle"/>
+            <c:size val="5"/>
+            <c:spPr>
+              <a:solidFill>
+                <a:srgbClr val="7030A0"/>
+              </a:solidFill>
+              <a:ln w="9525">
+                <a:solidFill>
+                  <a:srgbClr val="7030A0"/>
+                </a:solidFill>
+              </a:ln>
+              <a:effectLst/>
+            </c:spPr>
+          </c:marker>
+          <c:xVal>
+            <c:numRef>
+              <c:f>('Error (e)'!$J$2,'Error (e)'!$J$19,'Error (e)'!$J$36,'Error (e)'!$J$53,'Error (e)'!$J$70,'Error (e)'!$J$87)</c:f>
+              <c:numCache>
+                <c:formatCode>General</c:formatCode>
+                <c:ptCount val="6"/>
+                <c:pt idx="0">
+                  <c:v>0</c:v>
+                </c:pt>
+                <c:pt idx="1">
+                  <c:v>0.1</c:v>
+                </c:pt>
+                <c:pt idx="2">
+                  <c:v>0.2</c:v>
+                </c:pt>
+                <c:pt idx="3">
+                  <c:v>0.3</c:v>
+                </c:pt>
+                <c:pt idx="4">
+                  <c:v>0.5</c:v>
+                </c:pt>
+                <c:pt idx="5">
+                  <c:v>0.9</c:v>
+                </c:pt>
+              </c:numCache>
+            </c:numRef>
+          </c:xVal>
+          <c:yVal>
+            <c:numRef>
+              <c:f>('Error (e)'!$E$14,'Error (e)'!$E$31,'Error (e)'!$E$48,'Error (e)'!$E$65,'Error (e)'!$E$82,'Error (e)'!$E$99)</c:f>
+              <c:numCache>
+                <c:formatCode>General</c:formatCode>
+                <c:ptCount val="6"/>
+                <c:pt idx="0">
+                  <c:v>1.3980349508737719E-3</c:v>
+                </c:pt>
+                <c:pt idx="1">
+                  <c:v>3.3881070079199813E-2</c:v>
+                </c:pt>
+                <c:pt idx="2">
+                  <c:v>0.14125553944947081</c:v>
+                </c:pt>
+                <c:pt idx="3">
+                  <c:v>0.28764140654082598</c:v>
+                </c:pt>
+                <c:pt idx="4">
+                  <c:v>0.36746251929099494</c:v>
+                </c:pt>
+                <c:pt idx="5">
+                  <c:v>0.4631895249124498</c:v>
+                </c:pt>
+              </c:numCache>
+            </c:numRef>
+          </c:yVal>
+          <c:smooth val="0"/>
+          <c:extLst>
+            <c:ext xmlns:c16="http://schemas.microsoft.com/office/drawing/2014/chart" uri="{C3380CC4-5D6E-409C-BE32-E72D297353CC}">
+              <c16:uniqueId val="{00000000-6E91-4706-881A-DCCCA679C57E}"/>
+            </c:ext>
+          </c:extLst>
+        </c:ser>
+        <c:dLbls>
+          <c:showLegendKey val="0"/>
+          <c:showVal val="0"/>
+          <c:showCatName val="0"/>
+          <c:showSerName val="0"/>
+          <c:showPercent val="0"/>
+          <c:showBubbleSize val="0"/>
+        </c:dLbls>
+        <c:axId val="632873440"/>
+        <c:axId val="633766208"/>
+      </c:scatterChart>
+      <c:valAx>
+        <c:axId val="632873440"/>
+        <c:scaling>
+          <c:orientation val="minMax"/>
+        </c:scaling>
+        <c:delete val="0"/>
+        <c:axPos val="b"/>
+        <c:numFmt formatCode="General" sourceLinked="1"/>
+        <c:majorTickMark val="none"/>
+        <c:minorTickMark val="none"/>
+        <c:tickLblPos val="nextTo"/>
+        <c:spPr>
+          <a:noFill/>
+          <a:ln w="9525" cap="flat" cmpd="sng" algn="ctr">
+            <a:solidFill>
+              <a:schemeClr val="tx1">
+                <a:lumMod val="15000"/>
+                <a:lumOff val="85000"/>
+              </a:schemeClr>
+            </a:solidFill>
+            <a:round/>
+          </a:ln>
+          <a:effectLst/>
+        </c:spPr>
+        <c:txPr>
+          <a:bodyPr rot="-60000000" spcFirstLastPara="1" vertOverflow="ellipsis" vert="horz" wrap="square" anchor="ctr" anchorCtr="1"/>
+          <a:lstStyle/>
+          <a:p>
+            <a:pPr>
+              <a:defRPr sz="900" b="0" i="0" u="none" strike="noStrike" kern="1200" baseline="0">
+                <a:solidFill>
+                  <a:schemeClr val="tx1">
+                    <a:lumMod val="65000"/>
+                    <a:lumOff val="35000"/>
+                  </a:schemeClr>
+                </a:solidFill>
+                <a:latin typeface="+mn-lt"/>
+                <a:ea typeface="+mn-ea"/>
+                <a:cs typeface="+mn-cs"/>
+              </a:defRPr>
+            </a:pPr>
+            <a:endParaRPr lang="fr-FR"/>
+          </a:p>
+        </c:txPr>
+        <c:crossAx val="633766208"/>
+        <c:crosses val="autoZero"/>
+        <c:crossBetween val="midCat"/>
+      </c:valAx>
+      <c:valAx>
+        <c:axId val="633766208"/>
+        <c:scaling>
+          <c:orientation val="minMax"/>
+        </c:scaling>
+        <c:delete val="0"/>
+        <c:axPos val="l"/>
+        <c:majorGridlines>
+          <c:spPr>
+            <a:ln w="9525" cap="flat" cmpd="sng" algn="ctr">
+              <a:solidFill>
+                <a:schemeClr val="tx1">
+                  <a:lumMod val="15000"/>
+                  <a:lumOff val="85000"/>
+                </a:schemeClr>
+              </a:solidFill>
+              <a:round/>
+            </a:ln>
+            <a:effectLst/>
+          </c:spPr>
+        </c:majorGridlines>
+        <c:numFmt formatCode="General" sourceLinked="1"/>
+        <c:majorTickMark val="none"/>
+        <c:minorTickMark val="none"/>
+        <c:tickLblPos val="nextTo"/>
+        <c:spPr>
+          <a:noFill/>
+          <a:ln>
+            <a:noFill/>
+          </a:ln>
+          <a:effectLst/>
+        </c:spPr>
+        <c:txPr>
+          <a:bodyPr rot="-60000000" spcFirstLastPara="1" vertOverflow="ellipsis" vert="horz" wrap="square" anchor="ctr" anchorCtr="1"/>
+          <a:lstStyle/>
+          <a:p>
+            <a:pPr>
+              <a:defRPr sz="900" b="0" i="0" u="none" strike="noStrike" kern="1200" baseline="0">
+                <a:solidFill>
+                  <a:schemeClr val="tx1">
+                    <a:lumMod val="65000"/>
+                    <a:lumOff val="35000"/>
+                  </a:schemeClr>
+                </a:solidFill>
+                <a:latin typeface="+mn-lt"/>
+                <a:ea typeface="+mn-ea"/>
+                <a:cs typeface="+mn-cs"/>
+              </a:defRPr>
+            </a:pPr>
+            <a:endParaRPr lang="fr-FR"/>
+          </a:p>
+        </c:txPr>
+        <c:crossAx val="632873440"/>
         <c:crosses val="autoZero"/>
         <c:crossBetween val="midCat"/>
       </c:valAx>
@@ -10233,6 +11828,166 @@
 </cs:colorStyle>
 </file>
 
+<file path=word/charts/colors20.xml><?xml version="1.0" encoding="utf-8"?>
+<cs:colorStyle xmlns:cs="http://schemas.microsoft.com/office/drawing/2012/chartStyle" xmlns:a="http://schemas.openxmlformats.org/drawingml/2006/main" meth="cycle" id="10">
+  <a:schemeClr val="accent1"/>
+  <a:schemeClr val="accent2"/>
+  <a:schemeClr val="accent3"/>
+  <a:schemeClr val="accent4"/>
+  <a:schemeClr val="accent5"/>
+  <a:schemeClr val="accent6"/>
+  <cs:variation/>
+  <cs:variation>
+    <a:lumMod val="60000"/>
+  </cs:variation>
+  <cs:variation>
+    <a:lumMod val="80000"/>
+    <a:lumOff val="20000"/>
+  </cs:variation>
+  <cs:variation>
+    <a:lumMod val="80000"/>
+  </cs:variation>
+  <cs:variation>
+    <a:lumMod val="60000"/>
+    <a:lumOff val="40000"/>
+  </cs:variation>
+  <cs:variation>
+    <a:lumMod val="50000"/>
+  </cs:variation>
+  <cs:variation>
+    <a:lumMod val="70000"/>
+    <a:lumOff val="30000"/>
+  </cs:variation>
+  <cs:variation>
+    <a:lumMod val="70000"/>
+  </cs:variation>
+  <cs:variation>
+    <a:lumMod val="50000"/>
+    <a:lumOff val="50000"/>
+  </cs:variation>
+</cs:colorStyle>
+</file>
+
+<file path=word/charts/colors21.xml><?xml version="1.0" encoding="utf-8"?>
+<cs:colorStyle xmlns:cs="http://schemas.microsoft.com/office/drawing/2012/chartStyle" xmlns:a="http://schemas.openxmlformats.org/drawingml/2006/main" meth="cycle" id="10">
+  <a:schemeClr val="accent1"/>
+  <a:schemeClr val="accent2"/>
+  <a:schemeClr val="accent3"/>
+  <a:schemeClr val="accent4"/>
+  <a:schemeClr val="accent5"/>
+  <a:schemeClr val="accent6"/>
+  <cs:variation/>
+  <cs:variation>
+    <a:lumMod val="60000"/>
+  </cs:variation>
+  <cs:variation>
+    <a:lumMod val="80000"/>
+    <a:lumOff val="20000"/>
+  </cs:variation>
+  <cs:variation>
+    <a:lumMod val="80000"/>
+  </cs:variation>
+  <cs:variation>
+    <a:lumMod val="60000"/>
+    <a:lumOff val="40000"/>
+  </cs:variation>
+  <cs:variation>
+    <a:lumMod val="50000"/>
+  </cs:variation>
+  <cs:variation>
+    <a:lumMod val="70000"/>
+    <a:lumOff val="30000"/>
+  </cs:variation>
+  <cs:variation>
+    <a:lumMod val="70000"/>
+  </cs:variation>
+  <cs:variation>
+    <a:lumMod val="50000"/>
+    <a:lumOff val="50000"/>
+  </cs:variation>
+</cs:colorStyle>
+</file>
+
+<file path=word/charts/colors22.xml><?xml version="1.0" encoding="utf-8"?>
+<cs:colorStyle xmlns:cs="http://schemas.microsoft.com/office/drawing/2012/chartStyle" xmlns:a="http://schemas.openxmlformats.org/drawingml/2006/main" meth="cycle" id="10">
+  <a:schemeClr val="accent1"/>
+  <a:schemeClr val="accent2"/>
+  <a:schemeClr val="accent3"/>
+  <a:schemeClr val="accent4"/>
+  <a:schemeClr val="accent5"/>
+  <a:schemeClr val="accent6"/>
+  <cs:variation/>
+  <cs:variation>
+    <a:lumMod val="60000"/>
+  </cs:variation>
+  <cs:variation>
+    <a:lumMod val="80000"/>
+    <a:lumOff val="20000"/>
+  </cs:variation>
+  <cs:variation>
+    <a:lumMod val="80000"/>
+  </cs:variation>
+  <cs:variation>
+    <a:lumMod val="60000"/>
+    <a:lumOff val="40000"/>
+  </cs:variation>
+  <cs:variation>
+    <a:lumMod val="50000"/>
+  </cs:variation>
+  <cs:variation>
+    <a:lumMod val="70000"/>
+    <a:lumOff val="30000"/>
+  </cs:variation>
+  <cs:variation>
+    <a:lumMod val="70000"/>
+  </cs:variation>
+  <cs:variation>
+    <a:lumMod val="50000"/>
+    <a:lumOff val="50000"/>
+  </cs:variation>
+</cs:colorStyle>
+</file>
+
+<file path=word/charts/colors23.xml><?xml version="1.0" encoding="utf-8"?>
+<cs:colorStyle xmlns:cs="http://schemas.microsoft.com/office/drawing/2012/chartStyle" xmlns:a="http://schemas.openxmlformats.org/drawingml/2006/main" meth="cycle" id="10">
+  <a:schemeClr val="accent1"/>
+  <a:schemeClr val="accent2"/>
+  <a:schemeClr val="accent3"/>
+  <a:schemeClr val="accent4"/>
+  <a:schemeClr val="accent5"/>
+  <a:schemeClr val="accent6"/>
+  <cs:variation/>
+  <cs:variation>
+    <a:lumMod val="60000"/>
+  </cs:variation>
+  <cs:variation>
+    <a:lumMod val="80000"/>
+    <a:lumOff val="20000"/>
+  </cs:variation>
+  <cs:variation>
+    <a:lumMod val="80000"/>
+  </cs:variation>
+  <cs:variation>
+    <a:lumMod val="60000"/>
+    <a:lumOff val="40000"/>
+  </cs:variation>
+  <cs:variation>
+    <a:lumMod val="50000"/>
+  </cs:variation>
+  <cs:variation>
+    <a:lumMod val="70000"/>
+    <a:lumOff val="30000"/>
+  </cs:variation>
+  <cs:variation>
+    <a:lumMod val="70000"/>
+  </cs:variation>
+  <cs:variation>
+    <a:lumMod val="50000"/>
+    <a:lumOff val="50000"/>
+  </cs:variation>
+</cs:colorStyle>
+</file>
+
 <file path=word/charts/colors3.xml><?xml version="1.0" encoding="utf-8"?>
 <cs:colorStyle xmlns:cs="http://schemas.microsoft.com/office/drawing/2012/chartStyle" xmlns:a="http://schemas.openxmlformats.org/drawingml/2006/main" meth="cycle" id="10">
   <a:schemeClr val="accent1"/>
@@ -14523,7 +16278,7 @@
 </file>
 
 <file path=word/charts/style17.xml><?xml version="1.0" encoding="utf-8"?>
-<cs:chartStyle xmlns:cs="http://schemas.microsoft.com/office/drawing/2012/chartStyle" xmlns:a="http://schemas.openxmlformats.org/drawingml/2006/main" id="240">
+<cs:chartStyle xmlns:cs="http://schemas.microsoft.com/office/drawing/2012/chartStyle" xmlns:a="http://schemas.openxmlformats.org/drawingml/2006/main" id="201">
   <cs:axisTitle>
     <cs:lnRef idx="0"/>
     <cs:fillRef idx="0"/>
@@ -14550,8 +16305,8 @@
       <a:ln w="9525" cap="flat" cmpd="sng" algn="ctr">
         <a:solidFill>
           <a:schemeClr val="tx1">
-            <a:lumMod val="25000"/>
-            <a:lumOff val="75000"/>
+            <a:lumMod val="15000"/>
+            <a:lumOff val="85000"/>
           </a:schemeClr>
         </a:solidFill>
         <a:round/>
@@ -14652,7 +16407,7 @@
       <a:schemeClr val="tx1"/>
     </cs:fontRef>
     <cs:spPr>
-      <a:ln w="19050" cap="rnd">
+      <a:ln w="28575" cap="rnd">
         <a:solidFill>
           <a:schemeClr val="phClr"/>
         </a:solidFill>
@@ -14684,10 +16439,10 @@
     <cs:lnRef idx="0">
       <cs:styleClr val="auto"/>
     </cs:lnRef>
-    <cs:fillRef idx="0"/>
-    <cs:effectRef idx="0"/>
-    <cs:fontRef idx="minor">
-      <a:schemeClr val="dk1"/>
+    <cs:fillRef idx="1"/>
+    <cs:effectRef idx="0"/>
+    <cs:fontRef idx="minor">
+      <a:schemeClr val="tx1"/>
     </cs:fontRef>
     <cs:spPr>
       <a:ln w="9525" cap="rnd">
@@ -14727,23 +16482,22 @@
     <cs:fillRef idx="0"/>
     <cs:effectRef idx="0"/>
     <cs:fontRef idx="minor">
-      <a:schemeClr val="tx1"/>
+      <a:schemeClr val="dk1"/>
     </cs:fontRef>
     <cs:spPr>
       <a:solidFill>
         <a:schemeClr val="dk1">
-          <a:lumMod val="75000"/>
-          <a:lumOff val="25000"/>
+          <a:lumMod val="65000"/>
+          <a:lumOff val="35000"/>
         </a:schemeClr>
       </a:solidFill>
-      <a:ln w="9525" cap="flat" cmpd="sng" algn="ctr">
+      <a:ln w="9525">
         <a:solidFill>
           <a:schemeClr val="tx1">
             <a:lumMod val="65000"/>
             <a:lumOff val="35000"/>
           </a:schemeClr>
         </a:solidFill>
-        <a:round/>
       </a:ln>
     </cs:spPr>
   </cs:downBar>
@@ -14848,8 +16602,8 @@
       <a:ln w="9525" cap="flat" cmpd="sng" algn="ctr">
         <a:solidFill>
           <a:schemeClr val="tx1">
-            <a:lumMod val="50000"/>
-            <a:lumOff val="50000"/>
+            <a:lumMod val="75000"/>
+            <a:lumOff val="25000"/>
           </a:schemeClr>
         </a:solidFill>
         <a:round/>
@@ -14981,20 +16735,19 @@
     <cs:fillRef idx="0"/>
     <cs:effectRef idx="0"/>
     <cs:fontRef idx="minor">
-      <a:schemeClr val="tx1"/>
+      <a:schemeClr val="dk1"/>
     </cs:fontRef>
     <cs:spPr>
       <a:solidFill>
         <a:schemeClr val="lt1"/>
       </a:solidFill>
-      <a:ln w="9525" cap="flat" cmpd="sng" algn="ctr">
-        <a:solidFill>
-          <a:schemeClr val="tx1">
-            <a:lumMod val="65000"/>
-            <a:lumOff val="35000"/>
-          </a:schemeClr>
-        </a:solidFill>
-        <a:round/>
+      <a:ln w="9525">
+        <a:solidFill>
+          <a:schemeClr val="tx1">
+            <a:lumMod val="15000"/>
+            <a:lumOff val="85000"/>
+          </a:schemeClr>
+        </a:solidFill>
       </a:ln>
     </cs:spPr>
   </cs:upBar>
@@ -15008,17 +16761,6 @@
         <a:lumOff val="35000"/>
       </a:schemeClr>
     </cs:fontRef>
-    <cs:spPr>
-      <a:ln w="9525" cap="flat" cmpd="sng" algn="ctr">
-        <a:solidFill>
-          <a:schemeClr val="tx1">
-            <a:lumMod val="25000"/>
-            <a:lumOff val="75000"/>
-          </a:schemeClr>
-        </a:solidFill>
-        <a:round/>
-      </a:ln>
-    </cs:spPr>
     <cs:defRPr sz="900" kern="1200"/>
   </cs:valueAxis>
   <cs:wall>
@@ -16045,6 +17787,2031 @@
 </file>
 
 <file path=word/charts/style2.xml><?xml version="1.0" encoding="utf-8"?>
+<cs:chartStyle xmlns:cs="http://schemas.microsoft.com/office/drawing/2012/chartStyle" xmlns:a="http://schemas.openxmlformats.org/drawingml/2006/main" id="201">
+  <cs:axisTitle>
+    <cs:lnRef idx="0"/>
+    <cs:fillRef idx="0"/>
+    <cs:effectRef idx="0"/>
+    <cs:fontRef idx="minor">
+      <a:schemeClr val="tx1">
+        <a:lumMod val="65000"/>
+        <a:lumOff val="35000"/>
+      </a:schemeClr>
+    </cs:fontRef>
+    <cs:defRPr sz="1000" kern="1200"/>
+  </cs:axisTitle>
+  <cs:categoryAxis>
+    <cs:lnRef idx="0"/>
+    <cs:fillRef idx="0"/>
+    <cs:effectRef idx="0"/>
+    <cs:fontRef idx="minor">
+      <a:schemeClr val="tx1">
+        <a:lumMod val="65000"/>
+        <a:lumOff val="35000"/>
+      </a:schemeClr>
+    </cs:fontRef>
+    <cs:spPr>
+      <a:ln w="9525" cap="flat" cmpd="sng" algn="ctr">
+        <a:solidFill>
+          <a:schemeClr val="tx1">
+            <a:lumMod val="15000"/>
+            <a:lumOff val="85000"/>
+          </a:schemeClr>
+        </a:solidFill>
+        <a:round/>
+      </a:ln>
+    </cs:spPr>
+    <cs:defRPr sz="900" kern="1200"/>
+  </cs:categoryAxis>
+  <cs:chartArea mods="allowNoFillOverride allowNoLineOverride">
+    <cs:lnRef idx="0"/>
+    <cs:fillRef idx="0"/>
+    <cs:effectRef idx="0"/>
+    <cs:fontRef idx="minor">
+      <a:schemeClr val="tx1"/>
+    </cs:fontRef>
+    <cs:spPr>
+      <a:solidFill>
+        <a:schemeClr val="bg1"/>
+      </a:solidFill>
+      <a:ln w="9525" cap="flat" cmpd="sng" algn="ctr">
+        <a:solidFill>
+          <a:schemeClr val="tx1">
+            <a:lumMod val="15000"/>
+            <a:lumOff val="85000"/>
+          </a:schemeClr>
+        </a:solidFill>
+        <a:round/>
+      </a:ln>
+    </cs:spPr>
+    <cs:defRPr sz="1000" kern="1200"/>
+  </cs:chartArea>
+  <cs:dataLabel>
+    <cs:lnRef idx="0"/>
+    <cs:fillRef idx="0"/>
+    <cs:effectRef idx="0"/>
+    <cs:fontRef idx="minor">
+      <a:schemeClr val="tx1">
+        <a:lumMod val="75000"/>
+        <a:lumOff val="25000"/>
+      </a:schemeClr>
+    </cs:fontRef>
+    <cs:defRPr sz="900" kern="1200"/>
+  </cs:dataLabel>
+  <cs:dataLabelCallout>
+    <cs:lnRef idx="0"/>
+    <cs:fillRef idx="0"/>
+    <cs:effectRef idx="0"/>
+    <cs:fontRef idx="minor">
+      <a:schemeClr val="dk1">
+        <a:lumMod val="65000"/>
+        <a:lumOff val="35000"/>
+      </a:schemeClr>
+    </cs:fontRef>
+    <cs:spPr>
+      <a:solidFill>
+        <a:schemeClr val="lt1"/>
+      </a:solidFill>
+      <a:ln>
+        <a:solidFill>
+          <a:schemeClr val="dk1">
+            <a:lumMod val="25000"/>
+            <a:lumOff val="75000"/>
+          </a:schemeClr>
+        </a:solidFill>
+      </a:ln>
+    </cs:spPr>
+    <cs:defRPr sz="900" kern="1200"/>
+    <cs:bodyPr rot="0" spcFirstLastPara="1" vertOverflow="clip" horzOverflow="clip" vert="horz" wrap="square" lIns="36576" tIns="18288" rIns="36576" bIns="18288" anchor="ctr" anchorCtr="1">
+      <a:spAutoFit/>
+    </cs:bodyPr>
+  </cs:dataLabelCallout>
+  <cs:dataPoint>
+    <cs:lnRef idx="0"/>
+    <cs:fillRef idx="1">
+      <cs:styleClr val="auto"/>
+    </cs:fillRef>
+    <cs:effectRef idx="0"/>
+    <cs:fontRef idx="minor">
+      <a:schemeClr val="tx1"/>
+    </cs:fontRef>
+  </cs:dataPoint>
+  <cs:dataPoint3D>
+    <cs:lnRef idx="0"/>
+    <cs:fillRef idx="1">
+      <cs:styleClr val="auto"/>
+    </cs:fillRef>
+    <cs:effectRef idx="0"/>
+    <cs:fontRef idx="minor">
+      <a:schemeClr val="tx1"/>
+    </cs:fontRef>
+  </cs:dataPoint3D>
+  <cs:dataPointLine>
+    <cs:lnRef idx="0">
+      <cs:styleClr val="auto"/>
+    </cs:lnRef>
+    <cs:fillRef idx="1"/>
+    <cs:effectRef idx="0"/>
+    <cs:fontRef idx="minor">
+      <a:schemeClr val="tx1"/>
+    </cs:fontRef>
+    <cs:spPr>
+      <a:ln w="28575" cap="rnd">
+        <a:solidFill>
+          <a:schemeClr val="phClr"/>
+        </a:solidFill>
+        <a:round/>
+      </a:ln>
+    </cs:spPr>
+  </cs:dataPointLine>
+  <cs:dataPointMarker>
+    <cs:lnRef idx="0">
+      <cs:styleClr val="auto"/>
+    </cs:lnRef>
+    <cs:fillRef idx="1">
+      <cs:styleClr val="auto"/>
+    </cs:fillRef>
+    <cs:effectRef idx="0"/>
+    <cs:fontRef idx="minor">
+      <a:schemeClr val="tx1"/>
+    </cs:fontRef>
+    <cs:spPr>
+      <a:ln w="9525">
+        <a:solidFill>
+          <a:schemeClr val="phClr"/>
+        </a:solidFill>
+      </a:ln>
+    </cs:spPr>
+  </cs:dataPointMarker>
+  <cs:dataPointMarkerLayout symbol="circle" size="5"/>
+  <cs:dataPointWireframe>
+    <cs:lnRef idx="0">
+      <cs:styleClr val="auto"/>
+    </cs:lnRef>
+    <cs:fillRef idx="1"/>
+    <cs:effectRef idx="0"/>
+    <cs:fontRef idx="minor">
+      <a:schemeClr val="tx1"/>
+    </cs:fontRef>
+    <cs:spPr>
+      <a:ln w="9525" cap="rnd">
+        <a:solidFill>
+          <a:schemeClr val="phClr"/>
+        </a:solidFill>
+        <a:round/>
+      </a:ln>
+    </cs:spPr>
+  </cs:dataPointWireframe>
+  <cs:dataTable>
+    <cs:lnRef idx="0"/>
+    <cs:fillRef idx="0"/>
+    <cs:effectRef idx="0"/>
+    <cs:fontRef idx="minor">
+      <a:schemeClr val="tx1">
+        <a:lumMod val="65000"/>
+        <a:lumOff val="35000"/>
+      </a:schemeClr>
+    </cs:fontRef>
+    <cs:spPr>
+      <a:noFill/>
+      <a:ln w="9525" cap="flat" cmpd="sng" algn="ctr">
+        <a:solidFill>
+          <a:schemeClr val="tx1">
+            <a:lumMod val="15000"/>
+            <a:lumOff val="85000"/>
+          </a:schemeClr>
+        </a:solidFill>
+        <a:round/>
+      </a:ln>
+    </cs:spPr>
+    <cs:defRPr sz="900" kern="1200"/>
+  </cs:dataTable>
+  <cs:downBar>
+    <cs:lnRef idx="0"/>
+    <cs:fillRef idx="0"/>
+    <cs:effectRef idx="0"/>
+    <cs:fontRef idx="minor">
+      <a:schemeClr val="dk1"/>
+    </cs:fontRef>
+    <cs:spPr>
+      <a:solidFill>
+        <a:schemeClr val="dk1">
+          <a:lumMod val="65000"/>
+          <a:lumOff val="35000"/>
+        </a:schemeClr>
+      </a:solidFill>
+      <a:ln w="9525">
+        <a:solidFill>
+          <a:schemeClr val="tx1">
+            <a:lumMod val="65000"/>
+            <a:lumOff val="35000"/>
+          </a:schemeClr>
+        </a:solidFill>
+      </a:ln>
+    </cs:spPr>
+  </cs:downBar>
+  <cs:dropLine>
+    <cs:lnRef idx="0"/>
+    <cs:fillRef idx="0"/>
+    <cs:effectRef idx="0"/>
+    <cs:fontRef idx="minor">
+      <a:schemeClr val="tx1"/>
+    </cs:fontRef>
+    <cs:spPr>
+      <a:ln w="9525" cap="flat" cmpd="sng" algn="ctr">
+        <a:solidFill>
+          <a:schemeClr val="tx1">
+            <a:lumMod val="35000"/>
+            <a:lumOff val="65000"/>
+          </a:schemeClr>
+        </a:solidFill>
+        <a:round/>
+      </a:ln>
+    </cs:spPr>
+  </cs:dropLine>
+  <cs:errorBar>
+    <cs:lnRef idx="0"/>
+    <cs:fillRef idx="0"/>
+    <cs:effectRef idx="0"/>
+    <cs:fontRef idx="minor">
+      <a:schemeClr val="tx1"/>
+    </cs:fontRef>
+    <cs:spPr>
+      <a:ln w="9525" cap="flat" cmpd="sng" algn="ctr">
+        <a:solidFill>
+          <a:schemeClr val="tx1">
+            <a:lumMod val="65000"/>
+            <a:lumOff val="35000"/>
+          </a:schemeClr>
+        </a:solidFill>
+        <a:round/>
+      </a:ln>
+    </cs:spPr>
+  </cs:errorBar>
+  <cs:floor>
+    <cs:lnRef idx="0"/>
+    <cs:fillRef idx="0"/>
+    <cs:effectRef idx="0"/>
+    <cs:fontRef idx="minor">
+      <a:schemeClr val="tx1"/>
+    </cs:fontRef>
+    <cs:spPr>
+      <a:noFill/>
+      <a:ln>
+        <a:noFill/>
+      </a:ln>
+    </cs:spPr>
+  </cs:floor>
+  <cs:gridlineMajor>
+    <cs:lnRef idx="0"/>
+    <cs:fillRef idx="0"/>
+    <cs:effectRef idx="0"/>
+    <cs:fontRef idx="minor">
+      <a:schemeClr val="tx1"/>
+    </cs:fontRef>
+    <cs:spPr>
+      <a:ln w="9525" cap="flat" cmpd="sng" algn="ctr">
+        <a:solidFill>
+          <a:schemeClr val="tx1">
+            <a:lumMod val="15000"/>
+            <a:lumOff val="85000"/>
+          </a:schemeClr>
+        </a:solidFill>
+        <a:round/>
+      </a:ln>
+    </cs:spPr>
+  </cs:gridlineMajor>
+  <cs:gridlineMinor>
+    <cs:lnRef idx="0"/>
+    <cs:fillRef idx="0"/>
+    <cs:effectRef idx="0"/>
+    <cs:fontRef idx="minor">
+      <a:schemeClr val="tx1"/>
+    </cs:fontRef>
+    <cs:spPr>
+      <a:ln w="9525" cap="flat" cmpd="sng" algn="ctr">
+        <a:solidFill>
+          <a:schemeClr val="tx1">
+            <a:lumMod val="5000"/>
+            <a:lumOff val="95000"/>
+          </a:schemeClr>
+        </a:solidFill>
+        <a:round/>
+      </a:ln>
+    </cs:spPr>
+  </cs:gridlineMinor>
+  <cs:hiLoLine>
+    <cs:lnRef idx="0"/>
+    <cs:fillRef idx="0"/>
+    <cs:effectRef idx="0"/>
+    <cs:fontRef idx="minor">
+      <a:schemeClr val="tx1"/>
+    </cs:fontRef>
+    <cs:spPr>
+      <a:ln w="9525" cap="flat" cmpd="sng" algn="ctr">
+        <a:solidFill>
+          <a:schemeClr val="tx1">
+            <a:lumMod val="75000"/>
+            <a:lumOff val="25000"/>
+          </a:schemeClr>
+        </a:solidFill>
+        <a:round/>
+      </a:ln>
+    </cs:spPr>
+  </cs:hiLoLine>
+  <cs:leaderLine>
+    <cs:lnRef idx="0"/>
+    <cs:fillRef idx="0"/>
+    <cs:effectRef idx="0"/>
+    <cs:fontRef idx="minor">
+      <a:schemeClr val="tx1"/>
+    </cs:fontRef>
+    <cs:spPr>
+      <a:ln w="9525" cap="flat" cmpd="sng" algn="ctr">
+        <a:solidFill>
+          <a:schemeClr val="tx1">
+            <a:lumMod val="35000"/>
+            <a:lumOff val="65000"/>
+          </a:schemeClr>
+        </a:solidFill>
+        <a:round/>
+      </a:ln>
+    </cs:spPr>
+  </cs:leaderLine>
+  <cs:legend>
+    <cs:lnRef idx="0"/>
+    <cs:fillRef idx="0"/>
+    <cs:effectRef idx="0"/>
+    <cs:fontRef idx="minor">
+      <a:schemeClr val="tx1">
+        <a:lumMod val="65000"/>
+        <a:lumOff val="35000"/>
+      </a:schemeClr>
+    </cs:fontRef>
+    <cs:defRPr sz="900" kern="1200"/>
+  </cs:legend>
+  <cs:plotArea mods="allowNoFillOverride allowNoLineOverride">
+    <cs:lnRef idx="0"/>
+    <cs:fillRef idx="0"/>
+    <cs:effectRef idx="0"/>
+    <cs:fontRef idx="minor">
+      <a:schemeClr val="tx1"/>
+    </cs:fontRef>
+  </cs:plotArea>
+  <cs:plotArea3D mods="allowNoFillOverride allowNoLineOverride">
+    <cs:lnRef idx="0"/>
+    <cs:fillRef idx="0"/>
+    <cs:effectRef idx="0"/>
+    <cs:fontRef idx="minor">
+      <a:schemeClr val="tx1"/>
+    </cs:fontRef>
+  </cs:plotArea3D>
+  <cs:seriesAxis>
+    <cs:lnRef idx="0"/>
+    <cs:fillRef idx="0"/>
+    <cs:effectRef idx="0"/>
+    <cs:fontRef idx="minor">
+      <a:schemeClr val="tx1">
+        <a:lumMod val="65000"/>
+        <a:lumOff val="35000"/>
+      </a:schemeClr>
+    </cs:fontRef>
+    <cs:defRPr sz="900" kern="1200"/>
+  </cs:seriesAxis>
+  <cs:seriesLine>
+    <cs:lnRef idx="0"/>
+    <cs:fillRef idx="0"/>
+    <cs:effectRef idx="0"/>
+    <cs:fontRef idx="minor">
+      <a:schemeClr val="tx1"/>
+    </cs:fontRef>
+    <cs:spPr>
+      <a:ln w="9525" cap="flat" cmpd="sng" algn="ctr">
+        <a:solidFill>
+          <a:schemeClr val="tx1">
+            <a:lumMod val="35000"/>
+            <a:lumOff val="65000"/>
+          </a:schemeClr>
+        </a:solidFill>
+        <a:round/>
+      </a:ln>
+    </cs:spPr>
+  </cs:seriesLine>
+  <cs:title>
+    <cs:lnRef idx="0"/>
+    <cs:fillRef idx="0"/>
+    <cs:effectRef idx="0"/>
+    <cs:fontRef idx="minor">
+      <a:schemeClr val="tx1">
+        <a:lumMod val="65000"/>
+        <a:lumOff val="35000"/>
+      </a:schemeClr>
+    </cs:fontRef>
+    <cs:defRPr sz="1400" b="0" kern="1200" spc="0" baseline="0"/>
+  </cs:title>
+  <cs:trendline>
+    <cs:lnRef idx="0">
+      <cs:styleClr val="auto"/>
+    </cs:lnRef>
+    <cs:fillRef idx="0"/>
+    <cs:effectRef idx="0"/>
+    <cs:fontRef idx="minor">
+      <a:schemeClr val="tx1"/>
+    </cs:fontRef>
+    <cs:spPr>
+      <a:ln w="19050" cap="rnd">
+        <a:solidFill>
+          <a:schemeClr val="phClr"/>
+        </a:solidFill>
+        <a:prstDash val="sysDot"/>
+      </a:ln>
+    </cs:spPr>
+  </cs:trendline>
+  <cs:trendlineLabel>
+    <cs:lnRef idx="0"/>
+    <cs:fillRef idx="0"/>
+    <cs:effectRef idx="0"/>
+    <cs:fontRef idx="minor">
+      <a:schemeClr val="tx1">
+        <a:lumMod val="65000"/>
+        <a:lumOff val="35000"/>
+      </a:schemeClr>
+    </cs:fontRef>
+    <cs:defRPr sz="900" kern="1200"/>
+  </cs:trendlineLabel>
+  <cs:upBar>
+    <cs:lnRef idx="0"/>
+    <cs:fillRef idx="0"/>
+    <cs:effectRef idx="0"/>
+    <cs:fontRef idx="minor">
+      <a:schemeClr val="dk1"/>
+    </cs:fontRef>
+    <cs:spPr>
+      <a:solidFill>
+        <a:schemeClr val="lt1"/>
+      </a:solidFill>
+      <a:ln w="9525">
+        <a:solidFill>
+          <a:schemeClr val="tx1">
+            <a:lumMod val="15000"/>
+            <a:lumOff val="85000"/>
+          </a:schemeClr>
+        </a:solidFill>
+      </a:ln>
+    </cs:spPr>
+  </cs:upBar>
+  <cs:valueAxis>
+    <cs:lnRef idx="0"/>
+    <cs:fillRef idx="0"/>
+    <cs:effectRef idx="0"/>
+    <cs:fontRef idx="minor">
+      <a:schemeClr val="tx1">
+        <a:lumMod val="65000"/>
+        <a:lumOff val="35000"/>
+      </a:schemeClr>
+    </cs:fontRef>
+    <cs:defRPr sz="900" kern="1200"/>
+  </cs:valueAxis>
+  <cs:wall>
+    <cs:lnRef idx="0"/>
+    <cs:fillRef idx="0"/>
+    <cs:effectRef idx="0"/>
+    <cs:fontRef idx="minor">
+      <a:schemeClr val="tx1"/>
+    </cs:fontRef>
+    <cs:spPr>
+      <a:noFill/>
+      <a:ln>
+        <a:noFill/>
+      </a:ln>
+    </cs:spPr>
+  </cs:wall>
+</cs:chartStyle>
+</file>
+
+<file path=word/charts/style20.xml><?xml version="1.0" encoding="utf-8"?>
+<cs:chartStyle xmlns:cs="http://schemas.microsoft.com/office/drawing/2012/chartStyle" xmlns:a="http://schemas.openxmlformats.org/drawingml/2006/main" id="201">
+  <cs:axisTitle>
+    <cs:lnRef idx="0"/>
+    <cs:fillRef idx="0"/>
+    <cs:effectRef idx="0"/>
+    <cs:fontRef idx="minor">
+      <a:schemeClr val="tx1">
+        <a:lumMod val="65000"/>
+        <a:lumOff val="35000"/>
+      </a:schemeClr>
+    </cs:fontRef>
+    <cs:defRPr sz="1000" kern="1200"/>
+  </cs:axisTitle>
+  <cs:categoryAxis>
+    <cs:lnRef idx="0"/>
+    <cs:fillRef idx="0"/>
+    <cs:effectRef idx="0"/>
+    <cs:fontRef idx="minor">
+      <a:schemeClr val="tx1">
+        <a:lumMod val="65000"/>
+        <a:lumOff val="35000"/>
+      </a:schemeClr>
+    </cs:fontRef>
+    <cs:spPr>
+      <a:ln w="9525" cap="flat" cmpd="sng" algn="ctr">
+        <a:solidFill>
+          <a:schemeClr val="tx1">
+            <a:lumMod val="15000"/>
+            <a:lumOff val="85000"/>
+          </a:schemeClr>
+        </a:solidFill>
+        <a:round/>
+      </a:ln>
+    </cs:spPr>
+    <cs:defRPr sz="900" kern="1200"/>
+  </cs:categoryAxis>
+  <cs:chartArea mods="allowNoFillOverride allowNoLineOverride">
+    <cs:lnRef idx="0"/>
+    <cs:fillRef idx="0"/>
+    <cs:effectRef idx="0"/>
+    <cs:fontRef idx="minor">
+      <a:schemeClr val="tx1"/>
+    </cs:fontRef>
+    <cs:spPr>
+      <a:solidFill>
+        <a:schemeClr val="bg1"/>
+      </a:solidFill>
+      <a:ln w="9525" cap="flat" cmpd="sng" algn="ctr">
+        <a:solidFill>
+          <a:schemeClr val="tx1">
+            <a:lumMod val="15000"/>
+            <a:lumOff val="85000"/>
+          </a:schemeClr>
+        </a:solidFill>
+        <a:round/>
+      </a:ln>
+    </cs:spPr>
+    <cs:defRPr sz="1000" kern="1200"/>
+  </cs:chartArea>
+  <cs:dataLabel>
+    <cs:lnRef idx="0"/>
+    <cs:fillRef idx="0"/>
+    <cs:effectRef idx="0"/>
+    <cs:fontRef idx="minor">
+      <a:schemeClr val="tx1">
+        <a:lumMod val="75000"/>
+        <a:lumOff val="25000"/>
+      </a:schemeClr>
+    </cs:fontRef>
+    <cs:defRPr sz="900" kern="1200"/>
+  </cs:dataLabel>
+  <cs:dataLabelCallout>
+    <cs:lnRef idx="0"/>
+    <cs:fillRef idx="0"/>
+    <cs:effectRef idx="0"/>
+    <cs:fontRef idx="minor">
+      <a:schemeClr val="dk1">
+        <a:lumMod val="65000"/>
+        <a:lumOff val="35000"/>
+      </a:schemeClr>
+    </cs:fontRef>
+    <cs:spPr>
+      <a:solidFill>
+        <a:schemeClr val="lt1"/>
+      </a:solidFill>
+      <a:ln>
+        <a:solidFill>
+          <a:schemeClr val="dk1">
+            <a:lumMod val="25000"/>
+            <a:lumOff val="75000"/>
+          </a:schemeClr>
+        </a:solidFill>
+      </a:ln>
+    </cs:spPr>
+    <cs:defRPr sz="900" kern="1200"/>
+    <cs:bodyPr rot="0" spcFirstLastPara="1" vertOverflow="clip" horzOverflow="clip" vert="horz" wrap="square" lIns="36576" tIns="18288" rIns="36576" bIns="18288" anchor="ctr" anchorCtr="1">
+      <a:spAutoFit/>
+    </cs:bodyPr>
+  </cs:dataLabelCallout>
+  <cs:dataPoint>
+    <cs:lnRef idx="0"/>
+    <cs:fillRef idx="1">
+      <cs:styleClr val="auto"/>
+    </cs:fillRef>
+    <cs:effectRef idx="0"/>
+    <cs:fontRef idx="minor">
+      <a:schemeClr val="tx1"/>
+    </cs:fontRef>
+  </cs:dataPoint>
+  <cs:dataPoint3D>
+    <cs:lnRef idx="0"/>
+    <cs:fillRef idx="1">
+      <cs:styleClr val="auto"/>
+    </cs:fillRef>
+    <cs:effectRef idx="0"/>
+    <cs:fontRef idx="minor">
+      <a:schemeClr val="tx1"/>
+    </cs:fontRef>
+  </cs:dataPoint3D>
+  <cs:dataPointLine>
+    <cs:lnRef idx="0">
+      <cs:styleClr val="auto"/>
+    </cs:lnRef>
+    <cs:fillRef idx="1"/>
+    <cs:effectRef idx="0"/>
+    <cs:fontRef idx="minor">
+      <a:schemeClr val="tx1"/>
+    </cs:fontRef>
+    <cs:spPr>
+      <a:ln w="28575" cap="rnd">
+        <a:solidFill>
+          <a:schemeClr val="phClr"/>
+        </a:solidFill>
+        <a:round/>
+      </a:ln>
+    </cs:spPr>
+  </cs:dataPointLine>
+  <cs:dataPointMarker>
+    <cs:lnRef idx="0">
+      <cs:styleClr val="auto"/>
+    </cs:lnRef>
+    <cs:fillRef idx="1">
+      <cs:styleClr val="auto"/>
+    </cs:fillRef>
+    <cs:effectRef idx="0"/>
+    <cs:fontRef idx="minor">
+      <a:schemeClr val="tx1"/>
+    </cs:fontRef>
+    <cs:spPr>
+      <a:ln w="9525">
+        <a:solidFill>
+          <a:schemeClr val="phClr"/>
+        </a:solidFill>
+      </a:ln>
+    </cs:spPr>
+  </cs:dataPointMarker>
+  <cs:dataPointMarkerLayout symbol="circle" size="5"/>
+  <cs:dataPointWireframe>
+    <cs:lnRef idx="0">
+      <cs:styleClr val="auto"/>
+    </cs:lnRef>
+    <cs:fillRef idx="1"/>
+    <cs:effectRef idx="0"/>
+    <cs:fontRef idx="minor">
+      <a:schemeClr val="tx1"/>
+    </cs:fontRef>
+    <cs:spPr>
+      <a:ln w="9525" cap="rnd">
+        <a:solidFill>
+          <a:schemeClr val="phClr"/>
+        </a:solidFill>
+        <a:round/>
+      </a:ln>
+    </cs:spPr>
+  </cs:dataPointWireframe>
+  <cs:dataTable>
+    <cs:lnRef idx="0"/>
+    <cs:fillRef idx="0"/>
+    <cs:effectRef idx="0"/>
+    <cs:fontRef idx="minor">
+      <a:schemeClr val="tx1">
+        <a:lumMod val="65000"/>
+        <a:lumOff val="35000"/>
+      </a:schemeClr>
+    </cs:fontRef>
+    <cs:spPr>
+      <a:noFill/>
+      <a:ln w="9525" cap="flat" cmpd="sng" algn="ctr">
+        <a:solidFill>
+          <a:schemeClr val="tx1">
+            <a:lumMod val="15000"/>
+            <a:lumOff val="85000"/>
+          </a:schemeClr>
+        </a:solidFill>
+        <a:round/>
+      </a:ln>
+    </cs:spPr>
+    <cs:defRPr sz="900" kern="1200"/>
+  </cs:dataTable>
+  <cs:downBar>
+    <cs:lnRef idx="0"/>
+    <cs:fillRef idx="0"/>
+    <cs:effectRef idx="0"/>
+    <cs:fontRef idx="minor">
+      <a:schemeClr val="dk1"/>
+    </cs:fontRef>
+    <cs:spPr>
+      <a:solidFill>
+        <a:schemeClr val="dk1">
+          <a:lumMod val="65000"/>
+          <a:lumOff val="35000"/>
+        </a:schemeClr>
+      </a:solidFill>
+      <a:ln w="9525">
+        <a:solidFill>
+          <a:schemeClr val="tx1">
+            <a:lumMod val="65000"/>
+            <a:lumOff val="35000"/>
+          </a:schemeClr>
+        </a:solidFill>
+      </a:ln>
+    </cs:spPr>
+  </cs:downBar>
+  <cs:dropLine>
+    <cs:lnRef idx="0"/>
+    <cs:fillRef idx="0"/>
+    <cs:effectRef idx="0"/>
+    <cs:fontRef idx="minor">
+      <a:schemeClr val="tx1"/>
+    </cs:fontRef>
+    <cs:spPr>
+      <a:ln w="9525" cap="flat" cmpd="sng" algn="ctr">
+        <a:solidFill>
+          <a:schemeClr val="tx1">
+            <a:lumMod val="35000"/>
+            <a:lumOff val="65000"/>
+          </a:schemeClr>
+        </a:solidFill>
+        <a:round/>
+      </a:ln>
+    </cs:spPr>
+  </cs:dropLine>
+  <cs:errorBar>
+    <cs:lnRef idx="0"/>
+    <cs:fillRef idx="0"/>
+    <cs:effectRef idx="0"/>
+    <cs:fontRef idx="minor">
+      <a:schemeClr val="tx1"/>
+    </cs:fontRef>
+    <cs:spPr>
+      <a:ln w="9525" cap="flat" cmpd="sng" algn="ctr">
+        <a:solidFill>
+          <a:schemeClr val="tx1">
+            <a:lumMod val="65000"/>
+            <a:lumOff val="35000"/>
+          </a:schemeClr>
+        </a:solidFill>
+        <a:round/>
+      </a:ln>
+    </cs:spPr>
+  </cs:errorBar>
+  <cs:floor>
+    <cs:lnRef idx="0"/>
+    <cs:fillRef idx="0"/>
+    <cs:effectRef idx="0"/>
+    <cs:fontRef idx="minor">
+      <a:schemeClr val="tx1"/>
+    </cs:fontRef>
+    <cs:spPr>
+      <a:noFill/>
+      <a:ln>
+        <a:noFill/>
+      </a:ln>
+    </cs:spPr>
+  </cs:floor>
+  <cs:gridlineMajor>
+    <cs:lnRef idx="0"/>
+    <cs:fillRef idx="0"/>
+    <cs:effectRef idx="0"/>
+    <cs:fontRef idx="minor">
+      <a:schemeClr val="tx1"/>
+    </cs:fontRef>
+    <cs:spPr>
+      <a:ln w="9525" cap="flat" cmpd="sng" algn="ctr">
+        <a:solidFill>
+          <a:schemeClr val="tx1">
+            <a:lumMod val="15000"/>
+            <a:lumOff val="85000"/>
+          </a:schemeClr>
+        </a:solidFill>
+        <a:round/>
+      </a:ln>
+    </cs:spPr>
+  </cs:gridlineMajor>
+  <cs:gridlineMinor>
+    <cs:lnRef idx="0"/>
+    <cs:fillRef idx="0"/>
+    <cs:effectRef idx="0"/>
+    <cs:fontRef idx="minor">
+      <a:schemeClr val="tx1"/>
+    </cs:fontRef>
+    <cs:spPr>
+      <a:ln w="9525" cap="flat" cmpd="sng" algn="ctr">
+        <a:solidFill>
+          <a:schemeClr val="tx1">
+            <a:lumMod val="5000"/>
+            <a:lumOff val="95000"/>
+          </a:schemeClr>
+        </a:solidFill>
+        <a:round/>
+      </a:ln>
+    </cs:spPr>
+  </cs:gridlineMinor>
+  <cs:hiLoLine>
+    <cs:lnRef idx="0"/>
+    <cs:fillRef idx="0"/>
+    <cs:effectRef idx="0"/>
+    <cs:fontRef idx="minor">
+      <a:schemeClr val="tx1"/>
+    </cs:fontRef>
+    <cs:spPr>
+      <a:ln w="9525" cap="flat" cmpd="sng" algn="ctr">
+        <a:solidFill>
+          <a:schemeClr val="tx1">
+            <a:lumMod val="75000"/>
+            <a:lumOff val="25000"/>
+          </a:schemeClr>
+        </a:solidFill>
+        <a:round/>
+      </a:ln>
+    </cs:spPr>
+  </cs:hiLoLine>
+  <cs:leaderLine>
+    <cs:lnRef idx="0"/>
+    <cs:fillRef idx="0"/>
+    <cs:effectRef idx="0"/>
+    <cs:fontRef idx="minor">
+      <a:schemeClr val="tx1"/>
+    </cs:fontRef>
+    <cs:spPr>
+      <a:ln w="9525" cap="flat" cmpd="sng" algn="ctr">
+        <a:solidFill>
+          <a:schemeClr val="tx1">
+            <a:lumMod val="35000"/>
+            <a:lumOff val="65000"/>
+          </a:schemeClr>
+        </a:solidFill>
+        <a:round/>
+      </a:ln>
+    </cs:spPr>
+  </cs:leaderLine>
+  <cs:legend>
+    <cs:lnRef idx="0"/>
+    <cs:fillRef idx="0"/>
+    <cs:effectRef idx="0"/>
+    <cs:fontRef idx="minor">
+      <a:schemeClr val="tx1">
+        <a:lumMod val="65000"/>
+        <a:lumOff val="35000"/>
+      </a:schemeClr>
+    </cs:fontRef>
+    <cs:defRPr sz="900" kern="1200"/>
+  </cs:legend>
+  <cs:plotArea mods="allowNoFillOverride allowNoLineOverride">
+    <cs:lnRef idx="0"/>
+    <cs:fillRef idx="0"/>
+    <cs:effectRef idx="0"/>
+    <cs:fontRef idx="minor">
+      <a:schemeClr val="tx1"/>
+    </cs:fontRef>
+  </cs:plotArea>
+  <cs:plotArea3D mods="allowNoFillOverride allowNoLineOverride">
+    <cs:lnRef idx="0"/>
+    <cs:fillRef idx="0"/>
+    <cs:effectRef idx="0"/>
+    <cs:fontRef idx="minor">
+      <a:schemeClr val="tx1"/>
+    </cs:fontRef>
+  </cs:plotArea3D>
+  <cs:seriesAxis>
+    <cs:lnRef idx="0"/>
+    <cs:fillRef idx="0"/>
+    <cs:effectRef idx="0"/>
+    <cs:fontRef idx="minor">
+      <a:schemeClr val="tx1">
+        <a:lumMod val="65000"/>
+        <a:lumOff val="35000"/>
+      </a:schemeClr>
+    </cs:fontRef>
+    <cs:defRPr sz="900" kern="1200"/>
+  </cs:seriesAxis>
+  <cs:seriesLine>
+    <cs:lnRef idx="0"/>
+    <cs:fillRef idx="0"/>
+    <cs:effectRef idx="0"/>
+    <cs:fontRef idx="minor">
+      <a:schemeClr val="tx1"/>
+    </cs:fontRef>
+    <cs:spPr>
+      <a:ln w="9525" cap="flat" cmpd="sng" algn="ctr">
+        <a:solidFill>
+          <a:schemeClr val="tx1">
+            <a:lumMod val="35000"/>
+            <a:lumOff val="65000"/>
+          </a:schemeClr>
+        </a:solidFill>
+        <a:round/>
+      </a:ln>
+    </cs:spPr>
+  </cs:seriesLine>
+  <cs:title>
+    <cs:lnRef idx="0"/>
+    <cs:fillRef idx="0"/>
+    <cs:effectRef idx="0"/>
+    <cs:fontRef idx="minor">
+      <a:schemeClr val="tx1">
+        <a:lumMod val="65000"/>
+        <a:lumOff val="35000"/>
+      </a:schemeClr>
+    </cs:fontRef>
+    <cs:defRPr sz="1400" b="0" kern="1200" spc="0" baseline="0"/>
+  </cs:title>
+  <cs:trendline>
+    <cs:lnRef idx="0">
+      <cs:styleClr val="auto"/>
+    </cs:lnRef>
+    <cs:fillRef idx="0"/>
+    <cs:effectRef idx="0"/>
+    <cs:fontRef idx="minor">
+      <a:schemeClr val="tx1"/>
+    </cs:fontRef>
+    <cs:spPr>
+      <a:ln w="19050" cap="rnd">
+        <a:solidFill>
+          <a:schemeClr val="phClr"/>
+        </a:solidFill>
+        <a:prstDash val="sysDot"/>
+      </a:ln>
+    </cs:spPr>
+  </cs:trendline>
+  <cs:trendlineLabel>
+    <cs:lnRef idx="0"/>
+    <cs:fillRef idx="0"/>
+    <cs:effectRef idx="0"/>
+    <cs:fontRef idx="minor">
+      <a:schemeClr val="tx1">
+        <a:lumMod val="65000"/>
+        <a:lumOff val="35000"/>
+      </a:schemeClr>
+    </cs:fontRef>
+    <cs:defRPr sz="900" kern="1200"/>
+  </cs:trendlineLabel>
+  <cs:upBar>
+    <cs:lnRef idx="0"/>
+    <cs:fillRef idx="0"/>
+    <cs:effectRef idx="0"/>
+    <cs:fontRef idx="minor">
+      <a:schemeClr val="dk1"/>
+    </cs:fontRef>
+    <cs:spPr>
+      <a:solidFill>
+        <a:schemeClr val="lt1"/>
+      </a:solidFill>
+      <a:ln w="9525">
+        <a:solidFill>
+          <a:schemeClr val="tx1">
+            <a:lumMod val="15000"/>
+            <a:lumOff val="85000"/>
+          </a:schemeClr>
+        </a:solidFill>
+      </a:ln>
+    </cs:spPr>
+  </cs:upBar>
+  <cs:valueAxis>
+    <cs:lnRef idx="0"/>
+    <cs:fillRef idx="0"/>
+    <cs:effectRef idx="0"/>
+    <cs:fontRef idx="minor">
+      <a:schemeClr val="tx1">
+        <a:lumMod val="65000"/>
+        <a:lumOff val="35000"/>
+      </a:schemeClr>
+    </cs:fontRef>
+    <cs:defRPr sz="900" kern="1200"/>
+  </cs:valueAxis>
+  <cs:wall>
+    <cs:lnRef idx="0"/>
+    <cs:fillRef idx="0"/>
+    <cs:effectRef idx="0"/>
+    <cs:fontRef idx="minor">
+      <a:schemeClr val="tx1"/>
+    </cs:fontRef>
+    <cs:spPr>
+      <a:noFill/>
+      <a:ln>
+        <a:noFill/>
+      </a:ln>
+    </cs:spPr>
+  </cs:wall>
+</cs:chartStyle>
+</file>
+
+<file path=word/charts/style21.xml><?xml version="1.0" encoding="utf-8"?>
+<cs:chartStyle xmlns:cs="http://schemas.microsoft.com/office/drawing/2012/chartStyle" xmlns:a="http://schemas.openxmlformats.org/drawingml/2006/main" id="240">
+  <cs:axisTitle>
+    <cs:lnRef idx="0"/>
+    <cs:fillRef idx="0"/>
+    <cs:effectRef idx="0"/>
+    <cs:fontRef idx="minor">
+      <a:schemeClr val="tx1">
+        <a:lumMod val="65000"/>
+        <a:lumOff val="35000"/>
+      </a:schemeClr>
+    </cs:fontRef>
+    <cs:defRPr sz="1000" kern="1200"/>
+  </cs:axisTitle>
+  <cs:categoryAxis>
+    <cs:lnRef idx="0"/>
+    <cs:fillRef idx="0"/>
+    <cs:effectRef idx="0"/>
+    <cs:fontRef idx="minor">
+      <a:schemeClr val="tx1">
+        <a:lumMod val="65000"/>
+        <a:lumOff val="35000"/>
+      </a:schemeClr>
+    </cs:fontRef>
+    <cs:spPr>
+      <a:ln w="9525" cap="flat" cmpd="sng" algn="ctr">
+        <a:solidFill>
+          <a:schemeClr val="tx1">
+            <a:lumMod val="25000"/>
+            <a:lumOff val="75000"/>
+          </a:schemeClr>
+        </a:solidFill>
+        <a:round/>
+      </a:ln>
+    </cs:spPr>
+    <cs:defRPr sz="900" kern="1200"/>
+  </cs:categoryAxis>
+  <cs:chartArea mods="allowNoFillOverride allowNoLineOverride">
+    <cs:lnRef idx="0"/>
+    <cs:fillRef idx="0"/>
+    <cs:effectRef idx="0"/>
+    <cs:fontRef idx="minor">
+      <a:schemeClr val="tx1"/>
+    </cs:fontRef>
+    <cs:spPr>
+      <a:solidFill>
+        <a:schemeClr val="bg1"/>
+      </a:solidFill>
+      <a:ln w="9525" cap="flat" cmpd="sng" algn="ctr">
+        <a:solidFill>
+          <a:schemeClr val="tx1">
+            <a:lumMod val="15000"/>
+            <a:lumOff val="85000"/>
+          </a:schemeClr>
+        </a:solidFill>
+        <a:round/>
+      </a:ln>
+    </cs:spPr>
+    <cs:defRPr sz="1000" kern="1200"/>
+  </cs:chartArea>
+  <cs:dataLabel>
+    <cs:lnRef idx="0"/>
+    <cs:fillRef idx="0"/>
+    <cs:effectRef idx="0"/>
+    <cs:fontRef idx="minor">
+      <a:schemeClr val="tx1">
+        <a:lumMod val="75000"/>
+        <a:lumOff val="25000"/>
+      </a:schemeClr>
+    </cs:fontRef>
+    <cs:defRPr sz="900" kern="1200"/>
+  </cs:dataLabel>
+  <cs:dataLabelCallout>
+    <cs:lnRef idx="0"/>
+    <cs:fillRef idx="0"/>
+    <cs:effectRef idx="0"/>
+    <cs:fontRef idx="minor">
+      <a:schemeClr val="dk1">
+        <a:lumMod val="65000"/>
+        <a:lumOff val="35000"/>
+      </a:schemeClr>
+    </cs:fontRef>
+    <cs:spPr>
+      <a:solidFill>
+        <a:schemeClr val="lt1"/>
+      </a:solidFill>
+      <a:ln>
+        <a:solidFill>
+          <a:schemeClr val="dk1">
+            <a:lumMod val="25000"/>
+            <a:lumOff val="75000"/>
+          </a:schemeClr>
+        </a:solidFill>
+      </a:ln>
+    </cs:spPr>
+    <cs:defRPr sz="900" kern="1200"/>
+    <cs:bodyPr rot="0" spcFirstLastPara="1" vertOverflow="clip" horzOverflow="clip" vert="horz" wrap="square" lIns="36576" tIns="18288" rIns="36576" bIns="18288" anchor="ctr" anchorCtr="1">
+      <a:spAutoFit/>
+    </cs:bodyPr>
+  </cs:dataLabelCallout>
+  <cs:dataPoint>
+    <cs:lnRef idx="0"/>
+    <cs:fillRef idx="1">
+      <cs:styleClr val="auto"/>
+    </cs:fillRef>
+    <cs:effectRef idx="0"/>
+    <cs:fontRef idx="minor">
+      <a:schemeClr val="tx1"/>
+    </cs:fontRef>
+  </cs:dataPoint>
+  <cs:dataPoint3D>
+    <cs:lnRef idx="0"/>
+    <cs:fillRef idx="1">
+      <cs:styleClr val="auto"/>
+    </cs:fillRef>
+    <cs:effectRef idx="0"/>
+    <cs:fontRef idx="minor">
+      <a:schemeClr val="tx1"/>
+    </cs:fontRef>
+  </cs:dataPoint3D>
+  <cs:dataPointLine>
+    <cs:lnRef idx="0">
+      <cs:styleClr val="auto"/>
+    </cs:lnRef>
+    <cs:fillRef idx="1"/>
+    <cs:effectRef idx="0"/>
+    <cs:fontRef idx="minor">
+      <a:schemeClr val="tx1"/>
+    </cs:fontRef>
+    <cs:spPr>
+      <a:ln w="19050" cap="rnd">
+        <a:solidFill>
+          <a:schemeClr val="phClr"/>
+        </a:solidFill>
+        <a:round/>
+      </a:ln>
+    </cs:spPr>
+  </cs:dataPointLine>
+  <cs:dataPointMarker>
+    <cs:lnRef idx="0">
+      <cs:styleClr val="auto"/>
+    </cs:lnRef>
+    <cs:fillRef idx="1">
+      <cs:styleClr val="auto"/>
+    </cs:fillRef>
+    <cs:effectRef idx="0"/>
+    <cs:fontRef idx="minor">
+      <a:schemeClr val="tx1"/>
+    </cs:fontRef>
+    <cs:spPr>
+      <a:ln w="9525">
+        <a:solidFill>
+          <a:schemeClr val="phClr"/>
+        </a:solidFill>
+      </a:ln>
+    </cs:spPr>
+  </cs:dataPointMarker>
+  <cs:dataPointMarkerLayout symbol="circle" size="5"/>
+  <cs:dataPointWireframe>
+    <cs:lnRef idx="0">
+      <cs:styleClr val="auto"/>
+    </cs:lnRef>
+    <cs:fillRef idx="0"/>
+    <cs:effectRef idx="0"/>
+    <cs:fontRef idx="minor">
+      <a:schemeClr val="dk1"/>
+    </cs:fontRef>
+    <cs:spPr>
+      <a:ln w="9525" cap="rnd">
+        <a:solidFill>
+          <a:schemeClr val="phClr"/>
+        </a:solidFill>
+        <a:round/>
+      </a:ln>
+    </cs:spPr>
+  </cs:dataPointWireframe>
+  <cs:dataTable>
+    <cs:lnRef idx="0"/>
+    <cs:fillRef idx="0"/>
+    <cs:effectRef idx="0"/>
+    <cs:fontRef idx="minor">
+      <a:schemeClr val="tx1">
+        <a:lumMod val="65000"/>
+        <a:lumOff val="35000"/>
+      </a:schemeClr>
+    </cs:fontRef>
+    <cs:spPr>
+      <a:noFill/>
+      <a:ln w="9525" cap="flat" cmpd="sng" algn="ctr">
+        <a:solidFill>
+          <a:schemeClr val="tx1">
+            <a:lumMod val="15000"/>
+            <a:lumOff val="85000"/>
+          </a:schemeClr>
+        </a:solidFill>
+        <a:round/>
+      </a:ln>
+    </cs:spPr>
+    <cs:defRPr sz="900" kern="1200"/>
+  </cs:dataTable>
+  <cs:downBar>
+    <cs:lnRef idx="0"/>
+    <cs:fillRef idx="0"/>
+    <cs:effectRef idx="0"/>
+    <cs:fontRef idx="minor">
+      <a:schemeClr val="tx1"/>
+    </cs:fontRef>
+    <cs:spPr>
+      <a:solidFill>
+        <a:schemeClr val="dk1">
+          <a:lumMod val="75000"/>
+          <a:lumOff val="25000"/>
+        </a:schemeClr>
+      </a:solidFill>
+      <a:ln w="9525" cap="flat" cmpd="sng" algn="ctr">
+        <a:solidFill>
+          <a:schemeClr val="tx1">
+            <a:lumMod val="65000"/>
+            <a:lumOff val="35000"/>
+          </a:schemeClr>
+        </a:solidFill>
+        <a:round/>
+      </a:ln>
+    </cs:spPr>
+  </cs:downBar>
+  <cs:dropLine>
+    <cs:lnRef idx="0"/>
+    <cs:fillRef idx="0"/>
+    <cs:effectRef idx="0"/>
+    <cs:fontRef idx="minor">
+      <a:schemeClr val="tx1"/>
+    </cs:fontRef>
+    <cs:spPr>
+      <a:ln w="9525" cap="flat" cmpd="sng" algn="ctr">
+        <a:solidFill>
+          <a:schemeClr val="tx1">
+            <a:lumMod val="35000"/>
+            <a:lumOff val="65000"/>
+          </a:schemeClr>
+        </a:solidFill>
+        <a:round/>
+      </a:ln>
+    </cs:spPr>
+  </cs:dropLine>
+  <cs:errorBar>
+    <cs:lnRef idx="0"/>
+    <cs:fillRef idx="0"/>
+    <cs:effectRef idx="0"/>
+    <cs:fontRef idx="minor">
+      <a:schemeClr val="tx1"/>
+    </cs:fontRef>
+    <cs:spPr>
+      <a:ln w="9525" cap="flat" cmpd="sng" algn="ctr">
+        <a:solidFill>
+          <a:schemeClr val="tx1">
+            <a:lumMod val="65000"/>
+            <a:lumOff val="35000"/>
+          </a:schemeClr>
+        </a:solidFill>
+        <a:round/>
+      </a:ln>
+    </cs:spPr>
+  </cs:errorBar>
+  <cs:floor>
+    <cs:lnRef idx="0"/>
+    <cs:fillRef idx="0"/>
+    <cs:effectRef idx="0"/>
+    <cs:fontRef idx="minor">
+      <a:schemeClr val="tx1"/>
+    </cs:fontRef>
+    <cs:spPr>
+      <a:noFill/>
+      <a:ln>
+        <a:noFill/>
+      </a:ln>
+    </cs:spPr>
+  </cs:floor>
+  <cs:gridlineMajor>
+    <cs:lnRef idx="0"/>
+    <cs:fillRef idx="0"/>
+    <cs:effectRef idx="0"/>
+    <cs:fontRef idx="minor">
+      <a:schemeClr val="tx1"/>
+    </cs:fontRef>
+    <cs:spPr>
+      <a:ln w="9525" cap="flat" cmpd="sng" algn="ctr">
+        <a:solidFill>
+          <a:schemeClr val="tx1">
+            <a:lumMod val="15000"/>
+            <a:lumOff val="85000"/>
+          </a:schemeClr>
+        </a:solidFill>
+        <a:round/>
+      </a:ln>
+    </cs:spPr>
+  </cs:gridlineMajor>
+  <cs:gridlineMinor>
+    <cs:lnRef idx="0"/>
+    <cs:fillRef idx="0"/>
+    <cs:effectRef idx="0"/>
+    <cs:fontRef idx="minor">
+      <a:schemeClr val="tx1"/>
+    </cs:fontRef>
+    <cs:spPr>
+      <a:ln w="9525" cap="flat" cmpd="sng" algn="ctr">
+        <a:solidFill>
+          <a:schemeClr val="tx1">
+            <a:lumMod val="5000"/>
+            <a:lumOff val="95000"/>
+          </a:schemeClr>
+        </a:solidFill>
+        <a:round/>
+      </a:ln>
+    </cs:spPr>
+  </cs:gridlineMinor>
+  <cs:hiLoLine>
+    <cs:lnRef idx="0"/>
+    <cs:fillRef idx="0"/>
+    <cs:effectRef idx="0"/>
+    <cs:fontRef idx="minor">
+      <a:schemeClr val="tx1"/>
+    </cs:fontRef>
+    <cs:spPr>
+      <a:ln w="9525" cap="flat" cmpd="sng" algn="ctr">
+        <a:solidFill>
+          <a:schemeClr val="tx1">
+            <a:lumMod val="50000"/>
+            <a:lumOff val="50000"/>
+          </a:schemeClr>
+        </a:solidFill>
+        <a:round/>
+      </a:ln>
+    </cs:spPr>
+  </cs:hiLoLine>
+  <cs:leaderLine>
+    <cs:lnRef idx="0"/>
+    <cs:fillRef idx="0"/>
+    <cs:effectRef idx="0"/>
+    <cs:fontRef idx="minor">
+      <a:schemeClr val="tx1"/>
+    </cs:fontRef>
+    <cs:spPr>
+      <a:ln w="9525" cap="flat" cmpd="sng" algn="ctr">
+        <a:solidFill>
+          <a:schemeClr val="tx1">
+            <a:lumMod val="35000"/>
+            <a:lumOff val="65000"/>
+          </a:schemeClr>
+        </a:solidFill>
+        <a:round/>
+      </a:ln>
+    </cs:spPr>
+  </cs:leaderLine>
+  <cs:legend>
+    <cs:lnRef idx="0"/>
+    <cs:fillRef idx="0"/>
+    <cs:effectRef idx="0"/>
+    <cs:fontRef idx="minor">
+      <a:schemeClr val="tx1">
+        <a:lumMod val="65000"/>
+        <a:lumOff val="35000"/>
+      </a:schemeClr>
+    </cs:fontRef>
+    <cs:defRPr sz="900" kern="1200"/>
+  </cs:legend>
+  <cs:plotArea mods="allowNoFillOverride allowNoLineOverride">
+    <cs:lnRef idx="0"/>
+    <cs:fillRef idx="0"/>
+    <cs:effectRef idx="0"/>
+    <cs:fontRef idx="minor">
+      <a:schemeClr val="tx1"/>
+    </cs:fontRef>
+  </cs:plotArea>
+  <cs:plotArea3D mods="allowNoFillOverride allowNoLineOverride">
+    <cs:lnRef idx="0"/>
+    <cs:fillRef idx="0"/>
+    <cs:effectRef idx="0"/>
+    <cs:fontRef idx="minor">
+      <a:schemeClr val="tx1"/>
+    </cs:fontRef>
+  </cs:plotArea3D>
+  <cs:seriesAxis>
+    <cs:lnRef idx="0"/>
+    <cs:fillRef idx="0"/>
+    <cs:effectRef idx="0"/>
+    <cs:fontRef idx="minor">
+      <a:schemeClr val="tx1">
+        <a:lumMod val="65000"/>
+        <a:lumOff val="35000"/>
+      </a:schemeClr>
+    </cs:fontRef>
+    <cs:defRPr sz="900" kern="1200"/>
+  </cs:seriesAxis>
+  <cs:seriesLine>
+    <cs:lnRef idx="0"/>
+    <cs:fillRef idx="0"/>
+    <cs:effectRef idx="0"/>
+    <cs:fontRef idx="minor">
+      <a:schemeClr val="tx1"/>
+    </cs:fontRef>
+    <cs:spPr>
+      <a:ln w="9525" cap="flat" cmpd="sng" algn="ctr">
+        <a:solidFill>
+          <a:schemeClr val="tx1">
+            <a:lumMod val="35000"/>
+            <a:lumOff val="65000"/>
+          </a:schemeClr>
+        </a:solidFill>
+        <a:round/>
+      </a:ln>
+    </cs:spPr>
+  </cs:seriesLine>
+  <cs:title>
+    <cs:lnRef idx="0"/>
+    <cs:fillRef idx="0"/>
+    <cs:effectRef idx="0"/>
+    <cs:fontRef idx="minor">
+      <a:schemeClr val="tx1">
+        <a:lumMod val="65000"/>
+        <a:lumOff val="35000"/>
+      </a:schemeClr>
+    </cs:fontRef>
+    <cs:defRPr sz="1400" b="0" kern="1200" spc="0" baseline="0"/>
+  </cs:title>
+  <cs:trendline>
+    <cs:lnRef idx="0">
+      <cs:styleClr val="auto"/>
+    </cs:lnRef>
+    <cs:fillRef idx="0"/>
+    <cs:effectRef idx="0"/>
+    <cs:fontRef idx="minor">
+      <a:schemeClr val="tx1"/>
+    </cs:fontRef>
+    <cs:spPr>
+      <a:ln w="19050" cap="rnd">
+        <a:solidFill>
+          <a:schemeClr val="phClr"/>
+        </a:solidFill>
+        <a:prstDash val="sysDot"/>
+      </a:ln>
+    </cs:spPr>
+  </cs:trendline>
+  <cs:trendlineLabel>
+    <cs:lnRef idx="0"/>
+    <cs:fillRef idx="0"/>
+    <cs:effectRef idx="0"/>
+    <cs:fontRef idx="minor">
+      <a:schemeClr val="tx1">
+        <a:lumMod val="65000"/>
+        <a:lumOff val="35000"/>
+      </a:schemeClr>
+    </cs:fontRef>
+    <cs:defRPr sz="900" kern="1200"/>
+  </cs:trendlineLabel>
+  <cs:upBar>
+    <cs:lnRef idx="0"/>
+    <cs:fillRef idx="0"/>
+    <cs:effectRef idx="0"/>
+    <cs:fontRef idx="minor">
+      <a:schemeClr val="tx1"/>
+    </cs:fontRef>
+    <cs:spPr>
+      <a:solidFill>
+        <a:schemeClr val="lt1"/>
+      </a:solidFill>
+      <a:ln w="9525" cap="flat" cmpd="sng" algn="ctr">
+        <a:solidFill>
+          <a:schemeClr val="tx1">
+            <a:lumMod val="65000"/>
+            <a:lumOff val="35000"/>
+          </a:schemeClr>
+        </a:solidFill>
+        <a:round/>
+      </a:ln>
+    </cs:spPr>
+  </cs:upBar>
+  <cs:valueAxis>
+    <cs:lnRef idx="0"/>
+    <cs:fillRef idx="0"/>
+    <cs:effectRef idx="0"/>
+    <cs:fontRef idx="minor">
+      <a:schemeClr val="tx1">
+        <a:lumMod val="65000"/>
+        <a:lumOff val="35000"/>
+      </a:schemeClr>
+    </cs:fontRef>
+    <cs:spPr>
+      <a:ln w="9525" cap="flat" cmpd="sng" algn="ctr">
+        <a:solidFill>
+          <a:schemeClr val="tx1">
+            <a:lumMod val="25000"/>
+            <a:lumOff val="75000"/>
+          </a:schemeClr>
+        </a:solidFill>
+        <a:round/>
+      </a:ln>
+    </cs:spPr>
+    <cs:defRPr sz="900" kern="1200"/>
+  </cs:valueAxis>
+  <cs:wall>
+    <cs:lnRef idx="0"/>
+    <cs:fillRef idx="0"/>
+    <cs:effectRef idx="0"/>
+    <cs:fontRef idx="minor">
+      <a:schemeClr val="tx1"/>
+    </cs:fontRef>
+    <cs:spPr>
+      <a:noFill/>
+      <a:ln>
+        <a:noFill/>
+      </a:ln>
+    </cs:spPr>
+  </cs:wall>
+</cs:chartStyle>
+</file>
+
+<file path=word/charts/style22.xml><?xml version="1.0" encoding="utf-8"?>
+<cs:chartStyle xmlns:cs="http://schemas.microsoft.com/office/drawing/2012/chartStyle" xmlns:a="http://schemas.openxmlformats.org/drawingml/2006/main" id="201">
+  <cs:axisTitle>
+    <cs:lnRef idx="0"/>
+    <cs:fillRef idx="0"/>
+    <cs:effectRef idx="0"/>
+    <cs:fontRef idx="minor">
+      <a:schemeClr val="tx1">
+        <a:lumMod val="65000"/>
+        <a:lumOff val="35000"/>
+      </a:schemeClr>
+    </cs:fontRef>
+    <cs:defRPr sz="1000" kern="1200"/>
+  </cs:axisTitle>
+  <cs:categoryAxis>
+    <cs:lnRef idx="0"/>
+    <cs:fillRef idx="0"/>
+    <cs:effectRef idx="0"/>
+    <cs:fontRef idx="minor">
+      <a:schemeClr val="tx1">
+        <a:lumMod val="65000"/>
+        <a:lumOff val="35000"/>
+      </a:schemeClr>
+    </cs:fontRef>
+    <cs:spPr>
+      <a:ln w="9525" cap="flat" cmpd="sng" algn="ctr">
+        <a:solidFill>
+          <a:schemeClr val="tx1">
+            <a:lumMod val="15000"/>
+            <a:lumOff val="85000"/>
+          </a:schemeClr>
+        </a:solidFill>
+        <a:round/>
+      </a:ln>
+    </cs:spPr>
+    <cs:defRPr sz="900" kern="1200"/>
+  </cs:categoryAxis>
+  <cs:chartArea mods="allowNoFillOverride allowNoLineOverride">
+    <cs:lnRef idx="0"/>
+    <cs:fillRef idx="0"/>
+    <cs:effectRef idx="0"/>
+    <cs:fontRef idx="minor">
+      <a:schemeClr val="tx1"/>
+    </cs:fontRef>
+    <cs:spPr>
+      <a:solidFill>
+        <a:schemeClr val="bg1"/>
+      </a:solidFill>
+      <a:ln w="9525" cap="flat" cmpd="sng" algn="ctr">
+        <a:solidFill>
+          <a:schemeClr val="tx1">
+            <a:lumMod val="15000"/>
+            <a:lumOff val="85000"/>
+          </a:schemeClr>
+        </a:solidFill>
+        <a:round/>
+      </a:ln>
+    </cs:spPr>
+    <cs:defRPr sz="1000" kern="1200"/>
+  </cs:chartArea>
+  <cs:dataLabel>
+    <cs:lnRef idx="0"/>
+    <cs:fillRef idx="0"/>
+    <cs:effectRef idx="0"/>
+    <cs:fontRef idx="minor">
+      <a:schemeClr val="tx1">
+        <a:lumMod val="75000"/>
+        <a:lumOff val="25000"/>
+      </a:schemeClr>
+    </cs:fontRef>
+    <cs:defRPr sz="900" kern="1200"/>
+  </cs:dataLabel>
+  <cs:dataLabelCallout>
+    <cs:lnRef idx="0"/>
+    <cs:fillRef idx="0"/>
+    <cs:effectRef idx="0"/>
+    <cs:fontRef idx="minor">
+      <a:schemeClr val="dk1">
+        <a:lumMod val="65000"/>
+        <a:lumOff val="35000"/>
+      </a:schemeClr>
+    </cs:fontRef>
+    <cs:spPr>
+      <a:solidFill>
+        <a:schemeClr val="lt1"/>
+      </a:solidFill>
+      <a:ln>
+        <a:solidFill>
+          <a:schemeClr val="dk1">
+            <a:lumMod val="25000"/>
+            <a:lumOff val="75000"/>
+          </a:schemeClr>
+        </a:solidFill>
+      </a:ln>
+    </cs:spPr>
+    <cs:defRPr sz="900" kern="1200"/>
+    <cs:bodyPr rot="0" spcFirstLastPara="1" vertOverflow="clip" horzOverflow="clip" vert="horz" wrap="square" lIns="36576" tIns="18288" rIns="36576" bIns="18288" anchor="ctr" anchorCtr="1">
+      <a:spAutoFit/>
+    </cs:bodyPr>
+  </cs:dataLabelCallout>
+  <cs:dataPoint>
+    <cs:lnRef idx="0"/>
+    <cs:fillRef idx="1">
+      <cs:styleClr val="auto"/>
+    </cs:fillRef>
+    <cs:effectRef idx="0"/>
+    <cs:fontRef idx="minor">
+      <a:schemeClr val="tx1"/>
+    </cs:fontRef>
+  </cs:dataPoint>
+  <cs:dataPoint3D>
+    <cs:lnRef idx="0"/>
+    <cs:fillRef idx="1">
+      <cs:styleClr val="auto"/>
+    </cs:fillRef>
+    <cs:effectRef idx="0"/>
+    <cs:fontRef idx="minor">
+      <a:schemeClr val="tx1"/>
+    </cs:fontRef>
+  </cs:dataPoint3D>
+  <cs:dataPointLine>
+    <cs:lnRef idx="0">
+      <cs:styleClr val="auto"/>
+    </cs:lnRef>
+    <cs:fillRef idx="1"/>
+    <cs:effectRef idx="0"/>
+    <cs:fontRef idx="minor">
+      <a:schemeClr val="tx1"/>
+    </cs:fontRef>
+    <cs:spPr>
+      <a:ln w="28575" cap="rnd">
+        <a:solidFill>
+          <a:schemeClr val="phClr"/>
+        </a:solidFill>
+        <a:round/>
+      </a:ln>
+    </cs:spPr>
+  </cs:dataPointLine>
+  <cs:dataPointMarker>
+    <cs:lnRef idx="0">
+      <cs:styleClr val="auto"/>
+    </cs:lnRef>
+    <cs:fillRef idx="1">
+      <cs:styleClr val="auto"/>
+    </cs:fillRef>
+    <cs:effectRef idx="0"/>
+    <cs:fontRef idx="minor">
+      <a:schemeClr val="tx1"/>
+    </cs:fontRef>
+    <cs:spPr>
+      <a:ln w="9525">
+        <a:solidFill>
+          <a:schemeClr val="phClr"/>
+        </a:solidFill>
+      </a:ln>
+    </cs:spPr>
+  </cs:dataPointMarker>
+  <cs:dataPointMarkerLayout symbol="circle" size="5"/>
+  <cs:dataPointWireframe>
+    <cs:lnRef idx="0">
+      <cs:styleClr val="auto"/>
+    </cs:lnRef>
+    <cs:fillRef idx="1"/>
+    <cs:effectRef idx="0"/>
+    <cs:fontRef idx="minor">
+      <a:schemeClr val="tx1"/>
+    </cs:fontRef>
+    <cs:spPr>
+      <a:ln w="9525" cap="rnd">
+        <a:solidFill>
+          <a:schemeClr val="phClr"/>
+        </a:solidFill>
+        <a:round/>
+      </a:ln>
+    </cs:spPr>
+  </cs:dataPointWireframe>
+  <cs:dataTable>
+    <cs:lnRef idx="0"/>
+    <cs:fillRef idx="0"/>
+    <cs:effectRef idx="0"/>
+    <cs:fontRef idx="minor">
+      <a:schemeClr val="tx1">
+        <a:lumMod val="65000"/>
+        <a:lumOff val="35000"/>
+      </a:schemeClr>
+    </cs:fontRef>
+    <cs:spPr>
+      <a:noFill/>
+      <a:ln w="9525" cap="flat" cmpd="sng" algn="ctr">
+        <a:solidFill>
+          <a:schemeClr val="tx1">
+            <a:lumMod val="15000"/>
+            <a:lumOff val="85000"/>
+          </a:schemeClr>
+        </a:solidFill>
+        <a:round/>
+      </a:ln>
+    </cs:spPr>
+    <cs:defRPr sz="900" kern="1200"/>
+  </cs:dataTable>
+  <cs:downBar>
+    <cs:lnRef idx="0"/>
+    <cs:fillRef idx="0"/>
+    <cs:effectRef idx="0"/>
+    <cs:fontRef idx="minor">
+      <a:schemeClr val="dk1"/>
+    </cs:fontRef>
+    <cs:spPr>
+      <a:solidFill>
+        <a:schemeClr val="dk1">
+          <a:lumMod val="65000"/>
+          <a:lumOff val="35000"/>
+        </a:schemeClr>
+      </a:solidFill>
+      <a:ln w="9525">
+        <a:solidFill>
+          <a:schemeClr val="tx1">
+            <a:lumMod val="65000"/>
+            <a:lumOff val="35000"/>
+          </a:schemeClr>
+        </a:solidFill>
+      </a:ln>
+    </cs:spPr>
+  </cs:downBar>
+  <cs:dropLine>
+    <cs:lnRef idx="0"/>
+    <cs:fillRef idx="0"/>
+    <cs:effectRef idx="0"/>
+    <cs:fontRef idx="minor">
+      <a:schemeClr val="tx1"/>
+    </cs:fontRef>
+    <cs:spPr>
+      <a:ln w="9525" cap="flat" cmpd="sng" algn="ctr">
+        <a:solidFill>
+          <a:schemeClr val="tx1">
+            <a:lumMod val="35000"/>
+            <a:lumOff val="65000"/>
+          </a:schemeClr>
+        </a:solidFill>
+        <a:round/>
+      </a:ln>
+    </cs:spPr>
+  </cs:dropLine>
+  <cs:errorBar>
+    <cs:lnRef idx="0"/>
+    <cs:fillRef idx="0"/>
+    <cs:effectRef idx="0"/>
+    <cs:fontRef idx="minor">
+      <a:schemeClr val="tx1"/>
+    </cs:fontRef>
+    <cs:spPr>
+      <a:ln w="9525" cap="flat" cmpd="sng" algn="ctr">
+        <a:solidFill>
+          <a:schemeClr val="tx1">
+            <a:lumMod val="65000"/>
+            <a:lumOff val="35000"/>
+          </a:schemeClr>
+        </a:solidFill>
+        <a:round/>
+      </a:ln>
+    </cs:spPr>
+  </cs:errorBar>
+  <cs:floor>
+    <cs:lnRef idx="0"/>
+    <cs:fillRef idx="0"/>
+    <cs:effectRef idx="0"/>
+    <cs:fontRef idx="minor">
+      <a:schemeClr val="tx1"/>
+    </cs:fontRef>
+    <cs:spPr>
+      <a:noFill/>
+      <a:ln>
+        <a:noFill/>
+      </a:ln>
+    </cs:spPr>
+  </cs:floor>
+  <cs:gridlineMajor>
+    <cs:lnRef idx="0"/>
+    <cs:fillRef idx="0"/>
+    <cs:effectRef idx="0"/>
+    <cs:fontRef idx="minor">
+      <a:schemeClr val="tx1"/>
+    </cs:fontRef>
+    <cs:spPr>
+      <a:ln w="9525" cap="flat" cmpd="sng" algn="ctr">
+        <a:solidFill>
+          <a:schemeClr val="tx1">
+            <a:lumMod val="15000"/>
+            <a:lumOff val="85000"/>
+          </a:schemeClr>
+        </a:solidFill>
+        <a:round/>
+      </a:ln>
+    </cs:spPr>
+  </cs:gridlineMajor>
+  <cs:gridlineMinor>
+    <cs:lnRef idx="0"/>
+    <cs:fillRef idx="0"/>
+    <cs:effectRef idx="0"/>
+    <cs:fontRef idx="minor">
+      <a:schemeClr val="tx1"/>
+    </cs:fontRef>
+    <cs:spPr>
+      <a:ln w="9525" cap="flat" cmpd="sng" algn="ctr">
+        <a:solidFill>
+          <a:schemeClr val="tx1">
+            <a:lumMod val="5000"/>
+            <a:lumOff val="95000"/>
+          </a:schemeClr>
+        </a:solidFill>
+        <a:round/>
+      </a:ln>
+    </cs:spPr>
+  </cs:gridlineMinor>
+  <cs:hiLoLine>
+    <cs:lnRef idx="0"/>
+    <cs:fillRef idx="0"/>
+    <cs:effectRef idx="0"/>
+    <cs:fontRef idx="minor">
+      <a:schemeClr val="tx1"/>
+    </cs:fontRef>
+    <cs:spPr>
+      <a:ln w="9525" cap="flat" cmpd="sng" algn="ctr">
+        <a:solidFill>
+          <a:schemeClr val="tx1">
+            <a:lumMod val="75000"/>
+            <a:lumOff val="25000"/>
+          </a:schemeClr>
+        </a:solidFill>
+        <a:round/>
+      </a:ln>
+    </cs:spPr>
+  </cs:hiLoLine>
+  <cs:leaderLine>
+    <cs:lnRef idx="0"/>
+    <cs:fillRef idx="0"/>
+    <cs:effectRef idx="0"/>
+    <cs:fontRef idx="minor">
+      <a:schemeClr val="tx1"/>
+    </cs:fontRef>
+    <cs:spPr>
+      <a:ln w="9525" cap="flat" cmpd="sng" algn="ctr">
+        <a:solidFill>
+          <a:schemeClr val="tx1">
+            <a:lumMod val="35000"/>
+            <a:lumOff val="65000"/>
+          </a:schemeClr>
+        </a:solidFill>
+        <a:round/>
+      </a:ln>
+    </cs:spPr>
+  </cs:leaderLine>
+  <cs:legend>
+    <cs:lnRef idx="0"/>
+    <cs:fillRef idx="0"/>
+    <cs:effectRef idx="0"/>
+    <cs:fontRef idx="minor">
+      <a:schemeClr val="tx1">
+        <a:lumMod val="65000"/>
+        <a:lumOff val="35000"/>
+      </a:schemeClr>
+    </cs:fontRef>
+    <cs:defRPr sz="900" kern="1200"/>
+  </cs:legend>
+  <cs:plotArea mods="allowNoFillOverride allowNoLineOverride">
+    <cs:lnRef idx="0"/>
+    <cs:fillRef idx="0"/>
+    <cs:effectRef idx="0"/>
+    <cs:fontRef idx="minor">
+      <a:schemeClr val="tx1"/>
+    </cs:fontRef>
+  </cs:plotArea>
+  <cs:plotArea3D mods="allowNoFillOverride allowNoLineOverride">
+    <cs:lnRef idx="0"/>
+    <cs:fillRef idx="0"/>
+    <cs:effectRef idx="0"/>
+    <cs:fontRef idx="minor">
+      <a:schemeClr val="tx1"/>
+    </cs:fontRef>
+  </cs:plotArea3D>
+  <cs:seriesAxis>
+    <cs:lnRef idx="0"/>
+    <cs:fillRef idx="0"/>
+    <cs:effectRef idx="0"/>
+    <cs:fontRef idx="minor">
+      <a:schemeClr val="tx1">
+        <a:lumMod val="65000"/>
+        <a:lumOff val="35000"/>
+      </a:schemeClr>
+    </cs:fontRef>
+    <cs:defRPr sz="900" kern="1200"/>
+  </cs:seriesAxis>
+  <cs:seriesLine>
+    <cs:lnRef idx="0"/>
+    <cs:fillRef idx="0"/>
+    <cs:effectRef idx="0"/>
+    <cs:fontRef idx="minor">
+      <a:schemeClr val="tx1"/>
+    </cs:fontRef>
+    <cs:spPr>
+      <a:ln w="9525" cap="flat" cmpd="sng" algn="ctr">
+        <a:solidFill>
+          <a:schemeClr val="tx1">
+            <a:lumMod val="35000"/>
+            <a:lumOff val="65000"/>
+          </a:schemeClr>
+        </a:solidFill>
+        <a:round/>
+      </a:ln>
+    </cs:spPr>
+  </cs:seriesLine>
+  <cs:title>
+    <cs:lnRef idx="0"/>
+    <cs:fillRef idx="0"/>
+    <cs:effectRef idx="0"/>
+    <cs:fontRef idx="minor">
+      <a:schemeClr val="tx1">
+        <a:lumMod val="65000"/>
+        <a:lumOff val="35000"/>
+      </a:schemeClr>
+    </cs:fontRef>
+    <cs:defRPr sz="1400" b="0" kern="1200" spc="0" baseline="0"/>
+  </cs:title>
+  <cs:trendline>
+    <cs:lnRef idx="0">
+      <cs:styleClr val="auto"/>
+    </cs:lnRef>
+    <cs:fillRef idx="0"/>
+    <cs:effectRef idx="0"/>
+    <cs:fontRef idx="minor">
+      <a:schemeClr val="tx1"/>
+    </cs:fontRef>
+    <cs:spPr>
+      <a:ln w="19050" cap="rnd">
+        <a:solidFill>
+          <a:schemeClr val="phClr"/>
+        </a:solidFill>
+        <a:prstDash val="sysDot"/>
+      </a:ln>
+    </cs:spPr>
+  </cs:trendline>
+  <cs:trendlineLabel>
+    <cs:lnRef idx="0"/>
+    <cs:fillRef idx="0"/>
+    <cs:effectRef idx="0"/>
+    <cs:fontRef idx="minor">
+      <a:schemeClr val="tx1">
+        <a:lumMod val="65000"/>
+        <a:lumOff val="35000"/>
+      </a:schemeClr>
+    </cs:fontRef>
+    <cs:defRPr sz="900" kern="1200"/>
+  </cs:trendlineLabel>
+  <cs:upBar>
+    <cs:lnRef idx="0"/>
+    <cs:fillRef idx="0"/>
+    <cs:effectRef idx="0"/>
+    <cs:fontRef idx="minor">
+      <a:schemeClr val="dk1"/>
+    </cs:fontRef>
+    <cs:spPr>
+      <a:solidFill>
+        <a:schemeClr val="lt1"/>
+      </a:solidFill>
+      <a:ln w="9525">
+        <a:solidFill>
+          <a:schemeClr val="tx1">
+            <a:lumMod val="15000"/>
+            <a:lumOff val="85000"/>
+          </a:schemeClr>
+        </a:solidFill>
+      </a:ln>
+    </cs:spPr>
+  </cs:upBar>
+  <cs:valueAxis>
+    <cs:lnRef idx="0"/>
+    <cs:fillRef idx="0"/>
+    <cs:effectRef idx="0"/>
+    <cs:fontRef idx="minor">
+      <a:schemeClr val="tx1">
+        <a:lumMod val="65000"/>
+        <a:lumOff val="35000"/>
+      </a:schemeClr>
+    </cs:fontRef>
+    <cs:defRPr sz="900" kern="1200"/>
+  </cs:valueAxis>
+  <cs:wall>
+    <cs:lnRef idx="0"/>
+    <cs:fillRef idx="0"/>
+    <cs:effectRef idx="0"/>
+    <cs:fontRef idx="minor">
+      <a:schemeClr val="tx1"/>
+    </cs:fontRef>
+    <cs:spPr>
+      <a:noFill/>
+      <a:ln>
+        <a:noFill/>
+      </a:ln>
+    </cs:spPr>
+  </cs:wall>
+</cs:chartStyle>
+</file>
+
+<file path=word/charts/style23.xml><?xml version="1.0" encoding="utf-8"?>
 <cs:chartStyle xmlns:cs="http://schemas.microsoft.com/office/drawing/2012/chartStyle" xmlns:a="http://schemas.openxmlformats.org/drawingml/2006/main" id="201">
   <cs:axisTitle>
     <cs:lnRef idx="0"/>
@@ -20368,7 +24135,7 @@
 </file>
 
 <file path=customXml/itemProps1.xml><?xml version="1.0" encoding="utf-8"?>
-<ds:datastoreItem xmlns:ds="http://schemas.openxmlformats.org/officeDocument/2006/customXml" ds:itemID="{789BF893-5081-4025-8EF5-A7551D132033}">
+<ds:datastoreItem xmlns:ds="http://schemas.openxmlformats.org/officeDocument/2006/customXml" ds:itemID="{3F5624AF-5519-428A-A084-5686A092530B}">
   <ds:schemaRefs>
     <ds:schemaRef ds:uri="http://schemas.openxmlformats.org/officeDocument/2006/bibliography"/>
   </ds:schemaRefs>

</xml_diff>